<commit_message>
Editing the chapter 3
</commit_message>
<xml_diff>
--- a/stm/documents/algorithm_and_tests/Final_report_KZ_FB_ver_1.docx
+++ b/stm/documents/algorithm_and_tests/Final_report_KZ_FB_ver_1.docx
@@ -2081,7 +2081,7 @@
           <v:shape id="_x0000_i1025" type="#_x0000_t75" style="width:322.15pt;height:37.85pt" o:ole="">
             <v:imagedata r:id="rId6" o:title=""/>
           </v:shape>
-          <o:OLEObject Type="Embed" ProgID="Equation.3" ShapeID="_x0000_i1025" DrawAspect="Content" ObjectID="_1370210339" r:id="rId7"/>
+          <o:OLEObject Type="Embed" ProgID="Equation.3" ShapeID="_x0000_i1025" DrawAspect="Content" ObjectID="_1370259120" r:id="rId7"/>
         </w:object>
       </w:r>
       <w:r>
@@ -2136,7 +2136,7 @@
           <v:shape id="_x0000_i1026" type="#_x0000_t75" style="width:12.15pt;height:13.1pt" o:ole="">
             <v:imagedata r:id="rId8" o:title=""/>
           </v:shape>
-          <o:OLEObject Type="Embed" ProgID="Equation.3" ShapeID="_x0000_i1026" DrawAspect="Content" ObjectID="_1370210340" r:id="rId9"/>
+          <o:OLEObject Type="Embed" ProgID="Equation.3" ShapeID="_x0000_i1026" DrawAspect="Content" ObjectID="_1370259121" r:id="rId9"/>
         </w:object>
       </w:r>
       <w:r>
@@ -2159,7 +2159,7 @@
           <v:shape id="_x0000_i1027" type="#_x0000_t75" style="width:12.15pt;height:14.05pt" o:ole="">
             <v:imagedata r:id="rId10" o:title=""/>
           </v:shape>
-          <o:OLEObject Type="Embed" ProgID="Equation.3" ShapeID="_x0000_i1027" DrawAspect="Content" ObjectID="_1370210341" r:id="rId11"/>
+          <o:OLEObject Type="Embed" ProgID="Equation.3" ShapeID="_x0000_i1027" DrawAspect="Content" ObjectID="_1370259122" r:id="rId11"/>
         </w:object>
       </w:r>
       <w:r>
@@ -2179,7 +2179,7 @@
           <v:shape id="_x0000_i1028" type="#_x0000_t75" style="width:12.15pt;height:15.9pt" o:ole="">
             <v:imagedata r:id="rId12" o:title=""/>
           </v:shape>
-          <o:OLEObject Type="Embed" ProgID="Equation.3" ShapeID="_x0000_i1028" DrawAspect="Content" ObjectID="_1370210342" r:id="rId13"/>
+          <o:OLEObject Type="Embed" ProgID="Equation.3" ShapeID="_x0000_i1028" DrawAspect="Content" ObjectID="_1370259123" r:id="rId13"/>
         </w:object>
       </w:r>
       <w:r>
@@ -2202,7 +2202,7 @@
           <v:shape id="_x0000_i1029" type="#_x0000_t75" style="width:13.1pt;height:13.1pt" o:ole="">
             <v:imagedata r:id="rId14" o:title=""/>
           </v:shape>
-          <o:OLEObject Type="Embed" ProgID="Equation.3" ShapeID="_x0000_i1029" DrawAspect="Content" ObjectID="_1370210343" r:id="rId15"/>
+          <o:OLEObject Type="Embed" ProgID="Equation.3" ShapeID="_x0000_i1029" DrawAspect="Content" ObjectID="_1370259124" r:id="rId15"/>
         </w:object>
       </w:r>
       <w:r>
@@ -2225,7 +2225,7 @@
           <v:shape id="_x0000_i1030" type="#_x0000_t75" style="width:12.15pt;height:13.1pt" o:ole="">
             <v:imagedata r:id="rId16" o:title=""/>
           </v:shape>
-          <o:OLEObject Type="Embed" ProgID="Equation.3" ShapeID="_x0000_i1030" DrawAspect="Content" ObjectID="_1370210344" r:id="rId17"/>
+          <o:OLEObject Type="Embed" ProgID="Equation.3" ShapeID="_x0000_i1030" DrawAspect="Content" ObjectID="_1370259125" r:id="rId17"/>
         </w:object>
       </w:r>
       <w:r>
@@ -2248,7 +2248,7 @@
           <v:shape id="_x0000_i1031" type="#_x0000_t75" style="width:13.1pt;height:13.1pt" o:ole="">
             <v:imagedata r:id="rId18" o:title=""/>
           </v:shape>
-          <o:OLEObject Type="Embed" ProgID="Equation.3" ShapeID="_x0000_i1031" DrawAspect="Content" ObjectID="_1370210345" r:id="rId19"/>
+          <o:OLEObject Type="Embed" ProgID="Equation.3" ShapeID="_x0000_i1031" DrawAspect="Content" ObjectID="_1370259126" r:id="rId19"/>
         </w:object>
       </w:r>
       <w:r>
@@ -2271,7 +2271,7 @@
           <v:shape id="_x0000_i1032" type="#_x0000_t75" style="width:14.05pt;height:16.85pt" o:ole="">
             <v:imagedata r:id="rId20" o:title=""/>
           </v:shape>
-          <o:OLEObject Type="Embed" ProgID="Equation.3" ShapeID="_x0000_i1032" DrawAspect="Content" ObjectID="_1370210346" r:id="rId21"/>
+          <o:OLEObject Type="Embed" ProgID="Equation.3" ShapeID="_x0000_i1032" DrawAspect="Content" ObjectID="_1370259127" r:id="rId21"/>
         </w:object>
       </w:r>
       <w:r>
@@ -2294,7 +2294,7 @@
           <v:shape id="_x0000_i1033" type="#_x0000_t75" style="width:15.9pt;height:16.85pt" o:ole="">
             <v:imagedata r:id="rId22" o:title=""/>
           </v:shape>
-          <o:OLEObject Type="Embed" ProgID="Equation.3" ShapeID="_x0000_i1033" DrawAspect="Content" ObjectID="_1370210347" r:id="rId23"/>
+          <o:OLEObject Type="Embed" ProgID="Equation.3" ShapeID="_x0000_i1033" DrawAspect="Content" ObjectID="_1370259128" r:id="rId23"/>
         </w:object>
       </w:r>
       <w:r>
@@ -2308,7 +2308,7 @@
           <v:shape id="_x0000_i1034" type="#_x0000_t75" style="width:8.9pt;height:11.2pt" o:ole="">
             <v:imagedata r:id="rId24" o:title=""/>
           </v:shape>
-          <o:OLEObject Type="Embed" ProgID="Equation.3" ShapeID="_x0000_i1034" DrawAspect="Content" ObjectID="_1370210348" r:id="rId25"/>
+          <o:OLEObject Type="Embed" ProgID="Equation.3" ShapeID="_x0000_i1034" DrawAspect="Content" ObjectID="_1370259129" r:id="rId25"/>
         </w:object>
       </w:r>
       <w:r>
@@ -2322,7 +2322,7 @@
           <v:shape id="_x0000_i1035" type="#_x0000_t75" style="width:7pt;height:12.15pt" o:ole="">
             <v:imagedata r:id="rId26" o:title=""/>
           </v:shape>
-          <o:OLEObject Type="Embed" ProgID="Equation.3" ShapeID="_x0000_i1035" DrawAspect="Content" ObjectID="_1370210349" r:id="rId27"/>
+          <o:OLEObject Type="Embed" ProgID="Equation.3" ShapeID="_x0000_i1035" DrawAspect="Content" ObjectID="_1370259130" r:id="rId27"/>
         </w:object>
       </w:r>
       <w:r>
@@ -2339,7 +2339,7 @@
           <v:shape id="_x0000_i1036" type="#_x0000_t75" style="width:24.8pt;height:14.05pt" o:ole="">
             <v:imagedata r:id="rId28" o:title=""/>
           </v:shape>
-          <o:OLEObject Type="Embed" ProgID="Equation.3" ShapeID="_x0000_i1036" DrawAspect="Content" ObjectID="_1370210350" r:id="rId29"/>
+          <o:OLEObject Type="Embed" ProgID="Equation.3" ShapeID="_x0000_i1036" DrawAspect="Content" ObjectID="_1370259131" r:id="rId29"/>
         </w:object>
       </w:r>
       <w:r>
@@ -2359,7 +2359,7 @@
           <v:shape id="_x0000_i1037" type="#_x0000_t75" style="width:24.8pt;height:14.05pt" o:ole="">
             <v:imagedata r:id="rId28" o:title=""/>
           </v:shape>
-          <o:OLEObject Type="Embed" ProgID="Equation.3" ShapeID="_x0000_i1037" DrawAspect="Content" ObjectID="_1370210351" r:id="rId30"/>
+          <o:OLEObject Type="Embed" ProgID="Equation.3" ShapeID="_x0000_i1037" DrawAspect="Content" ObjectID="_1370259132" r:id="rId30"/>
         </w:object>
       </w:r>
       <w:r>
@@ -2425,12 +2425,6 @@
       <w:r>
         <w:t xml:space="preserve"> computed via empirical relations taken from previous studies. Such relations can be recast as special cases of the following relation:</w:t>
       </w:r>
-    </w:p>
-    <w:p>
-      <w:pPr>
-        <w:spacing w:line="276" w:lineRule="auto"/>
-        <w:jc w:val="both"/>
-      </w:pPr>
     </w:p>
     <w:p>
       <w:pPr>
@@ -2446,7 +2440,7 @@
           <v:shape id="_x0000_i1038" type="#_x0000_t75" style="width:171.1pt;height:36.95pt" o:ole="">
             <v:imagedata r:id="rId31" o:title=""/>
           </v:shape>
-          <o:OLEObject Type="Embed" ProgID="Equation.3" ShapeID="_x0000_i1038" DrawAspect="Content" ObjectID="_1370210352" r:id="rId32"/>
+          <o:OLEObject Type="Embed" ProgID="Equation.3" ShapeID="_x0000_i1038" DrawAspect="Content" ObjectID="_1370259133" r:id="rId32"/>
         </w:object>
       </w:r>
       <w:r>
@@ -2468,11 +2462,6 @@
       <w:r>
         <w:t>2)</w:t>
       </w:r>
-    </w:p>
-    <w:p>
-      <w:pPr>
-        <w:spacing w:line="276" w:lineRule="auto"/>
-      </w:pPr>
     </w:p>
     <w:p>
       <w:pPr>
@@ -2493,7 +2482,7 @@
           <v:shape id="_x0000_i1039" type="#_x0000_t75" style="width:13.1pt;height:18.25pt" o:ole="">
             <v:imagedata r:id="rId33" o:title=""/>
           </v:shape>
-          <o:OLEObject Type="Embed" ProgID="Equation.3" ShapeID="_x0000_i1039" DrawAspect="Content" ObjectID="_1370210353" r:id="rId34"/>
+          <o:OLEObject Type="Embed" ProgID="Equation.3" ShapeID="_x0000_i1039" DrawAspect="Content" ObjectID="_1370259134" r:id="rId34"/>
         </w:object>
       </w:r>
       <w:r>
@@ -2507,7 +2496,7 @@
           <v:shape id="_x0000_i1040" type="#_x0000_t75" style="width:12.15pt;height:13.1pt" o:ole="">
             <v:imagedata r:id="rId35" o:title=""/>
           </v:shape>
-          <o:OLEObject Type="Embed" ProgID="Equation.3" ShapeID="_x0000_i1040" DrawAspect="Content" ObjectID="_1370210354" r:id="rId36"/>
+          <o:OLEObject Type="Embed" ProgID="Equation.3" ShapeID="_x0000_i1040" DrawAspect="Content" ObjectID="_1370259135" r:id="rId36"/>
         </w:object>
       </w:r>
       <w:r>
@@ -2521,7 +2510,7 @@
           <v:shape id="_x0000_i1041" type="#_x0000_t75" style="width:69.2pt;height:18.25pt" o:ole="">
             <v:imagedata r:id="rId37" o:title=""/>
           </v:shape>
-          <o:OLEObject Type="Embed" ProgID="Equation.3" ShapeID="_x0000_i1041" DrawAspect="Content" ObjectID="_1370210355" r:id="rId38"/>
+          <o:OLEObject Type="Embed" ProgID="Equation.3" ShapeID="_x0000_i1041" DrawAspect="Content" ObjectID="_1370259136" r:id="rId38"/>
         </w:object>
       </w:r>
       <w:r>
@@ -2535,7 +2524,7 @@
           <v:shape id="_x0000_i1042" type="#_x0000_t75" style="width:14.95pt;height:18.25pt" o:ole="">
             <v:imagedata r:id="rId39" o:title=""/>
           </v:shape>
-          <o:OLEObject Type="Embed" ProgID="Equation.3" ShapeID="_x0000_i1042" DrawAspect="Content" ObjectID="_1370210356" r:id="rId40"/>
+          <o:OLEObject Type="Embed" ProgID="Equation.3" ShapeID="_x0000_i1042" DrawAspect="Content" ObjectID="_1370259137" r:id="rId40"/>
         </w:object>
       </w:r>
       <w:r>
@@ -2549,7 +2538,7 @@
           <v:shape id="_x0000_i1043" type="#_x0000_t75" style="width:12.15pt;height:13.1pt" o:ole="">
             <v:imagedata r:id="rId41" o:title=""/>
           </v:shape>
-          <o:OLEObject Type="Embed" ProgID="Equation.3" ShapeID="_x0000_i1043" DrawAspect="Content" ObjectID="_1370210357" r:id="rId42"/>
+          <o:OLEObject Type="Embed" ProgID="Equation.3" ShapeID="_x0000_i1043" DrawAspect="Content" ObjectID="_1370259138" r:id="rId42"/>
         </w:object>
       </w:r>
       <w:r>
@@ -2563,7 +2552,7 @@
           <v:shape id="_x0000_i1044" type="#_x0000_t75" style="width:11.2pt;height:13.1pt" o:ole="">
             <v:imagedata r:id="rId43" o:title=""/>
           </v:shape>
-          <o:OLEObject Type="Embed" ProgID="Equation.3" ShapeID="_x0000_i1044" DrawAspect="Content" ObjectID="_1370210358" r:id="rId44"/>
+          <o:OLEObject Type="Embed" ProgID="Equation.3" ShapeID="_x0000_i1044" DrawAspect="Content" ObjectID="_1370259139" r:id="rId44"/>
         </w:object>
       </w:r>
       <w:r>
@@ -2577,15 +2566,11 @@
           <v:shape id="_x0000_i1045" type="#_x0000_t75" style="width:14.95pt;height:19.15pt" o:ole="">
             <v:imagedata r:id="rId45" o:title=""/>
           </v:shape>
-          <o:OLEObject Type="Embed" ProgID="Equation.3" ShapeID="_x0000_i1045" DrawAspect="Content" ObjectID="_1370210359" r:id="rId46"/>
+          <o:OLEObject Type="Embed" ProgID="Equation.3" ShapeID="_x0000_i1045" DrawAspect="Content" ObjectID="_1370259140" r:id="rId46"/>
         </w:object>
       </w:r>
       <w:r>
-        <w:t xml:space="preserve"> is the particle diameter. These relations are </w:t>
-      </w:r>
-      <w:r>
-        <w:lastRenderedPageBreak/>
-        <w:t>said to pertain to “capacity” conditions, whereby the river can scour sediment according to the load it can actually carry. Again, this equation can be posed for each particle size class.</w:t>
+        <w:t xml:space="preserve"> is the particle diameter. These relations are said to pertain to “capacity” conditions, whereby the river can scour sediment according to the load it can actually carry. Again, this equation can be posed for each particle size class.</w:t>
       </w:r>
     </w:p>
     <w:p>
@@ -2673,7 +2658,7 @@
           <v:shape id="_x0000_i1046" type="#_x0000_t75" style="width:13.1pt;height:16.85pt" o:ole="">
             <v:imagedata r:id="rId47" o:title=""/>
           </v:shape>
-          <o:OLEObject Type="Embed" ProgID="Equation.3" ShapeID="_x0000_i1046" DrawAspect="Content" ObjectID="_1370210360" r:id="rId48"/>
+          <o:OLEObject Type="Embed" ProgID="Equation.3" ShapeID="_x0000_i1046" DrawAspect="Content" ObjectID="_1370259141" r:id="rId48"/>
         </w:object>
       </w:r>
       <w:r>
@@ -2710,7 +2695,7 @@
           <v:shape id="_x0000_i1047" type="#_x0000_t75" style="width:80.9pt;height:48.15pt" o:ole="" fillcolor="window">
             <v:imagedata r:id="rId49" o:title=""/>
           </v:shape>
-          <o:OLEObject Type="Embed" ProgID="Equation.3" ShapeID="_x0000_i1047" DrawAspect="Content" ObjectID="_1370210361" r:id="rId50"/>
+          <o:OLEObject Type="Embed" ProgID="Equation.3" ShapeID="_x0000_i1047" DrawAspect="Content" ObjectID="_1370259142" r:id="rId50"/>
         </w:object>
       </w:r>
       <w:r>
@@ -2752,7 +2737,7 @@
           <v:shape id="_x0000_i1048" type="#_x0000_t75" style="width:12.15pt;height:13.1pt" o:ole="" fillcolor="window">
             <v:imagedata r:id="rId51" o:title=""/>
           </v:shape>
-          <o:OLEObject Type="Embed" ProgID="Equation.3" ShapeID="_x0000_i1048" DrawAspect="Content" ObjectID="_1370210362" r:id="rId52"/>
+          <o:OLEObject Type="Embed" ProgID="Equation.3" ShapeID="_x0000_i1048" DrawAspect="Content" ObjectID="_1370259143" r:id="rId52"/>
         </w:object>
       </w:r>
       <w:r>
@@ -2775,7 +2760,7 @@
           <v:shape id="_x0000_i1049" type="#_x0000_t75" style="width:101.9pt;height:34.15pt" o:ole="" fillcolor="window">
             <v:imagedata r:id="rId53" o:title=""/>
           </v:shape>
-          <o:OLEObject Type="Embed" ProgID="Equation.3" ShapeID="_x0000_i1049" DrawAspect="Content" ObjectID="_1370210363" r:id="rId54"/>
+          <o:OLEObject Type="Embed" ProgID="Equation.3" ShapeID="_x0000_i1049" DrawAspect="Content" ObjectID="_1370259144" r:id="rId54"/>
         </w:object>
       </w:r>
       <w:r>
@@ -2789,7 +2774,7 @@
           <v:shape id="_x0000_i1050" type="#_x0000_t75" style="width:94.9pt;height:37.85pt" o:ole="" fillcolor="window">
             <v:imagedata r:id="rId55" o:title=""/>
           </v:shape>
-          <o:OLEObject Type="Embed" ProgID="Equation.3" ShapeID="_x0000_i1050" DrawAspect="Content" ObjectID="_1370210364" r:id="rId56"/>
+          <o:OLEObject Type="Embed" ProgID="Equation.3" ShapeID="_x0000_i1050" DrawAspect="Content" ObjectID="_1370259145" r:id="rId56"/>
         </w:object>
       </w:r>
       <w:r>
@@ -2809,7 +2794,7 @@
           <v:shape id="_x0000_i1051" type="#_x0000_t75" style="width:14.95pt;height:18.25pt" o:ole="">
             <v:imagedata r:id="rId57" o:title=""/>
           </v:shape>
-          <o:OLEObject Type="Embed" ProgID="Equation.3" ShapeID="_x0000_i1051" DrawAspect="Content" ObjectID="_1370210365" r:id="rId58"/>
+          <o:OLEObject Type="Embed" ProgID="Equation.3" ShapeID="_x0000_i1051" DrawAspect="Content" ObjectID="_1370259146" r:id="rId58"/>
         </w:object>
       </w:r>
       <w:r>
@@ -2823,7 +2808,7 @@
           <v:shape id="_x0000_i1052" type="#_x0000_t75" style="width:9.8pt;height:11.2pt" o:ole="">
             <v:imagedata r:id="rId59" o:title=""/>
           </v:shape>
-          <o:OLEObject Type="Embed" ProgID="Equation.3" ShapeID="_x0000_i1052" DrawAspect="Content" ObjectID="_1370210366" r:id="rId60"/>
+          <o:OLEObject Type="Embed" ProgID="Equation.3" ShapeID="_x0000_i1052" DrawAspect="Content" ObjectID="_1370259147" r:id="rId60"/>
         </w:object>
       </w:r>
       <w:r>
@@ -2837,7 +2822,7 @@
           <v:shape id="_x0000_i1053" type="#_x0000_t75" style="width:14.95pt;height:18.25pt" o:ole="">
             <v:imagedata r:id="rId61" o:title=""/>
           </v:shape>
-          <o:OLEObject Type="Embed" ProgID="Equation.3" ShapeID="_x0000_i1053" DrawAspect="Content" ObjectID="_1370210367" r:id="rId62"/>
+          <o:OLEObject Type="Embed" ProgID="Equation.3" ShapeID="_x0000_i1053" DrawAspect="Content" ObjectID="_1370259148" r:id="rId62"/>
         </w:object>
       </w:r>
       <w:r>
@@ -2851,7 +2836,7 @@
           <v:shape id="_x0000_i1054" type="#_x0000_t75" style="width:65pt;height:18.25pt" o:ole="">
             <v:imagedata r:id="rId63" o:title=""/>
           </v:shape>
-          <o:OLEObject Type="Embed" ProgID="Equation.3" ShapeID="_x0000_i1054" DrawAspect="Content" ObjectID="_1370210368" r:id="rId64"/>
+          <o:OLEObject Type="Embed" ProgID="Equation.3" ShapeID="_x0000_i1054" DrawAspect="Content" ObjectID="_1370259149" r:id="rId64"/>
         </w:object>
       </w:r>
       <w:r>
@@ -2865,7 +2850,7 @@
           <v:shape id="_x0000_i1055" type="#_x0000_t75" style="width:70.15pt;height:18.25pt" o:ole="">
             <v:imagedata r:id="rId65" o:title=""/>
           </v:shape>
-          <o:OLEObject Type="Embed" ProgID="Equation.3" ShapeID="_x0000_i1055" DrawAspect="Content" ObjectID="_1370210369" r:id="rId66"/>
+          <o:OLEObject Type="Embed" ProgID="Equation.3" ShapeID="_x0000_i1055" DrawAspect="Content" ObjectID="_1370259150" r:id="rId66"/>
         </w:object>
       </w:r>
       <w:r>
@@ -2879,7 +2864,7 @@
           <v:shape id="_x0000_i1056" type="#_x0000_t75" style="width:16.85pt;height:18.25pt" o:ole="">
             <v:imagedata r:id="rId67" o:title=""/>
           </v:shape>
-          <o:OLEObject Type="Embed" ProgID="Equation.3" ShapeID="_x0000_i1056" DrawAspect="Content" ObjectID="_1370210370" r:id="rId68"/>
+          <o:OLEObject Type="Embed" ProgID="Equation.3" ShapeID="_x0000_i1056" DrawAspect="Content" ObjectID="_1370259151" r:id="rId68"/>
         </w:object>
       </w:r>
       <w:r>
@@ -2931,7 +2916,7 @@
           <v:shape id="_x0000_i1057" type="#_x0000_t75" style="width:14.95pt;height:18.25pt" o:ole="">
             <v:imagedata r:id="rId57" o:title=""/>
           </v:shape>
-          <o:OLEObject Type="Embed" ProgID="Equation.3" ShapeID="_x0000_i1057" DrawAspect="Content" ObjectID="_1370210371" r:id="rId69"/>
+          <o:OLEObject Type="Embed" ProgID="Equation.3" ShapeID="_x0000_i1057" DrawAspect="Content" ObjectID="_1370259152" r:id="rId69"/>
         </w:object>
       </w:r>
       <w:r>
@@ -3080,7 +3065,22 @@
         <w:t xml:space="preserve">In </w:t>
       </w:r>
       <w:r>
-        <w:t>the discretization of this model</w:t>
+        <w:t xml:space="preserve">the discretization of </w:t>
+      </w:r>
+      <w:r>
+        <w:t>Sediment and Transport</w:t>
+      </w:r>
+      <w:r>
+        <w:t xml:space="preserve"> </w:t>
+      </w:r>
+      <w:r>
+        <w:t>M</w:t>
+      </w:r>
+      <w:r>
+        <w:t>odel</w:t>
+      </w:r>
+      <w:r>
+        <w:t xml:space="preserve"> (STM)</w:t>
       </w:r>
       <w:r>
         <w:t xml:space="preserve">, </w:t>
@@ -3089,10 +3089,22 @@
         <w:t>we were planned to get</w:t>
       </w:r>
       <w:r>
-        <w:t xml:space="preserve"> literally second order accurate code in both time and space. The </w:t>
-      </w:r>
-      <w:r>
-        <w:t>Operation Splitting was adopted</w:t>
+        <w:t xml:space="preserve"> </w:t>
+      </w:r>
+      <w:r>
+        <w:t xml:space="preserve">a </w:t>
+      </w:r>
+      <w:r>
+        <w:t xml:space="preserve">literally second order accurate code in both time and space. The </w:t>
+      </w:r>
+      <w:r>
+        <w:t xml:space="preserve">Operation Splitting </w:t>
+      </w:r>
+      <w:r>
+        <w:t xml:space="preserve">method </w:t>
+      </w:r>
+      <w:r>
+        <w:t>was adopted</w:t>
       </w:r>
       <w:r>
         <w:t xml:space="preserve"> for </w:t>
@@ -3116,25 +3128,58 @@
         <w:t xml:space="preserve">operator (Advection, Dispersion and Reaction) </w:t>
       </w:r>
       <w:r>
-        <w:t>operator was discretized employing a second order scheme.</w:t>
-      </w:r>
-      <w:r>
-        <w:t xml:space="preserve"> The consistency with the nature of the problem and importance of conservation of mass require us to employ Finite Volume Frame</w:t>
-      </w:r>
-      <w:r>
-        <w:t xml:space="preserve"> Method's (FVM)</w:t>
-      </w:r>
-      <w:r>
-        <w:t xml:space="preserve"> work</w:t>
-      </w:r>
-      <w:r>
-        <w:t>. All the values and operators are conceded in FVM</w:t>
+        <w:t>was discretized employing a</w:t>
+      </w:r>
+      <w:r>
+        <w:t>n appropriate</w:t>
+      </w:r>
+      <w:r>
+        <w:t xml:space="preserve"> second order scheme.</w:t>
+      </w:r>
+      <w:r>
+        <w:t xml:space="preserve"> The consistency with the nature of the problem and importance of conservation of mass require us to employ Finite Volume </w:t>
+      </w:r>
+      <w:r>
+        <w:t xml:space="preserve">Method's </w:t>
+      </w:r>
+      <w:r>
+        <w:t xml:space="preserve">Framework </w:t>
+      </w:r>
+      <w:r>
+        <w:t xml:space="preserve">(FVM). All the values and operators are </w:t>
+      </w:r>
+      <w:r>
+        <w:t>coded</w:t>
+      </w:r>
+      <w:r>
+        <w:t xml:space="preserve"> in FVM</w:t>
       </w:r>
       <w:r>
         <w:t xml:space="preserve"> </w:t>
       </w:r>
       <w:r>
-        <w:t xml:space="preserve">formulation. Here a brief presentation of the general approach of </w:t>
+        <w:t>formulation. H</w:t>
+      </w:r>
+      <w:r>
+        <w:t>ere a brief presentation of our approach</w:t>
+      </w:r>
+      <w:r>
+        <w:t xml:space="preserve"> </w:t>
+      </w:r>
+      <w:r>
+        <w:t>for choosing STM's method among the existing alternatives is given.</w:t>
+      </w:r>
+      <w:r>
+        <w:t xml:space="preserve"> The details and more in depth information on numerical discretization is provided in appendix </w:t>
+      </w:r>
+      <w:r>
+        <w:rPr>
+          <w:highlight w:val="yellow"/>
+        </w:rPr>
+        <w:t>XXX</w:t>
+      </w:r>
+      <w:r>
+        <w:t>.</w:t>
       </w:r>
     </w:p>
     <w:p>
@@ -3179,7 +3224,34 @@
         <w:t>splitting or fractal step method</w:t>
       </w:r>
       <w:r>
-        <w:t xml:space="preserve"> one operator is employing on the previous step's solution (know values) and the result is fed to the next operator it was proven by </w:t>
+        <w:t xml:space="preserve"> one operator is employing on the previous step's solution (know values) and </w:t>
+      </w:r>
+      <w:r>
+        <w:t>then</w:t>
+      </w:r>
+      <w:r>
+        <w:t xml:space="preserve"> </w:t>
+      </w:r>
+      <w:r>
+        <w:t xml:space="preserve">the result is fed </w:t>
+      </w:r>
+      <w:r>
+        <w:t>in</w:t>
+      </w:r>
+      <w:r>
+        <w:t>to the next operator</w:t>
+      </w:r>
+      <w:r>
+        <w:t>.</w:t>
+      </w:r>
+      <w:r>
+        <w:t xml:space="preserve"> </w:t>
+      </w:r>
+      <w:r>
+        <w:t>I</w:t>
+      </w:r>
+      <w:r>
+        <w:t xml:space="preserve">t was proven by </w:t>
       </w:r>
       <w:proofErr w:type="spellStart"/>
       <w:r>
@@ -3198,7 +3270,22 @@
         <w:t xml:space="preserve"> (1992)</w:t>
       </w:r>
       <w:r>
-        <w:t xml:space="preserve"> this method of splitting does not conserves mass in the presence of source term. To overcome this drawback, i</w:t>
+        <w:t xml:space="preserve"> that,</w:t>
+      </w:r>
+      <w:r>
+        <w:t xml:space="preserve"> this method of </w:t>
+      </w:r>
+      <w:r>
+        <w:t>operator splitting does not conserve</w:t>
+      </w:r>
+      <w:r>
+        <w:t xml:space="preserve"> mass in the presence of</w:t>
+      </w:r>
+      <w:r>
+        <w:t xml:space="preserve"> a</w:t>
+      </w:r>
+      <w:r>
+        <w:t xml:space="preserve"> source term. To overcome this drawback, i</w:t>
       </w:r>
       <w:r>
         <w:t xml:space="preserve">t is possible to reduce the order of errors associated with the over/under </w:t>
@@ -3751,7 +3838,20 @@
         <w:jc w:val="both"/>
       </w:pPr>
       <w:r>
-        <w:t>For the time being the operators combined to with Godunov splitting and The authors are going to also consider alternating (</w:t>
+        <w:lastRenderedPageBreak/>
+        <w:t>For the time being the</w:t>
+      </w:r>
+      <w:r>
+        <w:t xml:space="preserve"> different</w:t>
+      </w:r>
+      <w:r>
+        <w:t xml:space="preserve"> operators combined with Godunov splitting</w:t>
+      </w:r>
+      <w:r>
+        <w:t xml:space="preserve">. </w:t>
+      </w:r>
+      <w:r>
+        <w:t>The authors are going to also consider alternating (</w:t>
       </w:r>
       <w:proofErr w:type="spellStart"/>
       <w:r>
@@ -3847,466 +3947,653 @@
       </w:r>
       <w:proofErr w:type="spellEnd"/>
       <w:r>
+        <w:t>,</w:t>
+      </w:r>
+      <w:r>
         <w:t xml:space="preserve"> </w:t>
       </w:r>
       <w:r>
+        <w:t>1992</w:t>
+      </w:r>
+      <w:r>
+        <w:t xml:space="preserve">)  and </w:t>
+      </w:r>
+      <w:proofErr w:type="spellStart"/>
+      <w:r>
+        <w:t>adjoint</w:t>
+      </w:r>
+      <w:proofErr w:type="spellEnd"/>
+      <w:r>
+        <w:t xml:space="preserve">  Eulerian-Lagrangian methods (Celia et al.</w:t>
+      </w:r>
+      <w:r>
+        <w:t>,</w:t>
+      </w:r>
+      <w:r>
+        <w:t xml:space="preserve"> 1990). Both of these approaches are based on the treatment of the advection part of the transport equation using a Lagrangian scheme (a reference frame in which one follows the </w:t>
+      </w:r>
+      <w:proofErr w:type="spellStart"/>
+      <w:r>
+        <w:t>advective</w:t>
+      </w:r>
+      <w:proofErr w:type="spellEnd"/>
+      <w:r>
+        <w:t xml:space="preserve"> displacement of the fluid packet). An Eulerian (fixed) reference frame is then used to simulate dispersive/diffusive transport. The approach reduces numerical dispersion by reducing the effective grid Peclet number for the fixed Eulerian grid. Although there are some implementing restrictions the method of characteristics and its related approaches are still widely used when it is critical that numerical dispersion be avoided. Another method is; TVD or total variation diminishing scheme, gives more nearly oscillation-free behavior (</w:t>
+      </w:r>
+      <w:proofErr w:type="spellStart"/>
+      <w:r>
+        <w:t>Bobey</w:t>
+      </w:r>
+      <w:proofErr w:type="spellEnd"/>
+      <w:r>
+        <w:t>,</w:t>
+      </w:r>
+      <w:r>
+        <w:t xml:space="preserve"> 1984; Yee</w:t>
+      </w:r>
+      <w:r>
+        <w:t>,</w:t>
+      </w:r>
+      <w:r>
+        <w:t xml:space="preserve"> 1987; Gupta et al.</w:t>
+      </w:r>
+      <w:r>
+        <w:t>,</w:t>
+      </w:r>
+      <w:r>
+        <w:t xml:space="preserve"> 1991). The TVD is one of a class of methods which use limiters to ensure </w:t>
+      </w:r>
+      <w:proofErr w:type="spellStart"/>
+      <w:r>
+        <w:t>monotonicity</w:t>
+      </w:r>
+      <w:proofErr w:type="spellEnd"/>
+      <w:r>
+        <w:t xml:space="preserve"> of solution (Van Leer</w:t>
+      </w:r>
+      <w:r>
+        <w:t>, 1977a,b; Leonard</w:t>
+      </w:r>
+      <w:r>
+        <w:t>,</w:t>
+      </w:r>
+      <w:r>
+        <w:t xml:space="preserve"> </w:t>
+      </w:r>
+      <w:r>
+        <w:t>1984). TVD methods with flux limiter sometimes performs better than same order FCT counterpart on the reactive transport in case of oscillations (</w:t>
+      </w:r>
+      <w:proofErr w:type="spellStart"/>
+      <w:r>
+        <w:t>Steefel</w:t>
+      </w:r>
+      <w:proofErr w:type="spellEnd"/>
+      <w:r>
+        <w:t xml:space="preserve"> and</w:t>
+      </w:r>
+      <w:r>
+        <w:t xml:space="preserve"> </w:t>
+      </w:r>
+      <w:proofErr w:type="spellStart"/>
+      <w:r>
+        <w:t>MacQuarrie</w:t>
+      </w:r>
+      <w:proofErr w:type="spellEnd"/>
+      <w:r>
+        <w:t>,</w:t>
+      </w:r>
+      <w:r>
+        <w:t xml:space="preserve"> 1996). Another class of high resolution Eulerian methods uses higher-order approximations for the first derivatives, but hybridizes these with low order schemes in an attempt to obtain monotone solutions. The solutions have the higher-order approximations in smooth regions and the low-order accuracy near discontinuities (e.g. near plume fronts). The price to be </w:t>
+      </w:r>
+      <w:r>
+        <w:t>paid</w:t>
+      </w:r>
+      <w:r>
+        <w:t xml:space="preserve"> for these schemes is that they are non-linear, even when applied to initially linear problem such as ADR equation. In this class are the flux –corrected transport (FCT) methods (Boris and Book, 1973; Oran and Boris 1987; </w:t>
+      </w:r>
+      <w:proofErr w:type="spellStart"/>
+      <w:r>
+        <w:t>Zalesak</w:t>
+      </w:r>
+      <w:proofErr w:type="spellEnd"/>
+      <w:r>
+        <w:t xml:space="preserve"> 1987; Hills et al., 1994) which usually gives excellent results when applied to non-reactive solute transport (Hills et al., 1994; </w:t>
+      </w:r>
+      <w:proofErr w:type="spellStart"/>
+      <w:r>
+        <w:t>Yabusaki</w:t>
+      </w:r>
+      <w:proofErr w:type="spellEnd"/>
+      <w:r>
+        <w:t xml:space="preserve"> et al.,) however, as in some of the other methods discussed here, very low level oscillation still coupled into solution. Here, we chose to employ the </w:t>
+      </w:r>
+      <w:r>
+        <w:t>FCT</w:t>
+      </w:r>
+      <w:r>
+        <w:t xml:space="preserve"> method</w:t>
+      </w:r>
+      <w:r>
+        <w:t>s</w:t>
+      </w:r>
+      <w:r>
+        <w:t xml:space="preserve"> for discretization of </w:t>
+      </w:r>
+      <w:proofErr w:type="spellStart"/>
+      <w:r>
+        <w:t>Advective</w:t>
+      </w:r>
+      <w:proofErr w:type="spellEnd"/>
+      <w:r>
+        <w:t xml:space="preserve"> term. Advection was coded with modified Lax-two</w:t>
+      </w:r>
+      <w:r>
+        <w:t>-</w:t>
+      </w:r>
+      <w:r>
+        <w:t>step method</w:t>
+      </w:r>
+      <w:r>
+        <w:t xml:space="preserve"> (Leveque, 2002). For overcoming the cases of shock, the van Leer flux limiter (slope limiter) was employed in the step of flux calculation</w:t>
+      </w:r>
+      <w:r>
+        <w:t xml:space="preserve"> (Saltzman, 1994)</w:t>
+      </w:r>
+      <w:r>
+        <w:t>.</w:t>
+      </w:r>
+    </w:p>
+    <w:p>
+      <w:pPr>
+        <w:spacing w:line="276" w:lineRule="auto"/>
+        <w:jc w:val="both"/>
+      </w:pPr>
+    </w:p>
+    <w:p>
+      <w:pPr>
+        <w:spacing w:line="276" w:lineRule="auto"/>
+        <w:jc w:val="both"/>
+        <w:rPr>
+          <w:b/>
+        </w:rPr>
+      </w:pPr>
+      <w:r>
+        <w:rPr>
+          <w:b/>
+        </w:rPr>
+        <w:t>3.4 Parabolic term (Diffusion or Dispersion)</w:t>
+      </w:r>
+    </w:p>
+    <w:p>
+      <w:pPr>
+        <w:spacing w:line="276" w:lineRule="auto"/>
+        <w:jc w:val="both"/>
+      </w:pPr>
+    </w:p>
+    <w:p>
+      <w:pPr>
+        <w:spacing w:line="276" w:lineRule="auto"/>
+        <w:jc w:val="both"/>
+      </w:pPr>
+      <w:r>
+        <w:t xml:space="preserve">The conventional </w:t>
+      </w:r>
+      <w:r>
+        <w:t xml:space="preserve">Crank-Nicolson </w:t>
+      </w:r>
+      <w:r>
+        <w:t xml:space="preserve">discretization in the FVM frame work, was used for dispersive operator. The method is second order accurate in time and space. </w:t>
+      </w:r>
+      <w:r>
+        <w:t>Crank-Nicolson</w:t>
+      </w:r>
+      <w:r>
+        <w:t xml:space="preserve"> method is fully implicit </w:t>
+      </w:r>
+      <w:r>
+        <w:t xml:space="preserve">and unconditionally stable </w:t>
+      </w:r>
+      <w:r>
+        <w:t xml:space="preserve">which allows the user to select larger time steps </w:t>
+      </w:r>
+      <w:r>
+        <w:t>(</w:t>
+      </w:r>
+      <w:r>
+        <w:rPr>
+          <w:rStyle w:val="citation"/>
+        </w:rPr>
+        <w:t>Crank</w:t>
+      </w:r>
+      <w:r>
+        <w:rPr>
+          <w:rStyle w:val="citation"/>
+        </w:rPr>
+        <w:t xml:space="preserve"> and</w:t>
+      </w:r>
+      <w:r>
+        <w:rPr>
+          <w:rStyle w:val="citation"/>
+        </w:rPr>
+        <w:t xml:space="preserve"> Nicolson</w:t>
+      </w:r>
+      <w:r>
+        <w:rPr>
+          <w:rStyle w:val="citation"/>
+        </w:rPr>
+        <w:t xml:space="preserve">, </w:t>
+      </w:r>
+      <w:r>
+        <w:rPr>
+          <w:rStyle w:val="citation"/>
+        </w:rPr>
+        <w:t>1947)</w:t>
+      </w:r>
+      <w:r>
+        <w:t>.</w:t>
+      </w:r>
+      <w:r>
+        <w:t xml:space="preserve"> </w:t>
+      </w:r>
+      <w:r>
+        <w:t>In</w:t>
+      </w:r>
+      <w:r>
+        <w:t xml:space="preserve"> the solution process</w:t>
+      </w:r>
+      <w:r>
+        <w:t>, the</w:t>
+      </w:r>
+      <w:r>
+        <w:t xml:space="preserve"> Crank-Nicolson scheme yields a tri-diagonal matrix. </w:t>
+      </w:r>
+      <w:r>
+        <w:lastRenderedPageBreak/>
+        <w:t xml:space="preserve">The </w:t>
+      </w:r>
+      <w:r>
+        <w:t>tri</w:t>
+      </w:r>
+      <w:r>
+        <w:t>-</w:t>
+      </w:r>
+      <w:r>
+        <w:t>diagonal matrix algorithm</w:t>
+      </w:r>
+      <w:r>
+        <w:t xml:space="preserve"> (</w:t>
+      </w:r>
+      <w:r>
+        <w:t>TDMA</w:t>
+      </w:r>
+      <w:r>
+        <w:t xml:space="preserve">), also known as the </w:t>
+      </w:r>
+      <w:r>
+        <w:t>Thomas algorithm</w:t>
+      </w:r>
+      <w:r>
+        <w:t xml:space="preserve"> is used to solve it (</w:t>
+      </w:r>
+      <w:r>
         <w:rPr>
           <w:highlight w:val="yellow"/>
         </w:rPr>
-        <w:t>???</w:t>
-      </w:r>
-      <w:r>
-        <w:t xml:space="preserve">)  and </w:t>
-      </w:r>
+        <w:t>Press et al., 1992</w:t>
+      </w:r>
+      <w:r>
+        <w:t>)</w:t>
+      </w:r>
+      <w:r>
+        <w:t xml:space="preserve">. TDMA is very cost effective solver and it inverts a n by n  matrix with only </w:t>
+      </w:r>
+      <w:r>
+        <w:rPr>
+          <w:i/>
+        </w:rPr>
+        <w:t>O(n)</w:t>
+      </w:r>
+      <w:r>
+        <w:t xml:space="preserve"> number of operations</w:t>
+      </w:r>
+      <w:r>
+        <w:t>. Owing to the modular nature of Operator Splitting</w:t>
+      </w:r>
+      <w:r>
+        <w:t>,</w:t>
+      </w:r>
+      <w:r>
+        <w:t xml:space="preserve"> it </w:t>
+      </w:r>
+      <w:r>
+        <w:t>would be</w:t>
+      </w:r>
+      <w:r>
+        <w:t xml:space="preserve"> p</w:t>
+      </w:r>
+      <w:r>
+        <w:t xml:space="preserve">ossible to replace the </w:t>
+      </w:r>
+      <w:r>
+        <w:t>TDMA solver</w:t>
+      </w:r>
+      <w:r>
+        <w:t xml:space="preserve"> with a more efficient tri-diagonal matrix solver library</w:t>
+      </w:r>
+      <w:r>
+        <w:t>,</w:t>
+      </w:r>
+      <w:r>
+        <w:t xml:space="preserve"> in future. </w:t>
+      </w:r>
+      <w:r>
+        <w:t xml:space="preserve">     </w:t>
+      </w:r>
+      <w:r>
+        <w:t xml:space="preserve">   </w:t>
+      </w:r>
+    </w:p>
+    <w:p>
+      <w:pPr>
+        <w:spacing w:line="276" w:lineRule="auto"/>
+        <w:jc w:val="both"/>
+      </w:pPr>
+    </w:p>
+    <w:p>
+      <w:pPr>
+        <w:spacing w:line="276" w:lineRule="auto"/>
+        <w:jc w:val="both"/>
+        <w:rPr>
+          <w:b/>
+        </w:rPr>
+      </w:pPr>
+      <w:r>
+        <w:rPr>
+          <w:b/>
+        </w:rPr>
+        <w:t xml:space="preserve">3.5 </w:t>
+      </w:r>
+      <w:r>
+        <w:rPr>
+          <w:b/>
+        </w:rPr>
+        <w:t>Ordinary Differential Equation</w:t>
+      </w:r>
+      <w:r>
+        <w:rPr>
+          <w:b/>
+        </w:rPr>
+        <w:t xml:space="preserve"> integrator</w:t>
+      </w:r>
+    </w:p>
+    <w:p>
+      <w:pPr>
+        <w:spacing w:line="276" w:lineRule="auto"/>
+        <w:jc w:val="both"/>
+      </w:pPr>
+    </w:p>
+    <w:p>
+      <w:pPr>
+        <w:spacing w:line="276" w:lineRule="auto"/>
+        <w:jc w:val="both"/>
+      </w:pPr>
       <w:proofErr w:type="spellStart"/>
       <w:r>
-        <w:t>adjoint</w:t>
+        <w:t>Heun's</w:t>
       </w:r>
       <w:proofErr w:type="spellEnd"/>
       <w:r>
-        <w:t xml:space="preserve">  Eulerian-Lagrangian methods (Celia et al. 1990). Both of these approaches are based on the treatment of the advection part of the transport equation using a Lagrangian scheme (a reference frame in which one follows the </w:t>
+        <w:t xml:space="preserve"> second </w:t>
+      </w:r>
+      <w:r>
+        <w:t>order Ordinary Differential Equation (ODE) integrator was coded. the solver was combined within the predictor and corrector</w:t>
+      </w:r>
+      <w:r>
+        <w:t xml:space="preserve"> step. This numerical trick has been introduced by </w:t>
+      </w:r>
+      <w:r>
+        <w:t xml:space="preserve">P. </w:t>
       </w:r>
       <w:proofErr w:type="spellStart"/>
       <w:r>
-        <w:t>advective</w:t>
+        <w:t>Col</w:t>
+      </w:r>
+      <w:r>
+        <w:t>e</w:t>
+      </w:r>
+      <w:r>
+        <w:t>l</w:t>
+      </w:r>
+      <w:r>
+        <w:t>la</w:t>
       </w:r>
       <w:proofErr w:type="spellEnd"/>
       <w:r>
-        <w:t xml:space="preserve"> displacement of the fluid packet). An Eulerian (fixed) reference frame is then used to simulate dispersive/diffusive transport. The approach reduces numerical dispersion by reducing the effective grid Peclet number for the fixed Eulerian grid. Although there are some implementing restrictions the method of characteristics and its related approaches are still widely used when it is critical that numerical dispersion be avoided. Another method is; TVD or total variation diminishing scheme, gives more nearly oscillation-free behavior (</w:t>
+        <w:t xml:space="preserve"> (</w:t>
+      </w:r>
+      <w:r>
+        <w:t xml:space="preserve">for example see: </w:t>
       </w:r>
       <w:proofErr w:type="spellStart"/>
       <w:r>
-        <w:t>Bobey</w:t>
+        <w:t>Chombo</w:t>
       </w:r>
       <w:proofErr w:type="spellEnd"/>
       <w:r>
-        <w:t xml:space="preserve"> 1984; Yee 1987; Gupta et al. 1991). The TVD is one of a class of methods which use limiters to ensure </w:t>
+        <w:t xml:space="preserve"> Design Documents</w:t>
+      </w:r>
+      <w:r>
+        <w:t>, 2011</w:t>
+      </w:r>
+      <w:r>
+        <w:t>) for increasing the accuracy of  predictor step in the advection solver.</w:t>
+      </w:r>
+      <w:r>
+        <w:t xml:space="preserve"> This solver is from the family of </w:t>
+      </w:r>
+      <w:r>
+        <w:t xml:space="preserve">second order </w:t>
+      </w:r>
+      <w:r>
+        <w:t xml:space="preserve">explicit </w:t>
       </w:r>
       <w:proofErr w:type="spellStart"/>
       <w:r>
-        <w:t>monotonicity</w:t>
+        <w:t>Runge-Kutta</w:t>
       </w:r>
       <w:proofErr w:type="spellEnd"/>
       <w:r>
-        <w:t xml:space="preserve"> of solution (Van Leer 1977a,b; Leonard ,1984). TVD methods with flux limiter sometimes performs better than same order FCT counterpart on the reactive transport in case of oscillations (</w:t>
+        <w:t xml:space="preserve"> solvers</w:t>
+      </w:r>
+      <w:r>
+        <w:t>.</w:t>
+      </w:r>
+      <w:r>
+        <w:t xml:space="preserve"> </w:t>
+      </w:r>
+      <w:r>
+        <w:t>F</w:t>
+      </w:r>
+      <w:r>
+        <w:t>or the probable cases of stiff source terms</w:t>
+      </w:r>
+      <w:r>
+        <w:t xml:space="preserve">, </w:t>
+      </w:r>
+      <w:r>
+        <w:t>a</w:t>
+      </w:r>
+      <w:r>
+        <w:t>lso</w:t>
+      </w:r>
+      <w:r>
+        <w:t xml:space="preserve"> </w:t>
+      </w:r>
+      <w:r>
+        <w:t xml:space="preserve">a third order explicit </w:t>
       </w:r>
       <w:proofErr w:type="spellStart"/>
       <w:r>
-        <w:t>Steefel</w:t>
+        <w:t>Runge-Kutta</w:t>
       </w:r>
       <w:proofErr w:type="spellEnd"/>
       <w:r>
-        <w:t xml:space="preserve">, C.I., </w:t>
+        <w:t xml:space="preserve"> </w:t>
+      </w:r>
+      <w:r>
+        <w:t>solver</w:t>
+      </w:r>
+      <w:r>
+        <w:t xml:space="preserve">, as an </w:t>
+      </w:r>
+      <w:r>
+        <w:t>separate</w:t>
+      </w:r>
+      <w:r>
+        <w:t xml:space="preserve"> operator</w:t>
+      </w:r>
+      <w:r>
+        <w:t xml:space="preserve"> coded</w:t>
+      </w:r>
+      <w:r>
+        <w:t xml:space="preserve">. a time step adaptive </w:t>
       </w:r>
       <w:proofErr w:type="spellStart"/>
       <w:r>
-        <w:t>MacQuarrie</w:t>
+        <w:t>Runge-Kutta</w:t>
       </w:r>
       <w:proofErr w:type="spellEnd"/>
       <w:r>
-        <w:t xml:space="preserve"> K.T., 1996). Another class of high resolution Eulerian methods uses higher-order approximations for the first derivatives, but hybridizes these with low order schemes in an attempt to obtain monotone solutions. The solutions have the higher-order approximations in smooth regions and the low-order accuracy near discontinuities (e.g. near plume fronts). The price to be </w:t>
+        <w:t xml:space="preserve"> solver (RK 4-5) is coded for the case of stiff source term. The </w:t>
+      </w:r>
+      <w:r>
+        <w:t>other</w:t>
+      </w:r>
+      <w:r>
+        <w:t xml:space="preserve"> solver could also utilized in the cases</w:t>
+      </w:r>
+      <w:r>
+        <w:t xml:space="preserve"> of need for developing a time adaptive transport </w:t>
+      </w:r>
+      <w:r>
+        <w:t>solver (Press</w:t>
+      </w:r>
+      <w:r>
+        <w:t xml:space="preserve"> et al.</w:t>
+      </w:r>
+      <w:r>
+        <w:t>, 1992). Lastly, for</w:t>
+      </w:r>
+      <w:r>
+        <w:t xml:space="preserve"> very stiff</w:t>
+      </w:r>
+      <w:r>
+        <w:t xml:space="preserve"> reactive terms we considered </w:t>
+      </w:r>
+      <w:r>
+        <w:rPr>
+          <w:highlight w:val="yellow"/>
+        </w:rPr>
+        <w:t>TGV</w:t>
+      </w:r>
+      <w:r>
+        <w:t xml:space="preserve"> </w:t>
+      </w:r>
+      <w:r>
+        <w:t>(</w:t>
+      </w:r>
+      <w:r>
+        <w:rPr>
+          <w:highlight w:val="yellow"/>
+        </w:rPr>
+        <w:t>199???)</w:t>
+      </w:r>
+      <w:r>
+        <w:t xml:space="preserve"> </w:t>
+      </w:r>
+      <w:r>
+        <w:t>implicit method. Owing to the modular nature of Operator Splitting, it would be possible to replace the current ODE solver with a more efficient solver</w:t>
+      </w:r>
+      <w:r>
+        <w:t xml:space="preserve"> for especial purposes</w:t>
+      </w:r>
+      <w:r>
+        <w:t>.</w:t>
+      </w:r>
+    </w:p>
+    <w:p>
+      <w:pPr>
+        <w:spacing w:line="276" w:lineRule="auto"/>
+        <w:jc w:val="both"/>
+        <w:rPr>
+          <w:b/>
+        </w:rPr>
+      </w:pPr>
+    </w:p>
+    <w:p>
+      <w:pPr>
+        <w:spacing w:line="276" w:lineRule="auto"/>
+        <w:jc w:val="both"/>
+        <w:rPr>
+          <w:b/>
+        </w:rPr>
+      </w:pPr>
+      <w:r>
+        <w:rPr>
+          <w:b/>
+        </w:rPr>
+        <w:t>3.6 Limitation</w:t>
+      </w:r>
+      <w:r>
+        <w:rPr>
+          <w:b/>
+        </w:rPr>
+        <w:t xml:space="preserve"> </w:t>
+      </w:r>
+    </w:p>
+    <w:p>
+      <w:pPr>
+        <w:spacing w:line="276" w:lineRule="auto"/>
+        <w:jc w:val="both"/>
+        <w:rPr>
+          <w:b/>
+        </w:rPr>
+      </w:pPr>
+    </w:p>
+    <w:p>
+      <w:pPr>
+        <w:jc w:val="both"/>
+      </w:pPr>
+      <w:r>
+        <w:t xml:space="preserve">There are regions in which each of the solvers cannot perform its desirable function. </w:t>
+      </w:r>
+      <w:r>
+        <w:t xml:space="preserve">The </w:t>
+      </w:r>
+      <w:r>
+        <w:t>Advection solver is coded in Eulerian frame work and Courant-</w:t>
       </w:r>
       <w:proofErr w:type="spellStart"/>
       <w:r>
-        <w:t>payed</w:t>
+        <w:t>Friedrichs</w:t>
       </w:r>
       <w:proofErr w:type="spellEnd"/>
       <w:r>
-        <w:t xml:space="preserve"> for these schemes is that they are non-linear, even when applied to initially linear problem such as ADR equation. In this class are the flux –corrected transport (FCT) methods (Boris and Book, 1973; Oran and Boris 1987; </w:t>
+        <w:t>-</w:t>
       </w:r>
       <w:proofErr w:type="spellStart"/>
       <w:r>
-        <w:t>Zalesak</w:t>
+        <w:t>Lewy</w:t>
       </w:r>
       <w:proofErr w:type="spellEnd"/>
       <w:r>
-        <w:t xml:space="preserve"> 1987; Hills et al., 1994) which usually gives excellent results when applied to non-reactive solute transport (Hills et al., 1994; </w:t>
-      </w:r>
-      <w:proofErr w:type="spellStart"/>
-      <w:r>
-        <w:t>Yabusaki</w:t>
-      </w:r>
-      <w:proofErr w:type="spellEnd"/>
-      <w:r>
-        <w:t xml:space="preserve"> et al.,) however, as in some of the other methods discussed here, very low level oscillation still coupled into solution. Here, we chose to employ the last method for discretization of </w:t>
-      </w:r>
-      <w:proofErr w:type="spellStart"/>
-      <w:r>
-        <w:t>Advective</w:t>
-      </w:r>
-      <w:proofErr w:type="spellEnd"/>
-      <w:r>
-        <w:t xml:space="preserve"> term. Advection was coded with modified Lax-two step method</w:t>
-      </w:r>
-      <w:r>
-        <w:t xml:space="preserve"> (Leveque, 2002). For overcoming the cases of shock, the van Leer 1974 (Saltzman, </w:t>
-      </w:r>
-      <w:r>
-        <w:rPr>
-          <w:highlight w:val="yellow"/>
-        </w:rPr>
-        <w:t>XXX</w:t>
-      </w:r>
-      <w:r>
-        <w:t>) flux limiter (slope limiter) was employed in the step of flux calculation.</w:t>
-      </w:r>
-    </w:p>
-    <w:p>
-      <w:pPr>
-        <w:spacing w:line="276" w:lineRule="auto"/>
-        <w:jc w:val="both"/>
-      </w:pPr>
-    </w:p>
-    <w:p>
-      <w:pPr>
-        <w:spacing w:line="276" w:lineRule="auto"/>
-        <w:jc w:val="both"/>
-        <w:rPr>
-          <w:b/>
-        </w:rPr>
-      </w:pPr>
-      <w:r>
-        <w:rPr>
-          <w:b/>
-        </w:rPr>
-        <w:t>3.4 Parabolic term (Diffusion or Dispersion)</w:t>
-      </w:r>
-    </w:p>
-    <w:p>
-      <w:pPr>
-        <w:spacing w:line="276" w:lineRule="auto"/>
-        <w:jc w:val="both"/>
-      </w:pPr>
-    </w:p>
-    <w:p>
-      <w:pPr>
-        <w:spacing w:line="276" w:lineRule="auto"/>
-        <w:jc w:val="both"/>
-      </w:pPr>
-      <w:r>
-        <w:t xml:space="preserve">The conventional </w:t>
-      </w:r>
-      <w:r>
-        <w:t xml:space="preserve">Crank-Nicolson </w:t>
-      </w:r>
-      <w:r>
-        <w:t xml:space="preserve">discretization in the FVM frame work, was used for dispersive operator. The method is second order accurate in both time and space. the method is fully implicit </w:t>
-      </w:r>
-      <w:r>
-        <w:t xml:space="preserve">and unconditionally stable </w:t>
-      </w:r>
-      <w:r>
-        <w:t xml:space="preserve">which allows the user to select larger time steps </w:t>
-      </w:r>
-      <w:r>
-        <w:t>(</w:t>
-      </w:r>
-      <w:r>
-        <w:rPr>
-          <w:rStyle w:val="citation"/>
-        </w:rPr>
-        <w:t>Crank</w:t>
-      </w:r>
-      <w:r>
-        <w:rPr>
-          <w:rStyle w:val="citation"/>
-        </w:rPr>
-        <w:t xml:space="preserve"> and</w:t>
-      </w:r>
-      <w:r>
-        <w:rPr>
-          <w:rStyle w:val="citation"/>
-        </w:rPr>
-        <w:t xml:space="preserve"> Nicolson</w:t>
-      </w:r>
-      <w:r>
-        <w:rPr>
-          <w:rStyle w:val="citation"/>
-        </w:rPr>
-        <w:t xml:space="preserve">, </w:t>
-      </w:r>
-      <w:r>
-        <w:rPr>
-          <w:rStyle w:val="citation"/>
-        </w:rPr>
-        <w:t>1947)</w:t>
-      </w:r>
-      <w:r>
-        <w:t>.</w:t>
-      </w:r>
-      <w:r>
-        <w:t xml:space="preserve"> The in the solution process Crank-Nicolson scheme yields a tri-diagonal matrix. The </w:t>
-      </w:r>
-      <w:r>
-        <w:t>tri</w:t>
-      </w:r>
-      <w:r>
-        <w:t>-</w:t>
-      </w:r>
-      <w:r>
-        <w:t>diagonal matrix algorithm</w:t>
-      </w:r>
-      <w:r>
-        <w:t xml:space="preserve"> (</w:t>
-      </w:r>
-      <w:r>
-        <w:t>TDMA</w:t>
-      </w:r>
-      <w:r>
-        <w:t xml:space="preserve">), also known as the </w:t>
-      </w:r>
-      <w:r>
-        <w:t>Thomas algorithm</w:t>
-      </w:r>
-      <w:r>
-        <w:t xml:space="preserve"> is used to solve it (</w:t>
-      </w:r>
-      <w:r>
-        <w:rPr>
-          <w:highlight w:val="yellow"/>
-        </w:rPr>
-        <w:t>Press et al., 1992</w:t>
-      </w:r>
-      <w:r>
-        <w:t>). Owing to the modular nature of Operator Splitting</w:t>
-      </w:r>
-      <w:r>
-        <w:t>,</w:t>
-      </w:r>
-      <w:r>
-        <w:t xml:space="preserve"> it </w:t>
-      </w:r>
-      <w:r>
-        <w:t>would be</w:t>
-      </w:r>
-      <w:r>
-        <w:t xml:space="preserve"> p</w:t>
-      </w:r>
-      <w:r>
-        <w:t xml:space="preserve">ossible to replace the current solver with a more efficient tri-diagonal matrix solver library in future. </w:t>
-      </w:r>
-      <w:r>
-        <w:t xml:space="preserve">     </w:t>
-      </w:r>
-      <w:r>
-        <w:t xml:space="preserve">   </w:t>
-      </w:r>
-    </w:p>
-    <w:p>
-      <w:pPr>
-        <w:spacing w:line="276" w:lineRule="auto"/>
-        <w:jc w:val="both"/>
-      </w:pPr>
-    </w:p>
-    <w:p>
-      <w:pPr>
-        <w:spacing w:line="276" w:lineRule="auto"/>
-        <w:jc w:val="both"/>
-        <w:rPr>
-          <w:b/>
-        </w:rPr>
-      </w:pPr>
-      <w:r>
-        <w:rPr>
-          <w:b/>
-        </w:rPr>
-        <w:t>3.5 ODE integrator</w:t>
-      </w:r>
-    </w:p>
-    <w:p>
-      <w:pPr>
-        <w:spacing w:line="276" w:lineRule="auto"/>
-        <w:jc w:val="both"/>
-      </w:pPr>
-    </w:p>
-    <w:p>
-      <w:pPr>
-        <w:spacing w:line="276" w:lineRule="auto"/>
-        <w:jc w:val="both"/>
-      </w:pPr>
-      <w:proofErr w:type="spellStart"/>
-      <w:r>
-        <w:t>Heun's</w:t>
-      </w:r>
-      <w:proofErr w:type="spellEnd"/>
-      <w:r>
-        <w:t xml:space="preserve"> second </w:t>
-      </w:r>
-      <w:r>
-        <w:t>order Ordinary Differential Equation (ODE) integrator was coded. the solver was combined within the predictor and corrector</w:t>
-      </w:r>
-      <w:r>
-        <w:t xml:space="preserve"> step. This new numerical trick has been introduced by </w:t>
-      </w:r>
-      <w:proofErr w:type="spellStart"/>
-      <w:r>
-        <w:rPr>
-          <w:highlight w:val="yellow"/>
-        </w:rPr>
-        <w:t>Collela</w:t>
-      </w:r>
-      <w:proofErr w:type="spellEnd"/>
-      <w:r>
-        <w:t xml:space="preserve"> (XXXX) for increasing the accuracy of  predictor step in the advection solver.</w:t>
-      </w:r>
-      <w:r>
-        <w:t xml:space="preserve"> This solver is from the family of </w:t>
-      </w:r>
-      <w:r>
-        <w:t xml:space="preserve">second order </w:t>
-      </w:r>
-      <w:r>
-        <w:t xml:space="preserve">explicit </w:t>
-      </w:r>
-      <w:proofErr w:type="spellStart"/>
-      <w:r>
-        <w:t>Runge-Kutta</w:t>
-      </w:r>
-      <w:proofErr w:type="spellEnd"/>
-      <w:r>
-        <w:t xml:space="preserve"> solvers</w:t>
-      </w:r>
-      <w:r>
-        <w:t>.</w:t>
-      </w:r>
-      <w:r>
-        <w:t xml:space="preserve"> </w:t>
-      </w:r>
-      <w:r>
-        <w:t>F</w:t>
-      </w:r>
-      <w:r>
-        <w:t>or the probable cases of stiff source terms</w:t>
-      </w:r>
-      <w:r>
-        <w:t>, Also</w:t>
-      </w:r>
-      <w:r>
-        <w:t xml:space="preserve"> </w:t>
-      </w:r>
-      <w:r>
-        <w:t xml:space="preserve">a third order explicit </w:t>
-      </w:r>
-      <w:proofErr w:type="spellStart"/>
-      <w:r>
-        <w:t>Runge-Kutta</w:t>
-      </w:r>
-      <w:proofErr w:type="spellEnd"/>
-      <w:r>
-        <w:t xml:space="preserve"> method, as an standalone</w:t>
-      </w:r>
-      <w:r>
-        <w:t xml:space="preserve"> operator. a time step adaptive </w:t>
-      </w:r>
-      <w:proofErr w:type="spellStart"/>
-      <w:r>
-        <w:t>Runge-Kutta</w:t>
-      </w:r>
-      <w:proofErr w:type="spellEnd"/>
-      <w:r>
-        <w:t xml:space="preserve"> solver (RK 4-5) is coded for the case of stiff source term. The last solver could also utilized in the cases</w:t>
-      </w:r>
-      <w:r>
-        <w:t xml:space="preserve"> of need for developing a time adaptive transport solver (</w:t>
-      </w:r>
-      <w:r>
-        <w:rPr>
-          <w:highlight w:val="yellow"/>
-        </w:rPr>
-        <w:t>Press, 1992</w:t>
-      </w:r>
-      <w:r>
-        <w:t>). Lastly, for</w:t>
-      </w:r>
-      <w:r>
-        <w:t xml:space="preserve"> very stiff reactive terms we considered </w:t>
-      </w:r>
-      <w:r>
-        <w:rPr>
-          <w:highlight w:val="yellow"/>
-        </w:rPr>
-        <w:t>TGV</w:t>
-      </w:r>
-      <w:r>
-        <w:t xml:space="preserve"> </w:t>
-      </w:r>
-      <w:r>
-        <w:t>(</w:t>
-      </w:r>
-      <w:r>
-        <w:rPr>
-          <w:highlight w:val="yellow"/>
-        </w:rPr>
-        <w:t>199???)</w:t>
-      </w:r>
-      <w:r>
-        <w:t xml:space="preserve"> </w:t>
-      </w:r>
-      <w:r>
-        <w:t>implicit method. Owing to the modular nature of Operator Splitting, it would be possible to replace the current ODE solver with a more efficient solver.</w:t>
-      </w:r>
-    </w:p>
-    <w:p>
-      <w:pPr>
-        <w:spacing w:line="276" w:lineRule="auto"/>
-        <w:jc w:val="both"/>
-        <w:rPr>
-          <w:b/>
-        </w:rPr>
-      </w:pPr>
-    </w:p>
-    <w:p>
-      <w:pPr>
-        <w:spacing w:line="276" w:lineRule="auto"/>
-        <w:jc w:val="both"/>
-        <w:rPr>
-          <w:b/>
-        </w:rPr>
-      </w:pPr>
-      <w:r>
-        <w:rPr>
-          <w:b/>
-        </w:rPr>
-        <w:t>3.6 Limitation</w:t>
-      </w:r>
-      <w:r>
-        <w:rPr>
-          <w:b/>
-        </w:rPr>
-        <w:t xml:space="preserve"> </w:t>
-      </w:r>
-    </w:p>
-    <w:p>
-      <w:pPr>
-        <w:spacing w:line="276" w:lineRule="auto"/>
-        <w:jc w:val="both"/>
-        <w:rPr>
-          <w:b/>
-        </w:rPr>
-      </w:pPr>
-    </w:p>
-    <w:p>
-      <w:pPr>
-        <w:jc w:val="both"/>
-      </w:pPr>
-      <w:r>
-        <w:t>There are regions in which each of the solvers cannot perform its the desirable function. Advection solver is coded in Eulerian frame work and Courant-</w:t>
-      </w:r>
-      <w:proofErr w:type="spellStart"/>
-      <w:r>
-        <w:t>Friedrichs</w:t>
-      </w:r>
-      <w:proofErr w:type="spellEnd"/>
-      <w:r>
-        <w:t>-</w:t>
-      </w:r>
-      <w:proofErr w:type="spellStart"/>
-      <w:r>
-        <w:t>Lewy</w:t>
-      </w:r>
-      <w:proofErr w:type="spellEnd"/>
-      <w:r>
-        <w:t xml:space="preserve"> number (CFL) must hold less than one. CFL number, this parameter gives the fractional distance relative to the grid spacing traveled due to advection in a single time step.</w:t>
+        <w:t xml:space="preserve"> number (CFL) must hold less than one. CFL number, this</w:t>
+      </w:r>
+      <w:r>
+        <w:t xml:space="preserve"> a</w:t>
+      </w:r>
+      <w:r>
+        <w:t xml:space="preserve"> parameter gives the fractional distance relative to the grid spacing traveled due to advection in a single time step.</w:t>
       </w:r>
     </w:p>
     <w:p>
@@ -4319,10 +4606,10 @@
           <w:position w:val="-24"/>
         </w:rPr>
         <w:object w:dxaOrig="1120" w:dyaOrig="620">
-          <v:shape id="_x0000_i1064" type="#_x0000_t75" style="width:54.25pt;height:30.4pt" o:ole="">
+          <v:shape id="_x0000_i1058" type="#_x0000_t75" style="width:54.25pt;height:30.4pt" o:ole="">
             <v:imagedata r:id="rId70" o:title=""/>
           </v:shape>
-          <o:OLEObject Type="Embed" ProgID="Equation.3" ShapeID="_x0000_i1064" DrawAspect="Content" ObjectID="_1370210372" r:id="rId71"/>
+          <o:OLEObject Type="Embed" ProgID="Equation.3" ShapeID="_x0000_i1058" DrawAspect="Content" ObjectID="_1370259153" r:id="rId71"/>
         </w:object>
       </w:r>
     </w:p>
@@ -4331,7 +4618,13 @@
         <w:jc w:val="both"/>
       </w:pPr>
       <w:r>
-        <w:t xml:space="preserve">The second point to consider for advection solver is: </w:t>
+        <w:t xml:space="preserve">The second </w:t>
+      </w:r>
+      <w:r>
+        <w:t>issue</w:t>
+      </w:r>
+      <w:r>
+        <w:t xml:space="preserve"> to consider for advection solver is: </w:t>
       </w:r>
       <w:r>
         <w:t>The Grid Peclet number</w:t>
@@ -4340,18 +4633,61 @@
         <w:t>. The Grid Peclet number</w:t>
       </w:r>
       <w:r>
-        <w:t xml:space="preserve"> is a non-dimensional term which compares characteristic time for diffusion (dispersion) given a length scale with the characteristic time for </w:t>
-      </w:r>
-      <w:proofErr w:type="spellStart"/>
-      <w:r>
-        <w:t>advection.The</w:t>
-      </w:r>
-      <w:proofErr w:type="spellEnd"/>
-      <w:r>
-        <w:t xml:space="preserve"> wiggles start at mesh Peclet number above 2 (Unger A.J.A, Forsyth ,P.A. 1995) and the problem becomes more severe when the Peclet number increase.</w:t>
-      </w:r>
-      <w:r>
-        <w:t xml:space="preserve"> In the lower Grid Peclet number flux limiter does not work and the order of accuracy in not reduced due to its effect</w:t>
+        <w:t xml:space="preserve"> is a non-dimensional term which compares characteristic time for diffusion (dispersion) given a length scale with the characteristic time for advection.</w:t>
+      </w:r>
+      <w:r>
+        <w:t xml:space="preserve"> </w:t>
+      </w:r>
+      <w:r>
+        <w:t>The wiggles start at mesh Pec</w:t>
+      </w:r>
+      <w:r>
+        <w:t>let number above 2 (Unger and</w:t>
+      </w:r>
+      <w:r>
+        <w:t xml:space="preserve"> Forsyth</w:t>
+      </w:r>
+      <w:r>
+        <w:t>,</w:t>
+      </w:r>
+      <w:r>
+        <w:t xml:space="preserve"> 1995) and the problem becomes more severe when the </w:t>
+      </w:r>
+      <w:r>
+        <w:t xml:space="preserve">Grid </w:t>
+      </w:r>
+      <w:r>
+        <w:t>Peclet number increase.</w:t>
+      </w:r>
+      <w:r>
+        <w:t xml:space="preserve"> In the lower Grid Peclet number</w:t>
+      </w:r>
+      <w:r>
+        <w:t>, the</w:t>
+      </w:r>
+      <w:r>
+        <w:t xml:space="preserve"> flux limiter does not work and the</w:t>
+      </w:r>
+      <w:r>
+        <w:t xml:space="preserve"> global</w:t>
+      </w:r>
+      <w:r>
+        <w:t xml:space="preserve"> order of accuracy i</w:t>
+      </w:r>
+      <w:r>
+        <w:t>s</w:t>
+      </w:r>
+      <w:r>
+        <w:t xml:space="preserve"> not reduced due to</w:t>
+      </w:r>
+      <w:r>
+        <w:t xml:space="preserve"> flux limiter's</w:t>
+      </w:r>
+      <w:r>
+        <w:t xml:space="preserve"> effect</w:t>
+      </w:r>
+      <w:r>
+        <w:t>.</w:t>
       </w:r>
     </w:p>
     <w:p>
@@ -4409,10 +4745,10 @@
           <w:position w:val="-24"/>
         </w:rPr>
         <w:object w:dxaOrig="1100" w:dyaOrig="620">
-          <v:shape id="_x0000_i1063" type="#_x0000_t75" style="width:54.7pt;height:30.4pt" o:ole="">
+          <v:shape id="_x0000_i1059" type="#_x0000_t75" style="width:54.7pt;height:30.4pt" o:ole="">
             <v:imagedata r:id="rId72" o:title=""/>
           </v:shape>
-          <o:OLEObject Type="Embed" ProgID="Equation.3" ShapeID="_x0000_i1063" DrawAspect="Content" ObjectID="_1370210373" r:id="rId73"/>
+          <o:OLEObject Type="Embed" ProgID="Equation.3" ShapeID="_x0000_i1059" DrawAspect="Content" ObjectID="_1370259154" r:id="rId73"/>
         </w:object>
       </w:r>
     </w:p>
@@ -6314,10 +6650,10 @@
       </w:pPr>
       <w:r>
         <w:object w:dxaOrig="1160" w:dyaOrig="660">
-          <v:shape id="_x0000_i1058" type="#_x0000_t75" style="width:57.95pt;height:33.2pt" o:ole="">
+          <v:shape id="_x0000_i1060" type="#_x0000_t75" style="width:57.95pt;height:33.2pt" o:ole="">
             <v:imagedata r:id="rId76" o:title=""/>
           </v:shape>
-          <o:OLEObject Type="Embed" ProgID="Equation.3" ShapeID="_x0000_i1058" DrawAspect="Content" ObjectID="_1370210374" r:id="rId77"/>
+          <o:OLEObject Type="Embed" ProgID="Equation.3" ShapeID="_x0000_i1060" DrawAspect="Content" ObjectID="_1370259155" r:id="rId77"/>
         </w:object>
       </w:r>
       <w:r>
@@ -6362,10 +6698,10 @@
           <w:position w:val="-36"/>
         </w:rPr>
         <w:object w:dxaOrig="3519" w:dyaOrig="840">
-          <v:shape id="_x0000_i1062" type="#_x0000_t75" style="width:175.8pt;height:42.1pt" o:ole="">
+          <v:shape id="_x0000_i1061" type="#_x0000_t75" style="width:175.8pt;height:42.1pt" o:ole="">
             <v:imagedata r:id="rId78" o:title=""/>
           </v:shape>
-          <o:OLEObject Type="Embed" ProgID="Equation.3" ShapeID="_x0000_i1062" DrawAspect="Content" ObjectID="_1370210375" r:id="rId79"/>
+          <o:OLEObject Type="Embed" ProgID="Equation.3" ShapeID="_x0000_i1061" DrawAspect="Content" ObjectID="_1370259156" r:id="rId79"/>
         </w:object>
       </w:r>
       <w:r>
@@ -15404,10 +15740,10 @@
           <w:position w:val="-28"/>
         </w:rPr>
         <w:object w:dxaOrig="4400" w:dyaOrig="680">
-          <v:shape id="_x0000_i1059" type="#_x0000_t75" style="width:220.2pt;height:33.65pt" o:ole="">
+          <v:shape id="_x0000_i1062" type="#_x0000_t75" style="width:220.2pt;height:33.65pt" o:ole="">
             <v:imagedata r:id="rId80" o:title=""/>
           </v:shape>
-          <o:OLEObject Type="Embed" ProgID="Equation.3" ShapeID="_x0000_i1059" DrawAspect="Content" ObjectID="_1370210376" r:id="rId81"/>
+          <o:OLEObject Type="Embed" ProgID="Equation.3" ShapeID="_x0000_i1062" DrawAspect="Content" ObjectID="_1370259157" r:id="rId81"/>
         </w:object>
       </w:r>
       <w:r>
@@ -15428,10 +15764,10 @@
       </w:pPr>
       <w:r>
         <w:object w:dxaOrig="5179" w:dyaOrig="1160">
-          <v:shape id="_x0000_i1060" type="#_x0000_t75" style="width:256.7pt;height:57.5pt" o:ole="">
+          <v:shape id="_x0000_i1063" type="#_x0000_t75" style="width:256.7pt;height:57.5pt" o:ole="">
             <v:imagedata r:id="rId82" o:title=""/>
           </v:shape>
-          <o:OLEObject Type="Embed" ProgID="Equation.3" ShapeID="_x0000_i1060" DrawAspect="Content" ObjectID="_1370210377" r:id="rId83"/>
+          <o:OLEObject Type="Embed" ProgID="Equation.3" ShapeID="_x0000_i1063" DrawAspect="Content" ObjectID="_1370259158" r:id="rId83"/>
         </w:object>
       </w:r>
     </w:p>
@@ -15455,10 +15791,10 @@
       </w:pPr>
       <w:r>
         <w:object w:dxaOrig="8280" w:dyaOrig="1280">
-          <v:shape id="_x0000_i1061" type="#_x0000_t75" style="width:390.4pt;height:59.85pt" o:ole="">
+          <v:shape id="_x0000_i1064" type="#_x0000_t75" style="width:390.4pt;height:59.85pt" o:ole="">
             <v:imagedata r:id="rId84" o:title=""/>
           </v:shape>
-          <o:OLEObject Type="Embed" ProgID="Equation.3" ShapeID="_x0000_i1061" DrawAspect="Content" ObjectID="_1370210378" r:id="rId85"/>
+          <o:OLEObject Type="Embed" ProgID="Equation.3" ShapeID="_x0000_i1064" DrawAspect="Content" ObjectID="_1370259159" r:id="rId85"/>
         </w:object>
       </w:r>
       <w:r>

</xml_diff>

<commit_message>
Rewrite formula in word 2007 format
</commit_message>
<xml_diff>
--- a/stm/documents/algorithm_and_tests/Final_report_KZ_FB_ver_1.docx
+++ b/stm/documents/algorithm_and_tests/Final_report_KZ_FB_ver_1.docx
@@ -2041,12 +2041,6 @@
     <w:p>
       <w:pPr>
         <w:spacing w:line="276" w:lineRule="auto"/>
-        <w:jc w:val="both"/>
-      </w:pPr>
-    </w:p>
-    <w:p>
-      <w:pPr>
-        <w:spacing w:line="276" w:lineRule="auto"/>
         <w:ind w:firstLine="360"/>
         <w:jc w:val="right"/>
         <w:rPr>
@@ -2056,9 +2050,244 @@
       <w:r>
         <w:rPr>
           <w:iCs/>
-          <w:position w:val="-32"/>
-        </w:rPr>
-        <w:object w:dxaOrig="6440" w:dyaOrig="760">
+        </w:rPr>
+        <w:tab/>
+        <w:t xml:space="preserve">    </w:t>
+      </w:r>
+    </w:p>
+    <w:p>
+      <w:pPr>
+        <w:spacing w:line="276" w:lineRule="auto"/>
+        <w:jc w:val="both"/>
+        <w:rPr>
+          <w:iCs/>
+        </w:rPr>
+      </w:pPr>
+      <m:oMathPara>
+        <m:oMath>
+          <m:f>
+            <m:fPr>
+              <m:ctrlPr>
+                <w:rPr>
+                  <w:rFonts w:ascii="Cambria Math" w:hAnsi="Cambria Math"/>
+                  <w:i/>
+                  <w:iCs/>
+                </w:rPr>
+              </m:ctrlPr>
+            </m:fPr>
+            <m:num>
+              <m:r>
+                <w:rPr>
+                  <w:rFonts w:ascii="Cambria Math" w:hAnsi="Cambria Math"/>
+                </w:rPr>
+                <m:t>∂(AC)</m:t>
+              </m:r>
+            </m:num>
+            <m:den>
+              <m:r>
+                <w:rPr>
+                  <w:rFonts w:ascii="Cambria Math" w:hAnsi="Cambria Math"/>
+                </w:rPr>
+                <m:t>∂t</m:t>
+              </m:r>
+            </m:den>
+          </m:f>
+          <m:r>
+            <w:rPr>
+              <w:rFonts w:ascii="Cambria Math" w:hAnsi="Cambria Math"/>
+            </w:rPr>
+            <m:t>+</m:t>
+          </m:r>
+          <m:f>
+            <m:fPr>
+              <m:ctrlPr>
+                <w:rPr>
+                  <w:rFonts w:ascii="Cambria Math" w:hAnsi="Cambria Math"/>
+                  <w:i/>
+                  <w:iCs/>
+                </w:rPr>
+              </m:ctrlPr>
+            </m:fPr>
+            <m:num>
+              <m:r>
+                <w:rPr>
+                  <w:rFonts w:ascii="Cambria Math" w:hAnsi="Cambria Math"/>
+                </w:rPr>
+                <m:t>∂(QC)</m:t>
+              </m:r>
+            </m:num>
+            <m:den>
+              <m:r>
+                <w:rPr>
+                  <w:rFonts w:ascii="Cambria Math" w:hAnsi="Cambria Math"/>
+                </w:rPr>
+                <m:t>∂s</m:t>
+              </m:r>
+            </m:den>
+          </m:f>
+          <m:r>
+            <w:rPr>
+              <w:rFonts w:ascii="Cambria Math" w:hAnsi="Cambria Math"/>
+            </w:rPr>
+            <m:t>=</m:t>
+          </m:r>
+          <m:f>
+            <m:fPr>
+              <m:ctrlPr>
+                <w:rPr>
+                  <w:rFonts w:ascii="Cambria Math" w:hAnsi="Cambria Math"/>
+                  <w:i/>
+                  <w:iCs/>
+                </w:rPr>
+              </m:ctrlPr>
+            </m:fPr>
+            <m:num>
+              <m:r>
+                <w:rPr>
+                  <w:rFonts w:ascii="Cambria Math" w:hAnsi="Cambria Math"/>
+                </w:rPr>
+                <m:t>∂</m:t>
+              </m:r>
+            </m:num>
+            <m:den>
+              <m:r>
+                <w:rPr>
+                  <w:rFonts w:ascii="Cambria Math" w:hAnsi="Cambria Math"/>
+                </w:rPr>
+                <m:t>∂s</m:t>
+              </m:r>
+            </m:den>
+          </m:f>
+          <m:d>
+            <m:dPr>
+              <m:begChr m:val="["/>
+              <m:endChr m:val="]"/>
+              <m:ctrlPr>
+                <w:rPr>
+                  <w:rFonts w:ascii="Cambria Math" w:hAnsi="Cambria Math"/>
+                  <w:i/>
+                  <w:iCs/>
+                </w:rPr>
+              </m:ctrlPr>
+            </m:dPr>
+            <m:e>
+              <m:r>
+                <w:rPr>
+                  <w:rFonts w:ascii="Cambria Math" w:hAnsi="Cambria Math"/>
+                </w:rPr>
+                <m:t>AK</m:t>
+              </m:r>
+              <m:f>
+                <m:fPr>
+                  <m:ctrlPr>
+                    <w:rPr>
+                      <w:rFonts w:ascii="Cambria Math" w:hAnsi="Cambria Math"/>
+                      <w:i/>
+                      <w:iCs/>
+                    </w:rPr>
+                  </m:ctrlPr>
+                </m:fPr>
+                <m:num>
+                  <m:r>
+                    <w:rPr>
+                      <w:rFonts w:ascii="Cambria Math" w:hAnsi="Cambria Math"/>
+                    </w:rPr>
+                    <m:t>∂C</m:t>
+                  </m:r>
+                </m:num>
+                <m:den>
+                  <m:r>
+                    <w:rPr>
+                      <w:rFonts w:ascii="Cambria Math" w:hAnsi="Cambria Math"/>
+                    </w:rPr>
+                    <m:t>∂s</m:t>
+                  </m:r>
+                </m:den>
+              </m:f>
+            </m:e>
+          </m:d>
+          <m:r>
+            <w:rPr>
+              <w:rFonts w:ascii="Cambria Math" w:hAnsi="Cambria Math"/>
+            </w:rPr>
+            <m:t>+E-D+</m:t>
+          </m:r>
+          <m:sSub>
+            <m:sSubPr>
+              <m:ctrlPr>
+                <w:rPr>
+                  <w:rFonts w:ascii="Cambria Math" w:hAnsi="Cambria Math"/>
+                  <w:i/>
+                  <w:iCs/>
+                </w:rPr>
+              </m:ctrlPr>
+            </m:sSubPr>
+            <m:e>
+              <m:r>
+                <w:rPr>
+                  <w:rFonts w:ascii="Cambria Math" w:hAnsi="Cambria Math"/>
+                </w:rPr>
+                <m:t>q</m:t>
+              </m:r>
+            </m:e>
+            <m:sub>
+              <m:r>
+                <w:rPr>
+                  <w:rFonts w:ascii="Cambria Math" w:hAnsi="Cambria Math"/>
+                </w:rPr>
+                <m:t>L</m:t>
+              </m:r>
+            </m:sub>
+          </m:sSub>
+          <m:sSub>
+            <m:sSubPr>
+              <m:ctrlPr>
+                <w:rPr>
+                  <w:rFonts w:ascii="Cambria Math" w:hAnsi="Cambria Math"/>
+                  <w:i/>
+                  <w:iCs/>
+                </w:rPr>
+              </m:ctrlPr>
+            </m:sSubPr>
+            <m:e>
+              <m:r>
+                <w:rPr>
+                  <w:rFonts w:ascii="Cambria Math" w:hAnsi="Cambria Math"/>
+                </w:rPr>
+                <m:t>C</m:t>
+              </m:r>
+            </m:e>
+            <m:sub>
+              <m:r>
+                <w:rPr>
+                  <w:rFonts w:ascii="Cambria Math" w:hAnsi="Cambria Math"/>
+                </w:rPr>
+                <m:t>L</m:t>
+              </m:r>
+            </m:sub>
+          </m:sSub>
+          <m:r>
+            <w:rPr>
+              <w:rFonts w:ascii="Cambria Math" w:hAnsi="Cambria Math"/>
+            </w:rPr>
+            <m:t xml:space="preserve">+Sink+Source    (1.1)   </m:t>
+          </m:r>
+        </m:oMath>
+      </m:oMathPara>
+    </w:p>
+    <w:p>
+      <w:pPr>
+        <w:spacing w:line="276" w:lineRule="auto"/>
+        <w:jc w:val="both"/>
+      </w:pPr>
+      <w:r>
+        <w:t xml:space="preserve">where </w:t>
+      </w:r>
+      <w:r>
+        <w:rPr>
+          <w:position w:val="-4"/>
+        </w:rPr>
+        <w:object w:dxaOrig="240" w:dyaOrig="260">
           <v:shapetype id="_x0000_t75" coordsize="21600,21600" o:spt="75" o:preferrelative="t" path="m@4@5l@4@11@9@11@9@5xe" filled="f" stroked="f">
             <v:stroke joinstyle="miter"/>
             <v:formulas>
@@ -2078,135 +2307,103 @@
             <v:path o:extrusionok="f" gradientshapeok="t" o:connecttype="rect"/>
             <o:lock v:ext="edit" aspectratio="t"/>
           </v:shapetype>
-          <v:shape id="_x0000_i1025" type="#_x0000_t75" style="width:322.15pt;height:37.85pt" o:ole="">
+          <v:shape id="_x0000_i1025" type="#_x0000_t75" style="width:12.15pt;height:13.1pt" o:ole="">
             <v:imagedata r:id="rId6" o:title=""/>
           </v:shape>
-          <o:OLEObject Type="Embed" ProgID="Equation.3" ShapeID="_x0000_i1025" DrawAspect="Content" ObjectID="_1370259120" r:id="rId7"/>
+          <o:OLEObject Type="Embed" ProgID="Equation.3" ShapeID="_x0000_i1025" DrawAspect="Content" ObjectID="_1371631745" r:id="rId7"/>
         </w:object>
       </w:r>
       <w:r>
-        <w:rPr>
-          <w:iCs/>
-        </w:rPr>
-        <w:tab/>
-        <w:t xml:space="preserve">    </w:t>
-      </w:r>
-      <w:r>
-        <w:rPr>
-          <w:iCs/>
-        </w:rPr>
-        <w:tab/>
-        <w:t xml:space="preserve"> (</w:t>
-      </w:r>
-      <w:r>
-        <w:rPr>
-          <w:iCs/>
-        </w:rPr>
-        <w:t>1.</w:t>
-      </w:r>
-      <w:r>
-        <w:rPr>
-          <w:iCs/>
-        </w:rPr>
-        <w:t>1)</w:t>
-      </w:r>
-    </w:p>
-    <w:p>
-      <w:pPr>
-        <w:spacing w:line="276" w:lineRule="auto"/>
-        <w:jc w:val="both"/>
-        <w:rPr>
-          <w:iCs/>
-        </w:rPr>
-      </w:pPr>
-    </w:p>
-    <w:p>
-      <w:pPr>
-        <w:spacing w:line="276" w:lineRule="auto"/>
-        <w:jc w:val="both"/>
-      </w:pPr>
-      <w:r>
-        <w:t xml:space="preserve">where </w:t>
-      </w:r>
-      <w:r>
-        <w:rPr>
-          <w:position w:val="-4"/>
-        </w:rPr>
-        <w:object w:dxaOrig="240" w:dyaOrig="260">
-          <v:shape id="_x0000_i1026" type="#_x0000_t75" style="width:12.15pt;height:13.1pt" o:ole="">
+        <w:t xml:space="preserve"> is the cross-sectional wetted area (m</w:t>
+      </w:r>
+      <w:r>
+        <w:rPr>
+          <w:vertAlign w:val="superscript"/>
+        </w:rPr>
+        <w:t>2</w:t>
+      </w:r>
+      <w:r>
+        <w:t xml:space="preserve">); </w:t>
+      </w:r>
+      <w:r>
+        <w:rPr>
+          <w:position w:val="-6"/>
+        </w:rPr>
+        <w:object w:dxaOrig="240" w:dyaOrig="279">
+          <v:shape id="_x0000_i1026" type="#_x0000_t75" style="width:12.15pt;height:14.05pt" o:ole="">
             <v:imagedata r:id="rId8" o:title=""/>
           </v:shape>
-          <o:OLEObject Type="Embed" ProgID="Equation.3" ShapeID="_x0000_i1026" DrawAspect="Content" ObjectID="_1370259121" r:id="rId9"/>
+          <o:OLEObject Type="Embed" ProgID="Equation.3" ShapeID="_x0000_i1026" DrawAspect="Content" ObjectID="_1371631746" r:id="rId9"/>
         </w:object>
       </w:r>
       <w:r>
-        <w:t xml:space="preserve"> is the cross-sectional wetted area (m</w:t>
-      </w:r>
-      <w:r>
-        <w:rPr>
-          <w:vertAlign w:val="superscript"/>
-        </w:rPr>
-        <w:t>2</w:t>
+        <w:t xml:space="preserve"> is the cross-sectional-averaged concentration of pollutant in dissolved phase, averaged over turbulence (</w:t>
+      </w:r>
+      <w:r>
+        <w:t>-</w:t>
       </w:r>
       <w:r>
         <w:t xml:space="preserve">); </w:t>
       </w:r>
       <w:r>
         <w:rPr>
-          <w:position w:val="-6"/>
-        </w:rPr>
-        <w:object w:dxaOrig="240" w:dyaOrig="279">
-          <v:shape id="_x0000_i1027" type="#_x0000_t75" style="width:12.15pt;height:14.05pt" o:ole="">
+          <w:position w:val="-10"/>
+        </w:rPr>
+        <w:object w:dxaOrig="240" w:dyaOrig="320">
+          <v:shape id="_x0000_i1027" type="#_x0000_t75" style="width:12.15pt;height:15.9pt" o:ole="">
             <v:imagedata r:id="rId10" o:title=""/>
           </v:shape>
-          <o:OLEObject Type="Embed" ProgID="Equation.3" ShapeID="_x0000_i1027" DrawAspect="Content" ObjectID="_1370259122" r:id="rId11"/>
+          <o:OLEObject Type="Embed" ProgID="Equation.3" ShapeID="_x0000_i1027" DrawAspect="Content" ObjectID="_1371631747" r:id="rId11"/>
         </w:object>
       </w:r>
       <w:r>
-        <w:t xml:space="preserve"> is the cross-sectional-averaged concentration of pollutant in dissolved phase, averaged over turbulence (</w:t>
-      </w:r>
-      <w:r>
-        <w:t>-</w:t>
-      </w:r>
-      <w:r>
-        <w:t xml:space="preserve">); </w:t>
-      </w:r>
-      <w:r>
-        <w:rPr>
-          <w:position w:val="-10"/>
-        </w:rPr>
-        <w:object w:dxaOrig="240" w:dyaOrig="320">
-          <v:shape id="_x0000_i1028" type="#_x0000_t75" style="width:12.15pt;height:15.9pt" o:ole="">
+        <w:t xml:space="preserve"> is the discharge (m</w:t>
+      </w:r>
+      <w:r>
+        <w:rPr>
+          <w:vertAlign w:val="superscript"/>
+        </w:rPr>
+        <w:t>3</w:t>
+      </w:r>
+      <w:r>
+        <w:t xml:space="preserve">/s); </w:t>
+      </w:r>
+      <w:r>
+        <w:rPr>
+          <w:position w:val="-4"/>
+        </w:rPr>
+        <w:object w:dxaOrig="260" w:dyaOrig="260">
+          <v:shape id="_x0000_i1028" type="#_x0000_t75" style="width:13.1pt;height:13.1pt" o:ole="">
             <v:imagedata r:id="rId12" o:title=""/>
           </v:shape>
-          <o:OLEObject Type="Embed" ProgID="Equation.3" ShapeID="_x0000_i1028" DrawAspect="Content" ObjectID="_1370259123" r:id="rId13"/>
+          <o:OLEObject Type="Embed" ProgID="Equation.3" ShapeID="_x0000_i1028" DrawAspect="Content" ObjectID="_1371631748" r:id="rId13"/>
         </w:object>
       </w:r>
       <w:r>
-        <w:t xml:space="preserve"> is the discharge (m</w:t>
+        <w:t xml:space="preserve"> denotes the dispersion coefficient (m</w:t>
       </w:r>
       <w:r>
         <w:rPr>
           <w:vertAlign w:val="superscript"/>
         </w:rPr>
-        <w:t>3</w:t>
-      </w:r>
-      <w:r>
-        <w:t xml:space="preserve">/s); </w:t>
+        <w:t>2</w:t>
+      </w:r>
+      <w:r>
+        <w:t xml:space="preserve">/s). </w:t>
       </w:r>
       <w:r>
         <w:rPr>
           <w:position w:val="-4"/>
         </w:rPr>
-        <w:object w:dxaOrig="260" w:dyaOrig="260">
-          <v:shape id="_x0000_i1029" type="#_x0000_t75" style="width:13.1pt;height:13.1pt" o:ole="">
+        <w:object w:dxaOrig="240" w:dyaOrig="260">
+          <v:shape id="_x0000_i1029" type="#_x0000_t75" style="width:12.15pt;height:13.1pt" o:ole="">
             <v:imagedata r:id="rId14" o:title=""/>
           </v:shape>
-          <o:OLEObject Type="Embed" ProgID="Equation.3" ShapeID="_x0000_i1029" DrawAspect="Content" ObjectID="_1370259124" r:id="rId15"/>
+          <o:OLEObject Type="Embed" ProgID="Equation.3" ShapeID="_x0000_i1029" DrawAspect="Content" ObjectID="_1371631749" r:id="rId15"/>
         </w:object>
       </w:r>
       <w:r>
-        <w:t xml:space="preserve"> denotes the dispersion coefficient (m</w:t>
+        <w:t xml:space="preserve"> indicates the entrainment rate of sediment into suspension per unit width (m</w:t>
       </w:r>
       <w:r>
         <w:rPr>
@@ -2215,21 +2412,21 @@
         <w:t>2</w:t>
       </w:r>
       <w:r>
-        <w:t xml:space="preserve">/s). </w:t>
+        <w:t xml:space="preserve">/s); </w:t>
       </w:r>
       <w:r>
         <w:rPr>
           <w:position w:val="-4"/>
         </w:rPr>
-        <w:object w:dxaOrig="240" w:dyaOrig="260">
-          <v:shape id="_x0000_i1030" type="#_x0000_t75" style="width:12.15pt;height:13.1pt" o:ole="">
+        <w:object w:dxaOrig="260" w:dyaOrig="260">
+          <v:shape id="_x0000_i1030" type="#_x0000_t75" style="width:13.1pt;height:13.1pt" o:ole="">
             <v:imagedata r:id="rId16" o:title=""/>
           </v:shape>
-          <o:OLEObject Type="Embed" ProgID="Equation.3" ShapeID="_x0000_i1030" DrawAspect="Content" ObjectID="_1370259125" r:id="rId17"/>
+          <o:OLEObject Type="Embed" ProgID="Equation.3" ShapeID="_x0000_i1030" DrawAspect="Content" ObjectID="_1371631750" r:id="rId17"/>
         </w:object>
       </w:r>
       <w:r>
-        <w:t xml:space="preserve"> indicates the entrainment rate of sediment into suspension per unit width (m</w:t>
+        <w:t xml:space="preserve"> represents the deposition rate of sediment per unit width (m</w:t>
       </w:r>
       <w:r>
         <w:rPr>
@@ -2238,21 +2435,21 @@
         <w:t>2</w:t>
       </w:r>
       <w:r>
-        <w:t xml:space="preserve">/s); </w:t>
-      </w:r>
-      <w:r>
-        <w:rPr>
-          <w:position w:val="-4"/>
-        </w:rPr>
-        <w:object w:dxaOrig="260" w:dyaOrig="260">
-          <v:shape id="_x0000_i1031" type="#_x0000_t75" style="width:13.1pt;height:13.1pt" o:ole="">
+        <w:t xml:space="preserve">/s); and </w:t>
+      </w:r>
+      <w:r>
+        <w:rPr>
+          <w:position w:val="-10"/>
+        </w:rPr>
+        <w:object w:dxaOrig="279" w:dyaOrig="340">
+          <v:shape id="_x0000_i1031" type="#_x0000_t75" style="width:14.05pt;height:16.85pt" o:ole="">
             <v:imagedata r:id="rId18" o:title=""/>
           </v:shape>
-          <o:OLEObject Type="Embed" ProgID="Equation.3" ShapeID="_x0000_i1031" DrawAspect="Content" ObjectID="_1370259126" r:id="rId19"/>
+          <o:OLEObject Type="Embed" ProgID="Equation.3" ShapeID="_x0000_i1031" DrawAspect="Content" ObjectID="_1371631751" r:id="rId19"/>
         </w:object>
       </w:r>
       <w:r>
-        <w:t xml:space="preserve"> represents the deposition rate of sediment per unit width (m</w:t>
+        <w:t xml:space="preserve"> (m</w:t>
       </w:r>
       <w:r>
         <w:rPr>
@@ -2261,75 +2458,72 @@
         <w:t>2</w:t>
       </w:r>
       <w:r>
-        <w:t xml:space="preserve">/s); and </w:t>
+        <w:t xml:space="preserve">/s) and </w:t>
       </w:r>
       <w:r>
         <w:rPr>
           <w:position w:val="-10"/>
         </w:rPr>
-        <w:object w:dxaOrig="279" w:dyaOrig="340">
-          <v:shape id="_x0000_i1032" type="#_x0000_t75" style="width:14.05pt;height:16.85pt" o:ole="">
+        <w:object w:dxaOrig="320" w:dyaOrig="340">
+          <v:shape id="_x0000_i1032" type="#_x0000_t75" style="width:15.9pt;height:16.85pt" o:ole="">
             <v:imagedata r:id="rId20" o:title=""/>
           </v:shape>
-          <o:OLEObject Type="Embed" ProgID="Equation.3" ShapeID="_x0000_i1032" DrawAspect="Content" ObjectID="_1370259127" r:id="rId21"/>
+          <o:OLEObject Type="Embed" ProgID="Equation.3" ShapeID="_x0000_i1032" DrawAspect="Content" ObjectID="_1371631752" r:id="rId21"/>
         </w:object>
       </w:r>
       <w:r>
-        <w:t xml:space="preserve"> (m</w:t>
-      </w:r>
-      <w:r>
-        <w:rPr>
-          <w:vertAlign w:val="superscript"/>
-        </w:rPr>
-        <w:t>2</w:t>
-      </w:r>
-      <w:r>
-        <w:t xml:space="preserve">/s) and </w:t>
-      </w:r>
-      <w:r>
-        <w:rPr>
-          <w:position w:val="-10"/>
-        </w:rPr>
-        <w:object w:dxaOrig="320" w:dyaOrig="340">
-          <v:shape id="_x0000_i1033" type="#_x0000_t75" style="width:15.9pt;height:16.85pt" o:ole="">
+        <w:t xml:space="preserve"> (-) refer to the lateral discharge (per unit width) and the concentration of pollutant in the lateral discharge. In turn, </w:t>
+      </w:r>
+      <w:r>
+        <w:rPr>
+          <w:position w:val="-6"/>
+        </w:rPr>
+        <w:object w:dxaOrig="180" w:dyaOrig="220">
+          <v:shape id="_x0000_i1033" type="#_x0000_t75" style="width:8.9pt;height:11.2pt" o:ole="">
             <v:imagedata r:id="rId22" o:title=""/>
           </v:shape>
-          <o:OLEObject Type="Embed" ProgID="Equation.3" ShapeID="_x0000_i1033" DrawAspect="Content" ObjectID="_1370259128" r:id="rId23"/>
+          <o:OLEObject Type="Embed" ProgID="Equation.3" ShapeID="_x0000_i1033" DrawAspect="Content" ObjectID="_1371631753" r:id="rId23"/>
         </w:object>
       </w:r>
       <w:r>
-        <w:t xml:space="preserve"> (-) refer to the lateral discharge (per unit width) and the concentration of pollutant in the lateral discharge. In turn, </w:t>
+        <w:t xml:space="preserve"> and </w:t>
       </w:r>
       <w:r>
         <w:rPr>
           <w:position w:val="-6"/>
         </w:rPr>
-        <w:object w:dxaOrig="180" w:dyaOrig="220">
-          <v:shape id="_x0000_i1034" type="#_x0000_t75" style="width:8.9pt;height:11.2pt" o:ole="">
+        <w:object w:dxaOrig="139" w:dyaOrig="240">
+          <v:shape id="_x0000_i1034" type="#_x0000_t75" style="width:7pt;height:12.15pt" o:ole="">
             <v:imagedata r:id="rId24" o:title=""/>
           </v:shape>
-          <o:OLEObject Type="Embed" ProgID="Equation.3" ShapeID="_x0000_i1034" DrawAspect="Content" ObjectID="_1370259129" r:id="rId25"/>
+          <o:OLEObject Type="Embed" ProgID="Equation.3" ShapeID="_x0000_i1034" DrawAspect="Content" ObjectID="_1371631754" r:id="rId25"/>
         </w:object>
       </w:r>
       <w:r>
-        <w:t xml:space="preserve"> and </w:t>
+        <w:t xml:space="preserve"> indicate the spatial and temporal</w:t>
+      </w:r>
+      <w:r>
+        <w:t xml:space="preserve"> coordinates, respectively, and </w:t>
       </w:r>
       <w:r>
         <w:rPr>
           <w:position w:val="-6"/>
         </w:rPr>
-        <w:object w:dxaOrig="139" w:dyaOrig="240">
-          <v:shape id="_x0000_i1035" type="#_x0000_t75" style="width:7pt;height:12.15pt" o:ole="">
+        <w:object w:dxaOrig="499" w:dyaOrig="279">
+          <v:shape id="_x0000_i1035" type="#_x0000_t75" style="width:24.8pt;height:14.05pt" o:ole="">
             <v:imagedata r:id="rId26" o:title=""/>
           </v:shape>
-          <o:OLEObject Type="Embed" ProgID="Equation.3" ShapeID="_x0000_i1035" DrawAspect="Content" ObjectID="_1370259130" r:id="rId27"/>
+          <o:OLEObject Type="Embed" ProgID="Equation.3" ShapeID="_x0000_i1035" DrawAspect="Content" ObjectID="_1371631755" r:id="rId27"/>
         </w:object>
       </w:r>
       <w:r>
-        <w:t xml:space="preserve"> indicate the spatial and temporal</w:t>
-      </w:r>
-      <w:r>
-        <w:t xml:space="preserve"> coordinates, respectively, and </w:t>
+        <w:t xml:space="preserve"> denotes sources and sinks of pollutant of non-point nature. In the case of having several size classes of sediment, this equation </w:t>
+      </w:r>
+      <w:r>
+        <w:t>is</w:t>
+      </w:r>
+      <w:r>
+        <w:t xml:space="preserve"> solved for each class including in the </w:t>
       </w:r>
       <w:r>
         <w:rPr>
@@ -2337,29 +2531,9 @@
         </w:rPr>
         <w:object w:dxaOrig="499" w:dyaOrig="279">
           <v:shape id="_x0000_i1036" type="#_x0000_t75" style="width:24.8pt;height:14.05pt" o:ole="">
-            <v:imagedata r:id="rId28" o:title=""/>
+            <v:imagedata r:id="rId26" o:title=""/>
           </v:shape>
-          <o:OLEObject Type="Embed" ProgID="Equation.3" ShapeID="_x0000_i1036" DrawAspect="Content" ObjectID="_1370259131" r:id="rId29"/>
-        </w:object>
-      </w:r>
-      <w:r>
-        <w:t xml:space="preserve"> denotes sources and sinks of pollutant of non-point nature. In the case of having several size classes of sediment, this equation </w:t>
-      </w:r>
-      <w:r>
-        <w:t>is</w:t>
-      </w:r>
-      <w:r>
-        <w:t xml:space="preserve"> solved for each class including in the </w:t>
-      </w:r>
-      <w:r>
-        <w:rPr>
-          <w:position w:val="-6"/>
-        </w:rPr>
-        <w:object w:dxaOrig="499" w:dyaOrig="279">
-          <v:shape id="_x0000_i1037" type="#_x0000_t75" style="width:24.8pt;height:14.05pt" o:ole="">
-            <v:imagedata r:id="rId28" o:title=""/>
-          </v:shape>
-          <o:OLEObject Type="Embed" ProgID="Equation.3" ShapeID="_x0000_i1037" DrawAspect="Content" ObjectID="_1370259132" r:id="rId30"/>
+          <o:OLEObject Type="Embed" ProgID="Equation.3" ShapeID="_x0000_i1036" DrawAspect="Content" ObjectID="_1371631756" r:id="rId28"/>
         </w:object>
       </w:r>
       <w:r>
@@ -2432,233 +2606,384 @@
         <w:ind w:firstLine="360"/>
         <w:jc w:val="right"/>
       </w:pPr>
-      <w:r>
-        <w:rPr>
-          <w:position w:val="-36"/>
-        </w:rPr>
-        <w:object w:dxaOrig="3420" w:dyaOrig="740">
-          <v:shape id="_x0000_i1038" type="#_x0000_t75" style="width:171.1pt;height:36.95pt" o:ole="">
+      <m:oMathPara>
+        <m:oMath>
+          <m:f>
+            <m:fPr>
+              <m:ctrlPr>
+                <w:rPr>
+                  <w:rFonts w:ascii="Cambria Math" w:hAnsi="Cambria Math"/>
+                  <w:i/>
+                </w:rPr>
+              </m:ctrlPr>
+            </m:fPr>
+            <m:num>
+              <m:sSub>
+                <m:sSubPr>
+                  <m:ctrlPr>
+                    <w:rPr>
+                      <w:rFonts w:ascii="Cambria Math" w:hAnsi="Cambria Math"/>
+                      <w:i/>
+                    </w:rPr>
+                  </m:ctrlPr>
+                </m:sSubPr>
+                <m:e>
+                  <m:r>
+                    <w:rPr>
+                      <w:rFonts w:ascii="Cambria Math" w:hAnsi="Cambria Math"/>
+                    </w:rPr>
+                    <m:t>q</m:t>
+                  </m:r>
+                </m:e>
+                <m:sub>
+                  <m:r>
+                    <w:rPr>
+                      <w:rFonts w:ascii="Cambria Math" w:hAnsi="Cambria Math"/>
+                    </w:rPr>
+                    <m:t>b</m:t>
+                  </m:r>
+                </m:sub>
+              </m:sSub>
+            </m:num>
+            <m:den>
+              <m:rad>
+                <m:radPr>
+                  <m:degHide m:val="on"/>
+                  <m:ctrlPr>
+                    <w:rPr>
+                      <w:rFonts w:ascii="Cambria Math" w:hAnsi="Cambria Math"/>
+                      <w:i/>
+                    </w:rPr>
+                  </m:ctrlPr>
+                </m:radPr>
+                <m:deg/>
+                <m:e>
+                  <m:r>
+                    <w:rPr>
+                      <w:rFonts w:ascii="Cambria Math" w:hAnsi="Cambria Math"/>
+                    </w:rPr>
+                    <m:t>Rg</m:t>
+                  </m:r>
+                  <m:sSubSup>
+                    <m:sSubSupPr>
+                      <m:ctrlPr>
+                        <w:rPr>
+                          <w:rFonts w:ascii="Cambria Math" w:hAnsi="Cambria Math"/>
+                          <w:i/>
+                        </w:rPr>
+                      </m:ctrlPr>
+                    </m:sSubSupPr>
+                    <m:e>
+                      <m:r>
+                        <w:rPr>
+                          <w:rFonts w:ascii="Cambria Math" w:hAnsi="Cambria Math"/>
+                        </w:rPr>
+                        <m:t>d</m:t>
+                      </m:r>
+                    </m:e>
+                    <m:sub>
+                      <m:r>
+                        <w:rPr>
+                          <w:rFonts w:ascii="Cambria Math" w:hAnsi="Cambria Math"/>
+                        </w:rPr>
+                        <m:t>P</m:t>
+                      </m:r>
+                    </m:sub>
+                    <m:sup>
+                      <m:r>
+                        <w:rPr>
+                          <w:rFonts w:ascii="Cambria Math" w:hAnsi="Cambria Math"/>
+                        </w:rPr>
+                        <m:t>3</m:t>
+                      </m:r>
+                    </m:sup>
+                  </m:sSubSup>
+                </m:e>
+              </m:rad>
+            </m:den>
+          </m:f>
+          <m:r>
+            <w:rPr>
+              <w:rFonts w:ascii="Cambria Math" w:hAnsi="Cambria Math"/>
+            </w:rPr>
+            <m:t>=f</m:t>
+          </m:r>
+          <m:d>
+            <m:dPr>
+              <m:ctrlPr>
+                <w:rPr>
+                  <w:rFonts w:ascii="Cambria Math" w:hAnsi="Cambria Math"/>
+                  <w:i/>
+                </w:rPr>
+              </m:ctrlPr>
+            </m:dPr>
+            <m:e>
+              <m:r>
+                <w:rPr>
+                  <w:rFonts w:ascii="Cambria Math" w:hAnsi="Cambria Math"/>
+                </w:rPr>
+                <m:t>excess shear stress</m:t>
+              </m:r>
+            </m:e>
+          </m:d>
+          <m:r>
+            <w:rPr>
+              <w:rFonts w:ascii="Cambria Math" w:hAnsi="Cambria Math"/>
+            </w:rPr>
+            <m:t xml:space="preserve">                       (1.2)</m:t>
+          </m:r>
+        </m:oMath>
+      </m:oMathPara>
+    </w:p>
+    <w:p>
+      <w:pPr>
+        <w:spacing w:line="276" w:lineRule="auto"/>
+        <w:jc w:val="both"/>
+      </w:pPr>
+      <w:r>
+        <w:t>where</w:t>
+      </w:r>
+      <w:r>
+        <w:t xml:space="preserve"> </w:t>
+      </w:r>
+      <w:r>
+        <w:rPr>
+          <w:position w:val="-12"/>
+        </w:rPr>
+        <w:object w:dxaOrig="260" w:dyaOrig="360">
+          <v:shape id="_x0000_i1037" type="#_x0000_t75" style="width:13.1pt;height:18.25pt" o:ole="">
+            <v:imagedata r:id="rId29" o:title=""/>
+          </v:shape>
+          <o:OLEObject Type="Embed" ProgID="Equation.3" ShapeID="_x0000_i1037" DrawAspect="Content" ObjectID="_1371631757" r:id="rId30"/>
+        </w:object>
+      </w:r>
+      <w:r>
+        <w:t xml:space="preserve"> is the solid discharge due to bed-load per unit width, </w:t>
+      </w:r>
+      <w:r>
+        <w:rPr>
+          <w:position w:val="-4"/>
+        </w:rPr>
+        <w:object w:dxaOrig="240" w:dyaOrig="260">
+          <v:shape id="_x0000_i1038" type="#_x0000_t75" style="width:12.15pt;height:13.1pt" o:ole="">
             <v:imagedata r:id="rId31" o:title=""/>
           </v:shape>
-          <o:OLEObject Type="Embed" ProgID="Equation.3" ShapeID="_x0000_i1038" DrawAspect="Content" ObjectID="_1370259133" r:id="rId32"/>
+          <o:OLEObject Type="Embed" ProgID="Equation.3" ShapeID="_x0000_i1038" DrawAspect="Content" ObjectID="_1371631758" r:id="rId32"/>
         </w:object>
       </w:r>
       <w:r>
-        <w:tab/>
-      </w:r>
-      <w:r>
-        <w:tab/>
-      </w:r>
-      <w:r>
-        <w:tab/>
-      </w:r>
-      <w:r>
-        <w:tab/>
-        <w:t>(</w:t>
-      </w:r>
-      <w:r>
-        <w:t>1.</w:t>
-      </w:r>
-      <w:r>
-        <w:t>2)</w:t>
-      </w:r>
-    </w:p>
-    <w:p>
-      <w:pPr>
-        <w:spacing w:line="276" w:lineRule="auto"/>
-        <w:jc w:val="both"/>
-      </w:pPr>
-      <w:r>
-        <w:t>where</w:t>
+        <w:t xml:space="preserve"> is the submerged specific gravity, given by</w:t>
       </w:r>
       <w:r>
         <w:t xml:space="preserve"> </w:t>
       </w:r>
+      <m:oMath>
+        <m:r>
+          <w:rPr>
+            <w:rFonts w:ascii="Cambria Math" w:hAnsi="Cambria Math"/>
+          </w:rPr>
+          <m:t>R=</m:t>
+        </m:r>
+        <m:f>
+          <m:fPr>
+            <m:ctrlPr>
+              <w:rPr>
+                <w:rFonts w:ascii="Cambria Math" w:hAnsi="Cambria Math"/>
+                <w:i/>
+              </w:rPr>
+            </m:ctrlPr>
+          </m:fPr>
+          <m:num>
+            <m:sSub>
+              <m:sSubPr>
+                <m:ctrlPr>
+                  <w:rPr>
+                    <w:rFonts w:ascii="Cambria Math" w:hAnsi="Cambria Math"/>
+                    <w:i/>
+                  </w:rPr>
+                </m:ctrlPr>
+              </m:sSubPr>
+              <m:e>
+                <m:r>
+                  <w:rPr>
+                    <w:rFonts w:ascii="Cambria Math" w:hAnsi="Cambria Math"/>
+                  </w:rPr>
+                  <m:t>ρ</m:t>
+                </m:r>
+              </m:e>
+              <m:sub>
+                <m:r>
+                  <w:rPr>
+                    <w:rFonts w:ascii="Cambria Math" w:hAnsi="Cambria Math"/>
+                  </w:rPr>
+                  <m:t>s</m:t>
+                </m:r>
+              </m:sub>
+            </m:sSub>
+          </m:num>
+          <m:den>
+            <m:r>
+              <w:rPr>
+                <w:rFonts w:ascii="Cambria Math" w:hAnsi="Cambria Math"/>
+              </w:rPr>
+              <m:t>ρ</m:t>
+            </m:r>
+          </m:den>
+        </m:f>
+        <m:r>
+          <w:rPr>
+            <w:rFonts w:ascii="Cambria Math" w:hAnsi="Cambria Math"/>
+          </w:rPr>
+          <m:t>-1</m:t>
+        </m:r>
+      </m:oMath>
+      <w:r>
+        <w:t xml:space="preserve">, with </w:t>
+      </w:r>
       <w:r>
         <w:rPr>
           <w:position w:val="-12"/>
         </w:rPr>
-        <w:object w:dxaOrig="260" w:dyaOrig="360">
-          <v:shape id="_x0000_i1039" type="#_x0000_t75" style="width:13.1pt;height:18.25pt" o:ole="">
+        <w:object w:dxaOrig="300" w:dyaOrig="360">
+          <v:shape id="_x0000_i1039" type="#_x0000_t75" style="width:14.95pt;height:18.25pt" o:ole="">
             <v:imagedata r:id="rId33" o:title=""/>
           </v:shape>
-          <o:OLEObject Type="Embed" ProgID="Equation.3" ShapeID="_x0000_i1039" DrawAspect="Content" ObjectID="_1370259134" r:id="rId34"/>
+          <o:OLEObject Type="Embed" ProgID="Equation.3" ShapeID="_x0000_i1039" DrawAspect="Content" ObjectID="_1371631759" r:id="rId34"/>
         </w:object>
       </w:r>
       <w:r>
-        <w:t xml:space="preserve"> is the solid discharge due to bed-load per unit width, </w:t>
-      </w:r>
-      <w:r>
-        <w:rPr>
-          <w:position w:val="-4"/>
+        <w:t xml:space="preserve"> and </w:t>
+      </w:r>
+      <w:r>
+        <w:rPr>
+          <w:position w:val="-10"/>
         </w:rPr>
         <w:object w:dxaOrig="240" w:dyaOrig="260">
           <v:shape id="_x0000_i1040" type="#_x0000_t75" style="width:12.15pt;height:13.1pt" o:ole="">
             <v:imagedata r:id="rId35" o:title=""/>
           </v:shape>
-          <o:OLEObject Type="Embed" ProgID="Equation.3" ShapeID="_x0000_i1040" DrawAspect="Content" ObjectID="_1370259135" r:id="rId36"/>
+          <o:OLEObject Type="Embed" ProgID="Equation.3" ShapeID="_x0000_i1040" DrawAspect="Content" ObjectID="_1371631760" r:id="rId36"/>
         </w:object>
       </w:r>
       <w:r>
-        <w:t xml:space="preserve"> is the submerged specific gravity, given by </w:t>
-      </w:r>
-      <w:r>
-        <w:rPr>
-          <w:position w:val="-12"/>
-        </w:rPr>
-        <w:object w:dxaOrig="1380" w:dyaOrig="360">
-          <v:shape id="_x0000_i1041" type="#_x0000_t75" style="width:69.2pt;height:18.25pt" o:ole="">
+        <w:t xml:space="preserve"> denoting the densities of sediment and water, respectively; </w:t>
+      </w:r>
+      <w:r>
+        <w:rPr>
+          <w:position w:val="-10"/>
+        </w:rPr>
+        <w:object w:dxaOrig="220" w:dyaOrig="260">
+          <v:shape id="_x0000_i1041" type="#_x0000_t75" style="width:11.2pt;height:13.1pt" o:ole="">
             <v:imagedata r:id="rId37" o:title=""/>
           </v:shape>
-          <o:OLEObject Type="Embed" ProgID="Equation.3" ShapeID="_x0000_i1041" DrawAspect="Content" ObjectID="_1370259136" r:id="rId38"/>
+          <o:OLEObject Type="Embed" ProgID="Equation.3" ShapeID="_x0000_i1041" DrawAspect="Content" ObjectID="_1371631761" r:id="rId38"/>
         </w:object>
       </w:r>
       <w:r>
-        <w:t xml:space="preserve">, with </w:t>
-      </w:r>
-      <w:r>
-        <w:rPr>
-          <w:position w:val="-12"/>
-        </w:rPr>
-        <w:object w:dxaOrig="300" w:dyaOrig="360">
-          <v:shape id="_x0000_i1042" type="#_x0000_t75" style="width:14.95pt;height:18.25pt" o:ole="">
+        <w:t xml:space="preserve"> is the acceleration of gravity; and </w:t>
+      </w:r>
+      <w:r>
+        <w:rPr>
+          <w:position w:val="-14"/>
+        </w:rPr>
+        <w:object w:dxaOrig="300" w:dyaOrig="380">
+          <v:shape id="_x0000_i1042" type="#_x0000_t75" style="width:14.95pt;height:19.15pt" o:ole="">
             <v:imagedata r:id="rId39" o:title=""/>
           </v:shape>
-          <o:OLEObject Type="Embed" ProgID="Equation.3" ShapeID="_x0000_i1042" DrawAspect="Content" ObjectID="_1370259137" r:id="rId40"/>
+          <o:OLEObject Type="Embed" ProgID="Equation.3" ShapeID="_x0000_i1042" DrawAspect="Content" ObjectID="_1371631762" r:id="rId40"/>
         </w:object>
       </w:r>
       <w:r>
-        <w:t xml:space="preserve"> and </w:t>
+        <w:t xml:space="preserve"> is the particle diameter. These relations are said to pertain to “capacity” conditions, whereby the river can scour sediment according to the load it can actually carry. Again, this equation can be posed for each particle size class.</w:t>
+      </w:r>
+    </w:p>
+    <w:p>
+      <w:pPr>
+        <w:spacing w:line="276" w:lineRule="auto"/>
+        <w:jc w:val="both"/>
+      </w:pPr>
+    </w:p>
+    <w:p>
+      <w:pPr>
+        <w:spacing w:line="276" w:lineRule="auto"/>
+        <w:jc w:val="both"/>
+      </w:pPr>
+      <w:r>
+        <w:lastRenderedPageBreak/>
+        <w:t xml:space="preserve">In the current version of the </w:t>
+      </w:r>
+      <w:r>
+        <w:t>code, the bed-load formula included is the Meyer-Peter-Muller modified by Wong and Parker (2006).</w:t>
+      </w:r>
+    </w:p>
+    <w:p>
+      <w:pPr>
+        <w:spacing w:line="276" w:lineRule="auto"/>
+        <w:jc w:val="both"/>
+      </w:pPr>
+    </w:p>
+    <w:p>
+      <w:pPr>
+        <w:spacing w:line="276" w:lineRule="auto"/>
+        <w:jc w:val="both"/>
+      </w:pPr>
+    </w:p>
+    <w:p>
+      <w:pPr>
+        <w:spacing w:line="276" w:lineRule="auto"/>
+        <w:jc w:val="both"/>
+      </w:pPr>
+    </w:p>
+    <w:p>
+      <w:pPr>
+        <w:spacing w:line="276" w:lineRule="auto"/>
+        <w:jc w:val="both"/>
+      </w:pPr>
+    </w:p>
+    <w:p>
+      <w:pPr>
+        <w:spacing w:line="276" w:lineRule="auto"/>
+        <w:jc w:val="both"/>
+      </w:pPr>
+    </w:p>
+    <w:p>
+      <w:pPr>
+        <w:spacing w:line="276" w:lineRule="auto"/>
+        <w:jc w:val="both"/>
+        <w:rPr>
+          <w:b/>
+        </w:rPr>
+      </w:pPr>
+      <w:r>
+        <w:rPr>
+          <w:b/>
+        </w:rPr>
+        <w:t>2.3 Closures (entrainment and deposition)</w:t>
+      </w:r>
+    </w:p>
+    <w:p>
+      <w:pPr>
+        <w:spacing w:line="276" w:lineRule="auto"/>
+        <w:jc w:val="both"/>
+      </w:pPr>
+    </w:p>
+    <w:p>
+      <w:pPr>
+        <w:spacing w:line="276" w:lineRule="auto"/>
+        <w:jc w:val="both"/>
+      </w:pPr>
+      <w:r>
+        <w:t>Entrainment formulas for non-cohesive and cohesive sediment are usually expressed in terms of the wall-friction velocity (</w:t>
       </w:r>
       <w:r>
         <w:rPr>
           <w:position w:val="-10"/>
         </w:rPr>
-        <w:object w:dxaOrig="240" w:dyaOrig="260">
-          <v:shape id="_x0000_i1043" type="#_x0000_t75" style="width:12.15pt;height:13.1pt" o:ole="">
+        <w:object w:dxaOrig="260" w:dyaOrig="340">
+          <v:shape id="_x0000_i1043" type="#_x0000_t75" style="width:13.1pt;height:16.85pt" o:ole="">
             <v:imagedata r:id="rId41" o:title=""/>
           </v:shape>
-          <o:OLEObject Type="Embed" ProgID="Equation.3" ShapeID="_x0000_i1043" DrawAspect="Content" ObjectID="_1370259138" r:id="rId42"/>
-        </w:object>
-      </w:r>
-      <w:r>
-        <w:t xml:space="preserve"> denoting the densities of sediment and water, respectively; </w:t>
-      </w:r>
-      <w:r>
-        <w:rPr>
-          <w:position w:val="-10"/>
-        </w:rPr>
-        <w:object w:dxaOrig="220" w:dyaOrig="260">
-          <v:shape id="_x0000_i1044" type="#_x0000_t75" style="width:11.2pt;height:13.1pt" o:ole="">
-            <v:imagedata r:id="rId43" o:title=""/>
-          </v:shape>
-          <o:OLEObject Type="Embed" ProgID="Equation.3" ShapeID="_x0000_i1044" DrawAspect="Content" ObjectID="_1370259139" r:id="rId44"/>
-        </w:object>
-      </w:r>
-      <w:r>
-        <w:t xml:space="preserve"> is the acceleration of gravity; and </w:t>
-      </w:r>
-      <w:r>
-        <w:rPr>
-          <w:position w:val="-14"/>
-        </w:rPr>
-        <w:object w:dxaOrig="300" w:dyaOrig="380">
-          <v:shape id="_x0000_i1045" type="#_x0000_t75" style="width:14.95pt;height:19.15pt" o:ole="">
-            <v:imagedata r:id="rId45" o:title=""/>
-          </v:shape>
-          <o:OLEObject Type="Embed" ProgID="Equation.3" ShapeID="_x0000_i1045" DrawAspect="Content" ObjectID="_1370259140" r:id="rId46"/>
-        </w:object>
-      </w:r>
-      <w:r>
-        <w:t xml:space="preserve"> is the particle diameter. These relations are said to pertain to “capacity” conditions, whereby the river can scour sediment according to the load it can actually carry. Again, this equation can be posed for each particle size class.</w:t>
-      </w:r>
-    </w:p>
-    <w:p>
-      <w:pPr>
-        <w:spacing w:line="276" w:lineRule="auto"/>
-        <w:jc w:val="both"/>
-      </w:pPr>
-    </w:p>
-    <w:p>
-      <w:pPr>
-        <w:spacing w:line="276" w:lineRule="auto"/>
-        <w:jc w:val="both"/>
-      </w:pPr>
-      <w:r>
-        <w:t xml:space="preserve">In the current version of the </w:t>
-      </w:r>
-      <w:r>
-        <w:t>code, the bed-load formula included is the Meyer-Peter-Muller modified by Wong and Parker (2006).</w:t>
-      </w:r>
-    </w:p>
-    <w:p>
-      <w:pPr>
-        <w:spacing w:line="276" w:lineRule="auto"/>
-        <w:jc w:val="both"/>
-      </w:pPr>
-    </w:p>
-    <w:p>
-      <w:pPr>
-        <w:spacing w:line="276" w:lineRule="auto"/>
-        <w:jc w:val="both"/>
-      </w:pPr>
-    </w:p>
-    <w:p>
-      <w:pPr>
-        <w:spacing w:line="276" w:lineRule="auto"/>
-        <w:jc w:val="both"/>
-      </w:pPr>
-    </w:p>
-    <w:p>
-      <w:pPr>
-        <w:spacing w:line="276" w:lineRule="auto"/>
-        <w:jc w:val="both"/>
-      </w:pPr>
-    </w:p>
-    <w:p>
-      <w:pPr>
-        <w:spacing w:line="276" w:lineRule="auto"/>
-        <w:jc w:val="both"/>
-      </w:pPr>
-    </w:p>
-    <w:p>
-      <w:pPr>
-        <w:spacing w:line="276" w:lineRule="auto"/>
-        <w:jc w:val="both"/>
-        <w:rPr>
-          <w:b/>
-        </w:rPr>
-      </w:pPr>
-      <w:r>
-        <w:rPr>
-          <w:b/>
-        </w:rPr>
-        <w:t>2.3 Closures (entrainment and deposition)</w:t>
-      </w:r>
-    </w:p>
-    <w:p>
-      <w:pPr>
-        <w:spacing w:line="276" w:lineRule="auto"/>
-        <w:jc w:val="both"/>
-      </w:pPr>
-    </w:p>
-    <w:p>
-      <w:pPr>
-        <w:spacing w:line="276" w:lineRule="auto"/>
-        <w:jc w:val="both"/>
-      </w:pPr>
-      <w:r>
-        <w:t>Entrainment formulas for non-cohesive and cohesive sediment are usually expressed in terms of the wall-friction velocity (</w:t>
-      </w:r>
-      <w:r>
-        <w:rPr>
-          <w:position w:val="-10"/>
-        </w:rPr>
-        <w:object w:dxaOrig="260" w:dyaOrig="340">
-          <v:shape id="_x0000_i1046" type="#_x0000_t75" style="width:13.1pt;height:16.85pt" o:ole="">
-            <v:imagedata r:id="rId47" o:title=""/>
-          </v:shape>
-          <o:OLEObject Type="Embed" ProgID="Equation.3" ShapeID="_x0000_i1046" DrawAspect="Content" ObjectID="_1370259141" r:id="rId48"/>
+          <o:OLEObject Type="Embed" ProgID="Equation.3" ShapeID="_x0000_i1043" DrawAspect="Content" ObjectID="_1371631763" r:id="rId42"/>
         </w:object>
       </w:r>
       <w:r>
@@ -2685,106 +3010,564 @@
           <w:tab w:val="left" w:pos="3408"/>
         </w:tabs>
         <w:spacing w:line="276" w:lineRule="auto"/>
-        <w:jc w:val="right"/>
-      </w:pPr>
-      <w:r>
-        <w:rPr>
-          <w:position w:val="-54"/>
-        </w:rPr>
-        <w:object w:dxaOrig="1620" w:dyaOrig="960">
-          <v:shape id="_x0000_i1047" type="#_x0000_t75" style="width:80.9pt;height:48.15pt" o:ole="" fillcolor="window">
+        <w:jc w:val="center"/>
+      </w:pPr>
+      <m:oMath>
+        <m:sSub>
+          <m:sSubPr>
+            <m:ctrlPr>
+              <w:rPr>
+                <w:rFonts w:ascii="Cambria Math" w:hAnsi="Cambria Math"/>
+                <w:i/>
+              </w:rPr>
+            </m:ctrlPr>
+          </m:sSubPr>
+          <m:e>
+            <m:r>
+              <w:rPr>
+                <w:rFonts w:ascii="Cambria Math" w:hAnsi="Cambria Math"/>
+              </w:rPr>
+              <m:t>E</m:t>
+            </m:r>
+          </m:e>
+          <m:sub>
+            <m:r>
+              <w:rPr>
+                <w:rFonts w:ascii="Cambria Math" w:hAnsi="Cambria Math"/>
+              </w:rPr>
+              <m:t>s</m:t>
+            </m:r>
+          </m:sub>
+        </m:sSub>
+        <m:r>
+          <w:rPr>
+            <w:rFonts w:ascii="Cambria Math" w:hAnsi="Cambria Math"/>
+          </w:rPr>
+          <m:t>=</m:t>
+        </m:r>
+        <m:f>
+          <m:fPr>
+            <m:ctrlPr>
+              <w:rPr>
+                <w:rFonts w:ascii="Cambria Math" w:hAnsi="Cambria Math"/>
+                <w:i/>
+              </w:rPr>
+            </m:ctrlPr>
+          </m:fPr>
+          <m:num>
+            <m:r>
+              <w:rPr>
+                <w:rFonts w:ascii="Cambria Math" w:hAnsi="Cambria Math"/>
+              </w:rPr>
+              <m:t>A</m:t>
+            </m:r>
+            <m:sSubSup>
+              <m:sSubSupPr>
+                <m:ctrlPr>
+                  <w:rPr>
+                    <w:rFonts w:ascii="Cambria Math" w:hAnsi="Cambria Math"/>
+                    <w:i/>
+                  </w:rPr>
+                </m:ctrlPr>
+              </m:sSubSupPr>
+              <m:e>
+                <m:r>
+                  <w:rPr>
+                    <w:rFonts w:ascii="Cambria Math" w:hAnsi="Cambria Math"/>
+                  </w:rPr>
+                  <m:t>Z</m:t>
+                </m:r>
+              </m:e>
+              <m:sub>
+                <m:r>
+                  <w:rPr>
+                    <w:rFonts w:ascii="Cambria Math" w:hAnsi="Cambria Math"/>
+                  </w:rPr>
+                  <m:t>u</m:t>
+                </m:r>
+              </m:sub>
+              <m:sup>
+                <m:r>
+                  <w:rPr>
+                    <w:rFonts w:ascii="Cambria Math" w:hAnsi="Cambria Math"/>
+                  </w:rPr>
+                  <m:t>5</m:t>
+                </m:r>
+              </m:sup>
+            </m:sSubSup>
+          </m:num>
+          <m:den>
+            <m:r>
+              <w:rPr>
+                <w:rFonts w:ascii="Cambria Math" w:hAnsi="Cambria Math"/>
+              </w:rPr>
+              <m:t>1+</m:t>
+            </m:r>
+            <m:f>
+              <m:fPr>
+                <m:ctrlPr>
+                  <w:rPr>
+                    <w:rFonts w:ascii="Cambria Math" w:hAnsi="Cambria Math"/>
+                    <w:i/>
+                  </w:rPr>
+                </m:ctrlPr>
+              </m:fPr>
+              <m:num>
+                <m:r>
+                  <w:rPr>
+                    <w:rFonts w:ascii="Cambria Math" w:hAnsi="Cambria Math"/>
+                  </w:rPr>
+                  <m:t>A</m:t>
+                </m:r>
+                <m:sSubSup>
+                  <m:sSubSupPr>
+                    <m:ctrlPr>
+                      <w:rPr>
+                        <w:rFonts w:ascii="Cambria Math" w:hAnsi="Cambria Math"/>
+                        <w:i/>
+                      </w:rPr>
+                    </m:ctrlPr>
+                  </m:sSubSupPr>
+                  <m:e>
+                    <m:r>
+                      <w:rPr>
+                        <w:rFonts w:ascii="Cambria Math" w:hAnsi="Cambria Math"/>
+                      </w:rPr>
+                      <m:t>Z</m:t>
+                    </m:r>
+                  </m:e>
+                  <m:sub>
+                    <m:r>
+                      <w:rPr>
+                        <w:rFonts w:ascii="Cambria Math" w:hAnsi="Cambria Math"/>
+                      </w:rPr>
+                      <m:t>u</m:t>
+                    </m:r>
+                  </m:sub>
+                  <m:sup>
+                    <m:r>
+                      <w:rPr>
+                        <w:rFonts w:ascii="Cambria Math" w:hAnsi="Cambria Math"/>
+                      </w:rPr>
+                      <m:t>5</m:t>
+                    </m:r>
+                  </m:sup>
+                </m:sSubSup>
+              </m:num>
+              <m:den>
+                <m:r>
+                  <w:rPr>
+                    <w:rFonts w:ascii="Cambria Math" w:hAnsi="Cambria Math"/>
+                  </w:rPr>
+                  <m:t>0.3</m:t>
+                </m:r>
+              </m:den>
+            </m:f>
+          </m:den>
+        </m:f>
+      </m:oMath>
+      <w:r>
+        <w:t xml:space="preserve">       (1.3)</w:t>
+      </w:r>
+    </w:p>
+    <w:p>
+      <w:pPr>
+        <w:spacing w:line="276" w:lineRule="auto"/>
+        <w:jc w:val="both"/>
+      </w:pPr>
+      <w:r>
+        <w:t xml:space="preserve">where </w:t>
+      </w:r>
+      <w:r>
+        <w:rPr>
+          <w:position w:val="-4"/>
+        </w:rPr>
+        <w:object w:dxaOrig="240" w:dyaOrig="260">
+          <v:shape id="_x0000_i1044" type="#_x0000_t75" style="width:12.15pt;height:13.1pt" o:ole="" fillcolor="window">
+            <v:imagedata r:id="rId43" o:title=""/>
+          </v:shape>
+          <o:OLEObject Type="Embed" ProgID="Equation.3" ShapeID="_x0000_i1044" DrawAspect="Content" ObjectID="_1371631764" r:id="rId44"/>
+        </w:object>
+      </w:r>
+      <w:r>
+        <w:t xml:space="preserve"> is a constant equal to 1.3 x 10</w:t>
+      </w:r>
+      <w:r>
+        <w:rPr>
+          <w:vertAlign w:val="superscript"/>
+        </w:rPr>
+        <w:t>-7</w:t>
+      </w:r>
+      <w:r>
+        <w:t xml:space="preserve">; </w:t>
+      </w:r>
+      <m:oMath>
+        <m:sSub>
+          <m:sSubPr>
+            <m:ctrlPr>
+              <w:rPr>
+                <w:rFonts w:ascii="Cambria Math" w:hAnsi="Cambria Math"/>
+                <w:i/>
+              </w:rPr>
+            </m:ctrlPr>
+          </m:sSubPr>
+          <m:e>
+            <m:r>
+              <w:rPr>
+                <w:rFonts w:ascii="Cambria Math" w:hAnsi="Cambria Math"/>
+              </w:rPr>
+              <m:t>Z</m:t>
+            </m:r>
+          </m:e>
+          <m:sub>
+            <m:r>
+              <w:rPr>
+                <w:rFonts w:ascii="Cambria Math" w:hAnsi="Cambria Math"/>
+              </w:rPr>
+              <m:t>u</m:t>
+            </m:r>
+          </m:sub>
+        </m:sSub>
+        <m:r>
+          <w:rPr>
+            <w:rFonts w:ascii="Cambria Math" w:hAnsi="Cambria Math"/>
+          </w:rPr>
+          <m:t>=</m:t>
+        </m:r>
+        <m:f>
+          <m:fPr>
+            <m:ctrlPr>
+              <w:rPr>
+                <w:rFonts w:ascii="Cambria Math" w:hAnsi="Cambria Math"/>
+                <w:i/>
+              </w:rPr>
+            </m:ctrlPr>
+          </m:fPr>
+          <m:num>
+            <m:r>
+              <w:rPr>
+                <w:rFonts w:ascii="Cambria Math" w:hAnsi="Cambria Math"/>
+              </w:rPr>
+              <m:t>u*</m:t>
+            </m:r>
+          </m:num>
+          <m:den>
+            <m:sSub>
+              <m:sSubPr>
+                <m:ctrlPr>
+                  <w:rPr>
+                    <w:rFonts w:ascii="Cambria Math" w:hAnsi="Cambria Math"/>
+                    <w:i/>
+                  </w:rPr>
+                </m:ctrlPr>
+              </m:sSubPr>
+              <m:e>
+                <m:r>
+                  <w:rPr>
+                    <w:rFonts w:ascii="Cambria Math" w:hAnsi="Cambria Math"/>
+                  </w:rPr>
+                  <m:t>w</m:t>
+                </m:r>
+              </m:e>
+              <m:sub>
+                <m:r>
+                  <w:rPr>
+                    <w:rFonts w:ascii="Cambria Math" w:hAnsi="Cambria Math"/>
+                  </w:rPr>
+                  <m:t>s</m:t>
+                </m:r>
+              </m:sub>
+            </m:sSub>
+          </m:den>
+        </m:f>
+        <m:r>
+          <w:rPr>
+            <w:rFonts w:ascii="Cambria Math" w:hAnsi="Cambria Math"/>
+          </w:rPr>
+          <m:t>0.586</m:t>
+        </m:r>
+        <m:sSubSup>
+          <m:sSubSupPr>
+            <m:ctrlPr>
+              <w:rPr>
+                <w:rFonts w:ascii="Cambria Math" w:hAnsi="Cambria Math"/>
+                <w:i/>
+              </w:rPr>
+            </m:ctrlPr>
+          </m:sSubSupPr>
+          <m:e>
+            <m:r>
+              <w:rPr>
+                <w:rFonts w:ascii="Cambria Math" w:hAnsi="Cambria Math"/>
+              </w:rPr>
+              <m:t>Re</m:t>
+            </m:r>
+          </m:e>
+          <m:sub>
+            <m:r>
+              <w:rPr>
+                <w:rFonts w:ascii="Cambria Math" w:hAnsi="Cambria Math"/>
+              </w:rPr>
+              <m:t>p</m:t>
+            </m:r>
+          </m:sub>
+          <m:sup>
+            <m:r>
+              <w:rPr>
+                <w:rFonts w:ascii="Cambria Math" w:hAnsi="Cambria Math"/>
+              </w:rPr>
+              <m:t>1.23</m:t>
+            </m:r>
+          </m:sup>
+        </m:sSubSup>
+      </m:oMath>
+      <w:r>
+        <w:t xml:space="preserve">, with </w:t>
+      </w:r>
+      <m:oMath>
+        <m:sSub>
+          <m:sSubPr>
+            <m:ctrlPr>
+              <w:rPr>
+                <w:rFonts w:ascii="Cambria Math" w:hAnsi="Cambria Math"/>
+                <w:i/>
+              </w:rPr>
+            </m:ctrlPr>
+          </m:sSubPr>
+          <m:e>
+            <m:r>
+              <w:rPr>
+                <w:rFonts w:ascii="Cambria Math" w:hAnsi="Cambria Math"/>
+              </w:rPr>
+              <m:t>Re</m:t>
+            </m:r>
+          </m:e>
+          <m:sub>
+            <m:r>
+              <w:rPr>
+                <w:rFonts w:ascii="Cambria Math" w:hAnsi="Cambria Math"/>
+              </w:rPr>
+              <m:t>p</m:t>
+            </m:r>
+          </m:sub>
+        </m:sSub>
+        <m:r>
+          <w:rPr>
+            <w:rFonts w:ascii="Cambria Math" w:hAnsi="Cambria Math"/>
+          </w:rPr>
+          <m:t>=</m:t>
+        </m:r>
+        <m:f>
+          <m:fPr>
+            <m:ctrlPr>
+              <w:rPr>
+                <w:rFonts w:ascii="Cambria Math" w:hAnsi="Cambria Math"/>
+                <w:i/>
+              </w:rPr>
+            </m:ctrlPr>
+          </m:fPr>
+          <m:num>
+            <m:rad>
+              <m:radPr>
+                <m:degHide m:val="on"/>
+                <m:ctrlPr>
+                  <w:rPr>
+                    <w:rFonts w:ascii="Cambria Math" w:hAnsi="Cambria Math"/>
+                    <w:i/>
+                  </w:rPr>
+                </m:ctrlPr>
+              </m:radPr>
+              <m:deg/>
+              <m:e>
+                <m:r>
+                  <w:rPr>
+                    <w:rFonts w:ascii="Cambria Math" w:hAnsi="Cambria Math"/>
+                  </w:rPr>
+                  <m:t>Rg</m:t>
+                </m:r>
+                <m:sSubSup>
+                  <m:sSubSupPr>
+                    <m:ctrlPr>
+                      <w:rPr>
+                        <w:rFonts w:ascii="Cambria Math" w:hAnsi="Cambria Math"/>
+                        <w:i/>
+                      </w:rPr>
+                    </m:ctrlPr>
+                  </m:sSubSupPr>
+                  <m:e>
+                    <m:r>
+                      <w:rPr>
+                        <w:rFonts w:ascii="Cambria Math" w:hAnsi="Cambria Math"/>
+                      </w:rPr>
+                      <m:t>d</m:t>
+                    </m:r>
+                  </m:e>
+                  <m:sub>
+                    <m:r>
+                      <w:rPr>
+                        <w:rFonts w:ascii="Cambria Math" w:hAnsi="Cambria Math"/>
+                      </w:rPr>
+                      <m:t>P</m:t>
+                    </m:r>
+                  </m:sub>
+                  <m:sup>
+                    <m:r>
+                      <w:rPr>
+                        <w:rFonts w:ascii="Cambria Math" w:hAnsi="Cambria Math"/>
+                      </w:rPr>
+                      <m:t>3</m:t>
+                    </m:r>
+                  </m:sup>
+                </m:sSubSup>
+              </m:e>
+            </m:rad>
+          </m:num>
+          <m:den>
+            <m:r>
+              <w:rPr>
+                <w:rFonts w:ascii="Cambria Math" w:hAnsi="Cambria Math"/>
+              </w:rPr>
+              <m:t>υ</m:t>
+            </m:r>
+          </m:den>
+        </m:f>
+      </m:oMath>
+      <w:r>
+        <w:t xml:space="preserve"> </w:t>
+      </w:r>
+      <w:r>
+        <w:rPr>
+          <w:position w:val="-24"/>
+        </w:rPr>
+        <w:t xml:space="preserve"> </w:t>
+      </w:r>
+      <w:r>
+        <w:t>(</w:t>
+      </w:r>
+      <w:r>
+        <w:t xml:space="preserve"> explicit particle Reynolds number); </w:t>
+      </w:r>
+      <w:r>
+        <w:rPr>
+          <w:position w:val="-12"/>
+        </w:rPr>
+        <w:object w:dxaOrig="300" w:dyaOrig="360">
+          <v:shape id="_x0000_i1045" type="#_x0000_t75" style="width:14.95pt;height:18.25pt" o:ole="">
+            <v:imagedata r:id="rId45" o:title=""/>
+          </v:shape>
+          <o:OLEObject Type="Embed" ProgID="Equation.3" ShapeID="_x0000_i1045" DrawAspect="Content" ObjectID="_1371631765" r:id="rId46"/>
+        </w:object>
+      </w:r>
+      <w:r>
+        <w:t xml:space="preserve"> indicates the fall velocity; and </w:t>
+      </w:r>
+      <w:r>
+        <w:rPr>
+          <w:position w:val="-6"/>
+        </w:rPr>
+        <w:object w:dxaOrig="200" w:dyaOrig="220">
+          <v:shape id="_x0000_i1046" type="#_x0000_t75" style="width:9.8pt;height:11.2pt" o:ole="">
+            <v:imagedata r:id="rId47" o:title=""/>
+          </v:shape>
+          <o:OLEObject Type="Embed" ProgID="Equation.3" ShapeID="_x0000_i1046" DrawAspect="Content" ObjectID="_1371631766" r:id="rId48"/>
+        </w:object>
+      </w:r>
+      <w:r>
+        <w:t xml:space="preserve"> denotes the kinematic viscosity of water. Once </w:t>
+      </w:r>
+      <w:r>
+        <w:rPr>
+          <w:position w:val="-12"/>
+        </w:rPr>
+        <w:object w:dxaOrig="300" w:dyaOrig="360">
+          <v:shape id="_x0000_i1047" type="#_x0000_t75" style="width:14.95pt;height:18.25pt" o:ole="">
             <v:imagedata r:id="rId49" o:title=""/>
           </v:shape>
-          <o:OLEObject Type="Embed" ProgID="Equation.3" ShapeID="_x0000_i1047" DrawAspect="Content" ObjectID="_1370259142" r:id="rId50"/>
+          <o:OLEObject Type="Embed" ProgID="Equation.3" ShapeID="_x0000_i1047" DrawAspect="Content" ObjectID="_1371631767" r:id="rId50"/>
         </w:object>
       </w:r>
       <w:r>
-        <w:tab/>
-      </w:r>
-      <w:r>
-        <w:tab/>
-      </w:r>
-      <w:r>
-        <w:tab/>
-      </w:r>
-      <w:r>
-        <w:tab/>
-        <w:t>(</w:t>
-      </w:r>
-      <w:r>
-        <w:t>1.</w:t>
-      </w:r>
-      <w:r>
-        <w:t>3</w:t>
-      </w:r>
-      <w:r>
-        <w:t>)</w:t>
-      </w:r>
-    </w:p>
-    <w:p>
-      <w:pPr>
-        <w:spacing w:line="276" w:lineRule="auto"/>
-        <w:jc w:val="both"/>
-      </w:pPr>
-      <w:r>
-        <w:t xml:space="preserve">where </w:t>
-      </w:r>
-      <w:r>
-        <w:rPr>
-          <w:position w:val="-4"/>
-        </w:rPr>
-        <w:object w:dxaOrig="240" w:dyaOrig="260">
-          <v:shape id="_x0000_i1048" type="#_x0000_t75" style="width:12.15pt;height:13.1pt" o:ole="" fillcolor="window">
+        <w:t xml:space="preserve"> (which is a non-dimensional number) is computed, it follows that: </w:t>
+      </w:r>
+      <w:r>
+        <w:rPr>
+          <w:position w:val="-12"/>
+        </w:rPr>
+        <w:object w:dxaOrig="1300" w:dyaOrig="360">
+          <v:shape id="_x0000_i1048" type="#_x0000_t75" style="width:65pt;height:18.25pt" o:ole="">
             <v:imagedata r:id="rId51" o:title=""/>
           </v:shape>
-          <o:OLEObject Type="Embed" ProgID="Equation.3" ShapeID="_x0000_i1048" DrawAspect="Content" ObjectID="_1370259143" r:id="rId52"/>
+          <o:OLEObject Type="Embed" ProgID="Equation.3" ShapeID="_x0000_i1048" DrawAspect="Content" ObjectID="_1371631768" r:id="rId52"/>
         </w:object>
       </w:r>
       <w:r>
-        <w:t xml:space="preserve"> is a constant equal to 1.3 x 10</w:t>
-      </w:r>
-      <w:r>
-        <w:rPr>
-          <w:vertAlign w:val="superscript"/>
-        </w:rPr>
-        <w:t>-7</w:t>
-      </w:r>
-      <w:r>
-        <w:t xml:space="preserve">;  </w:t>
-      </w:r>
-      <w:r>
-        <w:rPr>
-          <w:position w:val="-30"/>
-        </w:rPr>
-        <w:object w:dxaOrig="2040" w:dyaOrig="680">
-          <v:shape id="_x0000_i1049" type="#_x0000_t75" style="width:101.9pt;height:34.15pt" o:ole="" fillcolor="window">
+        <w:t xml:space="preserve">. In turn, </w:t>
+      </w:r>
+      <w:r>
+        <w:rPr>
+          <w:position w:val="-12"/>
+        </w:rPr>
+        <w:object w:dxaOrig="1400" w:dyaOrig="360">
+          <v:shape id="_x0000_i1049" type="#_x0000_t75" style="width:70.15pt;height:18.25pt" o:ole="">
             <v:imagedata r:id="rId53" o:title=""/>
           </v:shape>
-          <o:OLEObject Type="Embed" ProgID="Equation.3" ShapeID="_x0000_i1049" DrawAspect="Content" ObjectID="_1370259144" r:id="rId54"/>
+          <o:OLEObject Type="Embed" ProgID="Equation.3" ShapeID="_x0000_i1049" DrawAspect="Content" ObjectID="_1371631769" r:id="rId54"/>
         </w:object>
       </w:r>
       <w:r>
-        <w:t xml:space="preserve">, with </w:t>
-      </w:r>
-      <w:r>
-        <w:rPr>
-          <w:position w:val="-24"/>
-        </w:rPr>
-        <w:object w:dxaOrig="1900" w:dyaOrig="760">
-          <v:shape id="_x0000_i1050" type="#_x0000_t75" style="width:94.9pt;height:37.85pt" o:ole="" fillcolor="window">
+        <w:t xml:space="preserve">, where </w:t>
+      </w:r>
+      <w:r>
+        <w:rPr>
+          <w:position w:val="-12"/>
+        </w:rPr>
+        <w:object w:dxaOrig="340" w:dyaOrig="360">
+          <v:shape id="_x0000_i1050" type="#_x0000_t75" style="width:16.85pt;height:18.25pt" o:ole="">
             <v:imagedata r:id="rId55" o:title=""/>
           </v:shape>
-          <o:OLEObject Type="Embed" ProgID="Equation.3" ShapeID="_x0000_i1050" DrawAspect="Content" ObjectID="_1370259145" r:id="rId56"/>
+          <o:OLEObject Type="Embed" ProgID="Equation.3" ShapeID="_x0000_i1050" DrawAspect="Content" ObjectID="_1371631770" r:id="rId56"/>
         </w:object>
       </w:r>
       <w:r>
-        <w:rPr>
-          <w:position w:val="-24"/>
-        </w:rPr>
-        <w:t xml:space="preserve"> </w:t>
-      </w:r>
-      <w:r>
-        <w:t xml:space="preserve">(the explicit particle Reynolds number); </w:t>
+        <w:t xml:space="preserve"> is the local sediment concentration at a distance from the bed. (This concentration can be related to the cross-sectional concentration of sediment through empirical coefficients</w:t>
+      </w:r>
+      <w:r>
+        <w:t>; see Appendix 1</w:t>
+      </w:r>
+      <w:r>
+        <w:t xml:space="preserve">.) The </w:t>
+      </w:r>
+      <w:proofErr w:type="spellStart"/>
+      <w:r>
+        <w:t>García</w:t>
+      </w:r>
+      <w:proofErr w:type="spellEnd"/>
+      <w:r>
+        <w:t xml:space="preserve"> and Parker formulation is one of the few which include a version for several classes of sediment size. Appendix 1 includes other formulations</w:t>
+      </w:r>
+      <w:r>
+        <w:t xml:space="preserve"> to be co</w:t>
+      </w:r>
+      <w:r>
+        <w:t>ded in the STM</w:t>
+      </w:r>
+      <w:r>
+        <w:t>.</w:t>
+      </w:r>
+    </w:p>
+    <w:p>
+      <w:pPr>
+        <w:spacing w:line="276" w:lineRule="auto"/>
+        <w:jc w:val="both"/>
+      </w:pPr>
+    </w:p>
+    <w:p>
+      <w:pPr>
+        <w:spacing w:line="276" w:lineRule="auto"/>
+        <w:jc w:val="both"/>
+      </w:pPr>
+      <w:r>
+        <w:t xml:space="preserve">Numerous expressions have been presented in order to facilitate the computations of the fall velocity, </w:t>
       </w:r>
       <w:r>
         <w:rPr>
@@ -2792,131 +3575,9 @@
         </w:rPr>
         <w:object w:dxaOrig="300" w:dyaOrig="360">
           <v:shape id="_x0000_i1051" type="#_x0000_t75" style="width:14.95pt;height:18.25pt" o:ole="">
-            <v:imagedata r:id="rId57" o:title=""/>
+            <v:imagedata r:id="rId45" o:title=""/>
           </v:shape>
-          <o:OLEObject Type="Embed" ProgID="Equation.3" ShapeID="_x0000_i1051" DrawAspect="Content" ObjectID="_1370259146" r:id="rId58"/>
-        </w:object>
-      </w:r>
-      <w:r>
-        <w:t xml:space="preserve"> indicates the fall velocity; and </w:t>
-      </w:r>
-      <w:r>
-        <w:rPr>
-          <w:position w:val="-6"/>
-        </w:rPr>
-        <w:object w:dxaOrig="200" w:dyaOrig="220">
-          <v:shape id="_x0000_i1052" type="#_x0000_t75" style="width:9.8pt;height:11.2pt" o:ole="">
-            <v:imagedata r:id="rId59" o:title=""/>
-          </v:shape>
-          <o:OLEObject Type="Embed" ProgID="Equation.3" ShapeID="_x0000_i1052" DrawAspect="Content" ObjectID="_1370259147" r:id="rId60"/>
-        </w:object>
-      </w:r>
-      <w:r>
-        <w:t xml:space="preserve"> denotes the kinematic viscosity of water. Once </w:t>
-      </w:r>
-      <w:r>
-        <w:rPr>
-          <w:position w:val="-12"/>
-        </w:rPr>
-        <w:object w:dxaOrig="300" w:dyaOrig="360">
-          <v:shape id="_x0000_i1053" type="#_x0000_t75" style="width:14.95pt;height:18.25pt" o:ole="">
-            <v:imagedata r:id="rId61" o:title=""/>
-          </v:shape>
-          <o:OLEObject Type="Embed" ProgID="Equation.3" ShapeID="_x0000_i1053" DrawAspect="Content" ObjectID="_1370259148" r:id="rId62"/>
-        </w:object>
-      </w:r>
-      <w:r>
-        <w:t xml:space="preserve"> (which is a non-dimensional number) is computed, it follows that: </w:t>
-      </w:r>
-      <w:r>
-        <w:rPr>
-          <w:position w:val="-12"/>
-        </w:rPr>
-        <w:object w:dxaOrig="1300" w:dyaOrig="360">
-          <v:shape id="_x0000_i1054" type="#_x0000_t75" style="width:65pt;height:18.25pt" o:ole="">
-            <v:imagedata r:id="rId63" o:title=""/>
-          </v:shape>
-          <o:OLEObject Type="Embed" ProgID="Equation.3" ShapeID="_x0000_i1054" DrawAspect="Content" ObjectID="_1370259149" r:id="rId64"/>
-        </w:object>
-      </w:r>
-      <w:r>
-        <w:t xml:space="preserve">. In turn, </w:t>
-      </w:r>
-      <w:r>
-        <w:rPr>
-          <w:position w:val="-12"/>
-        </w:rPr>
-        <w:object w:dxaOrig="1400" w:dyaOrig="360">
-          <v:shape id="_x0000_i1055" type="#_x0000_t75" style="width:70.15pt;height:18.25pt" o:ole="">
-            <v:imagedata r:id="rId65" o:title=""/>
-          </v:shape>
-          <o:OLEObject Type="Embed" ProgID="Equation.3" ShapeID="_x0000_i1055" DrawAspect="Content" ObjectID="_1370259150" r:id="rId66"/>
-        </w:object>
-      </w:r>
-      <w:r>
-        <w:t xml:space="preserve">, where </w:t>
-      </w:r>
-      <w:r>
-        <w:rPr>
-          <w:position w:val="-12"/>
-        </w:rPr>
-        <w:object w:dxaOrig="340" w:dyaOrig="360">
-          <v:shape id="_x0000_i1056" type="#_x0000_t75" style="width:16.85pt;height:18.25pt" o:ole="">
-            <v:imagedata r:id="rId67" o:title=""/>
-          </v:shape>
-          <o:OLEObject Type="Embed" ProgID="Equation.3" ShapeID="_x0000_i1056" DrawAspect="Content" ObjectID="_1370259151" r:id="rId68"/>
-        </w:object>
-      </w:r>
-      <w:r>
-        <w:t xml:space="preserve"> is the local sediment concentration at a distance from the bed. (This concentration can be related to the cross-sectional concentration of sediment through empirical coefficients</w:t>
-      </w:r>
-      <w:r>
-        <w:t>; see Appendix 1</w:t>
-      </w:r>
-      <w:r>
-        <w:t xml:space="preserve">.) The </w:t>
-      </w:r>
-      <w:proofErr w:type="spellStart"/>
-      <w:r>
-        <w:t>García</w:t>
-      </w:r>
-      <w:proofErr w:type="spellEnd"/>
-      <w:r>
-        <w:t xml:space="preserve"> and Parker formulation is one of the few which include a version for several classes of sediment size. Appendix 1 includes other formulations</w:t>
-      </w:r>
-      <w:r>
-        <w:t xml:space="preserve"> to be co</w:t>
-      </w:r>
-      <w:r>
-        <w:t>ded in the STM</w:t>
-      </w:r>
-      <w:r>
-        <w:t>.</w:t>
-      </w:r>
-    </w:p>
-    <w:p>
-      <w:pPr>
-        <w:spacing w:line="276" w:lineRule="auto"/>
-        <w:jc w:val="both"/>
-      </w:pPr>
-    </w:p>
-    <w:p>
-      <w:pPr>
-        <w:spacing w:line="276" w:lineRule="auto"/>
-        <w:jc w:val="both"/>
-      </w:pPr>
-      <w:r>
-        <w:t xml:space="preserve">Numerous expressions have been presented in order to facilitate the computations of the fall velocity, </w:t>
-      </w:r>
-      <w:r>
-        <w:rPr>
-          <w:position w:val="-12"/>
-        </w:rPr>
-        <w:object w:dxaOrig="300" w:dyaOrig="360">
-          <v:shape id="_x0000_i1057" type="#_x0000_t75" style="width:14.95pt;height:18.25pt" o:ole="">
-            <v:imagedata r:id="rId57" o:title=""/>
-          </v:shape>
-          <o:OLEObject Type="Embed" ProgID="Equation.3" ShapeID="_x0000_i1057" DrawAspect="Content" ObjectID="_1370259152" r:id="rId69"/>
+          <o:OLEObject Type="Embed" ProgID="Equation.3" ShapeID="_x0000_i1051" DrawAspect="Content" ObjectID="_1371631771" r:id="rId57"/>
         </w:object>
       </w:r>
       <w:r>
@@ -3748,7 +4409,19 @@
                     <w:rPr>
                       <w:rFonts w:ascii="Cambria Math" w:hAnsi="Cambria Math"/>
                     </w:rPr>
-                    <m:t>nreacted</m:t>
+                    <m:t>n</m:t>
+                  </m:r>
+                  <m:r>
+                    <w:rPr>
+                      <w:rFonts w:ascii="Cambria Math" w:hAnsi="Cambria Math"/>
+                    </w:rPr>
+                    <m:t xml:space="preserve"> </m:t>
+                  </m:r>
+                  <m:r>
+                    <w:rPr>
+                      <w:rFonts w:ascii="Cambria Math" w:hAnsi="Cambria Math"/>
+                    </w:rPr>
+                    <m:t>reacted</m:t>
                   </m:r>
                 </m:sup>
               </m:sSubSup>
@@ -3819,7 +4492,19 @@
                 <w:rPr>
                   <w:rFonts w:ascii="Cambria Math" w:hAnsi="Cambria Math"/>
                 </w:rPr>
-                <m:t>nreacted</m:t>
+                <m:t>n</m:t>
+              </m:r>
+              <m:r>
+                <w:rPr>
+                  <w:rFonts w:ascii="Cambria Math" w:hAnsi="Cambria Math"/>
+                </w:rPr>
+                <m:t xml:space="preserve"> </m:t>
+              </m:r>
+              <m:r>
+                <w:rPr>
+                  <w:rFonts w:ascii="Cambria Math" w:hAnsi="Cambria Math"/>
+                </w:rPr>
+                <m:t>reacted</m:t>
               </m:r>
             </m:sup>
           </m:sSubSup>
@@ -4601,156 +5286,314 @@
         <w:spacing w:line="276" w:lineRule="auto"/>
         <w:jc w:val="both"/>
       </w:pPr>
-      <w:r>
+      <m:oMathPara>
+        <m:oMath>
+          <m:r>
+            <w:rPr>
+              <w:rFonts w:ascii="Cambria Math" w:hAnsi="Cambria Math"/>
+            </w:rPr>
+            <m:t>CFL=</m:t>
+          </m:r>
+          <m:f>
+            <m:fPr>
+              <m:ctrlPr>
+                <w:rPr>
+                  <w:rFonts w:ascii="Cambria Math" w:hAnsi="Cambria Math"/>
+                  <w:i/>
+                </w:rPr>
+              </m:ctrlPr>
+            </m:fPr>
+            <m:num>
+              <m:r>
+                <m:rPr>
+                  <m:sty m:val="p"/>
+                </m:rPr>
+                <w:rPr>
+                  <w:rFonts w:ascii="Cambria Math" w:hAnsi="Cambria Math"/>
+                </w:rPr>
+                <m:t>υ</m:t>
+              </m:r>
+              <m:r>
+                <m:rPr>
+                  <m:sty m:val="p"/>
+                </m:rPr>
+                <w:rPr>
+                  <w:rFonts w:ascii="Cambria Math" w:hAnsi="Cambria Math"/>
+                </w:rPr>
+                <m:t>Δ</m:t>
+              </m:r>
+              <m:r>
+                <w:rPr>
+                  <w:rFonts w:ascii="Cambria Math" w:hAnsi="Cambria Math"/>
+                </w:rPr>
+                <m:t>t</m:t>
+              </m:r>
+            </m:num>
+            <m:den>
+              <m:r>
+                <m:rPr>
+                  <m:sty m:val="p"/>
+                </m:rPr>
+                <w:rPr>
+                  <w:rFonts w:ascii="Cambria Math" w:hAnsi="Cambria Math"/>
+                </w:rPr>
+                <m:t>Δ</m:t>
+              </m:r>
+              <m:r>
+                <w:rPr>
+                  <w:rFonts w:ascii="Cambria Math" w:hAnsi="Cambria Math"/>
+                </w:rPr>
+                <m:t>x</m:t>
+              </m:r>
+            </m:den>
+          </m:f>
+        </m:oMath>
+      </m:oMathPara>
+    </w:p>
+    <w:p>
+      <w:pPr>
+        <w:jc w:val="both"/>
+      </w:pPr>
+      <w:r>
+        <w:t xml:space="preserve">The second </w:t>
+      </w:r>
+      <w:r>
+        <w:t>issue</w:t>
+      </w:r>
+      <w:r>
+        <w:t xml:space="preserve"> to consider for advection solver is: </w:t>
+      </w:r>
+      <w:r>
+        <w:t>The Grid Peclet number</w:t>
+      </w:r>
+      <w:r>
+        <w:t>. The Grid Peclet number</w:t>
+      </w:r>
+      <w:r>
+        <w:t xml:space="preserve"> is a non-dimensional term which compares characteristic time for diffusion (dispersion) given a length scale with the characteristic time for advection.</w:t>
+      </w:r>
+      <w:r>
+        <w:t xml:space="preserve"> </w:t>
+      </w:r>
+      <w:r>
+        <w:t>The wiggles start at mesh Pec</w:t>
+      </w:r>
+      <w:r>
+        <w:t>let number above 2 (Unger and</w:t>
+      </w:r>
+      <w:r>
+        <w:t xml:space="preserve"> Forsyth</w:t>
+      </w:r>
+      <w:r>
+        <w:t>,</w:t>
+      </w:r>
+      <w:r>
+        <w:t xml:space="preserve"> 1995) and the problem becomes more severe when the </w:t>
+      </w:r>
+      <w:r>
+        <w:t xml:space="preserve">Grid </w:t>
+      </w:r>
+      <w:r>
+        <w:t>Peclet number increase.</w:t>
+      </w:r>
+      <w:r>
+        <w:t xml:space="preserve"> In the lower Grid Peclet number</w:t>
+      </w:r>
+      <w:r>
+        <w:t>, the</w:t>
+      </w:r>
+      <w:r>
+        <w:t xml:space="preserve"> flux limiter does not work and the</w:t>
+      </w:r>
+      <w:r>
+        <w:t xml:space="preserve"> global</w:t>
+      </w:r>
+      <w:r>
+        <w:t xml:space="preserve"> order of accuracy i</w:t>
+      </w:r>
+      <w:r>
+        <w:t>s</w:t>
+      </w:r>
+      <w:r>
+        <w:t xml:space="preserve"> not reduced due to</w:t>
+      </w:r>
+      <w:r>
+        <w:t xml:space="preserve"> flux limiter's</w:t>
+      </w:r>
+      <w:r>
+        <w:t xml:space="preserve"> effect</w:t>
+      </w:r>
+      <w:r>
+        <w:t>.</w:t>
+      </w:r>
+    </w:p>
+    <w:p>
+      <w:pPr>
+        <w:jc w:val="both"/>
+      </w:pPr>
+    </w:p>
+    <w:p>
+      <w:pPr>
+        <w:jc w:val="both"/>
+      </w:pPr>
+      <w:r>
+        <w:t>The diffusion solver is unconditionally stable</w:t>
+      </w:r>
+      <w:r>
+        <w:t>.</w:t>
+      </w:r>
+      <w:r>
+        <w:t xml:space="preserve"> </w:t>
+      </w:r>
+      <w:r>
+        <w:t>B</w:t>
+      </w:r>
+      <w:r>
+        <w:t>ut spurious oscillations</w:t>
+      </w:r>
+      <w:r>
+        <w:t xml:space="preserve"> occurs</w:t>
+      </w:r>
+      <w:r>
+        <w:t xml:space="preserve"> if the ratio of time step to the square of space step is large. </w:t>
+      </w:r>
+      <w:r>
+        <w:t>A similar expression</w:t>
+      </w:r>
+      <w:r>
+        <w:t xml:space="preserve"> to CFL</w:t>
+      </w:r>
+      <w:r>
+        <w:t xml:space="preserve"> may be derived for systems characterized by purely diffusion transport, giving rise to diffusion number</w:t>
+      </w:r>
+      <w:r>
+        <w:t xml:space="preserve"> (Fletcher, 1991)</w:t>
+      </w:r>
+      <w:r>
+        <w:t xml:space="preserve">: </w:t>
+      </w:r>
+    </w:p>
+    <w:p>
+      <w:pPr>
+        <w:jc w:val="both"/>
         <w:rPr>
           <w:position w:val="-24"/>
         </w:rPr>
-        <w:object w:dxaOrig="1120" w:dyaOrig="620">
-          <v:shape id="_x0000_i1058" type="#_x0000_t75" style="width:54.25pt;height:30.4pt" o:ole="">
-            <v:imagedata r:id="rId70" o:title=""/>
-          </v:shape>
-          <o:OLEObject Type="Embed" ProgID="Equation.3" ShapeID="_x0000_i1058" DrawAspect="Content" ObjectID="_1370259153" r:id="rId71"/>
-        </w:object>
-      </w:r>
+      </w:pPr>
     </w:p>
     <w:p>
       <w:pPr>
         <w:jc w:val="both"/>
       </w:pPr>
-      <w:r>
-        <w:t xml:space="preserve">The second </w:t>
-      </w:r>
-      <w:r>
-        <w:t>issue</w:t>
-      </w:r>
-      <w:r>
-        <w:t xml:space="preserve"> to consider for advection solver is: </w:t>
-      </w:r>
-      <w:r>
-        <w:t>The Grid Peclet number</w:t>
-      </w:r>
-      <w:r>
-        <w:t>. The Grid Peclet number</w:t>
-      </w:r>
-      <w:r>
-        <w:t xml:space="preserve"> is a non-dimensional term which compares characteristic time for diffusion (dispersion) given a length scale with the characteristic time for advection.</w:t>
-      </w:r>
-      <w:r>
-        <w:t xml:space="preserve"> </w:t>
-      </w:r>
-      <w:r>
-        <w:t>The wiggles start at mesh Pec</w:t>
-      </w:r>
-      <w:r>
-        <w:t>let number above 2 (Unger and</w:t>
-      </w:r>
-      <w:r>
-        <w:t xml:space="preserve"> Forsyth</w:t>
-      </w:r>
-      <w:r>
-        <w:t>,</w:t>
-      </w:r>
-      <w:r>
-        <w:t xml:space="preserve"> 1995) and the problem becomes more severe when the </w:t>
-      </w:r>
-      <w:r>
-        <w:t xml:space="preserve">Grid </w:t>
-      </w:r>
-      <w:r>
-        <w:t>Peclet number increase.</w:t>
-      </w:r>
-      <w:r>
-        <w:t xml:space="preserve"> In the lower Grid Peclet number</w:t>
-      </w:r>
-      <w:r>
-        <w:t>, the</w:t>
-      </w:r>
-      <w:r>
-        <w:t xml:space="preserve"> flux limiter does not work and the</w:t>
-      </w:r>
-      <w:r>
-        <w:t xml:space="preserve"> global</w:t>
-      </w:r>
-      <w:r>
-        <w:t xml:space="preserve"> order of accuracy i</w:t>
-      </w:r>
-      <w:r>
-        <w:t>s</w:t>
-      </w:r>
-      <w:r>
-        <w:t xml:space="preserve"> not reduced due to</w:t>
-      </w:r>
-      <w:r>
-        <w:t xml:space="preserve"> flux limiter's</w:t>
-      </w:r>
-      <w:r>
-        <w:t xml:space="preserve"> effect</w:t>
-      </w:r>
-      <w:r>
-        <w:t>.</w:t>
-      </w:r>
-    </w:p>
-    <w:p>
-      <w:pPr>
-        <w:jc w:val="both"/>
-      </w:pPr>
-    </w:p>
-    <w:p>
-      <w:pPr>
-        <w:jc w:val="both"/>
-      </w:pPr>
-      <w:r>
-        <w:t>The diffusion solver is unconditionally stable</w:t>
-      </w:r>
-      <w:r>
-        <w:t>.</w:t>
-      </w:r>
-      <w:r>
-        <w:t xml:space="preserve"> </w:t>
-      </w:r>
-      <w:r>
-        <w:t>B</w:t>
-      </w:r>
-      <w:r>
-        <w:t>ut spurious oscillations</w:t>
-      </w:r>
-      <w:r>
-        <w:t xml:space="preserve"> occurs</w:t>
-      </w:r>
-      <w:r>
-        <w:t xml:space="preserve"> if the ratio of time step to the square of space step is large. </w:t>
-      </w:r>
-      <w:r>
-        <w:t>A similar expression</w:t>
-      </w:r>
-      <w:r>
-        <w:t xml:space="preserve"> to CFL</w:t>
-      </w:r>
-      <w:r>
-        <w:t xml:space="preserve"> may be derived for systems characterized by purely diffusion transport, giving rise to diffusion number</w:t>
-      </w:r>
-      <w:r>
-        <w:t xml:space="preserve"> (Fletcher, 1991)</w:t>
-      </w:r>
-      <w:r>
-        <w:t xml:space="preserve">: </w:t>
-      </w:r>
-    </w:p>
-    <w:p>
-      <w:pPr>
-        <w:jc w:val="both"/>
-      </w:pPr>
-      <w:r>
-        <w:rPr>
-          <w:position w:val="-24"/>
-        </w:rPr>
-        <w:object w:dxaOrig="1100" w:dyaOrig="620">
-          <v:shape id="_x0000_i1059" type="#_x0000_t75" style="width:54.7pt;height:30.4pt" o:ole="">
-            <v:imagedata r:id="rId72" o:title=""/>
-          </v:shape>
-          <o:OLEObject Type="Embed" ProgID="Equation.3" ShapeID="_x0000_i1059" DrawAspect="Content" ObjectID="_1370259154" r:id="rId73"/>
-        </w:object>
-      </w:r>
+      <m:oMathPara>
+        <m:oMath>
+          <m:sSub>
+            <m:sSubPr>
+              <m:ctrlPr>
+                <w:rPr>
+                  <w:rFonts w:ascii="Cambria Math" w:hAnsi="Cambria Math"/>
+                  <w:i/>
+                </w:rPr>
+              </m:ctrlPr>
+            </m:sSubPr>
+            <m:e>
+              <m:r>
+                <w:rPr>
+                  <w:rFonts w:ascii="Cambria Math" w:hAnsi="Cambria Math"/>
+                </w:rPr>
+                <m:t>N</m:t>
+              </m:r>
+            </m:e>
+            <m:sub>
+              <m:r>
+                <w:rPr>
+                  <w:rFonts w:ascii="Cambria Math" w:hAnsi="Cambria Math"/>
+                </w:rPr>
+                <m:t>D</m:t>
+              </m:r>
+            </m:sub>
+          </m:sSub>
+          <m:r>
+            <w:rPr>
+              <w:rFonts w:ascii="Cambria Math" w:hAnsi="Cambria Math"/>
+            </w:rPr>
+            <m:t>=</m:t>
+          </m:r>
+          <m:f>
+            <m:fPr>
+              <m:ctrlPr>
+                <w:rPr>
+                  <w:rFonts w:ascii="Cambria Math" w:hAnsi="Cambria Math"/>
+                  <w:i/>
+                </w:rPr>
+              </m:ctrlPr>
+            </m:fPr>
+            <m:num>
+              <m:r>
+                <m:rPr>
+                  <m:sty m:val="p"/>
+                </m:rPr>
+                <w:rPr>
+                  <w:rFonts w:ascii="Cambria Math" w:hAnsi="Cambria Math"/>
+                </w:rPr>
+                <m:t>D</m:t>
+              </m:r>
+              <m:r>
+                <m:rPr>
+                  <m:sty m:val="p"/>
+                </m:rPr>
+                <w:rPr>
+                  <w:rFonts w:ascii="Cambria Math" w:hAnsi="Cambria Math"/>
+                </w:rPr>
+                <m:t>Δ</m:t>
+              </m:r>
+              <m:r>
+                <w:rPr>
+                  <w:rFonts w:ascii="Cambria Math" w:hAnsi="Cambria Math"/>
+                </w:rPr>
+                <m:t>t</m:t>
+              </m:r>
+            </m:num>
+            <m:den>
+              <m:r>
+                <m:rPr>
+                  <m:sty m:val="p"/>
+                </m:rPr>
+                <w:rPr>
+                  <w:rFonts w:ascii="Cambria Math" w:hAnsi="Cambria Math"/>
+                </w:rPr>
+                <m:t>Δ</m:t>
+              </m:r>
+              <m:sSup>
+                <m:sSupPr>
+                  <m:ctrlPr>
+                    <w:rPr>
+                      <w:rFonts w:ascii="Cambria Math" w:hAnsi="Cambria Math"/>
+                      <w:i/>
+                    </w:rPr>
+                  </m:ctrlPr>
+                </m:sSupPr>
+                <m:e>
+                  <m:r>
+                    <w:rPr>
+                      <w:rFonts w:ascii="Cambria Math" w:hAnsi="Cambria Math"/>
+                    </w:rPr>
+                    <m:t>x</m:t>
+                  </m:r>
+                </m:e>
+                <m:sup>
+                  <m:r>
+                    <w:rPr>
+                      <w:rFonts w:ascii="Cambria Math" w:hAnsi="Cambria Math"/>
+                    </w:rPr>
+                    <m:t>2</m:t>
+                  </m:r>
+                </m:sup>
+              </m:sSup>
+            </m:den>
+          </m:f>
+        </m:oMath>
+      </m:oMathPara>
     </w:p>
     <w:p>
       <w:pPr>
@@ -4762,6 +5605,7 @@
         <w:spacing w:after="200" w:line="276" w:lineRule="auto"/>
       </w:pPr>
       <w:r>
+        <w:lastRenderedPageBreak/>
         <w:br w:type="page"/>
       </w:r>
     </w:p>
@@ -5144,7 +5988,7 @@
                     </pic:cNvPicPr>
                   </pic:nvPicPr>
                   <pic:blipFill>
-                    <a:blip r:embed="rId74" cstate="print"/>
+                    <a:blip r:embed="rId58" cstate="print"/>
                     <a:srcRect/>
                     <a:stretch>
                       <a:fillRect/>
@@ -5421,7 +6265,7 @@
                     </pic:cNvPicPr>
                   </pic:nvPicPr>
                   <pic:blipFill>
-                    <a:blip r:embed="rId75" cstate="print"/>
+                    <a:blip r:embed="rId59" cstate="print"/>
                     <a:srcRect/>
                     <a:stretch>
                       <a:fillRect/>
@@ -6649,19 +7493,128 @@
         <w:jc w:val="both"/>
       </w:pPr>
       <w:r>
-        <w:object w:dxaOrig="1160" w:dyaOrig="660">
-          <v:shape id="_x0000_i1060" type="#_x0000_t75" style="width:57.95pt;height:33.2pt" o:ole="">
-            <v:imagedata r:id="rId76" o:title=""/>
-          </v:shape>
-          <o:OLEObject Type="Embed" ProgID="Equation.3" ShapeID="_x0000_i1060" DrawAspect="Content" ObjectID="_1370259155" r:id="rId77"/>
-        </w:object>
-      </w:r>
-      <w:r>
-        <w:t xml:space="preserve">      </w:t>
+        <w:t xml:space="preserve">     </w:t>
+      </w:r>
+      <m:oMath>
+        <m:f>
+          <m:fPr>
+            <m:ctrlPr>
+              <w:rPr>
+                <w:rFonts w:ascii="Cambria Math" w:hAnsi="Cambria Math"/>
+                <w:i/>
+              </w:rPr>
+            </m:ctrlPr>
+          </m:fPr>
+          <m:num>
+            <m:r>
+              <w:rPr>
+                <w:rFonts w:ascii="Cambria Math" w:hAnsi="Cambria Math"/>
+              </w:rPr>
+              <m:t>∂C</m:t>
+            </m:r>
+          </m:num>
+          <m:den>
+            <m:r>
+              <w:rPr>
+                <w:rFonts w:ascii="Cambria Math" w:hAnsi="Cambria Math"/>
+              </w:rPr>
+              <m:t>∂t</m:t>
+            </m:r>
+          </m:den>
+        </m:f>
+        <m:r>
+          <w:rPr>
+            <w:rFonts w:ascii="Cambria Math" w:hAnsi="Cambria Math"/>
+          </w:rPr>
+          <m:t>=D</m:t>
+        </m:r>
+        <m:f>
+          <m:fPr>
+            <m:ctrlPr>
+              <w:rPr>
+                <w:rFonts w:ascii="Cambria Math" w:hAnsi="Cambria Math"/>
+                <w:i/>
+              </w:rPr>
+            </m:ctrlPr>
+          </m:fPr>
+          <m:num>
+            <m:sSup>
+              <m:sSupPr>
+                <m:ctrlPr>
+                  <w:rPr>
+                    <w:rFonts w:ascii="Cambria Math" w:hAnsi="Cambria Math"/>
+                    <w:i/>
+                  </w:rPr>
+                </m:ctrlPr>
+              </m:sSupPr>
+              <m:e>
+                <m:r>
+                  <w:rPr>
+                    <w:rFonts w:ascii="Cambria Math" w:hAnsi="Cambria Math"/>
+                  </w:rPr>
+                  <m:t>∂</m:t>
+                </m:r>
+              </m:e>
+              <m:sup>
+                <m:r>
+                  <w:rPr>
+                    <w:rFonts w:ascii="Cambria Math" w:hAnsi="Cambria Math"/>
+                  </w:rPr>
+                  <m:t>2</m:t>
+                </m:r>
+              </m:sup>
+            </m:sSup>
+            <m:r>
+              <w:rPr>
+                <w:rFonts w:ascii="Cambria Math" w:hAnsi="Cambria Math"/>
+              </w:rPr>
+              <m:t>C</m:t>
+            </m:r>
+          </m:num>
+          <m:den>
+            <m:sSup>
+              <m:sSupPr>
+                <m:ctrlPr>
+                  <w:rPr>
+                    <w:rFonts w:ascii="Cambria Math" w:hAnsi="Cambria Math"/>
+                    <w:i/>
+                  </w:rPr>
+                </m:ctrlPr>
+              </m:sSupPr>
+              <m:e>
+                <m:r>
+                  <w:rPr>
+                    <w:rFonts w:ascii="Cambria Math" w:hAnsi="Cambria Math"/>
+                  </w:rPr>
+                  <m:t>∂x</m:t>
+                </m:r>
+              </m:e>
+              <m:sup>
+                <m:r>
+                  <w:rPr>
+                    <w:rFonts w:ascii="Cambria Math" w:hAnsi="Cambria Math"/>
+                  </w:rPr>
+                  <m:t>2</m:t>
+                </m:r>
+              </m:sup>
+            </m:sSup>
+          </m:den>
+        </m:f>
+      </m:oMath>
+      <w:r>
+        <w:t xml:space="preserve"> </w:t>
       </w:r>
       <w:r>
         <w:tab/>
-        <w:t>(XX)</w:t>
+      </w:r>
+      <w:r>
+        <w:rPr>
+          <w:highlight w:val="yellow"/>
+        </w:rPr>
+        <w:t>(XX</w:t>
+      </w:r>
+      <w:r>
+        <w:t>)</w:t>
       </w:r>
     </w:p>
     <w:p>
@@ -6693,29 +7646,226 @@
         <w:spacing w:line="276" w:lineRule="auto"/>
         <w:jc w:val="both"/>
       </w:pPr>
-      <w:r>
-        <w:rPr>
-          <w:position w:val="-36"/>
-        </w:rPr>
-        <w:object w:dxaOrig="3519" w:dyaOrig="840">
-          <v:shape id="_x0000_i1061" type="#_x0000_t75" style="width:175.8pt;height:42.1pt" o:ole="">
-            <v:imagedata r:id="rId78" o:title=""/>
-          </v:shape>
-          <o:OLEObject Type="Embed" ProgID="Equation.3" ShapeID="_x0000_i1061" DrawAspect="Content" ObjectID="_1370259156" r:id="rId79"/>
-        </w:object>
-      </w:r>
-      <w:r>
-        <w:tab/>
-        <w:t>(</w:t>
-      </w:r>
-      <w:proofErr w:type="spellStart"/>
-      <w:r>
-        <w:t>xxxx</w:t>
-      </w:r>
-      <w:proofErr w:type="spellEnd"/>
-      <w:r>
-        <w:t>)</w:t>
-      </w:r>
+      <m:oMathPara>
+        <m:oMath>
+          <m:r>
+            <w:rPr>
+              <w:rFonts w:ascii="Cambria Math" w:hAnsi="Cambria Math"/>
+            </w:rPr>
+            <m:t>C</m:t>
+          </m:r>
+          <m:d>
+            <m:dPr>
+              <m:ctrlPr>
+                <w:rPr>
+                  <w:rFonts w:ascii="Cambria Math" w:hAnsi="Cambria Math"/>
+                  <w:i/>
+                </w:rPr>
+              </m:ctrlPr>
+            </m:dPr>
+            <m:e>
+              <m:r>
+                <w:rPr>
+                  <w:rFonts w:ascii="Cambria Math" w:hAnsi="Cambria Math"/>
+                </w:rPr>
+                <m:t>x,t</m:t>
+              </m:r>
+            </m:e>
+          </m:d>
+          <m:r>
+            <w:rPr>
+              <w:rFonts w:ascii="Cambria Math" w:hAnsi="Cambria Math"/>
+            </w:rPr>
+            <m:t>=2x+</m:t>
+          </m:r>
+          <m:r>
+            <w:rPr>
+              <w:rFonts w:ascii="Cambria Math" w:hAnsi="Cambria Math"/>
+            </w:rPr>
+            <m:t>4</m:t>
+          </m:r>
+          <m:func>
+            <m:funcPr>
+              <m:ctrlPr>
+                <w:rPr>
+                  <w:rFonts w:ascii="Cambria Math" w:hAnsi="Cambria Math"/>
+                </w:rPr>
+              </m:ctrlPr>
+            </m:funcPr>
+            <m:fName>
+              <m:r>
+                <m:rPr>
+                  <m:sty m:val="p"/>
+                </m:rPr>
+                <w:rPr>
+                  <w:rFonts w:ascii="Cambria Math" w:hAnsi="Cambria Math"/>
+                </w:rPr>
+                <m:t>cos</m:t>
+              </m:r>
+            </m:fName>
+            <m:e>
+              <m:d>
+                <m:dPr>
+                  <m:ctrlPr>
+                    <w:rPr>
+                      <w:rFonts w:ascii="Cambria Math" w:hAnsi="Cambria Math"/>
+                      <w:i/>
+                    </w:rPr>
+                  </m:ctrlPr>
+                </m:dPr>
+                <m:e>
+                  <m:f>
+                    <m:fPr>
+                      <m:ctrlPr>
+                        <w:rPr>
+                          <w:rFonts w:ascii="Cambria Math" w:hAnsi="Cambria Math"/>
+                          <w:i/>
+                        </w:rPr>
+                      </m:ctrlPr>
+                    </m:fPr>
+                    <m:num>
+                      <m:r>
+                        <w:rPr>
+                          <w:rFonts w:ascii="Cambria Math" w:hAnsi="Cambria Math"/>
+                        </w:rPr>
+                        <m:t>πx</m:t>
+                      </m:r>
+                    </m:num>
+                    <m:den>
+                      <m:r>
+                        <w:rPr>
+                          <w:rFonts w:ascii="Cambria Math" w:hAnsi="Cambria Math"/>
+                        </w:rPr>
+                        <m:t>2</m:t>
+                      </m:r>
+                    </m:den>
+                  </m:f>
+                </m:e>
+              </m:d>
+              <m:ctrlPr>
+                <w:rPr>
+                  <w:rFonts w:ascii="Cambria Math" w:hAnsi="Cambria Math"/>
+                  <w:i/>
+                </w:rPr>
+              </m:ctrlPr>
+            </m:e>
+          </m:func>
+          <m:sSup>
+            <m:sSupPr>
+              <m:ctrlPr>
+                <w:rPr>
+                  <w:rFonts w:ascii="Cambria Math" w:hAnsi="Cambria Math"/>
+                  <w:i/>
+                </w:rPr>
+              </m:ctrlPr>
+            </m:sSupPr>
+            <m:e>
+              <m:r>
+                <w:rPr>
+                  <w:rFonts w:ascii="Cambria Math" w:hAnsi="Cambria Math"/>
+                </w:rPr>
+                <m:t>e</m:t>
+              </m:r>
+            </m:e>
+            <m:sup>
+              <m:r>
+                <w:rPr>
+                  <w:rFonts w:ascii="Cambria Math" w:hAnsi="Cambria Math"/>
+                </w:rPr>
+                <m:t>-</m:t>
+              </m:r>
+              <m:d>
+                <m:dPr>
+                  <m:ctrlPr>
+                    <w:rPr>
+                      <w:rFonts w:ascii="Cambria Math" w:hAnsi="Cambria Math"/>
+                      <w:i/>
+                    </w:rPr>
+                  </m:ctrlPr>
+                </m:dPr>
+                <m:e>
+                  <m:r>
+                    <w:rPr>
+                      <w:rFonts w:ascii="Cambria Math" w:hAnsi="Cambria Math"/>
+                    </w:rPr>
+                    <m:t>Dt</m:t>
+                  </m:r>
+                  <m:sSup>
+                    <m:sSupPr>
+                      <m:ctrlPr>
+                        <w:rPr>
+                          <w:rFonts w:ascii="Cambria Math" w:hAnsi="Cambria Math"/>
+                          <w:i/>
+                        </w:rPr>
+                      </m:ctrlPr>
+                    </m:sSupPr>
+                    <m:e>
+                      <m:d>
+                        <m:dPr>
+                          <m:ctrlPr>
+                            <w:rPr>
+                              <w:rFonts w:ascii="Cambria Math" w:hAnsi="Cambria Math"/>
+                              <w:i/>
+                            </w:rPr>
+                          </m:ctrlPr>
+                        </m:dPr>
+                        <m:e>
+                          <m:f>
+                            <m:fPr>
+                              <m:ctrlPr>
+                                <w:rPr>
+                                  <w:rFonts w:ascii="Cambria Math" w:hAnsi="Cambria Math"/>
+                                  <w:i/>
+                                </w:rPr>
+                              </m:ctrlPr>
+                            </m:fPr>
+                            <m:num>
+                              <m:r>
+                                <w:rPr>
+                                  <w:rFonts w:ascii="Cambria Math" w:hAnsi="Cambria Math"/>
+                                </w:rPr>
+                                <m:t>π</m:t>
+                              </m:r>
+                            </m:num>
+                            <m:den>
+                              <m:r>
+                                <w:rPr>
+                                  <w:rFonts w:ascii="Cambria Math" w:hAnsi="Cambria Math"/>
+                                </w:rPr>
+                                <m:t>2</m:t>
+                              </m:r>
+                            </m:den>
+                          </m:f>
+                        </m:e>
+                      </m:d>
+                    </m:e>
+                    <m:sup>
+                      <m:r>
+                        <w:rPr>
+                          <w:rFonts w:ascii="Cambria Math" w:hAnsi="Cambria Math"/>
+                        </w:rPr>
+                        <m:t>2</m:t>
+                      </m:r>
+                    </m:sup>
+                  </m:sSup>
+                </m:e>
+              </m:d>
+            </m:sup>
+          </m:sSup>
+          <m:r>
+            <w:rPr>
+              <w:rFonts w:ascii="Cambria Math" w:hAnsi="Cambria Math"/>
+            </w:rPr>
+            <m:t xml:space="preserve">                      (XXX)</m:t>
+          </m:r>
+          <m:r>
+            <w:rPr>
+              <w:rFonts w:ascii="Cambria Math" w:hAnsi="Cambria Math"/>
+            </w:rPr>
+            <w:br/>
+          </m:r>
+        </m:oMath>
+      </m:oMathPara>
     </w:p>
     <w:p>
       <w:pPr>
@@ -15731,21 +16881,259 @@
         <w:t xml:space="preserve"> and Knight (1997):</w:t>
       </w:r>
     </w:p>
-    <w:p>
-      <w:pPr>
-        <w:spacing w:line="276" w:lineRule="auto"/>
-      </w:pPr>
-      <w:r>
-        <w:rPr>
-          <w:position w:val="-28"/>
-        </w:rPr>
-        <w:object w:dxaOrig="4400" w:dyaOrig="680">
-          <v:shape id="_x0000_i1062" type="#_x0000_t75" style="width:220.2pt;height:33.65pt" o:ole="">
-            <v:imagedata r:id="rId80" o:title=""/>
-          </v:shape>
-          <o:OLEObject Type="Embed" ProgID="Equation.3" ShapeID="_x0000_i1062" DrawAspect="Content" ObjectID="_1370259157" r:id="rId81"/>
-        </w:object>
-      </w:r>
+    <w:p/>
+    <w:p>
+      <w:pPr>
+        <w:spacing w:line="276" w:lineRule="auto"/>
+        <w:rPr>
+          <w:rFonts w:ascii="Cambria Math" w:hAnsi="Cambria Math"/>
+          <w:i/>
+        </w:rPr>
+      </w:pPr>
+      <m:oMathPara>
+        <m:oMath>
+          <m:f>
+            <m:fPr>
+              <m:ctrlPr>
+                <w:rPr>
+                  <w:rFonts w:ascii="Cambria Math" w:hAnsi="Cambria Math"/>
+                  <w:i/>
+                </w:rPr>
+              </m:ctrlPr>
+            </m:fPr>
+            <m:num>
+              <m:r>
+                <w:rPr>
+                  <w:rFonts w:ascii="Cambria Math" w:hAnsi="Cambria Math"/>
+                </w:rPr>
+                <m:t>∂C</m:t>
+              </m:r>
+            </m:num>
+            <m:den>
+              <m:r>
+                <w:rPr>
+                  <w:rFonts w:ascii="Cambria Math" w:hAnsi="Cambria Math"/>
+                </w:rPr>
+                <m:t>∂t</m:t>
+              </m:r>
+            </m:den>
+          </m:f>
+          <m:r>
+            <w:rPr>
+              <w:rFonts w:ascii="Cambria Math"/>
+            </w:rPr>
+            <m:t>+</m:t>
+          </m:r>
+          <m:f>
+            <m:fPr>
+              <m:ctrlPr>
+                <w:rPr>
+                  <w:rFonts w:ascii="Cambria Math" w:hAnsi="Cambria Math"/>
+                  <w:i/>
+                </w:rPr>
+              </m:ctrlPr>
+            </m:fPr>
+            <m:num>
+              <m:r>
+                <w:rPr>
+                  <w:rFonts w:ascii="Cambria Math" w:hAnsi="Cambria Math"/>
+                </w:rPr>
+                <m:t>∂</m:t>
+              </m:r>
+              <m:r>
+                <w:rPr>
+                  <w:rFonts w:ascii="Cambria Math"/>
+                </w:rPr>
+                <m:t>(</m:t>
+              </m:r>
+              <m:sSub>
+                <m:sSubPr>
+                  <m:ctrlPr>
+                    <w:rPr>
+                      <w:rFonts w:ascii="Cambria Math" w:hAnsi="Cambria Math"/>
+                      <w:i/>
+                    </w:rPr>
+                  </m:ctrlPr>
+                </m:sSubPr>
+                <m:e>
+                  <m:r>
+                    <w:rPr>
+                      <w:rFonts w:ascii="Cambria Math" w:hAnsi="Cambria Math"/>
+                    </w:rPr>
+                    <m:t>u</m:t>
+                  </m:r>
+                </m:e>
+                <m:sub>
+                  <m:r>
+                    <w:rPr>
+                      <w:rFonts w:ascii="Cambria Math" w:hAnsi="Cambria Math"/>
+                    </w:rPr>
+                    <m:t>0</m:t>
+                  </m:r>
+                </m:sub>
+              </m:sSub>
+              <m:r>
+                <w:rPr>
+                  <w:rFonts w:ascii="Cambria Math" w:hAnsi="Cambria Math"/>
+                </w:rPr>
+                <m:t>xC</m:t>
+              </m:r>
+              <m:r>
+                <w:rPr>
+                  <w:rFonts w:ascii="Cambria Math"/>
+                </w:rPr>
+                <m:t>)</m:t>
+              </m:r>
+            </m:num>
+            <m:den>
+              <m:r>
+                <w:rPr>
+                  <w:rFonts w:ascii="Cambria Math" w:hAnsi="Cambria Math"/>
+                </w:rPr>
+                <m:t>∂x</m:t>
+              </m:r>
+            </m:den>
+          </m:f>
+          <m:r>
+            <m:t>-</m:t>
+          </m:r>
+          <m:f>
+            <m:fPr>
+              <m:ctrlPr>
+                <w:rPr>
+                  <w:rFonts w:ascii="Cambria Math" w:hAnsi="Cambria Math"/>
+                  <w:i/>
+                </w:rPr>
+              </m:ctrlPr>
+            </m:fPr>
+            <m:num>
+              <m:r>
+                <w:rPr>
+                  <w:rFonts w:ascii="Cambria Math" w:hAnsi="Cambria Math"/>
+                </w:rPr>
+                <m:t>∂</m:t>
+              </m:r>
+            </m:num>
+            <m:den>
+              <m:r>
+                <w:rPr>
+                  <w:rFonts w:ascii="Cambria Math" w:hAnsi="Cambria Math"/>
+                </w:rPr>
+                <m:t>∂x</m:t>
+              </m:r>
+            </m:den>
+          </m:f>
+          <m:d>
+            <m:dPr>
+              <m:ctrlPr>
+                <w:rPr>
+                  <w:rFonts w:ascii="Cambria Math" w:hAnsi="Cambria Math"/>
+                  <w:i/>
+                </w:rPr>
+              </m:ctrlPr>
+            </m:dPr>
+            <m:e>
+              <m:sSub>
+                <m:sSubPr>
+                  <m:ctrlPr>
+                    <w:rPr>
+                      <w:rFonts w:ascii="Cambria Math" w:hAnsi="Cambria Math"/>
+                      <w:i/>
+                    </w:rPr>
+                  </m:ctrlPr>
+                </m:sSubPr>
+                <m:e>
+                  <m:r>
+                    <w:rPr>
+                      <w:rFonts w:ascii="Cambria Math" w:hAnsi="Cambria Math"/>
+                    </w:rPr>
+                    <m:t>D</m:t>
+                  </m:r>
+                </m:e>
+                <m:sub>
+                  <m:r>
+                    <w:rPr>
+                      <w:rFonts w:ascii="Cambria Math" w:hAnsi="Cambria Math"/>
+                    </w:rPr>
+                    <m:t>0</m:t>
+                  </m:r>
+                </m:sub>
+              </m:sSub>
+              <m:sSup>
+                <m:sSupPr>
+                  <m:ctrlPr>
+                    <w:rPr>
+                      <w:rFonts w:ascii="Cambria Math" w:hAnsi="Cambria Math"/>
+                      <w:i/>
+                    </w:rPr>
+                  </m:ctrlPr>
+                </m:sSupPr>
+                <m:e>
+                  <m:r>
+                    <w:rPr>
+                      <w:rFonts w:ascii="Cambria Math" w:hAnsi="Cambria Math"/>
+                    </w:rPr>
+                    <m:t>x</m:t>
+                  </m:r>
+                </m:e>
+                <m:sup>
+                  <m:r>
+                    <w:rPr>
+                      <w:rFonts w:ascii="Cambria Math" w:hAnsi="Cambria Math"/>
+                    </w:rPr>
+                    <m:t>2</m:t>
+                  </m:r>
+                </m:sup>
+              </m:sSup>
+              <m:f>
+                <m:fPr>
+                  <m:ctrlPr>
+                    <w:rPr>
+                      <w:rFonts w:ascii="Cambria Math" w:hAnsi="Cambria Math"/>
+                      <w:i/>
+                    </w:rPr>
+                  </m:ctrlPr>
+                </m:fPr>
+                <m:num>
+                  <m:r>
+                    <w:rPr>
+                      <w:rFonts w:ascii="Cambria Math" w:hAnsi="Cambria Math"/>
+                    </w:rPr>
+                    <m:t>∂C</m:t>
+                  </m:r>
+                </m:num>
+                <m:den>
+                  <m:r>
+                    <w:rPr>
+                      <w:rFonts w:ascii="Cambria Math" w:hAnsi="Cambria Math"/>
+                    </w:rPr>
+                    <m:t>∂x</m:t>
+                  </m:r>
+                </m:den>
+              </m:f>
+            </m:e>
+          </m:d>
+          <m:r>
+            <w:rPr>
+              <w:rFonts w:ascii="Cambria Math"/>
+            </w:rPr>
+            <m:t>=</m:t>
+          </m:r>
+          <m:r>
+            <w:rPr>
+              <w:rFonts w:ascii="Cambria Math" w:hAnsi="Cambria Math"/>
+              <w:lang w:eastAsia="ko-KR"/>
+            </w:rPr>
+            <m:t>0</m:t>
+          </m:r>
+        </m:oMath>
+      </m:oMathPara>
+    </w:p>
+    <w:p/>
+    <w:p>
+      <w:pPr>
+        <w:spacing w:line="276" w:lineRule="auto"/>
+      </w:pPr>
       <w:r>
         <w:t xml:space="preserve">                                                              </w:t>
       </w:r>
@@ -15762,14 +17150,290 @@
       <w:pPr>
         <w:spacing w:line="276" w:lineRule="auto"/>
       </w:pPr>
-      <w:r>
-        <w:object w:dxaOrig="5179" w:dyaOrig="1160">
-          <v:shape id="_x0000_i1063" type="#_x0000_t75" style="width:256.7pt;height:57.5pt" o:ole="">
-            <v:imagedata r:id="rId82" o:title=""/>
-          </v:shape>
-          <o:OLEObject Type="Embed" ProgID="Equation.3" ShapeID="_x0000_i1063" DrawAspect="Content" ObjectID="_1370259158" r:id="rId83"/>
-        </w:object>
-      </w:r>
+    </w:p>
+    <w:p>
+      <w:pPr>
+        <w:spacing w:line="276" w:lineRule="auto"/>
+      </w:pPr>
+      <m:oMathPara>
+        <m:oMathParaPr>
+          <m:jc m:val="left"/>
+        </m:oMathParaPr>
+        <m:oMath>
+          <m:d>
+            <m:dPr>
+              <m:begChr m:val="{"/>
+              <m:endChr m:val=""/>
+              <m:ctrlPr>
+                <w:rPr>
+                  <w:rFonts w:ascii="Cambria Math" w:hAnsi="Cambria Math"/>
+                  <w:i/>
+                </w:rPr>
+              </m:ctrlPr>
+            </m:dPr>
+            <m:e>
+              <m:eqArr>
+                <m:eqArrPr>
+                  <m:ctrlPr>
+                    <w:rPr>
+                      <w:rFonts w:ascii="Cambria Math" w:hAnsi="Cambria Math"/>
+                      <w:i/>
+                    </w:rPr>
+                  </m:ctrlPr>
+                </m:eqArrPr>
+                <m:e>
+                  <m:sSub>
+                    <m:sSubPr>
+                      <m:ctrlPr>
+                        <w:rPr>
+                          <w:rFonts w:ascii="Cambria Math" w:hAnsi="Cambria Math"/>
+                          <w:i/>
+                        </w:rPr>
+                      </m:ctrlPr>
+                    </m:sSubPr>
+                    <m:e>
+                      <m:r>
+                        <w:rPr>
+                          <w:rFonts w:ascii="Cambria Math" w:hAnsi="Cambria Math"/>
+                        </w:rPr>
+                        <m:t>x</m:t>
+                      </m:r>
+                    </m:e>
+                    <m:sub>
+                      <m:r>
+                        <w:rPr>
+                          <w:rFonts w:ascii="Cambria Math" w:hAnsi="Cambria Math"/>
+                        </w:rPr>
+                        <m:t>0</m:t>
+                      </m:r>
+                    </m:sub>
+                  </m:sSub>
+                  <m:r>
+                    <w:rPr>
+                      <w:rFonts w:ascii="Cambria Math" w:hAnsi="Cambria Math"/>
+                    </w:rPr>
+                    <m:t>&lt;x≤∞,         t&gt;0</m:t>
+                  </m:r>
+                </m:e>
+                <m:e>
+                  <m:r>
+                    <w:rPr>
+                      <w:rFonts w:ascii="Cambria Math" w:hAnsi="Cambria Math"/>
+                    </w:rPr>
+                    <m:t>C</m:t>
+                  </m:r>
+                  <m:d>
+                    <m:dPr>
+                      <m:ctrlPr>
+                        <w:rPr>
+                          <w:rFonts w:ascii="Cambria Math" w:hAnsi="Cambria Math"/>
+                          <w:i/>
+                        </w:rPr>
+                      </m:ctrlPr>
+                    </m:dPr>
+                    <m:e>
+                      <m:r>
+                        <w:rPr>
+                          <w:rFonts w:ascii="Cambria Math" w:hAnsi="Cambria Math"/>
+                        </w:rPr>
+                        <m:t>x,0</m:t>
+                      </m:r>
+                    </m:e>
+                  </m:d>
+                  <m:r>
+                    <w:rPr>
+                      <w:rFonts w:ascii="Cambria Math" w:hAnsi="Cambria Math"/>
+                    </w:rPr>
+                    <m:t xml:space="preserve">=0,   </m:t>
+                  </m:r>
+                  <m:sSub>
+                    <m:sSubPr>
+                      <m:ctrlPr>
+                        <w:rPr>
+                          <w:rFonts w:ascii="Cambria Math" w:hAnsi="Cambria Math"/>
+                          <w:i/>
+                        </w:rPr>
+                      </m:ctrlPr>
+                    </m:sSubPr>
+                    <m:e>
+                      <m:r>
+                        <w:rPr>
+                          <w:rFonts w:ascii="Cambria Math" w:hAnsi="Cambria Math"/>
+                        </w:rPr>
+                        <m:t>x</m:t>
+                      </m:r>
+                    </m:e>
+                    <m:sub>
+                      <m:r>
+                        <w:rPr>
+                          <w:rFonts w:ascii="Cambria Math" w:hAnsi="Cambria Math"/>
+                        </w:rPr>
+                        <m:t>0</m:t>
+                      </m:r>
+                    </m:sub>
+                  </m:sSub>
+                  <m:r>
+                    <w:rPr>
+                      <w:rFonts w:ascii="Cambria Math" w:hAnsi="Cambria Math"/>
+                    </w:rPr>
+                    <m:t>&lt;x;     C</m:t>
+                  </m:r>
+                  <m:d>
+                    <m:dPr>
+                      <m:ctrlPr>
+                        <w:rPr>
+                          <w:rFonts w:ascii="Cambria Math" w:hAnsi="Cambria Math"/>
+                          <w:i/>
+                        </w:rPr>
+                      </m:ctrlPr>
+                    </m:dPr>
+                    <m:e>
+                      <m:sSub>
+                        <m:sSubPr>
+                          <m:ctrlPr>
+                            <w:rPr>
+                              <w:rFonts w:ascii="Cambria Math" w:hAnsi="Cambria Math"/>
+                              <w:i/>
+                            </w:rPr>
+                          </m:ctrlPr>
+                        </m:sSubPr>
+                        <m:e>
+                          <m:r>
+                            <w:rPr>
+                              <w:rFonts w:ascii="Cambria Math" w:hAnsi="Cambria Math"/>
+                            </w:rPr>
+                            <m:t>x</m:t>
+                          </m:r>
+                        </m:e>
+                        <m:sub>
+                          <m:r>
+                            <w:rPr>
+                              <w:rFonts w:ascii="Cambria Math" w:hAnsi="Cambria Math"/>
+                            </w:rPr>
+                            <m:t>0</m:t>
+                          </m:r>
+                        </m:sub>
+                      </m:sSub>
+                      <m:r>
+                        <w:rPr>
+                          <w:rFonts w:ascii="Cambria Math" w:hAnsi="Cambria Math"/>
+                        </w:rPr>
+                        <m:t>,t</m:t>
+                      </m:r>
+                    </m:e>
+                  </m:d>
+                  <m:r>
+                    <w:rPr>
+                      <w:rFonts w:ascii="Cambria Math" w:hAnsi="Cambria Math"/>
+                    </w:rPr>
+                    <m:t>=</m:t>
+                  </m:r>
+                  <m:sSub>
+                    <m:sSubPr>
+                      <m:ctrlPr>
+                        <w:rPr>
+                          <w:rFonts w:ascii="Cambria Math" w:hAnsi="Cambria Math"/>
+                          <w:i/>
+                        </w:rPr>
+                      </m:ctrlPr>
+                    </m:sSubPr>
+                    <m:e>
+                      <m:r>
+                        <w:rPr>
+                          <w:rFonts w:ascii="Cambria Math" w:hAnsi="Cambria Math"/>
+                        </w:rPr>
+                        <m:t>C</m:t>
+                      </m:r>
+                    </m:e>
+                    <m:sub>
+                      <m:r>
+                        <w:rPr>
+                          <w:rFonts w:ascii="Cambria Math" w:hAnsi="Cambria Math"/>
+                        </w:rPr>
+                        <m:t>0</m:t>
+                      </m:r>
+                    </m:sub>
+                  </m:sSub>
+                  <m:r>
+                    <w:rPr>
+                      <w:rFonts w:ascii="Cambria Math" w:hAnsi="Cambria Math"/>
+                    </w:rPr>
+                    <m:t xml:space="preserve">  </m:t>
+                  </m:r>
+                  <m:sSub>
+                    <m:sSubPr>
+                      <m:ctrlPr>
+                        <w:rPr>
+                          <w:rFonts w:ascii="Cambria Math" w:hAnsi="Cambria Math"/>
+                          <w:i/>
+                        </w:rPr>
+                      </m:ctrlPr>
+                    </m:sSubPr>
+                    <m:e>
+                      <m:r>
+                        <w:rPr>
+                          <w:rFonts w:ascii="Cambria Math" w:hAnsi="Cambria Math"/>
+                        </w:rPr>
+                        <m:t>x≤x</m:t>
+                      </m:r>
+                    </m:e>
+                    <m:sub>
+                      <m:r>
+                        <w:rPr>
+                          <w:rFonts w:ascii="Cambria Math" w:hAnsi="Cambria Math"/>
+                        </w:rPr>
+                        <m:t>0</m:t>
+                      </m:r>
+                    </m:sub>
+                  </m:sSub>
+                </m:e>
+                <m:e>
+                  <m:r>
+                    <w:rPr>
+                      <w:rFonts w:ascii="Cambria Math" w:hAnsi="Cambria Math"/>
+                    </w:rPr>
+                    <m:t>C</m:t>
+                  </m:r>
+                  <m:d>
+                    <m:dPr>
+                      <m:ctrlPr>
+                        <w:rPr>
+                          <w:rFonts w:ascii="Cambria Math" w:hAnsi="Cambria Math"/>
+                          <w:i/>
+                        </w:rPr>
+                      </m:ctrlPr>
+                    </m:dPr>
+                    <m:e>
+                      <m:r>
+                        <w:rPr>
+                          <w:rFonts w:ascii="Cambria Math" w:hAnsi="Cambria Math"/>
+                        </w:rPr>
+                        <m:t>∞,t</m:t>
+                      </m:r>
+                    </m:e>
+                  </m:d>
+                  <m:r>
+                    <w:rPr>
+                      <w:rFonts w:ascii="Cambria Math" w:hAnsi="Cambria Math"/>
+                    </w:rPr>
+                    <m:t>=0</m:t>
+                  </m:r>
+                </m:e>
+              </m:eqArr>
+            </m:e>
+          </m:d>
+        </m:oMath>
+      </m:oMathPara>
+    </w:p>
+    <w:p>
+      <w:pPr>
+        <w:spacing w:line="276" w:lineRule="auto"/>
+      </w:pPr>
+    </w:p>
+    <w:p>
+      <w:pPr>
+        <w:spacing w:line="276" w:lineRule="auto"/>
+      </w:pPr>
     </w:p>
     <w:p>
       <w:pPr>
@@ -15785,24 +17449,799 @@
     <w:p>
       <w:pPr>
         <w:spacing w:line="276" w:lineRule="auto"/>
+      </w:pPr>
+    </w:p>
+    <w:p>
+      <w:pPr>
+        <w:spacing w:line="276" w:lineRule="auto"/>
         <w:rPr>
           <w:position w:val="-60"/>
         </w:rPr>
       </w:pPr>
-      <w:r>
-        <w:object w:dxaOrig="8280" w:dyaOrig="1280">
-          <v:shape id="_x0000_i1064" type="#_x0000_t75" style="width:390.4pt;height:59.85pt" o:ole="">
-            <v:imagedata r:id="rId84" o:title=""/>
-          </v:shape>
-          <o:OLEObject Type="Embed" ProgID="Equation.3" ShapeID="_x0000_i1064" DrawAspect="Content" ObjectID="_1370259159" r:id="rId85"/>
-        </w:object>
-      </w:r>
-      <w:r>
-        <w:rPr>
-          <w:position w:val="-60"/>
-        </w:rPr>
-        <w:t xml:space="preserve">     </w:t>
-      </w:r>
+      <m:oMathPara>
+        <m:oMath>
+          <m:r>
+            <w:rPr>
+              <w:rFonts w:ascii="Cambria Math" w:hAnsi="Cambria Math"/>
+            </w:rPr>
+            <m:t>C</m:t>
+          </m:r>
+          <m:d>
+            <m:dPr>
+              <m:ctrlPr>
+                <w:rPr>
+                  <w:rFonts w:ascii="Cambria Math" w:hAnsi="Cambria Math"/>
+                  <w:i/>
+                </w:rPr>
+              </m:ctrlPr>
+            </m:dPr>
+            <m:e>
+              <m:r>
+                <w:rPr>
+                  <w:rFonts w:ascii="Cambria Math" w:hAnsi="Cambria Math"/>
+                </w:rPr>
+                <m:t>x,t</m:t>
+              </m:r>
+            </m:e>
+          </m:d>
+          <m:r>
+            <w:rPr>
+              <w:rFonts w:ascii="Cambria Math" w:hAnsi="Cambria Math"/>
+            </w:rPr>
+            <m:t>=</m:t>
+          </m:r>
+          <m:f>
+            <m:fPr>
+              <m:ctrlPr>
+                <w:rPr>
+                  <w:rFonts w:ascii="Cambria Math" w:hAnsi="Cambria Math"/>
+                  <w:i/>
+                </w:rPr>
+              </m:ctrlPr>
+            </m:fPr>
+            <m:num>
+              <m:sSub>
+                <m:sSubPr>
+                  <m:ctrlPr>
+                    <w:rPr>
+                      <w:rFonts w:ascii="Cambria Math" w:hAnsi="Cambria Math"/>
+                      <w:i/>
+                    </w:rPr>
+                  </m:ctrlPr>
+                </m:sSubPr>
+                <m:e>
+                  <m:r>
+                    <w:rPr>
+                      <w:rFonts w:ascii="Cambria Math" w:hAnsi="Cambria Math"/>
+                    </w:rPr>
+                    <m:t>C</m:t>
+                  </m:r>
+                </m:e>
+                <m:sub>
+                  <m:r>
+                    <w:rPr>
+                      <w:rFonts w:ascii="Cambria Math" w:hAnsi="Cambria Math"/>
+                    </w:rPr>
+                    <m:t>0</m:t>
+                  </m:r>
+                </m:sub>
+              </m:sSub>
+            </m:num>
+            <m:den>
+              <m:r>
+                <w:rPr>
+                  <w:rFonts w:ascii="Cambria Math" w:hAnsi="Cambria Math"/>
+                </w:rPr>
+                <m:t>2</m:t>
+              </m:r>
+            </m:den>
+          </m:f>
+          <m:d>
+            <m:dPr>
+              <m:begChr m:val="{"/>
+              <m:endChr m:val="}"/>
+              <m:ctrlPr>
+                <w:rPr>
+                  <w:rFonts w:ascii="Cambria Math" w:hAnsi="Cambria Math"/>
+                  <w:i/>
+                </w:rPr>
+              </m:ctrlPr>
+            </m:dPr>
+            <m:e>
+              <m:f>
+                <m:fPr>
+                  <m:ctrlPr>
+                    <w:rPr>
+                      <w:rFonts w:ascii="Cambria Math" w:hAnsi="Cambria Math"/>
+                      <w:i/>
+                    </w:rPr>
+                  </m:ctrlPr>
+                </m:fPr>
+                <m:num>
+                  <m:sSub>
+                    <m:sSubPr>
+                      <m:ctrlPr>
+                        <w:rPr>
+                          <w:rFonts w:ascii="Cambria Math" w:hAnsi="Cambria Math"/>
+                          <w:i/>
+                        </w:rPr>
+                      </m:ctrlPr>
+                    </m:sSubPr>
+                    <m:e>
+                      <m:r>
+                        <w:rPr>
+                          <w:rFonts w:ascii="Cambria Math" w:hAnsi="Cambria Math"/>
+                        </w:rPr>
+                        <m:t>x</m:t>
+                      </m:r>
+                    </m:e>
+                    <m:sub>
+                      <m:r>
+                        <w:rPr>
+                          <w:rFonts w:ascii="Cambria Math" w:hAnsi="Cambria Math"/>
+                        </w:rPr>
+                        <m:t>0</m:t>
+                      </m:r>
+                    </m:sub>
+                  </m:sSub>
+                </m:num>
+                <m:den>
+                  <m:r>
+                    <w:rPr>
+                      <w:rFonts w:ascii="Cambria Math" w:hAnsi="Cambria Math"/>
+                    </w:rPr>
+                    <m:t>x</m:t>
+                  </m:r>
+                </m:den>
+              </m:f>
+              <m:r>
+                <w:rPr>
+                  <w:rFonts w:ascii="Cambria Math" w:hAnsi="Cambria Math"/>
+                </w:rPr>
+                <m:t>erf</m:t>
+              </m:r>
+              <m:d>
+                <m:dPr>
+                  <m:begChr m:val="["/>
+                  <m:endChr m:val="]"/>
+                  <m:ctrlPr>
+                    <w:rPr>
+                      <w:rFonts w:ascii="Cambria Math" w:hAnsi="Cambria Math"/>
+                      <w:i/>
+                    </w:rPr>
+                  </m:ctrlPr>
+                </m:dPr>
+                <m:e>
+                  <m:f>
+                    <m:fPr>
+                      <m:ctrlPr>
+                        <w:rPr>
+                          <w:rFonts w:ascii="Cambria Math" w:hAnsi="Cambria Math"/>
+                          <w:i/>
+                        </w:rPr>
+                      </m:ctrlPr>
+                    </m:fPr>
+                    <m:num>
+                      <m:func>
+                        <m:funcPr>
+                          <m:ctrlPr>
+                            <w:rPr>
+                              <w:rFonts w:ascii="Cambria Math" w:hAnsi="Cambria Math"/>
+                            </w:rPr>
+                          </m:ctrlPr>
+                        </m:funcPr>
+                        <m:fName>
+                          <m:r>
+                            <m:rPr>
+                              <m:sty m:val="p"/>
+                            </m:rPr>
+                            <w:rPr>
+                              <w:rFonts w:ascii="Cambria Math" w:hAnsi="Cambria Math"/>
+                            </w:rPr>
+                            <m:t>ln</m:t>
+                          </m:r>
+                        </m:fName>
+                        <m:e>
+                          <m:d>
+                            <m:dPr>
+                              <m:ctrlPr>
+                                <w:rPr>
+                                  <w:rFonts w:ascii="Cambria Math" w:hAnsi="Cambria Math"/>
+                                  <w:i/>
+                                </w:rPr>
+                              </m:ctrlPr>
+                            </m:dPr>
+                            <m:e>
+                              <m:f>
+                                <m:fPr>
+                                  <m:ctrlPr>
+                                    <w:rPr>
+                                      <w:rFonts w:ascii="Cambria Math" w:hAnsi="Cambria Math"/>
+                                      <w:i/>
+                                    </w:rPr>
+                                  </m:ctrlPr>
+                                </m:fPr>
+                                <m:num>
+                                  <m:sSub>
+                                    <m:sSubPr>
+                                      <m:ctrlPr>
+                                        <w:rPr>
+                                          <w:rFonts w:ascii="Cambria Math" w:hAnsi="Cambria Math"/>
+                                          <w:i/>
+                                        </w:rPr>
+                                      </m:ctrlPr>
+                                    </m:sSubPr>
+                                    <m:e>
+                                      <m:r>
+                                        <w:rPr>
+                                          <w:rFonts w:ascii="Cambria Math" w:hAnsi="Cambria Math"/>
+                                        </w:rPr>
+                                        <m:t>x</m:t>
+                                      </m:r>
+                                    </m:e>
+                                    <m:sub>
+                                      <m:r>
+                                        <w:rPr>
+                                          <w:rFonts w:ascii="Cambria Math" w:hAnsi="Cambria Math"/>
+                                        </w:rPr>
+                                        <m:t>0</m:t>
+                                      </m:r>
+                                    </m:sub>
+                                  </m:sSub>
+                                </m:num>
+                                <m:den>
+                                  <m:r>
+                                    <w:rPr>
+                                      <w:rFonts w:ascii="Cambria Math" w:hAnsi="Cambria Math"/>
+                                    </w:rPr>
+                                    <m:t>x</m:t>
+                                  </m:r>
+                                </m:den>
+                              </m:f>
+                            </m:e>
+                          </m:d>
+                          <m:ctrlPr>
+                            <w:rPr>
+                              <w:rFonts w:ascii="Cambria Math" w:hAnsi="Cambria Math"/>
+                              <w:i/>
+                            </w:rPr>
+                          </m:ctrlPr>
+                        </m:e>
+                      </m:func>
+                      <m:r>
+                        <w:rPr>
+                          <w:rFonts w:ascii="Cambria Math" w:hAnsi="Cambria Math"/>
+                        </w:rPr>
+                        <m:t>-t(</m:t>
+                      </m:r>
+                      <m:sSub>
+                        <m:sSubPr>
+                          <m:ctrlPr>
+                            <w:rPr>
+                              <w:rFonts w:ascii="Cambria Math" w:hAnsi="Cambria Math"/>
+                              <w:i/>
+                            </w:rPr>
+                          </m:ctrlPr>
+                        </m:sSubPr>
+                        <m:e>
+                          <m:r>
+                            <w:rPr>
+                              <w:rFonts w:ascii="Cambria Math" w:hAnsi="Cambria Math"/>
+                            </w:rPr>
+                            <m:t>u</m:t>
+                          </m:r>
+                        </m:e>
+                        <m:sub>
+                          <m:r>
+                            <w:rPr>
+                              <w:rFonts w:ascii="Cambria Math" w:hAnsi="Cambria Math"/>
+                            </w:rPr>
+                            <m:t>0</m:t>
+                          </m:r>
+                        </m:sub>
+                      </m:sSub>
+                      <m:sSub>
+                        <m:sSubPr>
+                          <m:ctrlPr>
+                            <w:rPr>
+                              <w:rFonts w:ascii="Cambria Math" w:hAnsi="Cambria Math"/>
+                              <w:i/>
+                            </w:rPr>
+                          </m:ctrlPr>
+                        </m:sSubPr>
+                        <m:e>
+                          <m:r>
+                            <w:rPr>
+                              <w:rFonts w:ascii="Cambria Math" w:hAnsi="Cambria Math"/>
+                            </w:rPr>
+                            <m:t>+D</m:t>
+                          </m:r>
+                        </m:e>
+                        <m:sub>
+                          <m:r>
+                            <w:rPr>
+                              <w:rFonts w:ascii="Cambria Math" w:hAnsi="Cambria Math"/>
+                            </w:rPr>
+                            <m:t>0</m:t>
+                          </m:r>
+                        </m:sub>
+                      </m:sSub>
+                      <m:r>
+                        <w:rPr>
+                          <w:rFonts w:ascii="Cambria Math" w:hAnsi="Cambria Math"/>
+                        </w:rPr>
+                        <m:t>)</m:t>
+                      </m:r>
+                    </m:num>
+                    <m:den>
+                      <m:r>
+                        <w:rPr>
+                          <w:rFonts w:ascii="Cambria Math" w:hAnsi="Cambria Math"/>
+                        </w:rPr>
+                        <m:t>2</m:t>
+                      </m:r>
+                      <m:rad>
+                        <m:radPr>
+                          <m:degHide m:val="on"/>
+                          <m:ctrlPr>
+                            <w:rPr>
+                              <w:rFonts w:ascii="Cambria Math" w:hAnsi="Cambria Math"/>
+                              <w:i/>
+                            </w:rPr>
+                          </m:ctrlPr>
+                        </m:radPr>
+                        <m:deg/>
+                        <m:e>
+                          <m:sSub>
+                            <m:sSubPr>
+                              <m:ctrlPr>
+                                <w:rPr>
+                                  <w:rFonts w:ascii="Cambria Math" w:hAnsi="Cambria Math"/>
+                                  <w:i/>
+                                </w:rPr>
+                              </m:ctrlPr>
+                            </m:sSubPr>
+                            <m:e>
+                              <m:r>
+                                <w:rPr>
+                                  <w:rFonts w:ascii="Cambria Math" w:hAnsi="Cambria Math"/>
+                                </w:rPr>
+                                <m:t>D</m:t>
+                              </m:r>
+                            </m:e>
+                            <m:sub>
+                              <m:r>
+                                <w:rPr>
+                                  <w:rFonts w:ascii="Cambria Math" w:hAnsi="Cambria Math"/>
+                                </w:rPr>
+                                <m:t>0</m:t>
+                              </m:r>
+                            </m:sub>
+                          </m:sSub>
+                          <m:r>
+                            <w:rPr>
+                              <w:rFonts w:ascii="Cambria Math" w:hAnsi="Cambria Math"/>
+                            </w:rPr>
+                            <m:t>t</m:t>
+                          </m:r>
+                        </m:e>
+                      </m:rad>
+                    </m:den>
+                  </m:f>
+                </m:e>
+              </m:d>
+              <m:r>
+                <w:rPr>
+                  <w:rFonts w:ascii="Cambria Math" w:hAnsi="Cambria Math"/>
+                </w:rPr>
+                <m:t>+exp</m:t>
+              </m:r>
+              <m:d>
+                <m:dPr>
+                  <m:begChr m:val="["/>
+                  <m:endChr m:val="]"/>
+                  <m:ctrlPr>
+                    <w:rPr>
+                      <w:rFonts w:ascii="Cambria Math" w:hAnsi="Cambria Math"/>
+                      <w:i/>
+                    </w:rPr>
+                  </m:ctrlPr>
+                </m:dPr>
+                <m:e>
+                  <m:f>
+                    <m:fPr>
+                      <m:ctrlPr>
+                        <w:rPr>
+                          <w:rFonts w:ascii="Cambria Math" w:hAnsi="Cambria Math"/>
+                          <w:i/>
+                        </w:rPr>
+                      </m:ctrlPr>
+                    </m:fPr>
+                    <m:num>
+                      <m:func>
+                        <m:funcPr>
+                          <m:ctrlPr>
+                            <w:rPr>
+                              <w:rFonts w:ascii="Cambria Math" w:hAnsi="Cambria Math"/>
+                            </w:rPr>
+                          </m:ctrlPr>
+                        </m:funcPr>
+                        <m:fName>
+                          <m:sSub>
+                            <m:sSubPr>
+                              <m:ctrlPr>
+                                <w:rPr>
+                                  <w:rFonts w:ascii="Cambria Math" w:hAnsi="Cambria Math"/>
+                                  <w:i/>
+                                </w:rPr>
+                              </m:ctrlPr>
+                            </m:sSubPr>
+                            <m:e>
+                              <m:r>
+                                <w:rPr>
+                                  <w:rFonts w:ascii="Cambria Math" w:hAnsi="Cambria Math"/>
+                                </w:rPr>
+                                <m:t>u</m:t>
+                              </m:r>
+                            </m:e>
+                            <m:sub>
+                              <m:r>
+                                <w:rPr>
+                                  <w:rFonts w:ascii="Cambria Math" w:hAnsi="Cambria Math"/>
+                                </w:rPr>
+                                <m:t>0</m:t>
+                              </m:r>
+                            </m:sub>
+                          </m:sSub>
+                          <m:r>
+                            <m:rPr>
+                              <m:sty m:val="p"/>
+                            </m:rPr>
+                            <w:rPr>
+                              <w:rFonts w:ascii="Cambria Math" w:hAnsi="Cambria Math"/>
+                            </w:rPr>
+                            <m:t>ln</m:t>
+                          </m:r>
+                        </m:fName>
+                        <m:e>
+                          <m:d>
+                            <m:dPr>
+                              <m:ctrlPr>
+                                <w:rPr>
+                                  <w:rFonts w:ascii="Cambria Math" w:hAnsi="Cambria Math"/>
+                                  <w:i/>
+                                </w:rPr>
+                              </m:ctrlPr>
+                            </m:dPr>
+                            <m:e>
+                              <m:f>
+                                <m:fPr>
+                                  <m:ctrlPr>
+                                    <w:rPr>
+                                      <w:rFonts w:ascii="Cambria Math" w:hAnsi="Cambria Math"/>
+                                      <w:i/>
+                                    </w:rPr>
+                                  </m:ctrlPr>
+                                </m:fPr>
+                                <m:num>
+                                  <m:sSub>
+                                    <m:sSubPr>
+                                      <m:ctrlPr>
+                                        <w:rPr>
+                                          <w:rFonts w:ascii="Cambria Math" w:hAnsi="Cambria Math"/>
+                                          <w:i/>
+                                        </w:rPr>
+                                      </m:ctrlPr>
+                                    </m:sSubPr>
+                                    <m:e>
+                                      <m:r>
+                                        <w:rPr>
+                                          <w:rFonts w:ascii="Cambria Math" w:hAnsi="Cambria Math"/>
+                                        </w:rPr>
+                                        <m:t>x</m:t>
+                                      </m:r>
+                                    </m:e>
+                                    <m:sub>
+                                      <m:r>
+                                        <w:rPr>
+                                          <w:rFonts w:ascii="Cambria Math" w:hAnsi="Cambria Math"/>
+                                        </w:rPr>
+                                        <m:t>0</m:t>
+                                      </m:r>
+                                    </m:sub>
+                                  </m:sSub>
+                                </m:num>
+                                <m:den>
+                                  <m:r>
+                                    <w:rPr>
+                                      <w:rFonts w:ascii="Cambria Math" w:hAnsi="Cambria Math"/>
+                                    </w:rPr>
+                                    <m:t>x</m:t>
+                                  </m:r>
+                                </m:den>
+                              </m:f>
+                            </m:e>
+                          </m:d>
+                          <m:ctrlPr>
+                            <w:rPr>
+                              <w:rFonts w:ascii="Cambria Math" w:hAnsi="Cambria Math"/>
+                              <w:i/>
+                            </w:rPr>
+                          </m:ctrlPr>
+                        </m:e>
+                      </m:func>
+                    </m:num>
+                    <m:den>
+                      <m:sSub>
+                        <m:sSubPr>
+                          <m:ctrlPr>
+                            <w:rPr>
+                              <w:rFonts w:ascii="Cambria Math" w:hAnsi="Cambria Math"/>
+                              <w:i/>
+                            </w:rPr>
+                          </m:ctrlPr>
+                        </m:sSubPr>
+                        <m:e>
+                          <m:r>
+                            <w:rPr>
+                              <w:rFonts w:ascii="Cambria Math" w:hAnsi="Cambria Math"/>
+                            </w:rPr>
+                            <m:t>D</m:t>
+                          </m:r>
+                        </m:e>
+                        <m:sub>
+                          <m:r>
+                            <w:rPr>
+                              <w:rFonts w:ascii="Cambria Math" w:hAnsi="Cambria Math"/>
+                            </w:rPr>
+                            <m:t>0</m:t>
+                          </m:r>
+                        </m:sub>
+                      </m:sSub>
+                    </m:den>
+                  </m:f>
+                </m:e>
+              </m:d>
+              <m:r>
+                <w:rPr>
+                  <w:rFonts w:ascii="Cambria Math" w:hAnsi="Cambria Math"/>
+                </w:rPr>
+                <m:t>erf</m:t>
+              </m:r>
+              <m:d>
+                <m:dPr>
+                  <m:begChr m:val="["/>
+                  <m:endChr m:val="]"/>
+                  <m:ctrlPr>
+                    <w:rPr>
+                      <w:rFonts w:ascii="Cambria Math" w:hAnsi="Cambria Math"/>
+                      <w:i/>
+                    </w:rPr>
+                  </m:ctrlPr>
+                </m:dPr>
+                <m:e>
+                  <m:f>
+                    <m:fPr>
+                      <m:ctrlPr>
+                        <w:rPr>
+                          <w:rFonts w:ascii="Cambria Math" w:hAnsi="Cambria Math"/>
+                          <w:i/>
+                        </w:rPr>
+                      </m:ctrlPr>
+                    </m:fPr>
+                    <m:num>
+                      <m:func>
+                        <m:funcPr>
+                          <m:ctrlPr>
+                            <w:rPr>
+                              <w:rFonts w:ascii="Cambria Math" w:hAnsi="Cambria Math"/>
+                            </w:rPr>
+                          </m:ctrlPr>
+                        </m:funcPr>
+                        <m:fName>
+                          <m:r>
+                            <m:rPr>
+                              <m:sty m:val="p"/>
+                            </m:rPr>
+                            <w:rPr>
+                              <w:rFonts w:ascii="Cambria Math" w:hAnsi="Cambria Math"/>
+                            </w:rPr>
+                            <m:t>ln</m:t>
+                          </m:r>
+                        </m:fName>
+                        <m:e>
+                          <m:d>
+                            <m:dPr>
+                              <m:ctrlPr>
+                                <w:rPr>
+                                  <w:rFonts w:ascii="Cambria Math" w:hAnsi="Cambria Math"/>
+                                  <w:i/>
+                                </w:rPr>
+                              </m:ctrlPr>
+                            </m:dPr>
+                            <m:e>
+                              <m:f>
+                                <m:fPr>
+                                  <m:ctrlPr>
+                                    <w:rPr>
+                                      <w:rFonts w:ascii="Cambria Math" w:hAnsi="Cambria Math"/>
+                                      <w:i/>
+                                    </w:rPr>
+                                  </m:ctrlPr>
+                                </m:fPr>
+                                <m:num>
+                                  <m:sSub>
+                                    <m:sSubPr>
+                                      <m:ctrlPr>
+                                        <w:rPr>
+                                          <w:rFonts w:ascii="Cambria Math" w:hAnsi="Cambria Math"/>
+                                          <w:i/>
+                                        </w:rPr>
+                                      </m:ctrlPr>
+                                    </m:sSubPr>
+                                    <m:e>
+                                      <m:r>
+                                        <w:rPr>
+                                          <w:rFonts w:ascii="Cambria Math" w:hAnsi="Cambria Math"/>
+                                        </w:rPr>
+                                        <m:t>x</m:t>
+                                      </m:r>
+                                    </m:e>
+                                    <m:sub>
+                                      <m:r>
+                                        <w:rPr>
+                                          <w:rFonts w:ascii="Cambria Math" w:hAnsi="Cambria Math"/>
+                                        </w:rPr>
+                                        <m:t>0</m:t>
+                                      </m:r>
+                                    </m:sub>
+                                  </m:sSub>
+                                </m:num>
+                                <m:den>
+                                  <m:r>
+                                    <w:rPr>
+                                      <w:rFonts w:ascii="Cambria Math" w:hAnsi="Cambria Math"/>
+                                    </w:rPr>
+                                    <m:t>x</m:t>
+                                  </m:r>
+                                </m:den>
+                              </m:f>
+                            </m:e>
+                          </m:d>
+                          <m:ctrlPr>
+                            <w:rPr>
+                              <w:rFonts w:ascii="Cambria Math" w:hAnsi="Cambria Math"/>
+                              <w:i/>
+                            </w:rPr>
+                          </m:ctrlPr>
+                        </m:e>
+                      </m:func>
+                      <m:r>
+                        <w:rPr>
+                          <w:rFonts w:ascii="Cambria Math" w:hAnsi="Cambria Math"/>
+                        </w:rPr>
+                        <m:t>+t(</m:t>
+                      </m:r>
+                      <m:sSub>
+                        <m:sSubPr>
+                          <m:ctrlPr>
+                            <w:rPr>
+                              <w:rFonts w:ascii="Cambria Math" w:hAnsi="Cambria Math"/>
+                              <w:i/>
+                            </w:rPr>
+                          </m:ctrlPr>
+                        </m:sSubPr>
+                        <m:e>
+                          <m:r>
+                            <w:rPr>
+                              <w:rFonts w:ascii="Cambria Math" w:hAnsi="Cambria Math"/>
+                            </w:rPr>
+                            <m:t>u</m:t>
+                          </m:r>
+                        </m:e>
+                        <m:sub>
+                          <m:r>
+                            <w:rPr>
+                              <w:rFonts w:ascii="Cambria Math" w:hAnsi="Cambria Math"/>
+                            </w:rPr>
+                            <m:t>0</m:t>
+                          </m:r>
+                        </m:sub>
+                      </m:sSub>
+                      <m:sSub>
+                        <m:sSubPr>
+                          <m:ctrlPr>
+                            <w:rPr>
+                              <w:rFonts w:ascii="Cambria Math" w:hAnsi="Cambria Math"/>
+                              <w:i/>
+                            </w:rPr>
+                          </m:ctrlPr>
+                        </m:sSubPr>
+                        <m:e>
+                          <m:r>
+                            <w:rPr>
+                              <w:rFonts w:ascii="Cambria Math" w:hAnsi="Cambria Math"/>
+                            </w:rPr>
+                            <m:t>+D</m:t>
+                          </m:r>
+                        </m:e>
+                        <m:sub>
+                          <m:r>
+                            <w:rPr>
+                              <w:rFonts w:ascii="Cambria Math" w:hAnsi="Cambria Math"/>
+                            </w:rPr>
+                            <m:t>0</m:t>
+                          </m:r>
+                        </m:sub>
+                      </m:sSub>
+                      <m:r>
+                        <w:rPr>
+                          <w:rFonts w:ascii="Cambria Math" w:hAnsi="Cambria Math"/>
+                        </w:rPr>
+                        <m:t>)</m:t>
+                      </m:r>
+                    </m:num>
+                    <m:den>
+                      <m:r>
+                        <w:rPr>
+                          <w:rFonts w:ascii="Cambria Math" w:hAnsi="Cambria Math"/>
+                        </w:rPr>
+                        <m:t>2</m:t>
+                      </m:r>
+                      <m:rad>
+                        <m:radPr>
+                          <m:degHide m:val="on"/>
+                          <m:ctrlPr>
+                            <w:rPr>
+                              <w:rFonts w:ascii="Cambria Math" w:hAnsi="Cambria Math"/>
+                              <w:i/>
+                            </w:rPr>
+                          </m:ctrlPr>
+                        </m:radPr>
+                        <m:deg/>
+                        <m:e>
+                          <m:sSub>
+                            <m:sSubPr>
+                              <m:ctrlPr>
+                                <w:rPr>
+                                  <w:rFonts w:ascii="Cambria Math" w:hAnsi="Cambria Math"/>
+                                  <w:i/>
+                                </w:rPr>
+                              </m:ctrlPr>
+                            </m:sSubPr>
+                            <m:e>
+                              <m:r>
+                                <w:rPr>
+                                  <w:rFonts w:ascii="Cambria Math" w:hAnsi="Cambria Math"/>
+                                </w:rPr>
+                                <m:t>D</m:t>
+                              </m:r>
+                            </m:e>
+                            <m:sub>
+                              <m:r>
+                                <w:rPr>
+                                  <w:rFonts w:ascii="Cambria Math" w:hAnsi="Cambria Math"/>
+                                </w:rPr>
+                                <m:t>0</m:t>
+                              </m:r>
+                            </m:sub>
+                          </m:sSub>
+                          <m:r>
+                            <w:rPr>
+                              <w:rFonts w:ascii="Cambria Math" w:hAnsi="Cambria Math"/>
+                            </w:rPr>
+                            <m:t>t</m:t>
+                          </m:r>
+                        </m:e>
+                      </m:rad>
+                    </m:den>
+                  </m:f>
+                </m:e>
+              </m:d>
+            </m:e>
+          </m:d>
+        </m:oMath>
+      </m:oMathPara>
     </w:p>
     <w:p>
       <w:pPr>
@@ -15994,7 +18433,7 @@
                     </pic:cNvPicPr>
                   </pic:nvPicPr>
                   <pic:blipFill>
-                    <a:blip r:embed="rId86" cstate="print"/>
+                    <a:blip r:embed="rId60" cstate="print"/>
                     <a:srcRect/>
                     <a:stretch>
                       <a:fillRect/>
@@ -16091,7 +18530,7 @@
                     </pic:cNvPicPr>
                   </pic:nvPicPr>
                   <pic:blipFill>
-                    <a:blip r:embed="rId87" cstate="print"/>
+                    <a:blip r:embed="rId61" cstate="print"/>
                     <a:srcRect/>
                     <a:stretch>
                       <a:fillRect/>
@@ -16297,7 +18736,7 @@
                     </pic:cNvPicPr>
                   </pic:nvPicPr>
                   <pic:blipFill>
-                    <a:blip r:embed="rId88" cstate="print"/>
+                    <a:blip r:embed="rId62" cstate="print"/>
                     <a:srcRect/>
                     <a:stretch>
                       <a:fillRect/>
@@ -16392,7 +18831,7 @@
                     </pic:cNvPicPr>
                   </pic:nvPicPr>
                   <pic:blipFill>
-                    <a:blip r:embed="rId89" cstate="print"/>
+                    <a:blip r:embed="rId63" cstate="print"/>
                     <a:srcRect/>
                     <a:stretch>
                       <a:fillRect/>
@@ -16556,7 +18995,7 @@
                     </pic:cNvPicPr>
                   </pic:nvPicPr>
                   <pic:blipFill>
-                    <a:blip r:embed="rId90" cstate="print"/>
+                    <a:blip r:embed="rId64" cstate="print"/>
                     <a:srcRect/>
                     <a:stretch>
                       <a:fillRect/>
@@ -16719,7 +19158,7 @@
                     </pic:cNvPicPr>
                   </pic:nvPicPr>
                   <pic:blipFill>
-                    <a:blip r:embed="rId91" cstate="print"/>
+                    <a:blip r:embed="rId65" cstate="print"/>
                     <a:srcRect/>
                     <a:stretch>
                       <a:fillRect/>
@@ -16877,7 +19316,7 @@
                     </pic:cNvPicPr>
                   </pic:nvPicPr>
                   <pic:blipFill>
-                    <a:blip r:embed="rId92" cstate="print"/>
+                    <a:blip r:embed="rId66" cstate="print"/>
                     <a:srcRect/>
                     <a:stretch>
                       <a:fillRect/>
@@ -17081,7 +19520,7 @@
                     </pic:cNvPicPr>
                   </pic:nvPicPr>
                   <pic:blipFill>
-                    <a:blip r:embed="rId93" cstate="print"/>
+                    <a:blip r:embed="rId67" cstate="print"/>
                     <a:srcRect/>
                     <a:stretch>
                       <a:fillRect/>
@@ -17210,7 +19649,7 @@
                     </pic:cNvPicPr>
                   </pic:nvPicPr>
                   <pic:blipFill>
-                    <a:blip r:embed="rId94" cstate="print"/>
+                    <a:blip r:embed="rId68" cstate="print"/>
                     <a:srcRect/>
                     <a:stretch>
                       <a:fillRect/>
@@ -17379,7 +19818,7 @@
                     </pic:cNvPicPr>
                   </pic:nvPicPr>
                   <pic:blipFill>
-                    <a:blip r:embed="rId95" cstate="print"/>
+                    <a:blip r:embed="rId69" cstate="print"/>
                     <a:srcRect/>
                     <a:stretch>
                       <a:fillRect/>
@@ -17508,7 +19947,7 @@
                     </pic:cNvPicPr>
                   </pic:nvPicPr>
                   <pic:blipFill>
-                    <a:blip r:embed="rId96" cstate="print"/>
+                    <a:blip r:embed="rId70" cstate="print"/>
                     <a:srcRect/>
                     <a:stretch>
                       <a:fillRect/>
@@ -17677,7 +20116,7 @@
                     </pic:cNvPicPr>
                   </pic:nvPicPr>
                   <pic:blipFill>
-                    <a:blip r:embed="rId97" cstate="print"/>
+                    <a:blip r:embed="rId71" cstate="print"/>
                     <a:srcRect/>
                     <a:stretch>
                       <a:fillRect/>
@@ -19531,7 +21970,6 @@
   <w:style w:type="character" w:default="1" w:styleId="DefaultParagraphFont">
     <w:name w:val="Default Paragraph Font"/>
     <w:uiPriority w:val="1"/>
-    <w:semiHidden/>
     <w:unhideWhenUsed/>
   </w:style>
   <w:style w:type="table" w:default="1" w:styleId="TableNormal">
@@ -19662,6 +22100,16 @@
     <w:name w:val="citation"/>
     <w:basedOn w:val="DefaultParagraphFont"/>
     <w:rsid w:val="007D32B8"/>
+  </w:style>
+  <w:style w:type="character" w:styleId="PlaceholderText">
+    <w:name w:val="Placeholder Text"/>
+    <w:basedOn w:val="DefaultParagraphFont"/>
+    <w:uiPriority w:val="99"/>
+    <w:semiHidden/>
+    <w:rsid w:val="001038D3"/>
+    <w:rPr>
+      <w:color w:val="808080"/>
+    </w:rPr>
   </w:style>
 </w:styles>
 </file>

</xml_diff>

<commit_message>
Add appendix and some new concepts
</commit_message>
<xml_diff>
--- a/stm/documents/algorithm_and_tests/Final_report_KZ_FB_ver_1.docx
+++ b/stm/documents/algorithm_and_tests/Final_report_KZ_FB_ver_1.docx
@@ -2310,7 +2310,7 @@
           <v:shape id="_x0000_i1025" type="#_x0000_t75" style="width:12.15pt;height:13.1pt" o:ole="">
             <v:imagedata r:id="rId8" o:title=""/>
           </v:shape>
-          <o:OLEObject Type="Embed" ProgID="Equation.3" ShapeID="_x0000_i1025" DrawAspect="Content" ObjectID="_1372259938" r:id="rId9"/>
+          <o:OLEObject Type="Embed" ProgID="Equation.3" ShapeID="_x0000_i1025" DrawAspect="Content" ObjectID="_1372261110" r:id="rId9"/>
         </w:object>
       </w:r>
       <w:r>
@@ -2333,7 +2333,7 @@
           <v:shape id="_x0000_i1026" type="#_x0000_t75" style="width:12.15pt;height:14.05pt" o:ole="">
             <v:imagedata r:id="rId10" o:title=""/>
           </v:shape>
-          <o:OLEObject Type="Embed" ProgID="Equation.3" ShapeID="_x0000_i1026" DrawAspect="Content" ObjectID="_1372259939" r:id="rId11"/>
+          <o:OLEObject Type="Embed" ProgID="Equation.3" ShapeID="_x0000_i1026" DrawAspect="Content" ObjectID="_1372261111" r:id="rId11"/>
         </w:object>
       </w:r>
       <w:r>
@@ -2353,7 +2353,7 @@
           <v:shape id="_x0000_i1027" type="#_x0000_t75" style="width:12.15pt;height:15.9pt" o:ole="">
             <v:imagedata r:id="rId12" o:title=""/>
           </v:shape>
-          <o:OLEObject Type="Embed" ProgID="Equation.3" ShapeID="_x0000_i1027" DrawAspect="Content" ObjectID="_1372259940" r:id="rId13"/>
+          <o:OLEObject Type="Embed" ProgID="Equation.3" ShapeID="_x0000_i1027" DrawAspect="Content" ObjectID="_1372261112" r:id="rId13"/>
         </w:object>
       </w:r>
       <w:r>
@@ -2376,7 +2376,7 @@
           <v:shape id="_x0000_i1028" type="#_x0000_t75" style="width:13.1pt;height:13.1pt" o:ole="">
             <v:imagedata r:id="rId14" o:title=""/>
           </v:shape>
-          <o:OLEObject Type="Embed" ProgID="Equation.3" ShapeID="_x0000_i1028" DrawAspect="Content" ObjectID="_1372259941" r:id="rId15"/>
+          <o:OLEObject Type="Embed" ProgID="Equation.3" ShapeID="_x0000_i1028" DrawAspect="Content" ObjectID="_1372261113" r:id="rId15"/>
         </w:object>
       </w:r>
       <w:r>
@@ -2399,7 +2399,7 @@
           <v:shape id="_x0000_i1029" type="#_x0000_t75" style="width:12.15pt;height:13.1pt" o:ole="">
             <v:imagedata r:id="rId16" o:title=""/>
           </v:shape>
-          <o:OLEObject Type="Embed" ProgID="Equation.3" ShapeID="_x0000_i1029" DrawAspect="Content" ObjectID="_1372259942" r:id="rId17"/>
+          <o:OLEObject Type="Embed" ProgID="Equation.3" ShapeID="_x0000_i1029" DrawAspect="Content" ObjectID="_1372261114" r:id="rId17"/>
         </w:object>
       </w:r>
       <w:r>
@@ -2422,7 +2422,7 @@
           <v:shape id="_x0000_i1030" type="#_x0000_t75" style="width:13.1pt;height:13.1pt" o:ole="">
             <v:imagedata r:id="rId18" o:title=""/>
           </v:shape>
-          <o:OLEObject Type="Embed" ProgID="Equation.3" ShapeID="_x0000_i1030" DrawAspect="Content" ObjectID="_1372259943" r:id="rId19"/>
+          <o:OLEObject Type="Embed" ProgID="Equation.3" ShapeID="_x0000_i1030" DrawAspect="Content" ObjectID="_1372261115" r:id="rId19"/>
         </w:object>
       </w:r>
       <w:r>
@@ -2445,7 +2445,7 @@
           <v:shape id="_x0000_i1031" type="#_x0000_t75" style="width:14.05pt;height:16.85pt" o:ole="">
             <v:imagedata r:id="rId20" o:title=""/>
           </v:shape>
-          <o:OLEObject Type="Embed" ProgID="Equation.3" ShapeID="_x0000_i1031" DrawAspect="Content" ObjectID="_1372259944" r:id="rId21"/>
+          <o:OLEObject Type="Embed" ProgID="Equation.3" ShapeID="_x0000_i1031" DrawAspect="Content" ObjectID="_1372261116" r:id="rId21"/>
         </w:object>
       </w:r>
       <w:r>
@@ -2468,7 +2468,7 @@
           <v:shape id="_x0000_i1032" type="#_x0000_t75" style="width:15.9pt;height:16.85pt" o:ole="">
             <v:imagedata r:id="rId22" o:title=""/>
           </v:shape>
-          <o:OLEObject Type="Embed" ProgID="Equation.3" ShapeID="_x0000_i1032" DrawAspect="Content" ObjectID="_1372259945" r:id="rId23"/>
+          <o:OLEObject Type="Embed" ProgID="Equation.3" ShapeID="_x0000_i1032" DrawAspect="Content" ObjectID="_1372261117" r:id="rId23"/>
         </w:object>
       </w:r>
       <w:r>
@@ -2482,7 +2482,7 @@
           <v:shape id="_x0000_i1033" type="#_x0000_t75" style="width:8.9pt;height:11.2pt" o:ole="">
             <v:imagedata r:id="rId24" o:title=""/>
           </v:shape>
-          <o:OLEObject Type="Embed" ProgID="Equation.3" ShapeID="_x0000_i1033" DrawAspect="Content" ObjectID="_1372259946" r:id="rId25"/>
+          <o:OLEObject Type="Embed" ProgID="Equation.3" ShapeID="_x0000_i1033" DrawAspect="Content" ObjectID="_1372261118" r:id="rId25"/>
         </w:object>
       </w:r>
       <w:r>
@@ -2496,7 +2496,7 @@
           <v:shape id="_x0000_i1034" type="#_x0000_t75" style="width:7pt;height:12.15pt" o:ole="">
             <v:imagedata r:id="rId26" o:title=""/>
           </v:shape>
-          <o:OLEObject Type="Embed" ProgID="Equation.3" ShapeID="_x0000_i1034" DrawAspect="Content" ObjectID="_1372259947" r:id="rId27"/>
+          <o:OLEObject Type="Embed" ProgID="Equation.3" ShapeID="_x0000_i1034" DrawAspect="Content" ObjectID="_1372261119" r:id="rId27"/>
         </w:object>
       </w:r>
       <w:r>
@@ -2513,7 +2513,7 @@
           <v:shape id="_x0000_i1035" type="#_x0000_t75" style="width:24.8pt;height:14.05pt" o:ole="">
             <v:imagedata r:id="rId28" o:title=""/>
           </v:shape>
-          <o:OLEObject Type="Embed" ProgID="Equation.3" ShapeID="_x0000_i1035" DrawAspect="Content" ObjectID="_1372259948" r:id="rId29"/>
+          <o:OLEObject Type="Embed" ProgID="Equation.3" ShapeID="_x0000_i1035" DrawAspect="Content" ObjectID="_1372261120" r:id="rId29"/>
         </w:object>
       </w:r>
       <w:r>
@@ -2533,7 +2533,7 @@
           <v:shape id="_x0000_i1036" type="#_x0000_t75" style="width:24.8pt;height:14.05pt" o:ole="">
             <v:imagedata r:id="rId28" o:title=""/>
           </v:shape>
-          <o:OLEObject Type="Embed" ProgID="Equation.3" ShapeID="_x0000_i1036" DrawAspect="Content" ObjectID="_1372259949" r:id="rId30"/>
+          <o:OLEObject Type="Embed" ProgID="Equation.3" ShapeID="_x0000_i1036" DrawAspect="Content" ObjectID="_1372261121" r:id="rId30"/>
         </w:object>
       </w:r>
       <w:r>
@@ -2754,7 +2754,7 @@
           <v:shape id="_x0000_i1037" type="#_x0000_t75" style="width:13.1pt;height:18.25pt" o:ole="">
             <v:imagedata r:id="rId31" o:title=""/>
           </v:shape>
-          <o:OLEObject Type="Embed" ProgID="Equation.3" ShapeID="_x0000_i1037" DrawAspect="Content" ObjectID="_1372259950" r:id="rId32"/>
+          <o:OLEObject Type="Embed" ProgID="Equation.3" ShapeID="_x0000_i1037" DrawAspect="Content" ObjectID="_1372261122" r:id="rId32"/>
         </w:object>
       </w:r>
       <w:r>
@@ -2768,7 +2768,7 @@
           <v:shape id="_x0000_i1038" type="#_x0000_t75" style="width:12.15pt;height:13.1pt" o:ole="">
             <v:imagedata r:id="rId33" o:title=""/>
           </v:shape>
-          <o:OLEObject Type="Embed" ProgID="Equation.3" ShapeID="_x0000_i1038" DrawAspect="Content" ObjectID="_1372259951" r:id="rId34"/>
+          <o:OLEObject Type="Embed" ProgID="Equation.3" ShapeID="_x0000_i1038" DrawAspect="Content" ObjectID="_1372261123" r:id="rId34"/>
         </w:object>
       </w:r>
       <w:r>
@@ -2848,7 +2848,7 @@
           <v:shape id="_x0000_i1039" type="#_x0000_t75" style="width:14.95pt;height:18.25pt" o:ole="">
             <v:imagedata r:id="rId35" o:title=""/>
           </v:shape>
-          <o:OLEObject Type="Embed" ProgID="Equation.3" ShapeID="_x0000_i1039" DrawAspect="Content" ObjectID="_1372259952" r:id="rId36"/>
+          <o:OLEObject Type="Embed" ProgID="Equation.3" ShapeID="_x0000_i1039" DrawAspect="Content" ObjectID="_1372261124" r:id="rId36"/>
         </w:object>
       </w:r>
       <w:r>
@@ -2862,7 +2862,7 @@
           <v:shape id="_x0000_i1040" type="#_x0000_t75" style="width:12.15pt;height:13.1pt" o:ole="">
             <v:imagedata r:id="rId37" o:title=""/>
           </v:shape>
-          <o:OLEObject Type="Embed" ProgID="Equation.3" ShapeID="_x0000_i1040" DrawAspect="Content" ObjectID="_1372259953" r:id="rId38"/>
+          <o:OLEObject Type="Embed" ProgID="Equation.3" ShapeID="_x0000_i1040" DrawAspect="Content" ObjectID="_1372261125" r:id="rId38"/>
         </w:object>
       </w:r>
       <w:r>
@@ -2876,7 +2876,7 @@
           <v:shape id="_x0000_i1041" type="#_x0000_t75" style="width:11.2pt;height:13.1pt" o:ole="">
             <v:imagedata r:id="rId39" o:title=""/>
           </v:shape>
-          <o:OLEObject Type="Embed" ProgID="Equation.3" ShapeID="_x0000_i1041" DrawAspect="Content" ObjectID="_1372259954" r:id="rId40"/>
+          <o:OLEObject Type="Embed" ProgID="Equation.3" ShapeID="_x0000_i1041" DrawAspect="Content" ObjectID="_1372261126" r:id="rId40"/>
         </w:object>
       </w:r>
       <w:r>
@@ -2890,7 +2890,7 @@
           <v:shape id="_x0000_i1042" type="#_x0000_t75" style="width:14.95pt;height:19.15pt" o:ole="">
             <v:imagedata r:id="rId41" o:title=""/>
           </v:shape>
-          <o:OLEObject Type="Embed" ProgID="Equation.3" ShapeID="_x0000_i1042" DrawAspect="Content" ObjectID="_1372259955" r:id="rId42"/>
+          <o:OLEObject Type="Embed" ProgID="Equation.3" ShapeID="_x0000_i1042" DrawAspect="Content" ObjectID="_1372261127" r:id="rId42"/>
         </w:object>
       </w:r>
       <w:r>
@@ -2983,7 +2983,7 @@
           <v:shape id="_x0000_i1043" type="#_x0000_t75" style="width:13.1pt;height:16.85pt" o:ole="">
             <v:imagedata r:id="rId43" o:title=""/>
           </v:shape>
-          <o:OLEObject Type="Embed" ProgID="Equation.3" ShapeID="_x0000_i1043" DrawAspect="Content" ObjectID="_1372259956" r:id="rId44"/>
+          <o:OLEObject Type="Embed" ProgID="Equation.3" ShapeID="_x0000_i1043" DrawAspect="Content" ObjectID="_1372261128" r:id="rId44"/>
         </w:object>
       </w:r>
       <w:r>
@@ -3186,7 +3186,7 @@
           <v:shape id="_x0000_i1044" type="#_x0000_t75" style="width:12.15pt;height:13.1pt" o:ole="" fillcolor="window">
             <v:imagedata r:id="rId45" o:title=""/>
           </v:shape>
-          <o:OLEObject Type="Embed" ProgID="Equation.3" ShapeID="_x0000_i1044" DrawAspect="Content" ObjectID="_1372259957" r:id="rId46"/>
+          <o:OLEObject Type="Embed" ProgID="Equation.3" ShapeID="_x0000_i1044" DrawAspect="Content" ObjectID="_1372261129" r:id="rId46"/>
         </w:object>
       </w:r>
       <w:r>
@@ -3455,7 +3455,7 @@
           <v:shape id="_x0000_i1045" type="#_x0000_t75" style="width:14.95pt;height:18.25pt" o:ole="">
             <v:imagedata r:id="rId47" o:title=""/>
           </v:shape>
-          <o:OLEObject Type="Embed" ProgID="Equation.3" ShapeID="_x0000_i1045" DrawAspect="Content" ObjectID="_1372259958" r:id="rId48"/>
+          <o:OLEObject Type="Embed" ProgID="Equation.3" ShapeID="_x0000_i1045" DrawAspect="Content" ObjectID="_1372261130" r:id="rId48"/>
         </w:object>
       </w:r>
       <w:r>
@@ -3469,7 +3469,7 @@
           <v:shape id="_x0000_i1046" type="#_x0000_t75" style="width:9.8pt;height:11.2pt" o:ole="">
             <v:imagedata r:id="rId49" o:title=""/>
           </v:shape>
-          <o:OLEObject Type="Embed" ProgID="Equation.3" ShapeID="_x0000_i1046" DrawAspect="Content" ObjectID="_1372259959" r:id="rId50"/>
+          <o:OLEObject Type="Embed" ProgID="Equation.3" ShapeID="_x0000_i1046" DrawAspect="Content" ObjectID="_1372261131" r:id="rId50"/>
         </w:object>
       </w:r>
       <w:r>
@@ -3483,7 +3483,7 @@
           <v:shape id="_x0000_i1047" type="#_x0000_t75" style="width:14.95pt;height:18.25pt" o:ole="">
             <v:imagedata r:id="rId51" o:title=""/>
           </v:shape>
-          <o:OLEObject Type="Embed" ProgID="Equation.3" ShapeID="_x0000_i1047" DrawAspect="Content" ObjectID="_1372259960" r:id="rId52"/>
+          <o:OLEObject Type="Embed" ProgID="Equation.3" ShapeID="_x0000_i1047" DrawAspect="Content" ObjectID="_1372261132" r:id="rId52"/>
         </w:object>
       </w:r>
       <w:r>
@@ -3497,7 +3497,7 @@
           <v:shape id="_x0000_i1048" type="#_x0000_t75" style="width:65pt;height:18.25pt" o:ole="">
             <v:imagedata r:id="rId53" o:title=""/>
           </v:shape>
-          <o:OLEObject Type="Embed" ProgID="Equation.3" ShapeID="_x0000_i1048" DrawAspect="Content" ObjectID="_1372259961" r:id="rId54"/>
+          <o:OLEObject Type="Embed" ProgID="Equation.3" ShapeID="_x0000_i1048" DrawAspect="Content" ObjectID="_1372261133" r:id="rId54"/>
         </w:object>
       </w:r>
       <w:r>
@@ -3511,7 +3511,7 @@
           <v:shape id="_x0000_i1049" type="#_x0000_t75" style="width:70.15pt;height:18.25pt" o:ole="">
             <v:imagedata r:id="rId55" o:title=""/>
           </v:shape>
-          <o:OLEObject Type="Embed" ProgID="Equation.3" ShapeID="_x0000_i1049" DrawAspect="Content" ObjectID="_1372259962" r:id="rId56"/>
+          <o:OLEObject Type="Embed" ProgID="Equation.3" ShapeID="_x0000_i1049" DrawAspect="Content" ObjectID="_1372261134" r:id="rId56"/>
         </w:object>
       </w:r>
       <w:r>
@@ -3525,7 +3525,7 @@
           <v:shape id="_x0000_i1050" type="#_x0000_t75" style="width:16.85pt;height:18.25pt" o:ole="">
             <v:imagedata r:id="rId57" o:title=""/>
           </v:shape>
-          <o:OLEObject Type="Embed" ProgID="Equation.3" ShapeID="_x0000_i1050" DrawAspect="Content" ObjectID="_1372259963" r:id="rId58"/>
+          <o:OLEObject Type="Embed" ProgID="Equation.3" ShapeID="_x0000_i1050" DrawAspect="Content" ObjectID="_1372261135" r:id="rId58"/>
         </w:object>
       </w:r>
       <w:r>
@@ -3577,7 +3577,7 @@
           <v:shape id="_x0000_i1051" type="#_x0000_t75" style="width:14.95pt;height:18.25pt" o:ole="">
             <v:imagedata r:id="rId47" o:title=""/>
           </v:shape>
-          <o:OLEObject Type="Embed" ProgID="Equation.3" ShapeID="_x0000_i1051" DrawAspect="Content" ObjectID="_1372259964" r:id="rId59"/>
+          <o:OLEObject Type="Embed" ProgID="Equation.3" ShapeID="_x0000_i1051" DrawAspect="Content" ObjectID="_1372261136" r:id="rId59"/>
         </w:object>
       </w:r>
       <w:r>
@@ -5680,7 +5680,19 @@
         <w:jc w:val="both"/>
       </w:pPr>
       <w:r>
-        <w:t xml:space="preserve">It is obvious the earlier a defect or error is detected it is easier to repair it. To that end we utilized a software industry's techniques for verification of STM. </w:t>
+        <w:t>It is obvious the earlier a defect or error is detected</w:t>
+      </w:r>
+      <w:r>
+        <w:t>,</w:t>
+      </w:r>
+      <w:r>
+        <w:t xml:space="preserve"> it is easier to </w:t>
+      </w:r>
+      <w:r>
+        <w:t>fix</w:t>
+      </w:r>
+      <w:r>
+        <w:t xml:space="preserve"> it. To that end we utilized a software industry's techniques for verification of STM. </w:t>
       </w:r>
       <w:r>
         <w:t xml:space="preserve">In this </w:t>
@@ -5809,9 +5821,20 @@
       <w:r>
         <w:rPr>
           <w:b/>
-          <w:highlight w:val="yellow"/>
-        </w:rPr>
-        <w:t>Basic concepts in software testing</w:t>
+        </w:rPr>
+        <w:t xml:space="preserve">Basic concepts in </w:t>
+      </w:r>
+      <w:r>
+        <w:rPr>
+          <w:b/>
+        </w:rPr>
+        <w:t xml:space="preserve">STM </w:t>
+      </w:r>
+      <w:r>
+        <w:rPr>
+          <w:b/>
+        </w:rPr>
+        <w:t>software testing</w:t>
       </w:r>
     </w:p>
     <w:p>
@@ -5893,13 +5916,10 @@
         <w:t xml:space="preserve"> testing a program repeatedly controlled versus a predefined criteria. Hence, dynamic testing is utilized in cases of ongoing development of a code or modification for new reasons.</w:t>
       </w:r>
       <w:r>
-        <w:t xml:space="preserve"> Dynamic testing may begin before the code is complete and develop as a the main code is building up. Since the STM was developed from scratch, there were a good opportunity to code its </w:t>
-      </w:r>
-      <w:r>
-        <w:rPr>
-          <w:highlight w:val="yellow"/>
-        </w:rPr>
-        <w:t>accompany</w:t>
+        <w:t xml:space="preserve"> Dynamic testing may begin before the code is complete and develop as a the main code is building up. Since the STM was developed from scratch, there were a good opportunity to </w:t>
+      </w:r>
+      <w:r>
+        <w:t>code its accompany</w:t>
       </w:r>
       <w:r>
         <w:t xml:space="preserve"> dynamic test suite.  </w:t>
@@ -6172,7 +6192,23 @@
           <w:sz w:val="24"/>
           <w:szCs w:val="24"/>
         </w:rPr>
-        <w:t xml:space="preserve"> to isolate each individual part of a code and prove it works correct.  </w:t>
+        <w:t xml:space="preserve"> to isolate each individual part of a code and prove it works correct.</w:t>
+      </w:r>
+      <w:r>
+        <w:rPr>
+          <w:rFonts w:ascii="Times New Roman" w:eastAsia="Times New Roman" w:hAnsi="Times New Roman" w:cs="Times New Roman"/>
+          <w:sz w:val="24"/>
+          <w:szCs w:val="24"/>
+        </w:rPr>
+        <w:t xml:space="preserve"> Whereas, algorithm test or system test is a test in which a larger subtask or portion or even a whole code is checked. The STM test package includes both unit tests (280 tests) and system test (70 tests).  </w:t>
+      </w:r>
+      <w:r>
+        <w:rPr>
+          <w:rFonts w:ascii="Times New Roman" w:eastAsia="Times New Roman" w:hAnsi="Times New Roman" w:cs="Times New Roman"/>
+          <w:sz w:val="24"/>
+          <w:szCs w:val="24"/>
+        </w:rPr>
+        <w:t xml:space="preserve"> </w:t>
       </w:r>
       <w:r>
         <w:rPr>
@@ -6223,22 +6259,56 @@
     <w:p>
       <w:pPr>
         <w:pStyle w:val="ListParagraph"/>
-        <w:ind w:left="0"/>
+        <w:ind w:left="-90"/>
         <w:jc w:val="both"/>
         <w:rPr>
           <w:rFonts w:ascii="Times New Roman" w:eastAsia="Times New Roman" w:hAnsi="Times New Roman" w:cs="Times New Roman"/>
-          <w:b/>
           <w:sz w:val="24"/>
           <w:szCs w:val="24"/>
         </w:rPr>
       </w:pPr>
-    </w:p>
-    <w:p>
-      <w:pPr>
-        <w:spacing w:line="276" w:lineRule="auto"/>
+      <w:r>
+        <w:rPr>
+          <w:rFonts w:ascii="Times New Roman" w:eastAsia="Times New Roman" w:hAnsi="Times New Roman" w:cs="Times New Roman"/>
+          <w:sz w:val="24"/>
+          <w:szCs w:val="24"/>
+        </w:rPr>
+        <w:t>In the project the testing procedure is automated .</w:t>
+      </w:r>
+      <w:r>
+        <w:rPr>
+          <w:rFonts w:ascii="Times New Roman" w:eastAsia="Times New Roman" w:hAnsi="Times New Roman" w:cs="Times New Roman"/>
+          <w:sz w:val="24"/>
+          <w:szCs w:val="24"/>
+        </w:rPr>
+        <w:t xml:space="preserve">A consequence of automation is that </w:t>
+      </w:r>
+      <w:r>
+        <w:rPr>
+          <w:rFonts w:ascii="Times New Roman" w:eastAsia="Times New Roman" w:hAnsi="Times New Roman" w:cs="Times New Roman"/>
+          <w:sz w:val="24"/>
+          <w:szCs w:val="24"/>
+        </w:rPr>
+        <w:t xml:space="preserve">verification </w:t>
+      </w:r>
+      <w:r>
+        <w:rPr>
+          <w:rFonts w:ascii="Times New Roman" w:eastAsia="Times New Roman" w:hAnsi="Times New Roman" w:cs="Times New Roman"/>
+          <w:sz w:val="24"/>
+          <w:szCs w:val="24"/>
+        </w:rPr>
+        <w:t>tests must be phrased in terms of binary assertions, true and false statements that can be tested without human intervention and that reveal whether the aspect of the code under consideration is correct. Convergence criteria are a rigorous basis for assertions, either by requiring strict convergence criteria (“the algorithm is second order accurate in time and space”) or a regression criterion (“convergence will not get any worse than last time the code was tested”).</w:t>
+      </w:r>
+    </w:p>
+    <w:p>
+      <w:pPr>
+        <w:pStyle w:val="ListParagraph"/>
+        <w:ind w:left="-90"/>
         <w:jc w:val="both"/>
         <w:rPr>
-          <w:b/>
+          <w:rFonts w:ascii="Times New Roman" w:eastAsia="Times New Roman" w:hAnsi="Times New Roman" w:cs="Times New Roman"/>
+          <w:sz w:val="24"/>
+          <w:szCs w:val="24"/>
         </w:rPr>
       </w:pPr>
     </w:p>
@@ -6354,6 +6424,18 @@
     <w:p>
       <w:pPr>
         <w:pStyle w:val="ListParagraph"/>
+        <w:ind w:left="0"/>
+        <w:jc w:val="both"/>
+        <w:rPr>
+          <w:rFonts w:ascii="Times New Roman" w:eastAsia="Times New Roman" w:hAnsi="Times New Roman" w:cs="Times New Roman"/>
+          <w:sz w:val="24"/>
+          <w:szCs w:val="24"/>
+        </w:rPr>
+      </w:pPr>
+    </w:p>
+    <w:p>
+      <w:pPr>
+        <w:pStyle w:val="ListParagraph"/>
         <w:numPr>
           <w:ilvl w:val="0"/>
           <w:numId w:val="17"/>
@@ -6373,7 +6455,16 @@
           <w:sz w:val="24"/>
           <w:szCs w:val="24"/>
         </w:rPr>
-        <w:t>Fault injection</w:t>
+        <w:t xml:space="preserve">Fault </w:t>
+      </w:r>
+      <w:r>
+        <w:rPr>
+          <w:rFonts w:ascii="Times New Roman" w:eastAsia="Times New Roman" w:hAnsi="Times New Roman" w:cs="Times New Roman"/>
+          <w:b/>
+          <w:sz w:val="24"/>
+          <w:szCs w:val="24"/>
+        </w:rPr>
+        <w:t>initiation</w:t>
       </w:r>
     </w:p>
     <w:p>
@@ -6381,6 +6472,9 @@
         <w:spacing w:line="276" w:lineRule="auto"/>
         <w:jc w:val="both"/>
       </w:pPr>
+      <w:r>
+        <w:t xml:space="preserve">In the </w:t>
+      </w:r>
     </w:p>
     <w:p>
       <w:pPr>
@@ -6493,6 +6587,7 @@
         <w:jc w:val="both"/>
       </w:pPr>
       <w:r>
+        <w:lastRenderedPageBreak/>
         <w:t xml:space="preserve">One goal of tests is that they be a continuous assessment of the code. The entire testing system is a </w:t>
       </w:r>
       <w:r>
@@ -6502,23 +6597,17 @@
         <w:t xml:space="preserve">regression </w:t>
       </w:r>
       <w:r>
-        <w:t xml:space="preserve">suite that establishes a gauntlet through which future code changes must be passed. A consequence of automation is that tests must be phrased in terms of binary </w:t>
+        <w:t>test</w:t>
       </w:r>
       <w:r>
         <w:rPr>
           <w:i/>
         </w:rPr>
-        <w:t>assertions,</w:t>
-      </w:r>
-      <w:r>
-        <w:t xml:space="preserve"> true and false statements that can be tested without human intervention and that reveal whether the aspect of the code under consideration is correct. Convergence criteria are a rigorous basis for assertions, either by requiring strict convergence criteria (“the algorithm is second order accurate in time and space”) or a regression criterion (“convergence will not get any worse than last time the code was tested”).</w:t>
-      </w:r>
-    </w:p>
-    <w:p>
-      <w:pPr>
-        <w:spacing w:line="276" w:lineRule="auto"/>
-        <w:jc w:val="both"/>
-      </w:pPr>
+        <w:t xml:space="preserve"> </w:t>
+      </w:r>
+      <w:r>
+        <w:t xml:space="preserve">suite that establishes a gauntlet through which future code changes must be passed. </w:t>
+      </w:r>
     </w:p>
     <w:p>
       <w:pPr>
@@ -6754,11 +6843,8 @@
         <w:jc w:val="both"/>
       </w:pPr>
       <w:r>
-        <w:t xml:space="preserve">Any system test will certainly exercise the gradient code in the middle of the mesh, which in any event can seldom be wrong without being obvious. However, system-level tests might miss the more unusual cases. For example, a convergence test may miss a bug in the limiter for the case of steep decreasing slope for several reasons. First, convergence is often assessed with limiters </w:t>
-      </w:r>
-      <w:r>
         <w:lastRenderedPageBreak/>
-        <w:t>turned off, as they are locally order reducing. Second, it is hard to fiddle with the problem in just the right way to make sure the left, right, and center cases of the gradient limiter are all triggered. This is particularly true when trying to exercise other units of code at the same time – parameter choices made to fully exercise gradient limiter the may lessen the coverage of another unit.</w:t>
+        <w:t>Any system test will certainly exercise the gradient code in the middle of the mesh, which in any event can seldom be wrong without being obvious. However, system-level tests might miss the more unusual cases. For example, a convergence test may miss a bug in the limiter for the case of steep decreasing slope for several reasons. First, convergence is often assessed with limiters turned off, as they are locally order reducing. Second, it is hard to fiddle with the problem in just the right way to make sure the left, right, and center cases of the gradient limiter are all triggered. This is particularly true when trying to exercise other units of code at the same time – parameter choices made to fully exercise gradient limiter the may lessen the coverage of another unit.</w:t>
       </w:r>
     </w:p>
     <w:p>
@@ -6954,16 +7040,7 @@
           <w:sz w:val="24"/>
           <w:szCs w:val="24"/>
         </w:rPr>
-        <w:t xml:space="preserve">Operators: The key processes tested are the operators of advection, dispersion and reaction (e.g. growth or decay), which are representative of processes essential in an </w:t>
-      </w:r>
-      <w:r>
-        <w:rPr>
-          <w:rFonts w:ascii="Times New Roman" w:hAnsi="Times New Roman"/>
-          <w:sz w:val="24"/>
-          <w:szCs w:val="24"/>
-        </w:rPr>
-        <w:lastRenderedPageBreak/>
-        <w:t>estuarine environment. These are tested individually, then in combinations of two and at the end all three together. Complexity increases with including more operators in a test.</w:t>
+        <w:t>Operators: The key processes tested are the operators of advection, dispersion and reaction (e.g. growth or decay), which are representative of processes essential in an estuarine environment. These are tested individually, then in combinations of two and at the end all three together. Complexity increases with including more operators in a test.</w:t>
       </w:r>
     </w:p>
     <w:p>
@@ -7129,7 +7206,23 @@
           <w:sz w:val="24"/>
           <w:szCs w:val="24"/>
         </w:rPr>
-        <w:t xml:space="preserve">): This test is due to </w:t>
+        <w:t>): This test is</w:t>
+      </w:r>
+      <w:r>
+        <w:rPr>
+          <w:rFonts w:ascii="Times New Roman" w:hAnsi="Times New Roman"/>
+          <w:sz w:val="24"/>
+          <w:szCs w:val="24"/>
+        </w:rPr>
+        <w:t xml:space="preserve"> basically</w:t>
+      </w:r>
+      <w:r>
+        <w:rPr>
+          <w:rFonts w:ascii="Times New Roman" w:hAnsi="Times New Roman"/>
+          <w:sz w:val="24"/>
+          <w:szCs w:val="24"/>
+        </w:rPr>
+        <w:t xml:space="preserve"> due to </w:t>
       </w:r>
       <w:proofErr w:type="spellStart"/>
       <w:r>
@@ -7307,7 +7400,7 @@
           <w:sz w:val="24"/>
           <w:szCs w:val="24"/>
         </w:rPr>
-        <w:t xml:space="preserve"> method (See Appendix </w:t>
+        <w:t xml:space="preserve"> method (</w:t>
       </w:r>
       <w:r>
         <w:rPr>
@@ -7315,7 +7408,7 @@
           <w:sz w:val="24"/>
           <w:szCs w:val="24"/>
         </w:rPr>
-        <w:t>B</w:t>
+        <w:t>s</w:t>
       </w:r>
       <w:r>
         <w:rPr>
@@ -7323,6 +7416,38 @@
           <w:sz w:val="24"/>
           <w:szCs w:val="24"/>
         </w:rPr>
+        <w:t>ee</w:t>
+      </w:r>
+      <w:r>
+        <w:rPr>
+          <w:rFonts w:ascii="Times New Roman" w:hAnsi="Times New Roman"/>
+          <w:sz w:val="24"/>
+          <w:szCs w:val="24"/>
+        </w:rPr>
+        <w:t xml:space="preserve"> </w:t>
+      </w:r>
+      <w:r>
+        <w:rPr>
+          <w:rFonts w:ascii="Times New Roman" w:hAnsi="Times New Roman"/>
+          <w:sz w:val="24"/>
+          <w:szCs w:val="24"/>
+        </w:rPr>
+        <w:t xml:space="preserve">Appendix </w:t>
+      </w:r>
+      <w:r>
+        <w:rPr>
+          <w:rFonts w:ascii="Times New Roman" w:hAnsi="Times New Roman"/>
+          <w:sz w:val="24"/>
+          <w:szCs w:val="24"/>
+        </w:rPr>
+        <w:t>B</w:t>
+      </w:r>
+      <w:r>
+        <w:rPr>
+          <w:rFonts w:ascii="Times New Roman" w:hAnsi="Times New Roman"/>
+          <w:sz w:val="24"/>
+          <w:szCs w:val="24"/>
+        </w:rPr>
         <w:t xml:space="preserve"> for details) of ordinary differential equation solver and results are compared with analytical solution. That is to mention the remote boundary condition is meaningless in the context of an ODE solver. Test passes the defined criteria with 2nd order convergence ratio and the results are restrained in the acceptable range of accuracy.</w:t>
       </w:r>
     </w:p>
@@ -7362,7 +7487,16 @@
           <w:sz w:val="24"/>
           <w:szCs w:val="24"/>
         </w:rPr>
-        <w:t xml:space="preserve"> solver for cases of stiff reaction problem was coded. The solver was checked versus linear decay analytical solution. Test passes the defined criteria with 2nd order convergence ratio and the results are restrained in the desirable range of accuracy (Figure </w:t>
+        <w:t xml:space="preserve"> solver for cases of stiff reaction problem was coded. The solver was checked versus linear decay analytical solution. Test passes the defined </w:t>
+      </w:r>
+      <w:r>
+        <w:rPr>
+          <w:rFonts w:ascii="Times New Roman" w:hAnsi="Times New Roman"/>
+          <w:sz w:val="24"/>
+          <w:szCs w:val="24"/>
+        </w:rPr>
+        <w:lastRenderedPageBreak/>
+        <w:t xml:space="preserve">criteria with 2nd order convergence ratio and the results are restrained in the desirable range of accuracy (Figure </w:t>
       </w:r>
       <w:r>
         <w:rPr>
@@ -7422,7 +7556,6 @@
           <w:sz w:val="24"/>
           <w:szCs w:val="24"/>
         </w:rPr>
-        <w:lastRenderedPageBreak/>
         <w:drawing>
           <wp:inline distT="0" distB="0" distL="0" distR="0">
             <wp:extent cx="4451350" cy="3073400"/>
@@ -7654,7 +7787,6 @@
           <w:rFonts w:ascii="Times New Roman" w:hAnsi="Times New Roman" w:cs="Times New Roman"/>
           <w:i w:val="0"/>
         </w:rPr>
-        <w:lastRenderedPageBreak/>
         <w:t xml:space="preserve">Quiescent Flow- Diffusion Test </w:t>
       </w:r>
     </w:p>
@@ -7773,22 +7905,51 @@
         <w:spacing w:line="276" w:lineRule="auto"/>
         <w:jc w:val="center"/>
         <w:rPr>
-          <w:sz w:val="24"/>
+          <w:sz w:val="28"/>
           <w:szCs w:val="24"/>
         </w:rPr>
       </w:pPr>
       <w:r>
+        <w:rPr>
+          <w:sz w:val="20"/>
+        </w:rPr>
         <w:t xml:space="preserve">Figure </w:t>
       </w:r>
-      <w:fldSimple w:instr=" SEQ Figure \* ARABIC ">
-        <w:r>
-          <w:rPr>
-            <w:noProof/>
-          </w:rPr>
-          <w:t>4</w:t>
-        </w:r>
-      </w:fldSimple>
-      <w:r>
+      <w:r>
+        <w:rPr>
+          <w:sz w:val="20"/>
+        </w:rPr>
+        <w:fldChar w:fldCharType="begin"/>
+      </w:r>
+      <w:r>
+        <w:rPr>
+          <w:sz w:val="20"/>
+        </w:rPr>
+        <w:instrText xml:space="preserve"> SEQ Figure \* ARABIC </w:instrText>
+      </w:r>
+      <w:r>
+        <w:rPr>
+          <w:sz w:val="20"/>
+        </w:rPr>
+        <w:fldChar w:fldCharType="separate"/>
+      </w:r>
+      <w:r>
+        <w:rPr>
+          <w:noProof/>
+          <w:sz w:val="20"/>
+        </w:rPr>
+        <w:t>4</w:t>
+      </w:r>
+      <w:r>
+        <w:rPr>
+          <w:sz w:val="20"/>
+        </w:rPr>
+        <w:fldChar w:fldCharType="end"/>
+      </w:r>
+      <w:r>
+        <w:rPr>
+          <w:sz w:val="20"/>
+        </w:rPr>
         <w:t>: Diffusion single operator test, Dirichlet boundary condition</w:t>
       </w:r>
     </w:p>
@@ -7868,22 +8029,51 @@
         <w:spacing w:line="276" w:lineRule="auto"/>
         <w:jc w:val="center"/>
         <w:rPr>
-          <w:sz w:val="24"/>
+          <w:sz w:val="28"/>
           <w:szCs w:val="24"/>
         </w:rPr>
       </w:pPr>
       <w:r>
+        <w:rPr>
+          <w:sz w:val="20"/>
+        </w:rPr>
         <w:t xml:space="preserve">Figure </w:t>
       </w:r>
-      <w:fldSimple w:instr=" SEQ Figure \* ARABIC ">
-        <w:r>
-          <w:rPr>
-            <w:noProof/>
-          </w:rPr>
-          <w:t>5</w:t>
-        </w:r>
-      </w:fldSimple>
-      <w:r>
+      <w:r>
+        <w:rPr>
+          <w:sz w:val="20"/>
+        </w:rPr>
+        <w:fldChar w:fldCharType="begin"/>
+      </w:r>
+      <w:r>
+        <w:rPr>
+          <w:sz w:val="20"/>
+        </w:rPr>
+        <w:instrText xml:space="preserve"> SEQ Figure \* ARABIC </w:instrText>
+      </w:r>
+      <w:r>
+        <w:rPr>
+          <w:sz w:val="20"/>
+        </w:rPr>
+        <w:fldChar w:fldCharType="separate"/>
+      </w:r>
+      <w:r>
+        <w:rPr>
+          <w:noProof/>
+          <w:sz w:val="20"/>
+        </w:rPr>
+        <w:t>5</w:t>
+      </w:r>
+      <w:r>
+        <w:rPr>
+          <w:sz w:val="20"/>
+        </w:rPr>
+        <w:fldChar w:fldCharType="end"/>
+      </w:r>
+      <w:r>
+        <w:rPr>
+          <w:sz w:val="20"/>
+        </w:rPr>
         <w:t>: Diffusion single operator test, Neumann boundary condition</w:t>
       </w:r>
     </w:p>
@@ -8042,22 +8232,51 @@
         <w:spacing w:line="276" w:lineRule="auto"/>
         <w:jc w:val="center"/>
         <w:rPr>
-          <w:sz w:val="24"/>
+          <w:sz w:val="28"/>
           <w:szCs w:val="24"/>
         </w:rPr>
       </w:pPr>
       <w:r>
+        <w:rPr>
+          <w:sz w:val="20"/>
+        </w:rPr>
         <w:t xml:space="preserve">Figure </w:t>
       </w:r>
-      <w:fldSimple w:instr=" SEQ Figure \* ARABIC ">
-        <w:r>
-          <w:rPr>
-            <w:noProof/>
-          </w:rPr>
-          <w:t>6</w:t>
-        </w:r>
-      </w:fldSimple>
-      <w:r>
+      <w:r>
+        <w:rPr>
+          <w:sz w:val="20"/>
+        </w:rPr>
+        <w:fldChar w:fldCharType="begin"/>
+      </w:r>
+      <w:r>
+        <w:rPr>
+          <w:sz w:val="20"/>
+        </w:rPr>
+        <w:instrText xml:space="preserve"> SEQ Figure \* ARABIC </w:instrText>
+      </w:r>
+      <w:r>
+        <w:rPr>
+          <w:sz w:val="20"/>
+        </w:rPr>
+        <w:fldChar w:fldCharType="separate"/>
+      </w:r>
+      <w:r>
+        <w:rPr>
+          <w:noProof/>
+          <w:sz w:val="20"/>
+        </w:rPr>
+        <w:t>6</w:t>
+      </w:r>
+      <w:r>
+        <w:rPr>
+          <w:sz w:val="20"/>
+        </w:rPr>
+        <w:fldChar w:fldCharType="end"/>
+      </w:r>
+      <w:r>
+        <w:rPr>
+          <w:sz w:val="20"/>
+        </w:rPr>
         <w:t>: Advection solver, test bi-directional flow, Gaussian Plume of mass, remote boundary condition</w:t>
       </w:r>
     </w:p>
@@ -8214,19 +8433,51 @@
         <w:pStyle w:val="Caption"/>
         <w:spacing w:line="276" w:lineRule="auto"/>
         <w:jc w:val="center"/>
-      </w:pPr>
-      <w:r>
+        <w:rPr>
+          <w:sz w:val="20"/>
+        </w:rPr>
+      </w:pPr>
+      <w:r>
+        <w:rPr>
+          <w:sz w:val="20"/>
+        </w:rPr>
         <w:t xml:space="preserve">Figure </w:t>
       </w:r>
-      <w:fldSimple w:instr=" SEQ Figure \* ARABIC ">
-        <w:r>
-          <w:rPr>
-            <w:noProof/>
-          </w:rPr>
-          <w:t>7</w:t>
-        </w:r>
-      </w:fldSimple>
-      <w:r>
+      <w:r>
+        <w:rPr>
+          <w:sz w:val="20"/>
+        </w:rPr>
+        <w:fldChar w:fldCharType="begin"/>
+      </w:r>
+      <w:r>
+        <w:rPr>
+          <w:sz w:val="20"/>
+        </w:rPr>
+        <w:instrText xml:space="preserve"> SEQ Figure \* ARABIC </w:instrText>
+      </w:r>
+      <w:r>
+        <w:rPr>
+          <w:sz w:val="20"/>
+        </w:rPr>
+        <w:fldChar w:fldCharType="separate"/>
+      </w:r>
+      <w:r>
+        <w:rPr>
+          <w:noProof/>
+          <w:sz w:val="20"/>
+        </w:rPr>
+        <w:t>7</w:t>
+      </w:r>
+      <w:r>
+        <w:rPr>
+          <w:sz w:val="20"/>
+        </w:rPr>
+        <w:fldChar w:fldCharType="end"/>
+      </w:r>
+      <w:r>
+        <w:rPr>
+          <w:sz w:val="20"/>
+        </w:rPr>
         <w:t>:  Advection Decay solver test, uniform flow</w:t>
       </w:r>
     </w:p>
@@ -8385,29 +8636,34 @@
         <w:jc w:val="center"/>
         <w:rPr>
           <w:b w:val="0"/>
+          <w:sz w:val="20"/>
         </w:rPr>
       </w:pPr>
       <w:r>
         <w:rPr>
           <w:b w:val="0"/>
+          <w:sz w:val="20"/>
         </w:rPr>
         <w:t xml:space="preserve">Figure </w:t>
       </w:r>
       <w:r>
         <w:rPr>
           <w:b w:val="0"/>
+          <w:sz w:val="20"/>
         </w:rPr>
         <w:fldChar w:fldCharType="begin"/>
       </w:r>
       <w:r>
         <w:rPr>
           <w:b w:val="0"/>
+          <w:sz w:val="20"/>
         </w:rPr>
         <w:instrText xml:space="preserve"> SEQ Figure \* ARABIC </w:instrText>
       </w:r>
       <w:r>
         <w:rPr>
           <w:b w:val="0"/>
+          <w:sz w:val="20"/>
         </w:rPr>
         <w:fldChar w:fldCharType="separate"/>
       </w:r>
@@ -8415,18 +8671,21 @@
         <w:rPr>
           <w:b w:val="0"/>
           <w:noProof/>
+          <w:sz w:val="20"/>
         </w:rPr>
         <w:t>8</w:t>
       </w:r>
       <w:r>
         <w:rPr>
           <w:b w:val="0"/>
+          <w:sz w:val="20"/>
         </w:rPr>
         <w:fldChar w:fldCharType="end"/>
       </w:r>
       <w:r>
         <w:rPr>
           <w:b w:val="0"/>
+          <w:sz w:val="20"/>
         </w:rPr>
         <w:t>:  Coupling advection diffusion  and reaction with zero order implementation of intermediate boundary condition, L1 error norm convergence ratio drops from 2 to 1.02</w:t>
       </w:r>
@@ -8599,29 +8858,34 @@
         <w:jc w:val="center"/>
         <w:rPr>
           <w:b w:val="0"/>
+          <w:sz w:val="20"/>
         </w:rPr>
       </w:pPr>
       <w:r>
         <w:rPr>
           <w:b w:val="0"/>
+          <w:sz w:val="20"/>
         </w:rPr>
         <w:t xml:space="preserve">Figure </w:t>
       </w:r>
       <w:r>
         <w:rPr>
           <w:b w:val="0"/>
+          <w:sz w:val="20"/>
         </w:rPr>
         <w:fldChar w:fldCharType="begin"/>
       </w:r>
       <w:r>
         <w:rPr>
           <w:b w:val="0"/>
+          <w:sz w:val="20"/>
         </w:rPr>
         <w:instrText xml:space="preserve"> SEQ Figure \* ARABIC </w:instrText>
       </w:r>
       <w:r>
         <w:rPr>
           <w:b w:val="0"/>
+          <w:sz w:val="20"/>
         </w:rPr>
         <w:fldChar w:fldCharType="separate"/>
       </w:r>
@@ -8629,18 +8893,21 @@
         <w:rPr>
           <w:b w:val="0"/>
           <w:noProof/>
+          <w:sz w:val="20"/>
         </w:rPr>
         <w:t>9</w:t>
       </w:r>
       <w:r>
         <w:rPr>
           <w:b w:val="0"/>
+          <w:sz w:val="20"/>
         </w:rPr>
         <w:fldChar w:fldCharType="end"/>
       </w:r>
       <w:r>
         <w:rPr>
           <w:b w:val="0"/>
+          <w:sz w:val="20"/>
         </w:rPr>
         <w:t>: Tidal flow field, advection solver with Gaussian initial mass distribution</w:t>
       </w:r>
@@ -8728,31 +8995,35 @@
         <w:jc w:val="center"/>
         <w:rPr>
           <w:b w:val="0"/>
-          <w:sz w:val="24"/>
+          <w:sz w:val="28"/>
           <w:szCs w:val="24"/>
         </w:rPr>
       </w:pPr>
       <w:r>
         <w:rPr>
           <w:b w:val="0"/>
+          <w:sz w:val="20"/>
         </w:rPr>
         <w:t xml:space="preserve">Figure </w:t>
       </w:r>
       <w:r>
         <w:rPr>
           <w:b w:val="0"/>
+          <w:sz w:val="20"/>
         </w:rPr>
         <w:fldChar w:fldCharType="begin"/>
       </w:r>
       <w:r>
         <w:rPr>
           <w:b w:val="0"/>
+          <w:sz w:val="20"/>
         </w:rPr>
         <w:instrText xml:space="preserve"> SEQ Figure \* ARABIC </w:instrText>
       </w:r>
       <w:r>
         <w:rPr>
           <w:b w:val="0"/>
+          <w:sz w:val="20"/>
         </w:rPr>
         <w:fldChar w:fldCharType="separate"/>
       </w:r>
@@ -8760,18 +9031,21 @@
         <w:rPr>
           <w:b w:val="0"/>
           <w:noProof/>
+          <w:sz w:val="20"/>
         </w:rPr>
         <w:t>10</w:t>
       </w:r>
       <w:r>
         <w:rPr>
           <w:b w:val="0"/>
+          <w:sz w:val="20"/>
         </w:rPr>
         <w:fldChar w:fldCharType="end"/>
       </w:r>
       <w:r>
         <w:rPr>
           <w:b w:val="0"/>
+          <w:sz w:val="20"/>
         </w:rPr>
         <w:t>:Tidal flow field, advection solver with sinusoidal initial mass distribution</w:t>
       </w:r>
@@ -8898,31 +9172,35 @@
         <w:jc w:val="center"/>
         <w:rPr>
           <w:b w:val="0"/>
-          <w:sz w:val="24"/>
+          <w:sz w:val="28"/>
           <w:szCs w:val="24"/>
         </w:rPr>
       </w:pPr>
       <w:r>
         <w:rPr>
           <w:b w:val="0"/>
+          <w:sz w:val="20"/>
         </w:rPr>
         <w:t xml:space="preserve">Figure </w:t>
       </w:r>
       <w:r>
         <w:rPr>
           <w:b w:val="0"/>
+          <w:sz w:val="20"/>
         </w:rPr>
         <w:fldChar w:fldCharType="begin"/>
       </w:r>
       <w:r>
         <w:rPr>
           <w:b w:val="0"/>
+          <w:sz w:val="20"/>
         </w:rPr>
         <w:instrText xml:space="preserve"> SEQ Figure \* ARABIC </w:instrText>
       </w:r>
       <w:r>
         <w:rPr>
           <w:b w:val="0"/>
+          <w:sz w:val="20"/>
         </w:rPr>
         <w:fldChar w:fldCharType="separate"/>
       </w:r>
@@ -8930,32 +9208,24 @@
         <w:rPr>
           <w:b w:val="0"/>
           <w:noProof/>
+          <w:sz w:val="20"/>
         </w:rPr>
         <w:t>11</w:t>
       </w:r>
       <w:r>
         <w:rPr>
           <w:b w:val="0"/>
+          <w:sz w:val="20"/>
         </w:rPr>
         <w:fldChar w:fldCharType="end"/>
       </w:r>
       <w:r>
         <w:rPr>
           <w:b w:val="0"/>
+          <w:sz w:val="20"/>
         </w:rPr>
         <w:t>: Tidal flow field, advection and reaction solvers with Gaussian initial mass distribution</w:t>
       </w:r>
-    </w:p>
-    <w:p>
-      <w:pPr>
-        <w:spacing w:line="276" w:lineRule="auto"/>
-        <w:jc w:val="center"/>
-      </w:pPr>
-    </w:p>
-    <w:p>
-      <w:pPr>
-        <w:spacing w:line="276" w:lineRule="auto"/>
-      </w:pPr>
     </w:p>
     <w:p>
       <w:pPr>
@@ -9027,29 +9297,34 @@
         <w:jc w:val="center"/>
         <w:rPr>
           <w:b w:val="0"/>
+          <w:sz w:val="20"/>
         </w:rPr>
       </w:pPr>
       <w:r>
         <w:rPr>
           <w:b w:val="0"/>
+          <w:sz w:val="20"/>
         </w:rPr>
         <w:t xml:space="preserve">Figure </w:t>
       </w:r>
       <w:r>
         <w:rPr>
           <w:b w:val="0"/>
+          <w:sz w:val="20"/>
         </w:rPr>
         <w:fldChar w:fldCharType="begin"/>
       </w:r>
       <w:r>
         <w:rPr>
           <w:b w:val="0"/>
+          <w:sz w:val="20"/>
         </w:rPr>
         <w:instrText xml:space="preserve"> SEQ Figure \* ARABIC </w:instrText>
       </w:r>
       <w:r>
         <w:rPr>
           <w:b w:val="0"/>
+          <w:sz w:val="20"/>
         </w:rPr>
         <w:fldChar w:fldCharType="separate"/>
       </w:r>
@@ -9057,18 +9332,21 @@
         <w:rPr>
           <w:b w:val="0"/>
           <w:noProof/>
+          <w:sz w:val="20"/>
         </w:rPr>
         <w:t>12</w:t>
       </w:r>
       <w:r>
         <w:rPr>
           <w:b w:val="0"/>
+          <w:sz w:val="20"/>
         </w:rPr>
         <w:fldChar w:fldCharType="end"/>
       </w:r>
       <w:r>
         <w:rPr>
           <w:b w:val="0"/>
+          <w:sz w:val="20"/>
         </w:rPr>
         <w:t>: Tidal flow field, advection and reaction solvers with sinusoidal initial mass distribution</w:t>
       </w:r>
@@ -9103,7 +9381,6 @@
           <w:rFonts w:ascii="Times New Roman" w:hAnsi="Times New Roman" w:cs="Times New Roman"/>
           <w:i w:val="0"/>
         </w:rPr>
-        <w:lastRenderedPageBreak/>
         <w:t xml:space="preserve">4.3.4 </w:t>
       </w:r>
       <w:r>
@@ -9128,7 +9405,11 @@
       </w:r>
       <w:proofErr w:type="spellEnd"/>
       <w:r>
-        <w:t xml:space="preserve"> and Knight (1997). Both dispersion coefficient and velocity are function of space in that analytical solution (case four in the exact solutions). The exact solution was modified to satisfy continuity equation. The test was performed in both remote boundary and active boundary setups. Although the numerical results are in very good agreement with analytical solution, mesh convergence study for Godunov splitting of operators could not pass second order convergence rate. </w:t>
+        <w:t xml:space="preserve"> and Knight (1997). Both dispersion coefficient and velocity are function of space in that </w:t>
+      </w:r>
+      <w:r>
+        <w:lastRenderedPageBreak/>
+        <w:t xml:space="preserve">analytical solution (case four in the exact solutions). The exact solution was modified to satisfy continuity equation. The test was performed in both remote boundary and active boundary setups. Although the numerical results are in very good agreement with analytical solution, mesh convergence study for Godunov splitting of operators could not pass second order convergence rate. </w:t>
       </w:r>
     </w:p>
     <w:p>
@@ -9141,11 +9422,9 @@
     </w:p>
     <w:p>
       <w:pPr>
+        <w:keepNext/>
         <w:spacing w:line="276" w:lineRule="auto"/>
         <w:jc w:val="center"/>
-        <w:rPr>
-          <w:lang w:eastAsia="ko-KR"/>
-        </w:rPr>
       </w:pPr>
       <w:r>
         <w:rPr>
@@ -9200,6 +9479,82 @@
     </w:p>
     <w:p>
       <w:pPr>
+        <w:pStyle w:val="Caption"/>
+        <w:spacing w:line="276" w:lineRule="auto"/>
+        <w:jc w:val="center"/>
+        <w:rPr>
+          <w:b w:val="0"/>
+          <w:sz w:val="20"/>
+        </w:rPr>
+      </w:pPr>
+      <w:r>
+        <w:rPr>
+          <w:b w:val="0"/>
+          <w:sz w:val="20"/>
+        </w:rPr>
+        <w:t xml:space="preserve">Figure </w:t>
+      </w:r>
+      <w:r>
+        <w:rPr>
+          <w:b w:val="0"/>
+          <w:sz w:val="20"/>
+        </w:rPr>
+        <w:fldChar w:fldCharType="begin"/>
+      </w:r>
+      <w:r>
+        <w:rPr>
+          <w:b w:val="0"/>
+          <w:sz w:val="20"/>
+        </w:rPr>
+        <w:instrText xml:space="preserve"> SEQ Figure \* ARABIC </w:instrText>
+      </w:r>
+      <w:r>
+        <w:rPr>
+          <w:b w:val="0"/>
+          <w:sz w:val="20"/>
+        </w:rPr>
+        <w:fldChar w:fldCharType="separate"/>
+      </w:r>
+      <w:r>
+        <w:rPr>
+          <w:b w:val="0"/>
+          <w:sz w:val="20"/>
+        </w:rPr>
+        <w:t>13</w:t>
+      </w:r>
+      <w:r>
+        <w:rPr>
+          <w:b w:val="0"/>
+          <w:sz w:val="20"/>
+        </w:rPr>
+        <w:fldChar w:fldCharType="end"/>
+      </w:r>
+      <w:r>
+        <w:rPr>
+          <w:b w:val="0"/>
+          <w:sz w:val="20"/>
+        </w:rPr>
+        <w:t>: Spatially varying flow field and dispersion coefficient, advection and dispersion (</w:t>
+      </w:r>
+      <w:proofErr w:type="spellStart"/>
+      <w:r>
+        <w:rPr>
+          <w:b w:val="0"/>
+          <w:sz w:val="20"/>
+        </w:rPr>
+        <w:t>Zoppou</w:t>
+      </w:r>
+      <w:proofErr w:type="spellEnd"/>
+      <w:r>
+        <w:rPr>
+          <w:b w:val="0"/>
+          <w:sz w:val="20"/>
+        </w:rPr>
+        <w:t>)</w:t>
+      </w:r>
+    </w:p>
+    <w:p>
+      <w:pPr>
         <w:spacing w:line="276" w:lineRule="auto"/>
         <w:jc w:val="both"/>
         <w:rPr>
@@ -9297,7 +9652,6 @@
           <w:szCs w:val="20"/>
           <w:highlight w:val="lightGray"/>
         </w:rPr>
-        <w:lastRenderedPageBreak/>
         <w:t>conc_lo(:,i)=conc(:,i)+half*(-grad(:,i)-dtbydx*grad(:,i)*vel+dt*</w:t>
       </w:r>
       <w:r>
@@ -9330,6 +9684,7 @@
         <w:jc w:val="both"/>
       </w:pPr>
       <w:r>
+        <w:lastRenderedPageBreak/>
         <w:t>But latter in the update the conservative variables using divergence of fluxes the source term was introduced in the primitive values (mass):</w:t>
       </w:r>
     </w:p>
@@ -9439,19 +9794,59 @@
       <w:pPr>
         <w:pStyle w:val="Caption"/>
         <w:jc w:val="center"/>
-      </w:pPr>
-      <w:r>
+        <w:rPr>
+          <w:b w:val="0"/>
+          <w:sz w:val="20"/>
+        </w:rPr>
+      </w:pPr>
+      <w:r>
+        <w:rPr>
+          <w:b w:val="0"/>
+          <w:sz w:val="20"/>
+        </w:rPr>
         <w:t xml:space="preserve">Figure </w:t>
       </w:r>
-      <w:fldSimple w:instr=" SEQ Figure \* ARABIC ">
-        <w:r>
-          <w:rPr>
-            <w:noProof/>
-          </w:rPr>
-          <w:t>1</w:t>
-        </w:r>
-      </w:fldSimple>
-      <w:r>
+      <w:r>
+        <w:rPr>
+          <w:b w:val="0"/>
+          <w:sz w:val="20"/>
+        </w:rPr>
+        <w:fldChar w:fldCharType="begin"/>
+      </w:r>
+      <w:r>
+        <w:rPr>
+          <w:b w:val="0"/>
+          <w:sz w:val="20"/>
+        </w:rPr>
+        <w:instrText xml:space="preserve"> SEQ Figure \* ARABIC </w:instrText>
+      </w:r>
+      <w:r>
+        <w:rPr>
+          <w:b w:val="0"/>
+          <w:sz w:val="20"/>
+        </w:rPr>
+        <w:fldChar w:fldCharType="separate"/>
+      </w:r>
+      <w:r>
+        <w:rPr>
+          <w:b w:val="0"/>
+          <w:noProof/>
+          <w:sz w:val="20"/>
+        </w:rPr>
+        <w:t>14</w:t>
+      </w:r>
+      <w:r>
+        <w:rPr>
+          <w:b w:val="0"/>
+          <w:sz w:val="20"/>
+        </w:rPr>
+        <w:fldChar w:fldCharType="end"/>
+      </w:r>
+      <w:r>
+        <w:rPr>
+          <w:b w:val="0"/>
+          <w:sz w:val="20"/>
+        </w:rPr>
         <w:t>: Schematic of the algorithmic error in introduction of the source to advection solver</w:t>
       </w:r>
     </w:p>
@@ -29167,11 +29562,11 @@
           </c:yVal>
           <c:smooth val="1"/>
         </c:ser>
-        <c:axId val="118037504"/>
-        <c:axId val="124114432"/>
+        <c:axId val="117923200"/>
+        <c:axId val="118037888"/>
       </c:scatterChart>
       <c:valAx>
-        <c:axId val="118037504"/>
+        <c:axId val="117923200"/>
         <c:scaling>
           <c:orientation val="minMax"/>
           <c:max val="16.5"/>
@@ -29221,12 +29616,12 @@
         <c:numFmt formatCode="General" sourceLinked="1"/>
         <c:majorTickMark val="in"/>
         <c:tickLblPos val="none"/>
-        <c:crossAx val="124114432"/>
+        <c:crossAx val="118037888"/>
         <c:crosses val="autoZero"/>
         <c:crossBetween val="midCat"/>
       </c:valAx>
       <c:valAx>
-        <c:axId val="124114432"/>
+        <c:axId val="118037888"/>
         <c:scaling>
           <c:orientation val="minMax"/>
           <c:max val="1.1000000000000001"/>
@@ -29271,7 +29666,7 @@
             <a:endParaRPr lang="en-US"/>
           </a:p>
         </c:txPr>
-        <c:crossAx val="118037504"/>
+        <c:crossAx val="117923200"/>
         <c:crosses val="autoZero"/>
         <c:crossBetween val="midCat"/>
       </c:valAx>

</xml_diff>

<commit_message>
Some new writeup added + renumbering
</commit_message>
<xml_diff>
--- a/stm/documents/algorithm_and_tests/Final_report_KZ_FB_ver_1.docx
+++ b/stm/documents/algorithm_and_tests/Final_report_KZ_FB_ver_1.docx
@@ -2310,7 +2310,7 @@
           <v:shape id="_x0000_i1025" type="#_x0000_t75" style="width:12.15pt;height:13.1pt" o:ole="">
             <v:imagedata r:id="rId8" o:title=""/>
           </v:shape>
-          <o:OLEObject Type="Embed" ProgID="Equation.3" ShapeID="_x0000_i1025" DrawAspect="Content" ObjectID="_1372261110" r:id="rId9"/>
+          <o:OLEObject Type="Embed" ProgID="Equation.3" ShapeID="_x0000_i1025" DrawAspect="Content" ObjectID="_1372262104" r:id="rId9"/>
         </w:object>
       </w:r>
       <w:r>
@@ -2333,7 +2333,7 @@
           <v:shape id="_x0000_i1026" type="#_x0000_t75" style="width:12.15pt;height:14.05pt" o:ole="">
             <v:imagedata r:id="rId10" o:title=""/>
           </v:shape>
-          <o:OLEObject Type="Embed" ProgID="Equation.3" ShapeID="_x0000_i1026" DrawAspect="Content" ObjectID="_1372261111" r:id="rId11"/>
+          <o:OLEObject Type="Embed" ProgID="Equation.3" ShapeID="_x0000_i1026" DrawAspect="Content" ObjectID="_1372262105" r:id="rId11"/>
         </w:object>
       </w:r>
       <w:r>
@@ -2353,7 +2353,7 @@
           <v:shape id="_x0000_i1027" type="#_x0000_t75" style="width:12.15pt;height:15.9pt" o:ole="">
             <v:imagedata r:id="rId12" o:title=""/>
           </v:shape>
-          <o:OLEObject Type="Embed" ProgID="Equation.3" ShapeID="_x0000_i1027" DrawAspect="Content" ObjectID="_1372261112" r:id="rId13"/>
+          <o:OLEObject Type="Embed" ProgID="Equation.3" ShapeID="_x0000_i1027" DrawAspect="Content" ObjectID="_1372262106" r:id="rId13"/>
         </w:object>
       </w:r>
       <w:r>
@@ -2376,7 +2376,7 @@
           <v:shape id="_x0000_i1028" type="#_x0000_t75" style="width:13.1pt;height:13.1pt" o:ole="">
             <v:imagedata r:id="rId14" o:title=""/>
           </v:shape>
-          <o:OLEObject Type="Embed" ProgID="Equation.3" ShapeID="_x0000_i1028" DrawAspect="Content" ObjectID="_1372261113" r:id="rId15"/>
+          <o:OLEObject Type="Embed" ProgID="Equation.3" ShapeID="_x0000_i1028" DrawAspect="Content" ObjectID="_1372262107" r:id="rId15"/>
         </w:object>
       </w:r>
       <w:r>
@@ -2399,7 +2399,7 @@
           <v:shape id="_x0000_i1029" type="#_x0000_t75" style="width:12.15pt;height:13.1pt" o:ole="">
             <v:imagedata r:id="rId16" o:title=""/>
           </v:shape>
-          <o:OLEObject Type="Embed" ProgID="Equation.3" ShapeID="_x0000_i1029" DrawAspect="Content" ObjectID="_1372261114" r:id="rId17"/>
+          <o:OLEObject Type="Embed" ProgID="Equation.3" ShapeID="_x0000_i1029" DrawAspect="Content" ObjectID="_1372262108" r:id="rId17"/>
         </w:object>
       </w:r>
       <w:r>
@@ -2422,7 +2422,7 @@
           <v:shape id="_x0000_i1030" type="#_x0000_t75" style="width:13.1pt;height:13.1pt" o:ole="">
             <v:imagedata r:id="rId18" o:title=""/>
           </v:shape>
-          <o:OLEObject Type="Embed" ProgID="Equation.3" ShapeID="_x0000_i1030" DrawAspect="Content" ObjectID="_1372261115" r:id="rId19"/>
+          <o:OLEObject Type="Embed" ProgID="Equation.3" ShapeID="_x0000_i1030" DrawAspect="Content" ObjectID="_1372262109" r:id="rId19"/>
         </w:object>
       </w:r>
       <w:r>
@@ -2445,7 +2445,7 @@
           <v:shape id="_x0000_i1031" type="#_x0000_t75" style="width:14.05pt;height:16.85pt" o:ole="">
             <v:imagedata r:id="rId20" o:title=""/>
           </v:shape>
-          <o:OLEObject Type="Embed" ProgID="Equation.3" ShapeID="_x0000_i1031" DrawAspect="Content" ObjectID="_1372261116" r:id="rId21"/>
+          <o:OLEObject Type="Embed" ProgID="Equation.3" ShapeID="_x0000_i1031" DrawAspect="Content" ObjectID="_1372262110" r:id="rId21"/>
         </w:object>
       </w:r>
       <w:r>
@@ -2468,7 +2468,7 @@
           <v:shape id="_x0000_i1032" type="#_x0000_t75" style="width:15.9pt;height:16.85pt" o:ole="">
             <v:imagedata r:id="rId22" o:title=""/>
           </v:shape>
-          <o:OLEObject Type="Embed" ProgID="Equation.3" ShapeID="_x0000_i1032" DrawAspect="Content" ObjectID="_1372261117" r:id="rId23"/>
+          <o:OLEObject Type="Embed" ProgID="Equation.3" ShapeID="_x0000_i1032" DrawAspect="Content" ObjectID="_1372262111" r:id="rId23"/>
         </w:object>
       </w:r>
       <w:r>
@@ -2482,7 +2482,7 @@
           <v:shape id="_x0000_i1033" type="#_x0000_t75" style="width:8.9pt;height:11.2pt" o:ole="">
             <v:imagedata r:id="rId24" o:title=""/>
           </v:shape>
-          <o:OLEObject Type="Embed" ProgID="Equation.3" ShapeID="_x0000_i1033" DrawAspect="Content" ObjectID="_1372261118" r:id="rId25"/>
+          <o:OLEObject Type="Embed" ProgID="Equation.3" ShapeID="_x0000_i1033" DrawAspect="Content" ObjectID="_1372262112" r:id="rId25"/>
         </w:object>
       </w:r>
       <w:r>
@@ -2496,7 +2496,7 @@
           <v:shape id="_x0000_i1034" type="#_x0000_t75" style="width:7pt;height:12.15pt" o:ole="">
             <v:imagedata r:id="rId26" o:title=""/>
           </v:shape>
-          <o:OLEObject Type="Embed" ProgID="Equation.3" ShapeID="_x0000_i1034" DrawAspect="Content" ObjectID="_1372261119" r:id="rId27"/>
+          <o:OLEObject Type="Embed" ProgID="Equation.3" ShapeID="_x0000_i1034" DrawAspect="Content" ObjectID="_1372262113" r:id="rId27"/>
         </w:object>
       </w:r>
       <w:r>
@@ -2513,7 +2513,7 @@
           <v:shape id="_x0000_i1035" type="#_x0000_t75" style="width:24.8pt;height:14.05pt" o:ole="">
             <v:imagedata r:id="rId28" o:title=""/>
           </v:shape>
-          <o:OLEObject Type="Embed" ProgID="Equation.3" ShapeID="_x0000_i1035" DrawAspect="Content" ObjectID="_1372261120" r:id="rId29"/>
+          <o:OLEObject Type="Embed" ProgID="Equation.3" ShapeID="_x0000_i1035" DrawAspect="Content" ObjectID="_1372262114" r:id="rId29"/>
         </w:object>
       </w:r>
       <w:r>
@@ -2533,7 +2533,7 @@
           <v:shape id="_x0000_i1036" type="#_x0000_t75" style="width:24.8pt;height:14.05pt" o:ole="">
             <v:imagedata r:id="rId28" o:title=""/>
           </v:shape>
-          <o:OLEObject Type="Embed" ProgID="Equation.3" ShapeID="_x0000_i1036" DrawAspect="Content" ObjectID="_1372261121" r:id="rId30"/>
+          <o:OLEObject Type="Embed" ProgID="Equation.3" ShapeID="_x0000_i1036" DrawAspect="Content" ObjectID="_1372262115" r:id="rId30"/>
         </w:object>
       </w:r>
       <w:r>
@@ -2754,7 +2754,7 @@
           <v:shape id="_x0000_i1037" type="#_x0000_t75" style="width:13.1pt;height:18.25pt" o:ole="">
             <v:imagedata r:id="rId31" o:title=""/>
           </v:shape>
-          <o:OLEObject Type="Embed" ProgID="Equation.3" ShapeID="_x0000_i1037" DrawAspect="Content" ObjectID="_1372261122" r:id="rId32"/>
+          <o:OLEObject Type="Embed" ProgID="Equation.3" ShapeID="_x0000_i1037" DrawAspect="Content" ObjectID="_1372262116" r:id="rId32"/>
         </w:object>
       </w:r>
       <w:r>
@@ -2768,7 +2768,7 @@
           <v:shape id="_x0000_i1038" type="#_x0000_t75" style="width:12.15pt;height:13.1pt" o:ole="">
             <v:imagedata r:id="rId33" o:title=""/>
           </v:shape>
-          <o:OLEObject Type="Embed" ProgID="Equation.3" ShapeID="_x0000_i1038" DrawAspect="Content" ObjectID="_1372261123" r:id="rId34"/>
+          <o:OLEObject Type="Embed" ProgID="Equation.3" ShapeID="_x0000_i1038" DrawAspect="Content" ObjectID="_1372262117" r:id="rId34"/>
         </w:object>
       </w:r>
       <w:r>
@@ -2848,7 +2848,7 @@
           <v:shape id="_x0000_i1039" type="#_x0000_t75" style="width:14.95pt;height:18.25pt" o:ole="">
             <v:imagedata r:id="rId35" o:title=""/>
           </v:shape>
-          <o:OLEObject Type="Embed" ProgID="Equation.3" ShapeID="_x0000_i1039" DrawAspect="Content" ObjectID="_1372261124" r:id="rId36"/>
+          <o:OLEObject Type="Embed" ProgID="Equation.3" ShapeID="_x0000_i1039" DrawAspect="Content" ObjectID="_1372262118" r:id="rId36"/>
         </w:object>
       </w:r>
       <w:r>
@@ -2862,7 +2862,7 @@
           <v:shape id="_x0000_i1040" type="#_x0000_t75" style="width:12.15pt;height:13.1pt" o:ole="">
             <v:imagedata r:id="rId37" o:title=""/>
           </v:shape>
-          <o:OLEObject Type="Embed" ProgID="Equation.3" ShapeID="_x0000_i1040" DrawAspect="Content" ObjectID="_1372261125" r:id="rId38"/>
+          <o:OLEObject Type="Embed" ProgID="Equation.3" ShapeID="_x0000_i1040" DrawAspect="Content" ObjectID="_1372262119" r:id="rId38"/>
         </w:object>
       </w:r>
       <w:r>
@@ -2876,7 +2876,7 @@
           <v:shape id="_x0000_i1041" type="#_x0000_t75" style="width:11.2pt;height:13.1pt" o:ole="">
             <v:imagedata r:id="rId39" o:title=""/>
           </v:shape>
-          <o:OLEObject Type="Embed" ProgID="Equation.3" ShapeID="_x0000_i1041" DrawAspect="Content" ObjectID="_1372261126" r:id="rId40"/>
+          <o:OLEObject Type="Embed" ProgID="Equation.3" ShapeID="_x0000_i1041" DrawAspect="Content" ObjectID="_1372262120" r:id="rId40"/>
         </w:object>
       </w:r>
       <w:r>
@@ -2890,7 +2890,7 @@
           <v:shape id="_x0000_i1042" type="#_x0000_t75" style="width:14.95pt;height:19.15pt" o:ole="">
             <v:imagedata r:id="rId41" o:title=""/>
           </v:shape>
-          <o:OLEObject Type="Embed" ProgID="Equation.3" ShapeID="_x0000_i1042" DrawAspect="Content" ObjectID="_1372261127" r:id="rId42"/>
+          <o:OLEObject Type="Embed" ProgID="Equation.3" ShapeID="_x0000_i1042" DrawAspect="Content" ObjectID="_1372262121" r:id="rId42"/>
         </w:object>
       </w:r>
       <w:r>
@@ -2983,7 +2983,7 @@
           <v:shape id="_x0000_i1043" type="#_x0000_t75" style="width:13.1pt;height:16.85pt" o:ole="">
             <v:imagedata r:id="rId43" o:title=""/>
           </v:shape>
-          <o:OLEObject Type="Embed" ProgID="Equation.3" ShapeID="_x0000_i1043" DrawAspect="Content" ObjectID="_1372261128" r:id="rId44"/>
+          <o:OLEObject Type="Embed" ProgID="Equation.3" ShapeID="_x0000_i1043" DrawAspect="Content" ObjectID="_1372262122" r:id="rId44"/>
         </w:object>
       </w:r>
       <w:r>
@@ -3186,7 +3186,7 @@
           <v:shape id="_x0000_i1044" type="#_x0000_t75" style="width:12.15pt;height:13.1pt" o:ole="" fillcolor="window">
             <v:imagedata r:id="rId45" o:title=""/>
           </v:shape>
-          <o:OLEObject Type="Embed" ProgID="Equation.3" ShapeID="_x0000_i1044" DrawAspect="Content" ObjectID="_1372261129" r:id="rId46"/>
+          <o:OLEObject Type="Embed" ProgID="Equation.3" ShapeID="_x0000_i1044" DrawAspect="Content" ObjectID="_1372262123" r:id="rId46"/>
         </w:object>
       </w:r>
       <w:r>
@@ -3455,7 +3455,7 @@
           <v:shape id="_x0000_i1045" type="#_x0000_t75" style="width:14.95pt;height:18.25pt" o:ole="">
             <v:imagedata r:id="rId47" o:title=""/>
           </v:shape>
-          <o:OLEObject Type="Embed" ProgID="Equation.3" ShapeID="_x0000_i1045" DrawAspect="Content" ObjectID="_1372261130" r:id="rId48"/>
+          <o:OLEObject Type="Embed" ProgID="Equation.3" ShapeID="_x0000_i1045" DrawAspect="Content" ObjectID="_1372262124" r:id="rId48"/>
         </w:object>
       </w:r>
       <w:r>
@@ -3469,7 +3469,7 @@
           <v:shape id="_x0000_i1046" type="#_x0000_t75" style="width:9.8pt;height:11.2pt" o:ole="">
             <v:imagedata r:id="rId49" o:title=""/>
           </v:shape>
-          <o:OLEObject Type="Embed" ProgID="Equation.3" ShapeID="_x0000_i1046" DrawAspect="Content" ObjectID="_1372261131" r:id="rId50"/>
+          <o:OLEObject Type="Embed" ProgID="Equation.3" ShapeID="_x0000_i1046" DrawAspect="Content" ObjectID="_1372262125" r:id="rId50"/>
         </w:object>
       </w:r>
       <w:r>
@@ -3483,7 +3483,7 @@
           <v:shape id="_x0000_i1047" type="#_x0000_t75" style="width:14.95pt;height:18.25pt" o:ole="">
             <v:imagedata r:id="rId51" o:title=""/>
           </v:shape>
-          <o:OLEObject Type="Embed" ProgID="Equation.3" ShapeID="_x0000_i1047" DrawAspect="Content" ObjectID="_1372261132" r:id="rId52"/>
+          <o:OLEObject Type="Embed" ProgID="Equation.3" ShapeID="_x0000_i1047" DrawAspect="Content" ObjectID="_1372262126" r:id="rId52"/>
         </w:object>
       </w:r>
       <w:r>
@@ -3497,7 +3497,7 @@
           <v:shape id="_x0000_i1048" type="#_x0000_t75" style="width:65pt;height:18.25pt" o:ole="">
             <v:imagedata r:id="rId53" o:title=""/>
           </v:shape>
-          <o:OLEObject Type="Embed" ProgID="Equation.3" ShapeID="_x0000_i1048" DrawAspect="Content" ObjectID="_1372261133" r:id="rId54"/>
+          <o:OLEObject Type="Embed" ProgID="Equation.3" ShapeID="_x0000_i1048" DrawAspect="Content" ObjectID="_1372262127" r:id="rId54"/>
         </w:object>
       </w:r>
       <w:r>
@@ -3511,7 +3511,7 @@
           <v:shape id="_x0000_i1049" type="#_x0000_t75" style="width:70.15pt;height:18.25pt" o:ole="">
             <v:imagedata r:id="rId55" o:title=""/>
           </v:shape>
-          <o:OLEObject Type="Embed" ProgID="Equation.3" ShapeID="_x0000_i1049" DrawAspect="Content" ObjectID="_1372261134" r:id="rId56"/>
+          <o:OLEObject Type="Embed" ProgID="Equation.3" ShapeID="_x0000_i1049" DrawAspect="Content" ObjectID="_1372262128" r:id="rId56"/>
         </w:object>
       </w:r>
       <w:r>
@@ -3525,7 +3525,7 @@
           <v:shape id="_x0000_i1050" type="#_x0000_t75" style="width:16.85pt;height:18.25pt" o:ole="">
             <v:imagedata r:id="rId57" o:title=""/>
           </v:shape>
-          <o:OLEObject Type="Embed" ProgID="Equation.3" ShapeID="_x0000_i1050" DrawAspect="Content" ObjectID="_1372261135" r:id="rId58"/>
+          <o:OLEObject Type="Embed" ProgID="Equation.3" ShapeID="_x0000_i1050" DrawAspect="Content" ObjectID="_1372262129" r:id="rId58"/>
         </w:object>
       </w:r>
       <w:r>
@@ -3577,7 +3577,7 @@
           <v:shape id="_x0000_i1051" type="#_x0000_t75" style="width:14.95pt;height:18.25pt" o:ole="">
             <v:imagedata r:id="rId47" o:title=""/>
           </v:shape>
-          <o:OLEObject Type="Embed" ProgID="Equation.3" ShapeID="_x0000_i1051" DrawAspect="Content" ObjectID="_1372261136" r:id="rId59"/>
+          <o:OLEObject Type="Embed" ProgID="Equation.3" ShapeID="_x0000_i1051" DrawAspect="Content" ObjectID="_1372262130" r:id="rId59"/>
         </w:object>
       </w:r>
       <w:r>
@@ -6435,36 +6435,17 @@
     </w:p>
     <w:p>
       <w:pPr>
-        <w:pStyle w:val="ListParagraph"/>
-        <w:numPr>
-          <w:ilvl w:val="0"/>
-          <w:numId w:val="17"/>
-        </w:numPr>
+        <w:spacing w:line="276" w:lineRule="auto"/>
         <w:jc w:val="both"/>
         <w:rPr>
-          <w:rFonts w:ascii="Times New Roman" w:eastAsia="Times New Roman" w:hAnsi="Times New Roman" w:cs="Times New Roman"/>
           <w:b/>
-          <w:sz w:val="24"/>
-          <w:szCs w:val="24"/>
-        </w:rPr>
-      </w:pPr>
-      <w:r>
-        <w:rPr>
-          <w:rFonts w:ascii="Times New Roman" w:eastAsia="Times New Roman" w:hAnsi="Times New Roman" w:cs="Times New Roman"/>
+        </w:rPr>
+      </w:pPr>
+      <w:r>
+        <w:rPr>
           <w:b/>
-          <w:sz w:val="24"/>
-          <w:szCs w:val="24"/>
-        </w:rPr>
-        <w:t xml:space="preserve">Fault </w:t>
-      </w:r>
-      <w:r>
-        <w:rPr>
-          <w:rFonts w:ascii="Times New Roman" w:eastAsia="Times New Roman" w:hAnsi="Times New Roman" w:cs="Times New Roman"/>
-          <w:b/>
-          <w:sz w:val="24"/>
-          <w:szCs w:val="24"/>
-        </w:rPr>
-        <w:t>initiation</w:t>
+        </w:rPr>
+        <w:t>4.3 STM test package</w:t>
       </w:r>
     </w:p>
     <w:p>
@@ -6472,107 +6453,29 @@
         <w:spacing w:line="276" w:lineRule="auto"/>
         <w:jc w:val="both"/>
       </w:pPr>
-      <w:r>
-        <w:t xml:space="preserve">In the </w:t>
-      </w:r>
     </w:p>
     <w:p>
       <w:pPr>
         <w:spacing w:line="276" w:lineRule="auto"/>
         <w:jc w:val="both"/>
       </w:pPr>
-    </w:p>
-    <w:p>
-      <w:pPr>
-        <w:spacing w:line="276" w:lineRule="auto"/>
-        <w:jc w:val="both"/>
-      </w:pPr>
-      <w:r>
-        <w:t xml:space="preserve">The principles </w:t>
-      </w:r>
-      <w:r>
-        <w:t>of the</w:t>
-      </w:r>
-      <w:r>
-        <w:t xml:space="preserve"> dynamic</w:t>
-      </w:r>
-      <w:r>
-        <w:t xml:space="preserve"> testing framework</w:t>
-      </w:r>
-      <w:r>
-        <w:t xml:space="preserve"> are:</w:t>
-      </w:r>
-    </w:p>
-    <w:p>
-      <w:pPr>
-        <w:pStyle w:val="ListParagraph"/>
-        <w:numPr>
-          <w:ilvl w:val="0"/>
-          <w:numId w:val="2"/>
-        </w:numPr>
-        <w:spacing w:before="120" w:after="0"/>
-        <w:jc w:val="both"/>
-        <w:rPr>
-          <w:rFonts w:ascii="Times New Roman" w:hAnsi="Times New Roman"/>
-          <w:sz w:val="24"/>
-          <w:szCs w:val="24"/>
-        </w:rPr>
-      </w:pPr>
-      <w:r>
-        <w:rPr>
-          <w:rFonts w:ascii="Times New Roman" w:hAnsi="Times New Roman"/>
-          <w:sz w:val="24"/>
-          <w:szCs w:val="24"/>
-        </w:rPr>
-        <w:t>Testing should be automatic and continuous.</w:t>
-      </w:r>
-    </w:p>
-    <w:p>
-      <w:pPr>
-        <w:pStyle w:val="ListParagraph"/>
-        <w:numPr>
-          <w:ilvl w:val="0"/>
-          <w:numId w:val="2"/>
-        </w:numPr>
-        <w:spacing w:after="0"/>
-        <w:jc w:val="both"/>
-        <w:rPr>
-          <w:rFonts w:ascii="Times New Roman" w:hAnsi="Times New Roman"/>
-          <w:sz w:val="24"/>
-          <w:szCs w:val="24"/>
-        </w:rPr>
-      </w:pPr>
-      <w:r>
-        <w:rPr>
-          <w:rFonts w:ascii="Times New Roman" w:hAnsi="Times New Roman"/>
-          <w:sz w:val="24"/>
-          <w:szCs w:val="24"/>
-        </w:rPr>
-        <w:t>The approach should foster exact specification of every unit of code.</w:t>
-      </w:r>
-    </w:p>
-    <w:p>
-      <w:pPr>
-        <w:pStyle w:val="ListParagraph"/>
-        <w:numPr>
-          <w:ilvl w:val="0"/>
-          <w:numId w:val="2"/>
-        </w:numPr>
-        <w:spacing w:after="0"/>
-        <w:jc w:val="both"/>
-        <w:rPr>
-          <w:rFonts w:ascii="Times New Roman" w:hAnsi="Times New Roman"/>
-          <w:sz w:val="24"/>
-          <w:szCs w:val="24"/>
-        </w:rPr>
-      </w:pPr>
-      <w:r>
-        <w:rPr>
-          <w:rFonts w:ascii="Times New Roman" w:hAnsi="Times New Roman"/>
-          <w:sz w:val="24"/>
-          <w:szCs w:val="24"/>
-        </w:rPr>
-        <w:t>Testing should provide assurance of whether a set of specifications is met.</w:t>
+      <w:r>
+        <w:t>In this project a comprehensive test package was put together for the full verification of the STM solver. The test package developed having certain characters in mind: dynamic test package, automatic and continues testing, step by step increase in complexity, t</w:t>
+      </w:r>
+      <w:r>
+        <w:t>he</w:t>
+      </w:r>
+      <w:r>
+        <w:t xml:space="preserve"> test</w:t>
+      </w:r>
+      <w:r>
+        <w:t xml:space="preserve"> approach should foster exact spec</w:t>
+      </w:r>
+      <w:r>
+        <w:t>ification of every unit of code, and finally t</w:t>
+      </w:r>
+      <w:r>
+        <w:t>esting should provide assurance of whether a set of specifications is met.</w:t>
       </w:r>
     </w:p>
     <w:p>
@@ -6874,7 +6777,7 @@
         <w:rPr>
           <w:b/>
         </w:rPr>
-        <w:t>3</w:t>
+        <w:t>4</w:t>
       </w:r>
       <w:r>
         <w:rPr>
@@ -7317,7 +7220,7 @@
         <w:rPr>
           <w:b/>
         </w:rPr>
-        <w:t>3</w:t>
+        <w:t>4</w:t>
       </w:r>
       <w:r>
         <w:rPr>
@@ -8098,19 +8001,38 @@
         <w:rPr>
           <w:rFonts w:ascii="Times New Roman" w:hAnsi="Times New Roman" w:cs="Times New Roman"/>
           <w:i w:val="0"/>
+          <w:sz w:val="24"/>
         </w:rPr>
       </w:pPr>
       <w:r>
         <w:rPr>
           <w:rFonts w:ascii="Times New Roman" w:hAnsi="Times New Roman" w:cs="Times New Roman"/>
           <w:i w:val="0"/>
-        </w:rPr>
-        <w:t xml:space="preserve">4.3.2 </w:t>
+          <w:sz w:val="24"/>
+        </w:rPr>
+        <w:t>4.</w:t>
       </w:r>
       <w:r>
         <w:rPr>
           <w:rFonts w:ascii="Times New Roman" w:hAnsi="Times New Roman" w:cs="Times New Roman"/>
           <w:i w:val="0"/>
+          <w:sz w:val="24"/>
+        </w:rPr>
+        <w:t>4</w:t>
+      </w:r>
+      <w:r>
+        <w:rPr>
+          <w:rFonts w:ascii="Times New Roman" w:hAnsi="Times New Roman" w:cs="Times New Roman"/>
+          <w:i w:val="0"/>
+          <w:sz w:val="24"/>
+        </w:rPr>
+        <w:t xml:space="preserve">.2 </w:t>
+      </w:r>
+      <w:r>
+        <w:rPr>
+          <w:rFonts w:ascii="Times New Roman" w:hAnsi="Times New Roman" w:cs="Times New Roman"/>
+          <w:i w:val="0"/>
+          <w:sz w:val="24"/>
         </w:rPr>
         <w:t>Uniform Flow Tests</w:t>
       </w:r>
@@ -8157,7 +8079,23 @@
           <w:sz w:val="24"/>
           <w:szCs w:val="24"/>
         </w:rPr>
-        <w:t>Advection solver was initially tested with remote boundary condition, where boundary values were defined far field where the machine precision dominates the boundary values. After passing these tests in both unidirectional and bidirectional flow setup the same tests repeated with domain boundaries set close to the Gaussian plume of mass. The detail of test where provided in the case two of analytical solutions. For unidirectional test, numerical results checked versus the exact solution and in the bidirectional flow field, numerical results checked versus the initial mass distribution. All of the above mentioned tests pass the predefined 2nd order accuracy in grid convergence study.</w:t>
+        <w:t>Advection solver was initially tested with remote boundary condition, where boundary values were defined far field where the machine precision dominates the boundary values. After passing these tests in both unidirectional and bidirectional flow setup the same tests repeated with domain boundaries set close to the Gaussian plume of mass. The detail of test where provided in the case two of analytical solutions</w:t>
+      </w:r>
+      <w:r>
+        <w:rPr>
+          <w:rFonts w:ascii="Times New Roman" w:hAnsi="Times New Roman"/>
+          <w:sz w:val="24"/>
+          <w:szCs w:val="24"/>
+        </w:rPr>
+        <w:t xml:space="preserve"> (appendix A2)</w:t>
+      </w:r>
+      <w:r>
+        <w:rPr>
+          <w:rFonts w:ascii="Times New Roman" w:hAnsi="Times New Roman"/>
+          <w:sz w:val="24"/>
+          <w:szCs w:val="24"/>
+        </w:rPr>
+        <w:t>. For unidirectional test, numerical results checked versus the exact solution and in the bidirectional flow field, numerical results checked versus the initial mass distribution. All of the above mentioned tests pass the predefined 2nd order accuracy in grid convergence study.</w:t>
       </w:r>
     </w:p>
     <w:p>
@@ -8714,19 +8652,38 @@
         <w:rPr>
           <w:rFonts w:ascii="Times New Roman" w:hAnsi="Times New Roman" w:cs="Times New Roman"/>
           <w:i w:val="0"/>
+          <w:sz w:val="24"/>
         </w:rPr>
       </w:pPr>
       <w:r>
         <w:rPr>
           <w:rFonts w:ascii="Times New Roman" w:hAnsi="Times New Roman" w:cs="Times New Roman"/>
           <w:i w:val="0"/>
-        </w:rPr>
-        <w:t xml:space="preserve">4.3.3 </w:t>
+          <w:sz w:val="24"/>
+        </w:rPr>
+        <w:t>4.</w:t>
       </w:r>
       <w:r>
         <w:rPr>
           <w:rFonts w:ascii="Times New Roman" w:hAnsi="Times New Roman" w:cs="Times New Roman"/>
           <w:i w:val="0"/>
+          <w:sz w:val="24"/>
+        </w:rPr>
+        <w:t>4</w:t>
+      </w:r>
+      <w:r>
+        <w:rPr>
+          <w:rFonts w:ascii="Times New Roman" w:hAnsi="Times New Roman" w:cs="Times New Roman"/>
+          <w:i w:val="0"/>
+          <w:sz w:val="24"/>
+        </w:rPr>
+        <w:t xml:space="preserve">.3 </w:t>
+      </w:r>
+      <w:r>
+        <w:rPr>
+          <w:rFonts w:ascii="Times New Roman" w:hAnsi="Times New Roman" w:cs="Times New Roman"/>
+          <w:i w:val="0"/>
+          <w:sz w:val="24"/>
         </w:rPr>
         <w:t xml:space="preserve">Test with tidal flow field </w:t>
       </w:r>
@@ -9374,19 +9331,38 @@
         <w:rPr>
           <w:rFonts w:ascii="Times New Roman" w:hAnsi="Times New Roman" w:cs="Times New Roman"/>
           <w:i w:val="0"/>
+          <w:sz w:val="24"/>
         </w:rPr>
       </w:pPr>
       <w:r>
         <w:rPr>
           <w:rFonts w:ascii="Times New Roman" w:hAnsi="Times New Roman" w:cs="Times New Roman"/>
           <w:i w:val="0"/>
-        </w:rPr>
-        <w:t xml:space="preserve">4.3.4 </w:t>
+          <w:sz w:val="24"/>
+        </w:rPr>
+        <w:t>4.</w:t>
       </w:r>
       <w:r>
         <w:rPr>
           <w:rFonts w:ascii="Times New Roman" w:hAnsi="Times New Roman" w:cs="Times New Roman"/>
           <w:i w:val="0"/>
+          <w:sz w:val="24"/>
+        </w:rPr>
+        <w:t>4</w:t>
+      </w:r>
+      <w:r>
+        <w:rPr>
+          <w:rFonts w:ascii="Times New Roman" w:hAnsi="Times New Roman" w:cs="Times New Roman"/>
+          <w:i w:val="0"/>
+          <w:sz w:val="24"/>
+        </w:rPr>
+        <w:t xml:space="preserve">.4 </w:t>
+      </w:r>
+      <w:r>
+        <w:rPr>
+          <w:rFonts w:ascii="Times New Roman" w:hAnsi="Times New Roman" w:cs="Times New Roman"/>
+          <w:i w:val="0"/>
+          <w:sz w:val="24"/>
         </w:rPr>
         <w:t xml:space="preserve">Test with spatially varying coefficient and flow field  </w:t>
       </w:r>
@@ -9518,6 +9494,7 @@
       <w:r>
         <w:rPr>
           <w:b w:val="0"/>
+          <w:noProof/>
           <w:sz w:val="20"/>
         </w:rPr>
         <w:t>13</w:t>
@@ -9591,12 +9568,47 @@
           <w:rFonts w:ascii="Times New Roman" w:hAnsi="Times New Roman" w:cs="Times New Roman"/>
           <w:i w:val="0"/>
         </w:rPr>
-        <w:t>4.4 Detected errors</w:t>
-      </w:r>
-    </w:p>
-    <w:p>
-      <w:r>
-        <w:t xml:space="preserve">The two following errors were detected utilizing the transport test suite. One of the errors was a programming error and the other was an inconsistency  in the introduction of the source term.  </w:t>
+        <w:t>4.</w:t>
+      </w:r>
+      <w:r>
+        <w:rPr>
+          <w:rFonts w:ascii="Times New Roman" w:hAnsi="Times New Roman" w:cs="Times New Roman"/>
+          <w:i w:val="0"/>
+        </w:rPr>
+        <w:t xml:space="preserve">5 </w:t>
+      </w:r>
+      <w:r>
+        <w:rPr>
+          <w:rFonts w:ascii="Times New Roman" w:hAnsi="Times New Roman" w:cs="Times New Roman"/>
+          <w:i w:val="0"/>
+        </w:rPr>
+        <w:t xml:space="preserve"> Detected errors</w:t>
+      </w:r>
+    </w:p>
+    <w:p>
+      <w:pPr>
+        <w:jc w:val="both"/>
+      </w:pPr>
+      <w:r>
+        <w:t>In the STM verification process, m</w:t>
+      </w:r>
+      <w:r>
+        <w:t xml:space="preserve">any initial programming errors was found and fixed in the level of unit testing. </w:t>
+      </w:r>
+      <w:r>
+        <w:t>Then, i</w:t>
+      </w:r>
+      <w:r>
+        <w:t xml:space="preserve">n the </w:t>
+      </w:r>
+      <w:r>
+        <w:t>next</w:t>
+      </w:r>
+      <w:r>
+        <w:t xml:space="preserve"> level of testing (algorithm and system testing) </w:t>
+      </w:r>
+      <w:r>
+        <w:t xml:space="preserve"> two following errors were detected utilizing the transport test suite. One of the errors was a programming error and the other was an inconsistency  in the introduction of the source term.  </w:t>
       </w:r>
     </w:p>
     <w:p>
@@ -9606,21 +9618,32 @@
         <w:rPr>
           <w:rFonts w:ascii="Times New Roman" w:hAnsi="Times New Roman" w:cs="Times New Roman"/>
           <w:i w:val="0"/>
+          <w:sz w:val="24"/>
         </w:rPr>
       </w:pPr>
       <w:r>
         <w:rPr>
           <w:rFonts w:ascii="Times New Roman" w:hAnsi="Times New Roman" w:cs="Times New Roman"/>
           <w:i w:val="0"/>
-        </w:rPr>
-        <w:t xml:space="preserve">4.4.1 </w:t>
+          <w:sz w:val="24"/>
+        </w:rPr>
+        <w:t>4.</w:t>
       </w:r>
       <w:r>
         <w:rPr>
           <w:rFonts w:ascii="Times New Roman" w:hAnsi="Times New Roman" w:cs="Times New Roman"/>
           <w:i w:val="0"/>
-        </w:rPr>
-        <w:t>Algorithmic error in advection</w:t>
+          <w:sz w:val="24"/>
+        </w:rPr>
+        <w:t>5</w:t>
+      </w:r>
+      <w:r>
+        <w:rPr>
+          <w:rFonts w:ascii="Times New Roman" w:hAnsi="Times New Roman" w:cs="Times New Roman"/>
+          <w:i w:val="0"/>
+          <w:sz w:val="24"/>
+        </w:rPr>
+        <w:t>.1 Algorithmic error in advection</w:t>
       </w:r>
     </w:p>
     <w:p>
@@ -9862,21 +9885,32 @@
         <w:rPr>
           <w:rFonts w:ascii="Times New Roman" w:hAnsi="Times New Roman" w:cs="Times New Roman"/>
           <w:i w:val="0"/>
+          <w:sz w:val="24"/>
         </w:rPr>
       </w:pPr>
       <w:r>
         <w:rPr>
           <w:rFonts w:ascii="Times New Roman" w:hAnsi="Times New Roman" w:cs="Times New Roman"/>
           <w:i w:val="0"/>
-        </w:rPr>
-        <w:t xml:space="preserve">4.4.2 </w:t>
+          <w:sz w:val="24"/>
+        </w:rPr>
+        <w:t>4.</w:t>
       </w:r>
       <w:r>
         <w:rPr>
           <w:rFonts w:ascii="Times New Roman" w:hAnsi="Times New Roman" w:cs="Times New Roman"/>
           <w:i w:val="0"/>
-        </w:rPr>
-        <w:t xml:space="preserve">Bug in imposing  the boundary condition of diffusion </w:t>
+          <w:sz w:val="24"/>
+        </w:rPr>
+        <w:t>5</w:t>
+      </w:r>
+      <w:r>
+        <w:rPr>
+          <w:rFonts w:ascii="Times New Roman" w:hAnsi="Times New Roman" w:cs="Times New Roman"/>
+          <w:i w:val="0"/>
+          <w:sz w:val="24"/>
+        </w:rPr>
+        <w:t xml:space="preserve">.2 Bug in imposing  the boundary condition of diffusion </w:t>
       </w:r>
     </w:p>
     <w:p>
@@ -29562,11 +29596,11 @@
           </c:yVal>
           <c:smooth val="1"/>
         </c:ser>
-        <c:axId val="117923200"/>
-        <c:axId val="118037888"/>
+        <c:axId val="139002624"/>
+        <c:axId val="139050368"/>
       </c:scatterChart>
       <c:valAx>
-        <c:axId val="117923200"/>
+        <c:axId val="139002624"/>
         <c:scaling>
           <c:orientation val="minMax"/>
           <c:max val="16.5"/>
@@ -29616,12 +29650,12 @@
         <c:numFmt formatCode="General" sourceLinked="1"/>
         <c:majorTickMark val="in"/>
         <c:tickLblPos val="none"/>
-        <c:crossAx val="118037888"/>
+        <c:crossAx val="139050368"/>
         <c:crosses val="autoZero"/>
         <c:crossBetween val="midCat"/>
       </c:valAx>
       <c:valAx>
-        <c:axId val="118037888"/>
+        <c:axId val="139050368"/>
         <c:scaling>
           <c:orientation val="minMax"/>
           <c:max val="1.1000000000000001"/>
@@ -29666,7 +29700,7 @@
             <a:endParaRPr lang="en-US"/>
           </a:p>
         </c:txPr>
-        <c:crossAx val="117923200"/>
+        <c:crossAx val="139002624"/>
         <c:crosses val="autoZero"/>
         <c:crossBetween val="midCat"/>
       </c:valAx>

</xml_diff>

<commit_message>
Page making and table of contents
</commit_message>
<xml_diff>
--- a/stm/documents/algorithm_and_tests/Final_report_KZ_FB_ver_1.docx
+++ b/stm/documents/algorithm_and_tests/Final_report_KZ_FB_ver_1.docx
@@ -67,7 +67,243 @@
         <w:jc w:val="center"/>
       </w:pPr>
       <w:r>
-        <w:t>by</w:t>
+        <w:drawing>
+          <wp:inline distT="0" distB="0" distL="0" distR="0">
+            <wp:extent cx="914400" cy="947562"/>
+            <wp:effectExtent l="19050" t="0" r="0" b="0"/>
+            <wp:docPr id="6" name="Object 2"/>
+            <wp:cNvGraphicFramePr/>
+            <a:graphic xmlns:a="http://schemas.openxmlformats.org/drawingml/2006/main">
+              <a:graphicData uri="http://schemas.openxmlformats.org/drawingml/2006/lockedCanvas">
+                <lc:lockedCanvas xmlns:lc="http://schemas.openxmlformats.org/drawingml/2006/lockedCanvas">
+                  <a:nvGrpSpPr>
+                    <a:cNvPr id="0" name=""/>
+                    <a:cNvGrpSpPr/>
+                  </a:nvGrpSpPr>
+                  <a:grpSpPr>
+                    <a:xfrm>
+                      <a:off x="0" y="0"/>
+                      <a:ext cx="914400" cy="947562"/>
+                      <a:chOff x="4572000" y="5638800"/>
+                      <a:chExt cx="914400" cy="947562"/>
+                    </a:xfrm>
+                  </a:grpSpPr>
+                  <a:grpSp>
+                    <a:nvGrpSpPr>
+                      <a:cNvPr id="14" name="Group 13"/>
+                      <a:cNvGrpSpPr/>
+                    </a:nvGrpSpPr>
+                    <a:grpSpPr>
+                      <a:xfrm>
+                        <a:off x="4572000" y="5638800"/>
+                        <a:ext cx="914400" cy="947562"/>
+                        <a:chOff x="838200" y="609600"/>
+                        <a:chExt cx="1764796" cy="1828800"/>
+                      </a:xfrm>
+                    </a:grpSpPr>
+                    <a:sp>
+                      <a:nvSpPr>
+                        <a:cNvPr id="13" name="Oval 12"/>
+                        <a:cNvSpPr/>
+                      </a:nvSpPr>
+                      <a:spPr>
+                        <a:xfrm>
+                          <a:off x="844298" y="609600"/>
+                          <a:ext cx="1752600" cy="1828800"/>
+                        </a:xfrm>
+                        <a:prstGeom prst="ellipse">
+                          <a:avLst/>
+                        </a:prstGeom>
+                        <a:solidFill>
+                          <a:schemeClr val="bg1"/>
+                        </a:solidFill>
+                        <a:ln>
+                          <a:solidFill>
+                            <a:schemeClr val="bg1"/>
+                          </a:solidFill>
+                        </a:ln>
+                      </a:spPr>
+                      <a:txSp>
+                        <a:txBody>
+                          <a:bodyPr rtlCol="0" anchor="ctr"/>
+                          <a:lstStyle>
+                            <a:defPPr>
+                              <a:defRPr lang="en-US"/>
+                            </a:defPPr>
+                            <a:lvl1pPr algn="l" rtl="0" fontAlgn="base">
+                              <a:spcBef>
+                                <a:spcPct val="0"/>
+                              </a:spcBef>
+                              <a:spcAft>
+                                <a:spcPct val="0"/>
+                              </a:spcAft>
+                              <a:defRPr kern="1200">
+                                <a:solidFill>
+                                  <a:schemeClr val="lt1"/>
+                                </a:solidFill>
+                                <a:latin typeface="+mn-lt"/>
+                                <a:ea typeface="+mn-ea"/>
+                                <a:cs typeface="+mn-cs"/>
+                              </a:defRPr>
+                            </a:lvl1pPr>
+                            <a:lvl2pPr marL="457200" algn="l" rtl="0" fontAlgn="base">
+                              <a:spcBef>
+                                <a:spcPct val="0"/>
+                              </a:spcBef>
+                              <a:spcAft>
+                                <a:spcPct val="0"/>
+                              </a:spcAft>
+                              <a:defRPr kern="1200">
+                                <a:solidFill>
+                                  <a:schemeClr val="lt1"/>
+                                </a:solidFill>
+                                <a:latin typeface="+mn-lt"/>
+                                <a:ea typeface="+mn-ea"/>
+                                <a:cs typeface="+mn-cs"/>
+                              </a:defRPr>
+                            </a:lvl2pPr>
+                            <a:lvl3pPr marL="914400" algn="l" rtl="0" fontAlgn="base">
+                              <a:spcBef>
+                                <a:spcPct val="0"/>
+                              </a:spcBef>
+                              <a:spcAft>
+                                <a:spcPct val="0"/>
+                              </a:spcAft>
+                              <a:defRPr kern="1200">
+                                <a:solidFill>
+                                  <a:schemeClr val="lt1"/>
+                                </a:solidFill>
+                                <a:latin typeface="+mn-lt"/>
+                                <a:ea typeface="+mn-ea"/>
+                                <a:cs typeface="+mn-cs"/>
+                              </a:defRPr>
+                            </a:lvl3pPr>
+                            <a:lvl4pPr marL="1371600" algn="l" rtl="0" fontAlgn="base">
+                              <a:spcBef>
+                                <a:spcPct val="0"/>
+                              </a:spcBef>
+                              <a:spcAft>
+                                <a:spcPct val="0"/>
+                              </a:spcAft>
+                              <a:defRPr kern="1200">
+                                <a:solidFill>
+                                  <a:schemeClr val="lt1"/>
+                                </a:solidFill>
+                                <a:latin typeface="+mn-lt"/>
+                                <a:ea typeface="+mn-ea"/>
+                                <a:cs typeface="+mn-cs"/>
+                              </a:defRPr>
+                            </a:lvl4pPr>
+                            <a:lvl5pPr marL="1828800" algn="l" rtl="0" fontAlgn="base">
+                              <a:spcBef>
+                                <a:spcPct val="0"/>
+                              </a:spcBef>
+                              <a:spcAft>
+                                <a:spcPct val="0"/>
+                              </a:spcAft>
+                              <a:defRPr kern="1200">
+                                <a:solidFill>
+                                  <a:schemeClr val="lt1"/>
+                                </a:solidFill>
+                                <a:latin typeface="+mn-lt"/>
+                                <a:ea typeface="+mn-ea"/>
+                                <a:cs typeface="+mn-cs"/>
+                              </a:defRPr>
+                            </a:lvl5pPr>
+                            <a:lvl6pPr marL="2286000" algn="l" defTabSz="914400" rtl="0" eaLnBrk="1" latinLnBrk="0" hangingPunct="1">
+                              <a:defRPr kern="1200">
+                                <a:solidFill>
+                                  <a:schemeClr val="lt1"/>
+                                </a:solidFill>
+                                <a:latin typeface="+mn-lt"/>
+                                <a:ea typeface="+mn-ea"/>
+                                <a:cs typeface="+mn-cs"/>
+                              </a:defRPr>
+                            </a:lvl6pPr>
+                            <a:lvl7pPr marL="2743200" algn="l" defTabSz="914400" rtl="0" eaLnBrk="1" latinLnBrk="0" hangingPunct="1">
+                              <a:defRPr kern="1200">
+                                <a:solidFill>
+                                  <a:schemeClr val="lt1"/>
+                                </a:solidFill>
+                                <a:latin typeface="+mn-lt"/>
+                                <a:ea typeface="+mn-ea"/>
+                                <a:cs typeface="+mn-cs"/>
+                              </a:defRPr>
+                            </a:lvl7pPr>
+                            <a:lvl8pPr marL="3200400" algn="l" defTabSz="914400" rtl="0" eaLnBrk="1" latinLnBrk="0" hangingPunct="1">
+                              <a:defRPr kern="1200">
+                                <a:solidFill>
+                                  <a:schemeClr val="lt1"/>
+                                </a:solidFill>
+                                <a:latin typeface="+mn-lt"/>
+                                <a:ea typeface="+mn-ea"/>
+                                <a:cs typeface="+mn-cs"/>
+                              </a:defRPr>
+                            </a:lvl8pPr>
+                            <a:lvl9pPr marL="3657600" algn="l" defTabSz="914400" rtl="0" eaLnBrk="1" latinLnBrk="0" hangingPunct="1">
+                              <a:defRPr kern="1200">
+                                <a:solidFill>
+                                  <a:schemeClr val="lt1"/>
+                                </a:solidFill>
+                                <a:latin typeface="+mn-lt"/>
+                                <a:ea typeface="+mn-ea"/>
+                                <a:cs typeface="+mn-cs"/>
+                              </a:defRPr>
+                            </a:lvl9pPr>
+                          </a:lstStyle>
+                          <a:p>
+                            <a:pPr algn="ctr"/>
+                            <a:endParaRPr lang="en-US"/>
+                          </a:p>
+                        </a:txBody>
+                        <a:useSpRect/>
+                      </a:txSp>
+                      <a:style>
+                        <a:lnRef idx="2">
+                          <a:schemeClr val="accent1">
+                            <a:shade val="50000"/>
+                          </a:schemeClr>
+                        </a:lnRef>
+                        <a:fillRef idx="1">
+                          <a:schemeClr val="accent1"/>
+                        </a:fillRef>
+                        <a:effectRef idx="0">
+                          <a:schemeClr val="accent1"/>
+                        </a:effectRef>
+                        <a:fontRef idx="minor">
+                          <a:schemeClr val="lt1"/>
+                        </a:fontRef>
+                      </a:style>
+                    </a:sp>
+                    <a:pic>
+                      <a:nvPicPr>
+                        <a:cNvPr id="12" name="Picture 11" descr="seal_blue-gold.png"/>
+                        <a:cNvPicPr>
+                          <a:picLocks noChangeAspect="1"/>
+                        </a:cNvPicPr>
+                      </a:nvPicPr>
+                      <a:blipFill>
+                        <a:blip r:embed="rId8" cstate="print"/>
+                        <a:stretch>
+                          <a:fillRect/>
+                        </a:stretch>
+                      </a:blipFill>
+                      <a:spPr>
+                        <a:xfrm>
+                          <a:off x="838200" y="616456"/>
+                          <a:ext cx="1764796" cy="1815088"/>
+                        </a:xfrm>
+                        <a:prstGeom prst="rect">
+                          <a:avLst/>
+                        </a:prstGeom>
+                      </a:spPr>
+                    </a:pic>
+                  </a:grpSp>
+                </lc:lockedCanvas>
+              </a:graphicData>
+            </a:graphic>
+          </wp:inline>
+        </w:drawing>
       </w:r>
     </w:p>
     <w:p>
@@ -75,23 +311,150 @@
         <w:spacing w:line="276" w:lineRule="auto"/>
         <w:jc w:val="center"/>
       </w:pPr>
+      <w:proofErr w:type="spellStart"/>
+      <w:r>
+        <w:t>Fabián</w:t>
+      </w:r>
+      <w:proofErr w:type="spellEnd"/>
+      <w:r>
+        <w:t xml:space="preserve"> A. </w:t>
+      </w:r>
+      <w:proofErr w:type="spellStart"/>
+      <w:r>
+        <w:t>Bombardelli</w:t>
+      </w:r>
+      <w:proofErr w:type="spellEnd"/>
     </w:p>
     <w:p>
       <w:pPr>
         <w:spacing w:line="276" w:lineRule="auto"/>
         <w:jc w:val="center"/>
       </w:pPr>
+      <w:r>
+        <w:t>Kaveh Zamani</w:t>
+      </w:r>
+    </w:p>
+    <w:p>
+      <w:pPr>
+        <w:spacing w:line="276" w:lineRule="auto"/>
+        <w:jc w:val="center"/>
+      </w:pPr>
+      <w:r>
+        <w:t xml:space="preserve">James </w:t>
+      </w:r>
       <w:proofErr w:type="spellStart"/>
       <w:r>
-        <w:t>Fabián</w:t>
+        <w:t>Kohne</w:t>
       </w:r>
       <w:proofErr w:type="spellEnd"/>
-      <w:r>
-        <w:t xml:space="preserve"> A. </w:t>
+    </w:p>
+    <w:p>
+      <w:pPr>
+        <w:spacing w:line="276" w:lineRule="auto"/>
+        <w:jc w:val="center"/>
+      </w:pPr>
+      <w:r>
+        <w:t>Joseph Waltz</w:t>
+      </w:r>
+    </w:p>
+    <w:p>
+      <w:pPr>
+        <w:spacing w:line="276" w:lineRule="auto"/>
+        <w:jc w:val="center"/>
+      </w:pPr>
+    </w:p>
+    <w:p>
+      <w:pPr>
+        <w:spacing w:line="276" w:lineRule="auto"/>
+        <w:jc w:val="center"/>
+      </w:pPr>
+    </w:p>
+    <w:p>
+      <w:pPr>
+        <w:spacing w:line="276" w:lineRule="auto"/>
+        <w:jc w:val="center"/>
+      </w:pPr>
+      <w:r>
+        <w:drawing>
+          <wp:inline distT="0" distB="0" distL="0" distR="0">
+            <wp:extent cx="931863" cy="990600"/>
+            <wp:effectExtent l="0" t="0" r="0" b="0"/>
+            <wp:docPr id="5" name="Picture 1" descr="dwranim"/>
+            <wp:cNvGraphicFramePr/>
+            <a:graphic xmlns:a="http://schemas.openxmlformats.org/drawingml/2006/main">
+              <a:graphicData uri="http://schemas.openxmlformats.org/drawingml/2006/picture">
+                <pic:pic xmlns:pic="http://schemas.openxmlformats.org/drawingml/2006/picture">
+                  <pic:nvPicPr>
+                    <pic:cNvPr id="6" name="Picture 13" descr="dwranim"/>
+                    <pic:cNvPicPr>
+                      <a:picLocks noChangeAspect="1" noChangeArrowheads="1"/>
+                    </pic:cNvPicPr>
+                  </pic:nvPicPr>
+                  <pic:blipFill>
+                    <a:blip r:embed="rId9" cstate="print"/>
+                    <a:srcRect/>
+                    <a:stretch>
+                      <a:fillRect/>
+                    </a:stretch>
+                  </pic:blipFill>
+                  <pic:spPr bwMode="auto">
+                    <a:xfrm>
+                      <a:off x="0" y="0"/>
+                      <a:ext cx="931863" cy="990600"/>
+                    </a:xfrm>
+                    <a:prstGeom prst="rect">
+                      <a:avLst/>
+                    </a:prstGeom>
+                    <a:noFill/>
+                    <a:ln w="9525">
+                      <a:noFill/>
+                      <a:miter lim="800000"/>
+                      <a:headEnd/>
+                      <a:tailEnd/>
+                    </a:ln>
+                  </pic:spPr>
+                </pic:pic>
+              </a:graphicData>
+            </a:graphic>
+          </wp:inline>
+        </w:drawing>
+      </w:r>
+    </w:p>
+    <w:p>
+      <w:pPr>
+        <w:spacing w:line="276" w:lineRule="auto"/>
+        <w:jc w:val="center"/>
+        <w:rPr>
+          <w:b/>
+        </w:rPr>
+      </w:pPr>
+      <w:r>
+        <w:rPr>
+          <w:b/>
+        </w:rPr>
+        <w:t>Work team</w:t>
+      </w:r>
+    </w:p>
+    <w:p>
+      <w:pPr>
+        <w:spacing w:line="276" w:lineRule="auto"/>
+        <w:jc w:val="center"/>
+      </w:pPr>
+      <w:r>
+        <w:t>Dr. Jamie Anderson (Project Manager)</w:t>
+      </w:r>
+    </w:p>
+    <w:p>
+      <w:pPr>
+        <w:spacing w:line="276" w:lineRule="auto"/>
+        <w:jc w:val="center"/>
+      </w:pPr>
+      <w:r>
+        <w:t xml:space="preserve">Dr. Eli </w:t>
       </w:r>
       <w:proofErr w:type="spellStart"/>
       <w:r>
-        <w:t>Bombardelli</w:t>
+        <w:t>Ateljevich</w:t>
       </w:r>
       <w:proofErr w:type="spellEnd"/>
     </w:p>
@@ -101,8 +464,13 @@
         <w:jc w:val="center"/>
       </w:pPr>
       <w:r>
-        <w:t>Kaveh Zamani</w:t>
-      </w:r>
+        <w:t xml:space="preserve">Mr. Patrick </w:t>
+      </w:r>
+      <w:proofErr w:type="spellStart"/>
+      <w:r>
+        <w:t>Luzuriaga</w:t>
+      </w:r>
+      <w:proofErr w:type="spellEnd"/>
     </w:p>
     <w:p>
       <w:pPr>
@@ -110,112 +478,13 @@
         <w:jc w:val="center"/>
       </w:pPr>
       <w:r>
-        <w:t xml:space="preserve">James </w:t>
+        <w:t xml:space="preserve">Dr. Kevin </w:t>
       </w:r>
       <w:proofErr w:type="spellStart"/>
       <w:r>
-        <w:t>Kohne</w:t>
+        <w:t>Kuo</w:t>
       </w:r>
       <w:proofErr w:type="spellEnd"/>
-    </w:p>
-    <w:p>
-      <w:pPr>
-        <w:spacing w:line="276" w:lineRule="auto"/>
-        <w:jc w:val="center"/>
-      </w:pPr>
-      <w:r>
-        <w:t>Joseph Waltz</w:t>
-      </w:r>
-    </w:p>
-    <w:p>
-      <w:pPr>
-        <w:spacing w:line="276" w:lineRule="auto"/>
-        <w:jc w:val="center"/>
-      </w:pPr>
-    </w:p>
-    <w:p>
-      <w:pPr>
-        <w:spacing w:line="276" w:lineRule="auto"/>
-        <w:jc w:val="center"/>
-      </w:pPr>
-    </w:p>
-    <w:p>
-      <w:pPr>
-        <w:spacing w:line="276" w:lineRule="auto"/>
-        <w:jc w:val="center"/>
-      </w:pPr>
-    </w:p>
-    <w:p>
-      <w:pPr>
-        <w:spacing w:line="276" w:lineRule="auto"/>
-        <w:jc w:val="center"/>
-        <w:rPr>
-          <w:b/>
-        </w:rPr>
-      </w:pPr>
-      <w:r>
-        <w:rPr>
-          <w:b/>
-        </w:rPr>
-        <w:t>Work team</w:t>
-      </w:r>
-    </w:p>
-    <w:p>
-      <w:pPr>
-        <w:spacing w:line="276" w:lineRule="auto"/>
-        <w:jc w:val="center"/>
-      </w:pPr>
-      <w:r>
-        <w:t>Dr. Jamie Anderson (Project Manager)</w:t>
-      </w:r>
-    </w:p>
-    <w:p>
-      <w:pPr>
-        <w:spacing w:line="276" w:lineRule="auto"/>
-        <w:jc w:val="center"/>
-      </w:pPr>
-      <w:r>
-        <w:t xml:space="preserve">Dr. Eli </w:t>
-      </w:r>
-      <w:proofErr w:type="spellStart"/>
-      <w:r>
-        <w:t>Ateljevich</w:t>
-      </w:r>
-      <w:proofErr w:type="spellEnd"/>
-    </w:p>
-    <w:p>
-      <w:pPr>
-        <w:spacing w:line="276" w:lineRule="auto"/>
-        <w:jc w:val="center"/>
-      </w:pPr>
-      <w:r>
-        <w:t xml:space="preserve">Mr. Patrick </w:t>
-      </w:r>
-      <w:proofErr w:type="spellStart"/>
-      <w:r>
-        <w:t>Luzuriaga</w:t>
-      </w:r>
-      <w:proofErr w:type="spellEnd"/>
-    </w:p>
-    <w:p>
-      <w:pPr>
-        <w:spacing w:line="276" w:lineRule="auto"/>
-        <w:jc w:val="center"/>
-      </w:pPr>
-      <w:r>
-        <w:t xml:space="preserve">Dr. Kevin </w:t>
-      </w:r>
-      <w:proofErr w:type="spellStart"/>
-      <w:r>
-        <w:t>Kuo</w:t>
-      </w:r>
-      <w:proofErr w:type="spellEnd"/>
-    </w:p>
-    <w:p>
-      <w:pPr>
-        <w:spacing w:line="276" w:lineRule="auto"/>
-        <w:jc w:val="center"/>
-      </w:pPr>
     </w:p>
     <w:p>
       <w:pPr>
@@ -492,13 +761,11 @@
         <w:spacing w:line="360" w:lineRule="auto"/>
         <w:rPr>
           <w:rFonts w:ascii="Georgia" w:hAnsi="Georgia"/>
-          <w:lang/>
         </w:rPr>
       </w:pPr>
       <w:r>
         <w:rPr>
           <w:rFonts w:ascii="Georgia" w:hAnsi="Georgia"/>
-          <w:lang/>
         </w:rPr>
         <w:t>2.1</w:t>
       </w:r>
@@ -508,13 +775,11 @@
         <w:spacing w:line="360" w:lineRule="auto"/>
         <w:rPr>
           <w:rFonts w:ascii="Georgia" w:hAnsi="Georgia"/>
-          <w:lang/>
         </w:rPr>
       </w:pPr>
       <w:r>
         <w:rPr>
           <w:rFonts w:ascii="Georgia" w:hAnsi="Georgia"/>
-          <w:lang/>
         </w:rPr>
         <w:t>2.2</w:t>
       </w:r>
@@ -524,13 +789,11 @@
         <w:spacing w:line="360" w:lineRule="auto"/>
         <w:rPr>
           <w:rFonts w:ascii="Georgia" w:hAnsi="Georgia"/>
-          <w:lang/>
         </w:rPr>
       </w:pPr>
       <w:r>
         <w:rPr>
           <w:rFonts w:ascii="Georgia" w:hAnsi="Georgia"/>
-          <w:lang/>
         </w:rPr>
         <w:t>2.3</w:t>
       </w:r>
@@ -540,13 +803,11 @@
         <w:spacing w:line="360" w:lineRule="auto"/>
         <w:rPr>
           <w:rFonts w:ascii="Georgia" w:hAnsi="Georgia"/>
-          <w:lang/>
         </w:rPr>
       </w:pPr>
       <w:r>
         <w:rPr>
           <w:rFonts w:ascii="Georgia" w:hAnsi="Georgia"/>
-          <w:lang/>
         </w:rPr>
         <w:t>...</w:t>
       </w:r>
@@ -853,7 +1114,6 @@
         <w:spacing w:line="360" w:lineRule="auto"/>
         <w:rPr>
           <w:rFonts w:ascii="Georgia" w:hAnsi="Georgia"/>
-          <w:lang/>
         </w:rPr>
       </w:pPr>
     </w:p>
@@ -3765,7 +4025,7 @@
                     </pic:cNvPicPr>
                   </pic:nvPicPr>
                   <pic:blipFill>
-                    <a:blip r:embed="rId8" cstate="print"/>
+                    <a:blip r:embed="rId10" cstate="print"/>
                     <a:srcRect l="50476" t="15715" r="10001" b="39333"/>
                     <a:stretch>
                       <a:fillRect/>
@@ -4276,19 +4536,7 @@
             <w:rPr>
               <w:rFonts w:ascii="Cambria Math" w:hAnsi="Cambria Math"/>
             </w:rPr>
-            <m:t xml:space="preserve">+Sink+Source    </m:t>
-          </m:r>
-          <m:r>
-            <w:rPr>
-              <w:rFonts w:ascii="Cambria Math" w:hAnsi="Cambria Math"/>
-            </w:rPr>
-            <m:t xml:space="preserve">                                     </m:t>
-          </m:r>
-          <m:r>
-            <w:rPr>
-              <w:rFonts w:ascii="Cambria Math" w:hAnsi="Cambria Math"/>
-            </w:rPr>
-            <m:t xml:space="preserve">(1.1)   </m:t>
+            <m:t xml:space="preserve">+Sink+Source                                         (1.1)   </m:t>
           </m:r>
         </m:oMath>
       </m:oMathPara>
@@ -4326,9 +4574,9 @@
             <o:lock v:ext="edit" aspectratio="t"/>
           </v:shapetype>
           <v:shape id="_x0000_i1025" type="#_x0000_t75" style="width:12.15pt;height:13.1pt" o:ole="">
-            <v:imagedata r:id="rId9" o:title=""/>
+            <v:imagedata r:id="rId11" o:title=""/>
           </v:shape>
-          <o:OLEObject Type="Embed" ProgID="Equation.3" ShapeID="_x0000_i1025" DrawAspect="Content" ObjectID="_1372265660" r:id="rId10"/>
+          <o:OLEObject Type="Embed" ProgID="Equation.3" ShapeID="_x0000_i1025" DrawAspect="Content" ObjectID="_1372265862" r:id="rId12"/>
         </w:object>
       </w:r>
       <w:r>
@@ -4349,9 +4597,9 @@
         </w:rPr>
         <w:object w:dxaOrig="240" w:dyaOrig="279">
           <v:shape id="_x0000_i1026" type="#_x0000_t75" style="width:12.15pt;height:14.05pt" o:ole="">
-            <v:imagedata r:id="rId11" o:title=""/>
+            <v:imagedata r:id="rId13" o:title=""/>
           </v:shape>
-          <o:OLEObject Type="Embed" ProgID="Equation.3" ShapeID="_x0000_i1026" DrawAspect="Content" ObjectID="_1372265661" r:id="rId12"/>
+          <o:OLEObject Type="Embed" ProgID="Equation.3" ShapeID="_x0000_i1026" DrawAspect="Content" ObjectID="_1372265863" r:id="rId14"/>
         </w:object>
       </w:r>
       <w:r>
@@ -4369,9 +4617,9 @@
         </w:rPr>
         <w:object w:dxaOrig="240" w:dyaOrig="320">
           <v:shape id="_x0000_i1027" type="#_x0000_t75" style="width:12.15pt;height:15.9pt" o:ole="">
-            <v:imagedata r:id="rId13" o:title=""/>
+            <v:imagedata r:id="rId15" o:title=""/>
           </v:shape>
-          <o:OLEObject Type="Embed" ProgID="Equation.3" ShapeID="_x0000_i1027" DrawAspect="Content" ObjectID="_1372265662" r:id="rId14"/>
+          <o:OLEObject Type="Embed" ProgID="Equation.3" ShapeID="_x0000_i1027" DrawAspect="Content" ObjectID="_1372265864" r:id="rId16"/>
         </w:object>
       </w:r>
       <w:r>
@@ -4392,9 +4640,9 @@
         </w:rPr>
         <w:object w:dxaOrig="260" w:dyaOrig="260">
           <v:shape id="_x0000_i1028" type="#_x0000_t75" style="width:13.1pt;height:13.1pt" o:ole="">
-            <v:imagedata r:id="rId15" o:title=""/>
+            <v:imagedata r:id="rId17" o:title=""/>
           </v:shape>
-          <o:OLEObject Type="Embed" ProgID="Equation.3" ShapeID="_x0000_i1028" DrawAspect="Content" ObjectID="_1372265663" r:id="rId16"/>
+          <o:OLEObject Type="Embed" ProgID="Equation.3" ShapeID="_x0000_i1028" DrawAspect="Content" ObjectID="_1372265865" r:id="rId18"/>
         </w:object>
       </w:r>
       <w:r>
@@ -4415,9 +4663,9 @@
         </w:rPr>
         <w:object w:dxaOrig="240" w:dyaOrig="260">
           <v:shape id="_x0000_i1029" type="#_x0000_t75" style="width:12.15pt;height:13.1pt" o:ole="">
-            <v:imagedata r:id="rId17" o:title=""/>
+            <v:imagedata r:id="rId19" o:title=""/>
           </v:shape>
-          <o:OLEObject Type="Embed" ProgID="Equation.3" ShapeID="_x0000_i1029" DrawAspect="Content" ObjectID="_1372265664" r:id="rId18"/>
+          <o:OLEObject Type="Embed" ProgID="Equation.3" ShapeID="_x0000_i1029" DrawAspect="Content" ObjectID="_1372265866" r:id="rId20"/>
         </w:object>
       </w:r>
       <w:r>
@@ -4438,9 +4686,9 @@
         </w:rPr>
         <w:object w:dxaOrig="260" w:dyaOrig="260">
           <v:shape id="_x0000_i1030" type="#_x0000_t75" style="width:13.1pt;height:13.1pt" o:ole="">
-            <v:imagedata r:id="rId19" o:title=""/>
+            <v:imagedata r:id="rId21" o:title=""/>
           </v:shape>
-          <o:OLEObject Type="Embed" ProgID="Equation.3" ShapeID="_x0000_i1030" DrawAspect="Content" ObjectID="_1372265665" r:id="rId20"/>
+          <o:OLEObject Type="Embed" ProgID="Equation.3" ShapeID="_x0000_i1030" DrawAspect="Content" ObjectID="_1372265867" r:id="rId22"/>
         </w:object>
       </w:r>
       <w:r>
@@ -4461,9 +4709,9 @@
         </w:rPr>
         <w:object w:dxaOrig="279" w:dyaOrig="340">
           <v:shape id="_x0000_i1031" type="#_x0000_t75" style="width:14.05pt;height:16.85pt" o:ole="">
-            <v:imagedata r:id="rId21" o:title=""/>
+            <v:imagedata r:id="rId23" o:title=""/>
           </v:shape>
-          <o:OLEObject Type="Embed" ProgID="Equation.3" ShapeID="_x0000_i1031" DrawAspect="Content" ObjectID="_1372265666" r:id="rId22"/>
+          <o:OLEObject Type="Embed" ProgID="Equation.3" ShapeID="_x0000_i1031" DrawAspect="Content" ObjectID="_1372265868" r:id="rId24"/>
         </w:object>
       </w:r>
       <w:r>
@@ -4484,9 +4732,9 @@
         </w:rPr>
         <w:object w:dxaOrig="320" w:dyaOrig="340">
           <v:shape id="_x0000_i1032" type="#_x0000_t75" style="width:15.9pt;height:16.85pt" o:ole="">
-            <v:imagedata r:id="rId23" o:title=""/>
+            <v:imagedata r:id="rId25" o:title=""/>
           </v:shape>
-          <o:OLEObject Type="Embed" ProgID="Equation.3" ShapeID="_x0000_i1032" DrawAspect="Content" ObjectID="_1372265667" r:id="rId24"/>
+          <o:OLEObject Type="Embed" ProgID="Equation.3" ShapeID="_x0000_i1032" DrawAspect="Content" ObjectID="_1372265869" r:id="rId26"/>
         </w:object>
       </w:r>
       <w:r>
@@ -4498,9 +4746,9 @@
         </w:rPr>
         <w:object w:dxaOrig="180" w:dyaOrig="220">
           <v:shape id="_x0000_i1033" type="#_x0000_t75" style="width:8.9pt;height:11.2pt" o:ole="">
-            <v:imagedata r:id="rId25" o:title=""/>
+            <v:imagedata r:id="rId27" o:title=""/>
           </v:shape>
-          <o:OLEObject Type="Embed" ProgID="Equation.3" ShapeID="_x0000_i1033" DrawAspect="Content" ObjectID="_1372265668" r:id="rId26"/>
+          <o:OLEObject Type="Embed" ProgID="Equation.3" ShapeID="_x0000_i1033" DrawAspect="Content" ObjectID="_1372265870" r:id="rId28"/>
         </w:object>
       </w:r>
       <w:r>
@@ -4512,9 +4760,9 @@
         </w:rPr>
         <w:object w:dxaOrig="139" w:dyaOrig="240">
           <v:shape id="_x0000_i1034" type="#_x0000_t75" style="width:7pt;height:12.15pt" o:ole="">
-            <v:imagedata r:id="rId27" o:title=""/>
+            <v:imagedata r:id="rId29" o:title=""/>
           </v:shape>
-          <o:OLEObject Type="Embed" ProgID="Equation.3" ShapeID="_x0000_i1034" DrawAspect="Content" ObjectID="_1372265669" r:id="rId28"/>
+          <o:OLEObject Type="Embed" ProgID="Equation.3" ShapeID="_x0000_i1034" DrawAspect="Content" ObjectID="_1372265871" r:id="rId30"/>
         </w:object>
       </w:r>
       <w:r>
@@ -4529,9 +4777,9 @@
         </w:rPr>
         <w:object w:dxaOrig="499" w:dyaOrig="279">
           <v:shape id="_x0000_i1035" type="#_x0000_t75" style="width:24.8pt;height:14.05pt" o:ole="">
-            <v:imagedata r:id="rId29" o:title=""/>
+            <v:imagedata r:id="rId31" o:title=""/>
           </v:shape>
-          <o:OLEObject Type="Embed" ProgID="Equation.3" ShapeID="_x0000_i1035" DrawAspect="Content" ObjectID="_1372265670" r:id="rId30"/>
+          <o:OLEObject Type="Embed" ProgID="Equation.3" ShapeID="_x0000_i1035" DrawAspect="Content" ObjectID="_1372265872" r:id="rId32"/>
         </w:object>
       </w:r>
       <w:r>
@@ -4549,9 +4797,9 @@
         </w:rPr>
         <w:object w:dxaOrig="499" w:dyaOrig="279">
           <v:shape id="_x0000_i1036" type="#_x0000_t75" style="width:24.8pt;height:14.05pt" o:ole="">
-            <v:imagedata r:id="rId29" o:title=""/>
+            <v:imagedata r:id="rId31" o:title=""/>
           </v:shape>
-          <o:OLEObject Type="Embed" ProgID="Equation.3" ShapeID="_x0000_i1036" DrawAspect="Content" ObjectID="_1372265671" r:id="rId31"/>
+          <o:OLEObject Type="Embed" ProgID="Equation.3" ShapeID="_x0000_i1036" DrawAspect="Content" ObjectID="_1372265873" r:id="rId33"/>
         </w:object>
       </w:r>
       <w:r>
@@ -4740,13 +4988,7 @@
                 <w:rPr>
                   <w:rFonts w:ascii="Cambria Math" w:hAnsi="Cambria Math"/>
                 </w:rPr>
-                <m:t>exce</m:t>
-              </m:r>
-              <m:r>
-                <w:rPr>
-                  <w:rFonts w:ascii="Cambria Math" w:hAnsi="Cambria Math"/>
-                </w:rPr>
-                <m:t>ss shear stress</m:t>
+                <m:t>excess shear stress</m:t>
               </m:r>
             </m:e>
           </m:d>
@@ -4754,19 +4996,7 @@
             <w:rPr>
               <w:rFonts w:ascii="Cambria Math" w:hAnsi="Cambria Math"/>
             </w:rPr>
-            <m:t xml:space="preserve">                  </m:t>
-          </m:r>
-          <m:r>
-            <w:rPr>
-              <w:rFonts w:ascii="Cambria Math" w:hAnsi="Cambria Math"/>
-            </w:rPr>
-            <m:t xml:space="preserve">                                                                          </m:t>
-          </m:r>
-          <m:r>
-            <w:rPr>
-              <w:rFonts w:ascii="Cambria Math" w:hAnsi="Cambria Math"/>
-            </w:rPr>
-            <m:t xml:space="preserve">     (1.2)</m:t>
+            <m:t xml:space="preserve">                                                                                                 (1.2)</m:t>
           </m:r>
         </m:oMath>
       </m:oMathPara>
@@ -4788,9 +5018,9 @@
         </w:rPr>
         <w:object w:dxaOrig="260" w:dyaOrig="360">
           <v:shape id="_x0000_i1037" type="#_x0000_t75" style="width:13.1pt;height:18.25pt" o:ole="">
-            <v:imagedata r:id="rId32" o:title=""/>
+            <v:imagedata r:id="rId34" o:title=""/>
           </v:shape>
-          <o:OLEObject Type="Embed" ProgID="Equation.3" ShapeID="_x0000_i1037" DrawAspect="Content" ObjectID="_1372265672" r:id="rId33"/>
+          <o:OLEObject Type="Embed" ProgID="Equation.3" ShapeID="_x0000_i1037" DrawAspect="Content" ObjectID="_1372265874" r:id="rId35"/>
         </w:object>
       </w:r>
       <w:r>
@@ -4802,9 +5032,9 @@
         </w:rPr>
         <w:object w:dxaOrig="240" w:dyaOrig="260">
           <v:shape id="_x0000_i1038" type="#_x0000_t75" style="width:12.15pt;height:13.1pt" o:ole="">
-            <v:imagedata r:id="rId34" o:title=""/>
+            <v:imagedata r:id="rId36" o:title=""/>
           </v:shape>
-          <o:OLEObject Type="Embed" ProgID="Equation.3" ShapeID="_x0000_i1038" DrawAspect="Content" ObjectID="_1372265673" r:id="rId35"/>
+          <o:OLEObject Type="Embed" ProgID="Equation.3" ShapeID="_x0000_i1038" DrawAspect="Content" ObjectID="_1372265875" r:id="rId37"/>
         </w:object>
       </w:r>
       <w:r>
@@ -4882,9 +5112,9 @@
         </w:rPr>
         <w:object w:dxaOrig="300" w:dyaOrig="360">
           <v:shape id="_x0000_i1039" type="#_x0000_t75" style="width:14.95pt;height:18.25pt" o:ole="">
-            <v:imagedata r:id="rId36" o:title=""/>
+            <v:imagedata r:id="rId38" o:title=""/>
           </v:shape>
-          <o:OLEObject Type="Embed" ProgID="Equation.3" ShapeID="_x0000_i1039" DrawAspect="Content" ObjectID="_1372265674" r:id="rId37"/>
+          <o:OLEObject Type="Embed" ProgID="Equation.3" ShapeID="_x0000_i1039" DrawAspect="Content" ObjectID="_1372265876" r:id="rId39"/>
         </w:object>
       </w:r>
       <w:r>
@@ -4896,9 +5126,9 @@
         </w:rPr>
         <w:object w:dxaOrig="240" w:dyaOrig="260">
           <v:shape id="_x0000_i1040" type="#_x0000_t75" style="width:12.15pt;height:13.1pt" o:ole="">
-            <v:imagedata r:id="rId38" o:title=""/>
+            <v:imagedata r:id="rId40" o:title=""/>
           </v:shape>
-          <o:OLEObject Type="Embed" ProgID="Equation.3" ShapeID="_x0000_i1040" DrawAspect="Content" ObjectID="_1372265675" r:id="rId39"/>
+          <o:OLEObject Type="Embed" ProgID="Equation.3" ShapeID="_x0000_i1040" DrawAspect="Content" ObjectID="_1372265877" r:id="rId41"/>
         </w:object>
       </w:r>
       <w:r>
@@ -4910,9 +5140,9 @@
         </w:rPr>
         <w:object w:dxaOrig="220" w:dyaOrig="260">
           <v:shape id="_x0000_i1041" type="#_x0000_t75" style="width:11.2pt;height:13.1pt" o:ole="">
-            <v:imagedata r:id="rId40" o:title=""/>
+            <v:imagedata r:id="rId42" o:title=""/>
           </v:shape>
-          <o:OLEObject Type="Embed" ProgID="Equation.3" ShapeID="_x0000_i1041" DrawAspect="Content" ObjectID="_1372265676" r:id="rId41"/>
+          <o:OLEObject Type="Embed" ProgID="Equation.3" ShapeID="_x0000_i1041" DrawAspect="Content" ObjectID="_1372265878" r:id="rId43"/>
         </w:object>
       </w:r>
       <w:r>
@@ -4924,9 +5154,9 @@
         </w:rPr>
         <w:object w:dxaOrig="300" w:dyaOrig="380">
           <v:shape id="_x0000_i1042" type="#_x0000_t75" style="width:14.95pt;height:19.15pt" o:ole="">
-            <v:imagedata r:id="rId42" o:title=""/>
+            <v:imagedata r:id="rId44" o:title=""/>
           </v:shape>
-          <o:OLEObject Type="Embed" ProgID="Equation.3" ShapeID="_x0000_i1042" DrawAspect="Content" ObjectID="_1372265677" r:id="rId43"/>
+          <o:OLEObject Type="Embed" ProgID="Equation.3" ShapeID="_x0000_i1042" DrawAspect="Content" ObjectID="_1372265879" r:id="rId45"/>
         </w:object>
       </w:r>
       <w:r>
@@ -5017,9 +5247,9 @@
         </w:rPr>
         <w:object w:dxaOrig="260" w:dyaOrig="340">
           <v:shape id="_x0000_i1043" type="#_x0000_t75" style="width:13.1pt;height:16.85pt" o:ole="">
-            <v:imagedata r:id="rId44" o:title=""/>
+            <v:imagedata r:id="rId46" o:title=""/>
           </v:shape>
-          <o:OLEObject Type="Embed" ProgID="Equation.3" ShapeID="_x0000_i1043" DrawAspect="Content" ObjectID="_1372265678" r:id="rId45"/>
+          <o:OLEObject Type="Embed" ProgID="Equation.3" ShapeID="_x0000_i1043" DrawAspect="Content" ObjectID="_1372265880" r:id="rId47"/>
         </w:object>
       </w:r>
       <w:r>
@@ -5215,9 +5445,9 @@
         </w:rPr>
         <w:object w:dxaOrig="240" w:dyaOrig="260">
           <v:shape id="_x0000_i1044" type="#_x0000_t75" style="width:12.15pt;height:13.1pt" o:ole="" fillcolor="window">
-            <v:imagedata r:id="rId46" o:title=""/>
+            <v:imagedata r:id="rId48" o:title=""/>
           </v:shape>
-          <o:OLEObject Type="Embed" ProgID="Equation.3" ShapeID="_x0000_i1044" DrawAspect="Content" ObjectID="_1372265679" r:id="rId47"/>
+          <o:OLEObject Type="Embed" ProgID="Equation.3" ShapeID="_x0000_i1044" DrawAspect="Content" ObjectID="_1372265881" r:id="rId49"/>
         </w:object>
       </w:r>
       <w:r>
@@ -5370,7 +5600,13 @@
               <w:rPr>
                 <w:rFonts w:ascii="Cambria Math" w:hAnsi="Cambria Math"/>
               </w:rPr>
-              <m:t>Re</m:t>
+              <m:t>R</m:t>
+            </m:r>
+            <m:r>
+              <w:rPr>
+                <w:rFonts w:ascii="Cambria Math" w:hAnsi="Cambria Math"/>
+              </w:rPr>
+              <m:t>e</m:t>
             </m:r>
           </m:e>
           <m:sub>
@@ -5484,9 +5720,9 @@
         </w:rPr>
         <w:object w:dxaOrig="300" w:dyaOrig="360">
           <v:shape id="_x0000_i1045" type="#_x0000_t75" style="width:14.95pt;height:18.25pt" o:ole="">
-            <v:imagedata r:id="rId48" o:title=""/>
+            <v:imagedata r:id="rId50" o:title=""/>
           </v:shape>
-          <o:OLEObject Type="Embed" ProgID="Equation.3" ShapeID="_x0000_i1045" DrawAspect="Content" ObjectID="_1372265680" r:id="rId49"/>
+          <o:OLEObject Type="Embed" ProgID="Equation.3" ShapeID="_x0000_i1045" DrawAspect="Content" ObjectID="_1372265882" r:id="rId51"/>
         </w:object>
       </w:r>
       <w:r>
@@ -5498,109 +5734,109 @@
         </w:rPr>
         <w:object w:dxaOrig="200" w:dyaOrig="220">
           <v:shape id="_x0000_i1046" type="#_x0000_t75" style="width:9.8pt;height:11.2pt" o:ole="">
+            <v:imagedata r:id="rId52" o:title=""/>
+          </v:shape>
+          <o:OLEObject Type="Embed" ProgID="Equation.3" ShapeID="_x0000_i1046" DrawAspect="Content" ObjectID="_1372265883" r:id="rId53"/>
+        </w:object>
+      </w:r>
+      <w:r>
+        <w:t xml:space="preserve"> denotes the kinematic viscosity of water. Once </w:t>
+      </w:r>
+      <w:r>
+        <w:rPr>
+          <w:position w:val="-12"/>
+        </w:rPr>
+        <w:object w:dxaOrig="300" w:dyaOrig="360">
+          <v:shape id="_x0000_i1047" type="#_x0000_t75" style="width:14.95pt;height:18.25pt" o:ole="">
+            <v:imagedata r:id="rId54" o:title=""/>
+          </v:shape>
+          <o:OLEObject Type="Embed" ProgID="Equation.3" ShapeID="_x0000_i1047" DrawAspect="Content" ObjectID="_1372265884" r:id="rId55"/>
+        </w:object>
+      </w:r>
+      <w:r>
+        <w:t xml:space="preserve"> (which is a non-dimensional number) is computed, it follows that: </w:t>
+      </w:r>
+      <w:r>
+        <w:rPr>
+          <w:position w:val="-12"/>
+        </w:rPr>
+        <w:object w:dxaOrig="1300" w:dyaOrig="360">
+          <v:shape id="_x0000_i1048" type="#_x0000_t75" style="width:65pt;height:18.25pt" o:ole="">
+            <v:imagedata r:id="rId56" o:title=""/>
+          </v:shape>
+          <o:OLEObject Type="Embed" ProgID="Equation.3" ShapeID="_x0000_i1048" DrawAspect="Content" ObjectID="_1372265885" r:id="rId57"/>
+        </w:object>
+      </w:r>
+      <w:r>
+        <w:t xml:space="preserve">. In turn, </w:t>
+      </w:r>
+      <w:r>
+        <w:rPr>
+          <w:position w:val="-12"/>
+        </w:rPr>
+        <w:object w:dxaOrig="1400" w:dyaOrig="360">
+          <v:shape id="_x0000_i1049" type="#_x0000_t75" style="width:70.15pt;height:18.25pt" o:ole="">
+            <v:imagedata r:id="rId58" o:title=""/>
+          </v:shape>
+          <o:OLEObject Type="Embed" ProgID="Equation.3" ShapeID="_x0000_i1049" DrawAspect="Content" ObjectID="_1372265886" r:id="rId59"/>
+        </w:object>
+      </w:r>
+      <w:r>
+        <w:t xml:space="preserve">, where </w:t>
+      </w:r>
+      <w:r>
+        <w:rPr>
+          <w:position w:val="-12"/>
+        </w:rPr>
+        <w:object w:dxaOrig="340" w:dyaOrig="360">
+          <v:shape id="_x0000_i1050" type="#_x0000_t75" style="width:16.85pt;height:18.25pt" o:ole="">
+            <v:imagedata r:id="rId60" o:title=""/>
+          </v:shape>
+          <o:OLEObject Type="Embed" ProgID="Equation.3" ShapeID="_x0000_i1050" DrawAspect="Content" ObjectID="_1372265887" r:id="rId61"/>
+        </w:object>
+      </w:r>
+      <w:r>
+        <w:t xml:space="preserve"> is the local sediment concentration at a distance from the bed. (This concentration can be related to the cross-sectional concentration of sediment through empirical coefficients</w:t>
+      </w:r>
+      <w:r>
+        <w:t>; see Appendix 1</w:t>
+      </w:r>
+      <w:r>
+        <w:t>.) The García and Parker formulation is one of the few which include a version for several classes of sediment size. Appendix 1 includes other formulations</w:t>
+      </w:r>
+      <w:r>
+        <w:t xml:space="preserve"> to be co</w:t>
+      </w:r>
+      <w:r>
+        <w:t>ded in the STM</w:t>
+      </w:r>
+      <w:r>
+        <w:t>.</w:t>
+      </w:r>
+    </w:p>
+    <w:p>
+      <w:pPr>
+        <w:spacing w:line="276" w:lineRule="auto"/>
+        <w:jc w:val="both"/>
+      </w:pPr>
+    </w:p>
+    <w:p>
+      <w:pPr>
+        <w:spacing w:line="276" w:lineRule="auto"/>
+        <w:jc w:val="both"/>
+      </w:pPr>
+      <w:r>
+        <w:t xml:space="preserve">Numerous expressions have been presented in order to facilitate the computations of the fall velocity, </w:t>
+      </w:r>
+      <w:r>
+        <w:rPr>
+          <w:position w:val="-12"/>
+        </w:rPr>
+        <w:object w:dxaOrig="300" w:dyaOrig="360">
+          <v:shape id="_x0000_i1051" type="#_x0000_t75" style="width:14.95pt;height:18.25pt" o:ole="">
             <v:imagedata r:id="rId50" o:title=""/>
           </v:shape>
-          <o:OLEObject Type="Embed" ProgID="Equation.3" ShapeID="_x0000_i1046" DrawAspect="Content" ObjectID="_1372265681" r:id="rId51"/>
-        </w:object>
-      </w:r>
-      <w:r>
-        <w:t xml:space="preserve"> denotes the kinematic viscosity of water. Once </w:t>
-      </w:r>
-      <w:r>
-        <w:rPr>
-          <w:position w:val="-12"/>
-        </w:rPr>
-        <w:object w:dxaOrig="300" w:dyaOrig="360">
-          <v:shape id="_x0000_i1047" type="#_x0000_t75" style="width:14.95pt;height:18.25pt" o:ole="">
-            <v:imagedata r:id="rId52" o:title=""/>
-          </v:shape>
-          <o:OLEObject Type="Embed" ProgID="Equation.3" ShapeID="_x0000_i1047" DrawAspect="Content" ObjectID="_1372265682" r:id="rId53"/>
-        </w:object>
-      </w:r>
-      <w:r>
-        <w:t xml:space="preserve"> (which is a non-dimensional number) is computed, it follows that: </w:t>
-      </w:r>
-      <w:r>
-        <w:rPr>
-          <w:position w:val="-12"/>
-        </w:rPr>
-        <w:object w:dxaOrig="1300" w:dyaOrig="360">
-          <v:shape id="_x0000_i1048" type="#_x0000_t75" style="width:65pt;height:18.25pt" o:ole="">
-            <v:imagedata r:id="rId54" o:title=""/>
-          </v:shape>
-          <o:OLEObject Type="Embed" ProgID="Equation.3" ShapeID="_x0000_i1048" DrawAspect="Content" ObjectID="_1372265683" r:id="rId55"/>
-        </w:object>
-      </w:r>
-      <w:r>
-        <w:t xml:space="preserve">. In turn, </w:t>
-      </w:r>
-      <w:r>
-        <w:rPr>
-          <w:position w:val="-12"/>
-        </w:rPr>
-        <w:object w:dxaOrig="1400" w:dyaOrig="360">
-          <v:shape id="_x0000_i1049" type="#_x0000_t75" style="width:70.15pt;height:18.25pt" o:ole="">
-            <v:imagedata r:id="rId56" o:title=""/>
-          </v:shape>
-          <o:OLEObject Type="Embed" ProgID="Equation.3" ShapeID="_x0000_i1049" DrawAspect="Content" ObjectID="_1372265684" r:id="rId57"/>
-        </w:object>
-      </w:r>
-      <w:r>
-        <w:t xml:space="preserve">, where </w:t>
-      </w:r>
-      <w:r>
-        <w:rPr>
-          <w:position w:val="-12"/>
-        </w:rPr>
-        <w:object w:dxaOrig="340" w:dyaOrig="360">
-          <v:shape id="_x0000_i1050" type="#_x0000_t75" style="width:16.85pt;height:18.25pt" o:ole="">
-            <v:imagedata r:id="rId58" o:title=""/>
-          </v:shape>
-          <o:OLEObject Type="Embed" ProgID="Equation.3" ShapeID="_x0000_i1050" DrawAspect="Content" ObjectID="_1372265686" r:id="rId59"/>
-        </w:object>
-      </w:r>
-      <w:r>
-        <w:t xml:space="preserve"> is the local sediment concentration at a distance from the bed. (This concentration can be related to the cross-sectional concentration of sediment through empirical coefficients</w:t>
-      </w:r>
-      <w:r>
-        <w:t>; see Appendix 1</w:t>
-      </w:r>
-      <w:r>
-        <w:t>.) The García and Parker formulation is one of the few which include a version for several classes of sediment size. Appendix 1 includes other formulations</w:t>
-      </w:r>
-      <w:r>
-        <w:t xml:space="preserve"> to be co</w:t>
-      </w:r>
-      <w:r>
-        <w:t>ded in the STM</w:t>
-      </w:r>
-      <w:r>
-        <w:t>.</w:t>
-      </w:r>
-    </w:p>
-    <w:p>
-      <w:pPr>
-        <w:spacing w:line="276" w:lineRule="auto"/>
-        <w:jc w:val="both"/>
-      </w:pPr>
-    </w:p>
-    <w:p>
-      <w:pPr>
-        <w:spacing w:line="276" w:lineRule="auto"/>
-        <w:jc w:val="both"/>
-      </w:pPr>
-      <w:r>
-        <w:t xml:space="preserve">Numerous expressions have been presented in order to facilitate the computations of the fall velocity, </w:t>
-      </w:r>
-      <w:r>
-        <w:rPr>
-          <w:position w:val="-12"/>
-        </w:rPr>
-        <w:object w:dxaOrig="300" w:dyaOrig="360">
-          <v:shape id="_x0000_i1051" type="#_x0000_t75" style="width:14.95pt;height:18.25pt" o:ole="">
-            <v:imagedata r:id="rId48" o:title=""/>
-          </v:shape>
-          <o:OLEObject Type="Embed" ProgID="Equation.3" ShapeID="_x0000_i1051" DrawAspect="Content" ObjectID="_1372265687" r:id="rId60"/>
+          <o:OLEObject Type="Embed" ProgID="Equation.3" ShapeID="_x0000_i1051" DrawAspect="Content" ObjectID="_1372265888" r:id="rId62"/>
         </w:object>
       </w:r>
       <w:r>
@@ -6142,13 +6378,7 @@
             <w:rPr>
               <w:rFonts w:ascii="Cambria Math" w:hAnsi="Cambria Math"/>
             </w:rPr>
-            <m:t>=</m:t>
-          </m:r>
-          <m:r>
-            <w:rPr>
-              <w:rFonts w:ascii="Cambria Math" w:hAnsi="Cambria Math"/>
-            </w:rPr>
-            <m:t>L</m:t>
+            <m:t>=L</m:t>
           </m:r>
           <m:d>
             <m:dPr>
@@ -6495,13 +6725,7 @@
             <w:rPr>
               <w:rFonts w:ascii="Cambria Math" w:hAnsi="Cambria Math"/>
             </w:rPr>
-            <m:t>=</m:t>
-          </m:r>
-          <m:r>
-            <w:rPr>
-              <w:rFonts w:ascii="Cambria Math" w:hAnsi="Cambria Math"/>
-            </w:rPr>
-            <m:t>L</m:t>
+            <m:t>=L</m:t>
           </m:r>
           <m:d>
             <m:dPr>
@@ -8427,7 +8651,7 @@
                     </pic:cNvPicPr>
                   </pic:nvPicPr>
                   <pic:blipFill>
-                    <a:blip r:embed="rId61" cstate="print"/>
+                    <a:blip r:embed="rId63" cstate="print"/>
                     <a:srcRect/>
                     <a:stretch>
                       <a:fillRect/>
@@ -8707,7 +8931,7 @@
                     </pic:cNvPicPr>
                   </pic:nvPicPr>
                   <pic:blipFill>
-                    <a:blip r:embed="rId62" cstate="print"/>
+                    <a:blip r:embed="rId64" cstate="print"/>
                     <a:srcRect/>
                     <a:stretch>
                       <a:fillRect/>
@@ -9256,7 +9480,7 @@
                     </pic:cNvPicPr>
                   </pic:nvPicPr>
                   <pic:blipFill>
-                    <a:blip r:embed="rId63" cstate="print"/>
+                    <a:blip r:embed="rId65" cstate="print"/>
                     <a:srcRect/>
                     <a:stretch>
                       <a:fillRect/>
@@ -9353,7 +9577,7 @@
                     </pic:cNvPicPr>
                   </pic:nvPicPr>
                   <pic:blipFill>
-                    <a:blip r:embed="rId64" cstate="print"/>
+                    <a:blip r:embed="rId66" cstate="print"/>
                     <a:srcRect/>
                     <a:stretch>
                       <a:fillRect/>
@@ -9544,7 +9768,7 @@
                     </pic:cNvPicPr>
                   </pic:nvPicPr>
                   <pic:blipFill>
-                    <a:blip r:embed="rId65" cstate="print"/>
+                    <a:blip r:embed="rId67" cstate="print"/>
                     <a:srcRect/>
                     <a:stretch>
                       <a:fillRect/>
@@ -9668,7 +9892,7 @@
                     </pic:cNvPicPr>
                   </pic:nvPicPr>
                   <pic:blipFill>
-                    <a:blip r:embed="rId66" cstate="print"/>
+                    <a:blip r:embed="rId68" cstate="print"/>
                     <a:srcRect/>
                     <a:stretch>
                       <a:fillRect/>
@@ -9906,7 +10130,7 @@
                     </pic:cNvPicPr>
                   </pic:nvPicPr>
                   <pic:blipFill>
-                    <a:blip r:embed="rId67" cstate="print"/>
+                    <a:blip r:embed="rId69" cstate="print"/>
                     <a:srcRect/>
                     <a:stretch>
                       <a:fillRect/>
@@ -10108,7 +10332,7 @@
                     </pic:cNvPicPr>
                   </pic:nvPicPr>
                   <pic:blipFill>
-                    <a:blip r:embed="rId68" cstate="print"/>
+                    <a:blip r:embed="rId70" cstate="print"/>
                     <a:srcRect/>
                     <a:stretch>
                       <a:fillRect/>
@@ -10309,7 +10533,7 @@
                     </pic:cNvPicPr>
                   </pic:nvPicPr>
                   <pic:blipFill>
-                    <a:blip r:embed="rId69" cstate="print"/>
+                    <a:blip r:embed="rId71" cstate="print"/>
                     <a:srcRect/>
                     <a:stretch>
                       <a:fillRect/>
@@ -10550,7 +10774,7 @@
                     </pic:cNvPicPr>
                   </pic:nvPicPr>
                   <pic:blipFill>
-                    <a:blip r:embed="rId70" cstate="print"/>
+                    <a:blip r:embed="rId72" cstate="print"/>
                     <a:srcRect/>
                     <a:stretch>
                       <a:fillRect/>
@@ -10687,7 +10911,7 @@
                     </pic:cNvPicPr>
                   </pic:nvPicPr>
                   <pic:blipFill>
-                    <a:blip r:embed="rId71" cstate="print"/>
+                    <a:blip r:embed="rId73" cstate="print"/>
                     <a:srcRect/>
                     <a:stretch>
                       <a:fillRect/>
@@ -10864,7 +11088,7 @@
                     </pic:cNvPicPr>
                   </pic:nvPicPr>
                   <pic:blipFill>
-                    <a:blip r:embed="rId72" cstate="print"/>
+                    <a:blip r:embed="rId74" cstate="print"/>
                     <a:srcRect/>
                     <a:stretch>
                       <a:fillRect/>
@@ -10989,7 +11213,7 @@
                     </pic:cNvPicPr>
                   </pic:nvPicPr>
                   <pic:blipFill>
-                    <a:blip r:embed="rId73" cstate="print"/>
+                    <a:blip r:embed="rId75" cstate="print"/>
                     <a:srcRect/>
                     <a:stretch>
                       <a:fillRect/>
@@ -11187,7 +11411,7 @@
                     </pic:cNvPicPr>
                   </pic:nvPicPr>
                   <pic:blipFill>
-                    <a:blip r:embed="rId74" cstate="print"/>
+                    <a:blip r:embed="rId76" cstate="print"/>
                     <a:srcRect/>
                     <a:stretch>
                       <a:fillRect/>
@@ -11553,7 +11777,7 @@
             <wp:cNvGraphicFramePr/>
             <a:graphic xmlns:a="http://schemas.openxmlformats.org/drawingml/2006/main">
               <a:graphicData uri="http://schemas.openxmlformats.org/drawingml/2006/chart">
-                <c:chart xmlns:c="http://schemas.openxmlformats.org/drawingml/2006/chart" xmlns:r="http://schemas.openxmlformats.org/officeDocument/2006/relationships" r:id="rId75"/>
+                <c:chart xmlns:c="http://schemas.openxmlformats.org/drawingml/2006/chart" xmlns:r="http://schemas.openxmlformats.org/officeDocument/2006/relationships" r:id="rId77"/>
               </a:graphicData>
             </a:graphic>
           </wp:inline>
@@ -12015,7 +12239,7 @@
             <m:sSupPr>
               <m:ctrlPr>
                 <w:rPr>
-                  <w:rFonts w:ascii="Cambria Math"/>
+                  <w:rFonts w:ascii="Cambria Math" w:hAnsi="Cambria Math"/>
                   <w:i/>
                 </w:rPr>
               </m:ctrlPr>
@@ -12065,7 +12289,7 @@
           <m:sSubPr>
             <m:ctrlPr>
               <w:rPr>
-                <w:rFonts w:ascii="Cambria Math"/>
+                <w:rFonts w:ascii="Cambria Math" w:hAnsi="Cambria Math"/>
                 <w:i/>
               </w:rPr>
             </m:ctrlPr>
@@ -12096,7 +12320,7 @@
           <m:sSubPr>
             <m:ctrlPr>
               <w:rPr>
-                <w:rFonts w:ascii="Cambria Math"/>
+                <w:rFonts w:ascii="Cambria Math" w:hAnsi="Cambria Math"/>
                 <w:i/>
               </w:rPr>
             </m:ctrlPr>
@@ -12146,7 +12370,7 @@
             <m:sSubPr>
               <m:ctrlPr>
                 <w:rPr>
-                  <w:rFonts w:ascii="Cambria Math"/>
+                  <w:rFonts w:ascii="Cambria Math" w:hAnsi="Cambria Math"/>
                   <w:i/>
                 </w:rPr>
               </m:ctrlPr>
@@ -12158,7 +12382,7 @@
                   <m:endChr m:val="‖"/>
                   <m:ctrlPr>
                     <w:rPr>
-                      <w:rFonts w:ascii="Cambria Math"/>
+                      <w:rFonts w:ascii="Cambria Math" w:hAnsi="Cambria Math"/>
                       <w:i/>
                     </w:rPr>
                   </m:ctrlPr>
@@ -12192,7 +12416,7 @@
             <m:sSubPr>
               <m:ctrlPr>
                 <w:rPr>
-                  <w:rFonts w:ascii="Cambria Math"/>
+                  <w:rFonts w:ascii="Cambria Math" w:hAnsi="Cambria Math"/>
                   <w:i/>
                 </w:rPr>
               </m:ctrlPr>
@@ -12204,7 +12428,7 @@
                   <m:endChr m:val="‖"/>
                   <m:ctrlPr>
                     <w:rPr>
-                      <w:rFonts w:ascii="Cambria Math"/>
+                      <w:rFonts w:ascii="Cambria Math" w:hAnsi="Cambria Math"/>
                       <w:i/>
                     </w:rPr>
                   </m:ctrlPr>
@@ -12238,7 +12462,7 @@
             <m:sSubPr>
               <m:ctrlPr>
                 <w:rPr>
-                  <w:rFonts w:ascii="Cambria Math"/>
+                  <w:rFonts w:ascii="Cambria Math" w:hAnsi="Cambria Math"/>
                   <w:i/>
                 </w:rPr>
               </m:ctrlPr>
@@ -12250,7 +12474,7 @@
                   <m:endChr m:val="‖"/>
                   <m:ctrlPr>
                     <w:rPr>
-                      <w:rFonts w:ascii="Cambria Math"/>
+                      <w:rFonts w:ascii="Cambria Math" w:hAnsi="Cambria Math"/>
                       <w:i/>
                     </w:rPr>
                   </m:ctrlPr>
@@ -12278,7 +12502,7 @@
             <m:sSubPr>
               <m:ctrlPr>
                 <w:rPr>
-                  <w:rFonts w:ascii="Cambria Math"/>
+                  <w:rFonts w:ascii="Cambria Math" w:hAnsi="Cambria Math"/>
                   <w:i/>
                 </w:rPr>
               </m:ctrlPr>
@@ -12290,7 +12514,7 @@
                   <m:endChr m:val="‖"/>
                   <m:ctrlPr>
                     <w:rPr>
-                      <w:rFonts w:ascii="Cambria Math"/>
+                      <w:rFonts w:ascii="Cambria Math" w:hAnsi="Cambria Math"/>
                       <w:i/>
                     </w:rPr>
                   </m:ctrlPr>
@@ -12336,7 +12560,7 @@
           <m:sSubPr>
             <m:ctrlPr>
               <w:rPr>
-                <w:rFonts w:ascii="Cambria Math"/>
+                <w:rFonts w:ascii="Cambria Math" w:hAnsi="Cambria Math"/>
                 <w:i/>
               </w:rPr>
             </m:ctrlPr>
@@ -12348,7 +12572,7 @@
                 <m:endChr m:val="‖"/>
                 <m:ctrlPr>
                   <w:rPr>
-                    <w:rFonts w:ascii="Cambria Math"/>
+                    <w:rFonts w:ascii="Cambria Math" w:hAnsi="Cambria Math"/>
                     <w:i/>
                   </w:rPr>
                 </m:ctrlPr>
@@ -12403,7 +12627,7 @@
           <m:sSubPr>
             <m:ctrlPr>
               <w:rPr>
-                <w:rFonts w:ascii="Cambria Math"/>
+                <w:rFonts w:ascii="Cambria Math" w:hAnsi="Cambria Math"/>
                 <w:i/>
               </w:rPr>
             </m:ctrlPr>
@@ -12415,7 +12639,7 @@
                 <m:endChr m:val="‖"/>
                 <m:ctrlPr>
                   <w:rPr>
-                    <w:rFonts w:ascii="Cambria Math"/>
+                    <w:rFonts w:ascii="Cambria Math" w:hAnsi="Cambria Math"/>
                     <w:i/>
                   </w:rPr>
                 </m:ctrlPr>
@@ -12451,7 +12675,7 @@
           <m:sSubPr>
             <m:ctrlPr>
               <w:rPr>
-                <w:rFonts w:ascii="Cambria Math"/>
+                <w:rFonts w:ascii="Cambria Math" w:hAnsi="Cambria Math"/>
                 <w:i/>
               </w:rPr>
             </m:ctrlPr>
@@ -12463,7 +12687,7 @@
                 <m:endChr m:val="‖"/>
                 <m:ctrlPr>
                   <w:rPr>
-                    <w:rFonts w:ascii="Cambria Math"/>
+                    <w:rFonts w:ascii="Cambria Math" w:hAnsi="Cambria Math"/>
                     <w:i/>
                   </w:rPr>
                 </m:ctrlPr>
@@ -12537,7 +12761,7 @@
           <m:dPr>
             <m:ctrlPr>
               <w:rPr>
-                <w:rFonts w:ascii="Cambria Math"/>
+                <w:rFonts w:ascii="Cambria Math" w:hAnsi="Cambria Math"/>
                 <w:i/>
               </w:rPr>
             </m:ctrlPr>
@@ -12547,7 +12771,7 @@
               <m:sSupPr>
                 <m:ctrlPr>
                   <w:rPr>
-                    <w:rFonts w:ascii="Cambria Math"/>
+                    <w:rFonts w:ascii="Cambria Math" w:hAnsi="Cambria Math"/>
                     <w:i/>
                   </w:rPr>
                 </m:ctrlPr>
@@ -12589,7 +12813,7 @@
           <m:sSubPr>
             <m:ctrlPr>
               <w:rPr>
-                <w:rFonts w:ascii="Cambria Math"/>
+                <w:rFonts w:ascii="Cambria Math" w:hAnsi="Cambria Math"/>
                 <w:i/>
               </w:rPr>
             </m:ctrlPr>
@@ -12601,7 +12825,7 @@
                 <m:endChr m:val="‖"/>
                 <m:ctrlPr>
                   <w:rPr>
-                    <w:rFonts w:ascii="Cambria Math"/>
+                    <w:rFonts w:ascii="Cambria Math" w:hAnsi="Cambria Math"/>
                     <w:i/>
                   </w:rPr>
                 </m:ctrlPr>
@@ -12695,7 +12919,7 @@
           <m:sSubPr>
             <m:ctrlPr>
               <w:rPr>
-                <w:rFonts w:ascii="Cambria Math"/>
+                <w:rFonts w:ascii="Cambria Math" w:hAnsi="Cambria Math"/>
                 <w:i/>
               </w:rPr>
             </m:ctrlPr>
@@ -12707,7 +12931,7 @@
                 <m:endChr m:val="‖"/>
                 <m:ctrlPr>
                   <w:rPr>
-                    <w:rFonts w:ascii="Cambria Math"/>
+                    <w:rFonts w:ascii="Cambria Math" w:hAnsi="Cambria Math"/>
                     <w:i/>
                   </w:rPr>
                 </m:ctrlPr>
@@ -12801,7 +13025,7 @@
           <m:sSubPr>
             <m:ctrlPr>
               <w:rPr>
-                <w:rFonts w:ascii="Cambria Math"/>
+                <w:rFonts w:ascii="Cambria Math" w:hAnsi="Cambria Math"/>
                 <w:i/>
               </w:rPr>
             </m:ctrlPr>
@@ -12813,7 +13037,7 @@
                 <m:endChr m:val="‖"/>
                 <m:ctrlPr>
                   <w:rPr>
-                    <w:rFonts w:ascii="Cambria Math"/>
+                    <w:rFonts w:ascii="Cambria Math" w:hAnsi="Cambria Math"/>
                     <w:i/>
                   </w:rPr>
                 </m:ctrlPr>
@@ -12861,7 +13085,7 @@
           <m:dPr>
             <m:ctrlPr>
               <w:rPr>
-                <w:rFonts w:ascii="Cambria Math"/>
+                <w:rFonts w:ascii="Cambria Math" w:hAnsi="Cambria Math"/>
                 <w:i/>
               </w:rPr>
             </m:ctrlPr>
@@ -13192,7 +13416,14 @@
           <w:rFonts w:ascii="Times New Roman" w:hAnsi="Times New Roman" w:cs="Times New Roman"/>
           <w:i w:val="0"/>
         </w:rPr>
-        <w:t xml:space="preserve">A1. </w:t>
+        <w:t>B</w:t>
+      </w:r>
+      <w:r>
+        <w:rPr>
+          <w:rFonts w:ascii="Times New Roman" w:hAnsi="Times New Roman" w:cs="Times New Roman"/>
+          <w:i w:val="0"/>
+        </w:rPr>
+        <w:t xml:space="preserve">1. </w:t>
       </w:r>
       <w:r>
         <w:rPr>
@@ -13508,7 +13739,14 @@
           <w:rFonts w:ascii="Times New Roman" w:hAnsi="Times New Roman" w:cs="Times New Roman"/>
           <w:i w:val="0"/>
         </w:rPr>
-        <w:t>A2.</w:t>
+        <w:t>B</w:t>
+      </w:r>
+      <w:r>
+        <w:rPr>
+          <w:rFonts w:ascii="Times New Roman" w:hAnsi="Times New Roman" w:cs="Times New Roman"/>
+          <w:i w:val="0"/>
+        </w:rPr>
+        <w:t>2.</w:t>
       </w:r>
       <w:r>
         <w:rPr>
@@ -13956,7 +14194,14 @@
           <w:rFonts w:ascii="Times New Roman" w:hAnsi="Times New Roman" w:cs="Times New Roman"/>
           <w:i w:val="0"/>
         </w:rPr>
-        <w:t xml:space="preserve">A3. </w:t>
+        <w:t>B</w:t>
+      </w:r>
+      <w:r>
+        <w:rPr>
+          <w:rFonts w:ascii="Times New Roman" w:hAnsi="Times New Roman" w:cs="Times New Roman"/>
+          <w:i w:val="0"/>
+        </w:rPr>
+        <w:t xml:space="preserve">3. </w:t>
       </w:r>
       <w:r>
         <w:rPr>
@@ -14382,7 +14627,14 @@
           <w:rFonts w:ascii="Times New Roman" w:hAnsi="Times New Roman" w:cs="Times New Roman"/>
           <w:i w:val="0"/>
         </w:rPr>
-        <w:t xml:space="preserve">A4. </w:t>
+        <w:t>B</w:t>
+      </w:r>
+      <w:r>
+        <w:rPr>
+          <w:rFonts w:ascii="Times New Roman" w:hAnsi="Times New Roman" w:cs="Times New Roman"/>
+          <w:i w:val="0"/>
+        </w:rPr>
+        <w:t xml:space="preserve">4. </w:t>
       </w:r>
       <w:r>
         <w:rPr>
@@ -24802,12 +25054,12 @@
       </w:pPr>
     </w:p>
     <w:sectPr>
-      <w:headerReference w:type="even" r:id="rId76"/>
-      <w:headerReference w:type="default" r:id="rId77"/>
-      <w:footerReference w:type="even" r:id="rId78"/>
-      <w:footerReference w:type="default" r:id="rId79"/>
-      <w:headerReference w:type="first" r:id="rId80"/>
-      <w:footerReference w:type="first" r:id="rId81"/>
+      <w:headerReference w:type="even" r:id="rId78"/>
+      <w:headerReference w:type="default" r:id="rId79"/>
+      <w:footerReference w:type="even" r:id="rId80"/>
+      <w:footerReference w:type="default" r:id="rId81"/>
+      <w:headerReference w:type="first" r:id="rId82"/>
+      <w:footerReference w:type="first" r:id="rId83"/>
       <w:pgSz w:w="12240" w:h="15840"/>
       <w:pgMar w:top="1440" w:right="1440" w:bottom="1440" w:left="1440" w:header="720" w:footer="720" w:gutter="0"/>
       <w:pgNumType w:start="0"/>
@@ -24868,7 +25120,7 @@
             <w:rPr>
               <w:noProof/>
             </w:rPr>
-            <w:t>36</w:t>
+            <w:t>0</w:t>
           </w:r>
         </w:fldSimple>
       </w:p>
@@ -24966,7 +25218,7 @@
               </v:handles>
               <o:lock v:ext="edit" text="t" shapetype="t"/>
             </v:shapetype>
-            <v:shape id="PowerPlusWaterMarkObject357831064" o:spid="_x0000_s10241" type="#_x0000_t136" style="position:absolute;margin-left:0;margin-top:0;width:412.4pt;height:247.45pt;rotation:315;z-index:-251656192;mso-position-horizontal:center;mso-position-horizontal-relative:margin;mso-position-vertical:center;mso-position-vertical-relative:margin" o:allowincell="f" fillcolor="silver" stroked="f">
+            <v:shape id="PowerPlusWaterMarkObject357831064" o:spid="_x0000_s10241" type="#_x0000_t136" style="position:absolute;margin-left:0;margin-top:0;width:412.4pt;height:247.45pt;rotation:315;z-index:-251658752;mso-position-horizontal:center;mso-position-horizontal-relative:margin;mso-position-vertical:center;mso-position-vertical-relative:margin" o:allowincell="f" fillcolor="silver" stroked="f">
               <v:fill opacity=".5"/>
               <v:textpath style="font-family:&quot;Calibri&quot;;font-size:1pt" string="DRAFT"/>
               <w10:wrap anchorx="margin" anchory="margin"/>
@@ -27037,7 +27289,6 @@
   <w:style w:type="character" w:default="1" w:styleId="DefaultParagraphFont">
     <w:name w:val="Default Paragraph Font"/>
     <w:uiPriority w:val="1"/>
-    <w:semiHidden/>
     <w:unhideWhenUsed/>
   </w:style>
   <w:style w:type="table" w:default="1" w:styleId="TableNormal">
@@ -27325,9 +27576,9 @@
           <c:xMode val="edge"/>
           <c:yMode val="edge"/>
           <c:x val="0.1271754492226933"/>
-          <c:y val="3.7064887978633644E-2"/>
-          <c:w val="0.69578403661081012"/>
-          <c:h val="0.85765684624156435"/>
+          <c:y val="3.7064887978633651E-2"/>
+          <c:w val="0.69578403661081067"/>
+          <c:h val="0.85765684624156469"/>
         </c:manualLayout>
       </c:layout>
       <c:scatterChart>
@@ -27629,7 +27880,7 @@
                   <c:v>0.5</c:v>
                 </c:pt>
                 <c:pt idx="3">
-                  <c:v>0.75000000000000311</c:v>
+                  <c:v>0.75000000000000333</c:v>
                 </c:pt>
                 <c:pt idx="4">
                   <c:v>1</c:v>
@@ -27641,7 +27892,7 @@
                   <c:v>1.5</c:v>
                 </c:pt>
                 <c:pt idx="7">
-                  <c:v>1.750000000000002</c:v>
+                  <c:v>1.7500000000000022</c:v>
                 </c:pt>
                 <c:pt idx="8">
                   <c:v>2</c:v>
@@ -27830,13 +28081,13 @@
                 <c:formatCode>General</c:formatCode>
                 <c:ptCount val="71"/>
                 <c:pt idx="0">
-                  <c:v>1.2340980408668078E-4</c:v>
+                  <c:v>1.2340980408668089E-4</c:v>
                 </c:pt>
                 <c:pt idx="1">
                   <c:v>5.195746821548392E-4</c:v>
                 </c:pt>
                 <c:pt idx="2">
-                  <c:v>1.930454136227728E-3</c:v>
+                  <c:v>1.9304541362277293E-3</c:v>
                 </c:pt>
                 <c:pt idx="3">
                   <c:v>6.329715427485747E-3</c:v>
@@ -27851,10 +28102,10 @@
                   <c:v>0.10539922456186462</c:v>
                 </c:pt>
                 <c:pt idx="7">
-                  <c:v>0.2096113871510995</c:v>
+                  <c:v>0.20961138715109962</c:v>
                 </c:pt>
                 <c:pt idx="8">
-                  <c:v>0.36787944117144533</c:v>
+                  <c:v>0.36787944117144555</c:v>
                 </c:pt>
                 <c:pt idx="9">
                   <c:v>0.56978282473092257</c:v>
@@ -27878,10 +28129,10 @@
                   <c:v>0.56978282473092257</c:v>
                 </c:pt>
                 <c:pt idx="16">
-                  <c:v>0.36787944117144533</c:v>
+                  <c:v>0.36787944117144555</c:v>
                 </c:pt>
                 <c:pt idx="17">
-                  <c:v>0.2096113871510995</c:v>
+                  <c:v>0.20961138715109962</c:v>
                 </c:pt>
                 <c:pt idx="18">
                   <c:v>0.10539922456186462</c:v>
@@ -27896,139 +28147,139 @@
                   <c:v>6.329715427485747E-3</c:v>
                 </c:pt>
                 <c:pt idx="22">
-                  <c:v>1.930454136227728E-3</c:v>
+                  <c:v>1.9304541362277293E-3</c:v>
                 </c:pt>
                 <c:pt idx="23">
                   <c:v>5.195746821548392E-4</c:v>
                 </c:pt>
                 <c:pt idx="24">
-                  <c:v>1.2340980408668078E-4</c:v>
+                  <c:v>1.2340980408668089E-4</c:v>
                 </c:pt>
                 <c:pt idx="25">
-                  <c:v>2.5868100222654385E-5</c:v>
+                  <c:v>2.5868100222654408E-5</c:v>
                 </c:pt>
                 <c:pt idx="26">
-                  <c:v>4.7851173921290511E-6</c:v>
+                  <c:v>4.7851173921290536E-6</c:v>
                 </c:pt>
                 <c:pt idx="27">
-                  <c:v>7.8114894083045852E-7</c:v>
+                  <c:v>7.8114894083045926E-7</c:v>
                 </c:pt>
                 <c:pt idx="28">
-                  <c:v>1.1253517471925988E-7</c:v>
+                  <c:v>1.1253517471925995E-7</c:v>
                 </c:pt>
                 <c:pt idx="29">
-                  <c:v>1.4307241918567857E-8</c:v>
+                  <c:v>1.430724191856787E-8</c:v>
                 </c:pt>
                 <c:pt idx="30">
-                  <c:v>1.6052280551856274E-9</c:v>
+                  <c:v>1.6052280551856286E-9</c:v>
                 </c:pt>
                 <c:pt idx="31">
-                  <c:v>1.5893910094516608E-10</c:v>
+                  <c:v>1.5893910094516626E-10</c:v>
                 </c:pt>
                 <c:pt idx="32">
-                  <c:v>1.3887943864964226E-11</c:v>
+                  <c:v>1.3887943864964241E-11</c:v>
                 </c:pt>
                 <c:pt idx="33">
-                  <c:v>1.0709232382508222E-12</c:v>
+                  <c:v>1.0709232382508232E-12</c:v>
                 </c:pt>
                 <c:pt idx="34">
-                  <c:v>7.2877240958198613E-14</c:v>
+                  <c:v>7.2877240958198752E-14</c:v>
                 </c:pt>
                 <c:pt idx="35">
-                  <c:v>4.3766185028709606E-15</c:v>
+                  <c:v>4.3766185028709693E-15</c:v>
                 </c:pt>
                 <c:pt idx="36">
-                  <c:v>2.3195228302436106E-16</c:v>
+                  <c:v>2.319522830243614E-16</c:v>
                 </c:pt>
                 <c:pt idx="37">
-                  <c:v>1.08485526404297E-17</c:v>
+                  <c:v>1.0848552640429721E-17</c:v>
                 </c:pt>
                 <c:pt idx="38">
-                  <c:v>4.4777324417184469E-19</c:v>
+                  <c:v>4.4777324417184565E-19</c:v>
                 </c:pt>
                 <c:pt idx="39">
-                  <c:v>1.631013922670243E-20</c:v>
+                  <c:v>1.6310139226702478E-20</c:v>
                 </c:pt>
                 <c:pt idx="40">
-                  <c:v>5.2428856633636209E-22</c:v>
+                  <c:v>5.242885663363635E-22</c:v>
                 </c:pt>
                 <c:pt idx="41">
-                  <c:v>1.487292181651324E-23</c:v>
+                  <c:v>1.4872921816513278E-23</c:v>
                 </c:pt>
                 <c:pt idx="42">
-                  <c:v>3.7233631217506612E-25</c:v>
+                  <c:v>3.7233631217506722E-25</c:v>
                 </c:pt>
                 <c:pt idx="43">
-                  <c:v>8.2259805951442732E-27</c:v>
+                  <c:v>8.2259805951443019E-27</c:v>
                 </c:pt>
                 <c:pt idx="44">
-                  <c:v>1.6038108905487032E-28</c:v>
+                  <c:v>1.6038108905487086E-28</c:v>
                 </c:pt>
                 <c:pt idx="45">
-                  <c:v>2.7595090675221781E-30</c:v>
+                  <c:v>2.7595090675221879E-30</c:v>
                 </c:pt>
                 <c:pt idx="46">
-                  <c:v>4.1900931944946349E-32</c:v>
+                  <c:v>4.1900931944946535E-32</c:v>
                 </c:pt>
                 <c:pt idx="47">
-                  <c:v>5.6147280923882178E-34</c:v>
+                  <c:v>5.6147280923882384E-34</c:v>
                 </c:pt>
                 <c:pt idx="48">
-                  <c:v>6.639677199581129E-36</c:v>
+                  <c:v>6.6396771995811584E-36</c:v>
                 </c:pt>
                 <c:pt idx="49">
-                  <c:v>6.9291249388160714E-38</c:v>
+                  <c:v>6.9291249388160975E-38</c:v>
                 </c:pt>
                 <c:pt idx="50">
-                  <c:v>6.3815034480611758E-40</c:v>
+                  <c:v>6.3815034480612051E-40</c:v>
                 </c:pt>
                 <c:pt idx="51">
-                  <c:v>5.1865768119088792E-42</c:v>
+                  <c:v>5.1865768119089009E-42</c:v>
                 </c:pt>
                 <c:pt idx="52">
-                  <c:v>3.7200759760210816E-44</c:v>
+                  <c:v>3.7200759760210995E-44</c:v>
                 </c:pt>
                 <c:pt idx="53">
-                  <c:v>2.3547022296839599E-46</c:v>
+                  <c:v>2.3547022296839704E-46</c:v>
                 </c:pt>
                 <c:pt idx="54">
-                  <c:v>1.3153258948575542E-48</c:v>
+                  <c:v>1.3153258948575608E-48</c:v>
                 </c:pt>
                 <c:pt idx="55">
-                  <c:v>6.4840138681429816E-51</c:v>
+                  <c:v>6.4840138681430136E-51</c:v>
                 </c:pt>
                 <c:pt idx="56">
-                  <c:v>2.8207700884603605E-53</c:v>
+                  <c:v>2.8207700884603772E-53</c:v>
                 </c:pt>
                 <c:pt idx="57">
-                  <c:v>1.0829405954552859E-55</c:v>
+                  <c:v>1.0829405954552926E-55</c:v>
                 </c:pt>
                 <c:pt idx="58">
-                  <c:v>3.6690596154294747E-58</c:v>
+                  <c:v>3.6690596154294988E-58</c:v>
                 </c:pt>
                 <c:pt idx="59">
-                  <c:v>1.0970289593719072E-60</c:v>
+                  <c:v>1.0970289593719148E-60</c:v>
                 </c:pt>
                 <c:pt idx="60">
-                  <c:v>2.8946403116485669E-63</c:v>
+                  <c:v>2.8946403116485864E-63</c:v>
                 </c:pt>
                 <c:pt idx="61">
-                  <c:v>6.7403788841317181E-66</c:v>
+                  <c:v>6.7403788841317697E-66</c:v>
                 </c:pt>
                 <c:pt idx="62">
-                  <c:v>1.3851193699227493E-68</c:v>
+                  <c:v>1.3851193699227606E-68</c:v>
                 </c:pt>
                 <c:pt idx="63">
-                  <c:v>2.5119054349561477E-71</c:v>
+                  <c:v>2.5119054349561666E-71</c:v>
                 </c:pt>
                 <c:pt idx="64">
-                  <c:v>4.0200602157438155E-74</c:v>
+                  <c:v>4.0200602157438509E-74</c:v>
                 </c:pt>
                 <c:pt idx="65">
-                  <c:v>5.6777337221869977E-77</c:v>
+                  <c:v>5.6777337221870467E-77</c:v>
                 </c:pt>
                 <c:pt idx="66">
-                  <c:v>7.076698175430436E-80</c:v>
+                  <c:v>7.0766981754305019E-80</c:v>
                 </c:pt>
               </c:numCache>
             </c:numRef>
@@ -28086,7 +28337,7 @@
                   <c:v>0.5</c:v>
                 </c:pt>
                 <c:pt idx="3">
-                  <c:v>0.75000000000000311</c:v>
+                  <c:v>0.75000000000000333</c:v>
                 </c:pt>
                 <c:pt idx="4">
                   <c:v>1</c:v>
@@ -28098,7 +28349,7 @@
                   <c:v>1.5</c:v>
                 </c:pt>
                 <c:pt idx="7">
-                  <c:v>1.750000000000002</c:v>
+                  <c:v>1.7500000000000022</c:v>
                 </c:pt>
                 <c:pt idx="8">
                   <c:v>2</c:v>
@@ -28287,64 +28538,64 @@
                 <c:formatCode>General</c:formatCode>
                 <c:ptCount val="71"/>
                 <c:pt idx="0">
-                  <c:v>2.8997581148785734E-25</c:v>
+                  <c:v>2.8997581148785803E-25</c:v>
                 </c:pt>
                 <c:pt idx="1">
-                  <c:v>1.1583043157260263E-23</c:v>
+                  <c:v>1.1583043157260293E-23</c:v>
                 </c:pt>
                 <c:pt idx="2">
-                  <c:v>4.0831634601814676E-22</c:v>
+                  <c:v>4.0831634601814789E-22</c:v>
                 </c:pt>
                 <c:pt idx="3">
-                  <c:v>1.2702349201759429E-20</c:v>
+                  <c:v>1.2702349201759456E-20</c:v>
                 </c:pt>
                 <c:pt idx="4">
-                  <c:v>3.4872615319945549E-19</c:v>
+                  <c:v>3.487261531994563E-19</c:v>
                 </c:pt>
                 <c:pt idx="5">
-                  <c:v>8.4488612915579265E-18</c:v>
+                  <c:v>8.4488612915579388E-18</c:v>
                 </c:pt>
                 <c:pt idx="6">
-                  <c:v>1.8064461965457417E-16</c:v>
+                  <c:v>1.8064461965457454E-16</c:v>
                 </c:pt>
                 <c:pt idx="7">
-                  <c:v>3.4085139172407006E-15</c:v>
+                  <c:v>3.4085139172407065E-15</c:v>
                 </c:pt>
                 <c:pt idx="8">
-                  <c:v>5.6756852326328325E-14</c:v>
+                  <c:v>5.6756852326328414E-14</c:v>
                 </c:pt>
                 <c:pt idx="9">
-                  <c:v>8.3403585655910572E-13</c:v>
+                  <c:v>8.3403585655910643E-13</c:v>
                 </c:pt>
                 <c:pt idx="10">
-                  <c:v>1.0815941557285817E-11</c:v>
+                  <c:v>1.0815941557285826E-11</c:v>
                 </c:pt>
                 <c:pt idx="11">
-                  <c:v>1.2378189627676038E-10</c:v>
+                  <c:v>1.2378189627676054E-10</c:v>
                 </c:pt>
                 <c:pt idx="12">
-                  <c:v>1.250152866386774E-9</c:v>
+                  <c:v>1.2501528663867763E-9</c:v>
                 </c:pt>
                 <c:pt idx="13">
-                  <c:v>1.1142491209772769E-8</c:v>
+                  <c:v>1.1142491209772786E-8</c:v>
                 </c:pt>
                 <c:pt idx="14">
-                  <c:v>8.7642482194437763E-8</c:v>
+                  <c:v>8.7642482194437842E-8</c:v>
                 </c:pt>
                 <c:pt idx="15">
-                  <c:v>6.0835940681415747E-7</c:v>
+                  <c:v>6.08359406814158E-7</c:v>
                 </c:pt>
                 <c:pt idx="16">
-                  <c:v>3.7266531720786968E-6</c:v>
+                  <c:v>3.7266531720786989E-6</c:v>
                 </c:pt>
                 <c:pt idx="17">
-                  <c:v>2.0146096709972655E-5</c:v>
+                  <c:v>2.0146096709972658E-5</c:v>
                 </c:pt>
                 <c:pt idx="18">
-                  <c:v>9.6111652061394898E-5</c:v>
+                  <c:v>9.6111652061394939E-5</c:v>
                 </c:pt>
                 <c:pt idx="19">
-                  <c:v>4.046451693262707E-4</c:v>
+                  <c:v>4.0464516932627108E-4</c:v>
                 </c:pt>
                 <c:pt idx="20">
                   <c:v>1.5034391929775739E-3</c:v>
@@ -28356,10 +28607,10 @@
                   <c:v>1.4264233908999216E-2</c:v>
                 </c:pt>
                 <c:pt idx="23">
-                  <c:v>3.6424997337364332E-2</c:v>
+                  <c:v>3.6424997337364345E-2</c:v>
                 </c:pt>
                 <c:pt idx="24">
-                  <c:v>8.2084998623899036E-2</c:v>
+                  <c:v>8.2084998623899078E-2</c:v>
                 </c:pt>
                 <c:pt idx="25">
                   <c:v>0.16324551245395838</c:v>
@@ -28368,10 +28619,10 @@
                   <c:v>0.28650479686019031</c:v>
                 </c:pt>
                 <c:pt idx="27">
-                  <c:v>0.44374731008107848</c:v>
+                  <c:v>0.44374731008107837</c:v>
                 </c:pt>
                 <c:pt idx="28">
-                  <c:v>0.60653065971263009</c:v>
+                  <c:v>0.60653065971262987</c:v>
                 </c:pt>
                 <c:pt idx="29">
                   <c:v>0.73161562894664178</c:v>
@@ -28383,10 +28634,10 @@
                   <c:v>0.73161562894664178</c:v>
                 </c:pt>
                 <c:pt idx="32">
-                  <c:v>0.60653065971263009</c:v>
+                  <c:v>0.60653065971262987</c:v>
                 </c:pt>
                 <c:pt idx="33">
-                  <c:v>0.44374731008107848</c:v>
+                  <c:v>0.44374731008107837</c:v>
                 </c:pt>
                 <c:pt idx="34">
                   <c:v>0.28650479686019031</c:v>
@@ -28395,10 +28646,10 @@
                   <c:v>0.16324551245395838</c:v>
                 </c:pt>
                 <c:pt idx="36">
-                  <c:v>8.2084998623899036E-2</c:v>
+                  <c:v>8.2084998623899078E-2</c:v>
                 </c:pt>
                 <c:pt idx="37">
-                  <c:v>3.6424997337364332E-2</c:v>
+                  <c:v>3.6424997337364345E-2</c:v>
                 </c:pt>
                 <c:pt idx="38">
                   <c:v>1.4264233908999216E-2</c:v>
@@ -28410,82 +28661,82 @@
                   <c:v>1.5034391929775739E-3</c:v>
                 </c:pt>
                 <c:pt idx="41">
-                  <c:v>4.046451693262707E-4</c:v>
+                  <c:v>4.0464516932627108E-4</c:v>
                 </c:pt>
                 <c:pt idx="42">
-                  <c:v>9.6111652061394898E-5</c:v>
+                  <c:v>9.6111652061394939E-5</c:v>
                 </c:pt>
                 <c:pt idx="43">
-                  <c:v>2.0146096709972655E-5</c:v>
+                  <c:v>2.0146096709972658E-5</c:v>
                 </c:pt>
                 <c:pt idx="44">
-                  <c:v>3.7266531720786968E-6</c:v>
+                  <c:v>3.7266531720786989E-6</c:v>
                 </c:pt>
                 <c:pt idx="45">
-                  <c:v>6.0835940681415747E-7</c:v>
+                  <c:v>6.08359406814158E-7</c:v>
                 </c:pt>
                 <c:pt idx="46">
-                  <c:v>8.7642482194437763E-8</c:v>
+                  <c:v>8.7642482194437842E-8</c:v>
                 </c:pt>
                 <c:pt idx="47">
-                  <c:v>1.1142491209772769E-8</c:v>
+                  <c:v>1.1142491209772786E-8</c:v>
                 </c:pt>
                 <c:pt idx="48">
-                  <c:v>1.250152866386774E-9</c:v>
+                  <c:v>1.2501528663867763E-9</c:v>
                 </c:pt>
                 <c:pt idx="49">
-                  <c:v>1.2378189627676038E-10</c:v>
+                  <c:v>1.2378189627676054E-10</c:v>
                 </c:pt>
                 <c:pt idx="50">
-                  <c:v>1.0815941557285817E-11</c:v>
+                  <c:v>1.0815941557285826E-11</c:v>
                 </c:pt>
                 <c:pt idx="51">
-                  <c:v>8.3403585655910572E-13</c:v>
+                  <c:v>8.3403585655910643E-13</c:v>
                 </c:pt>
                 <c:pt idx="52">
-                  <c:v>5.6756852326328325E-14</c:v>
+                  <c:v>5.6756852326328414E-14</c:v>
                 </c:pt>
                 <c:pt idx="53">
-                  <c:v>3.4085139172407006E-15</c:v>
+                  <c:v>3.4085139172407065E-15</c:v>
                 </c:pt>
                 <c:pt idx="54">
-                  <c:v>1.8064461965457417E-16</c:v>
+                  <c:v>1.8064461965457454E-16</c:v>
                 </c:pt>
                 <c:pt idx="55">
-                  <c:v>8.4488612915579265E-18</c:v>
+                  <c:v>8.4488612915579388E-18</c:v>
                 </c:pt>
                 <c:pt idx="56">
-                  <c:v>3.4872615319945549E-19</c:v>
+                  <c:v>3.487261531994563E-19</c:v>
                 </c:pt>
                 <c:pt idx="57">
-                  <c:v>1.2702349201759429E-20</c:v>
+                  <c:v>1.2702349201759456E-20</c:v>
                 </c:pt>
                 <c:pt idx="58">
-                  <c:v>4.0831634601814676E-22</c:v>
+                  <c:v>4.0831634601814789E-22</c:v>
                 </c:pt>
                 <c:pt idx="59">
-                  <c:v>1.1583043157260263E-23</c:v>
+                  <c:v>1.1583043157260293E-23</c:v>
                 </c:pt>
                 <c:pt idx="60">
-                  <c:v>2.8997581148785734E-25</c:v>
+                  <c:v>2.8997581148785803E-25</c:v>
                 </c:pt>
                 <c:pt idx="61">
-                  <c:v>6.406400129028518E-27</c:v>
+                  <c:v>6.4064001290285374E-27</c:v>
                 </c:pt>
                 <c:pt idx="62">
-                  <c:v>1.2490491774577779E-28</c:v>
+                  <c:v>1.2490491774577815E-28</c:v>
                 </c:pt>
                 <c:pt idx="63">
-                  <c:v>2.1491078226789093E-30</c:v>
+                  <c:v>2.1491078226789174E-30</c:v>
                 </c:pt>
                 <c:pt idx="64">
-                  <c:v>3.26324786101457E-32</c:v>
+                  <c:v>3.2632478610145826E-32</c:v>
                 </c:pt>
                 <c:pt idx="65">
-                  <c:v>4.3727546350849633E-34</c:v>
+                  <c:v>4.3727546350849795E-34</c:v>
                 </c:pt>
                 <c:pt idx="66">
-                  <c:v>5.1709858023750807E-36</c:v>
+                  <c:v>5.1709858023750974E-36</c:v>
                 </c:pt>
               </c:numCache>
             </c:numRef>
@@ -28532,7 +28783,7 @@
                   <c:v>0.5</c:v>
                 </c:pt>
                 <c:pt idx="3">
-                  <c:v>0.75000000000000311</c:v>
+                  <c:v>0.75000000000000333</c:v>
                 </c:pt>
                 <c:pt idx="4">
                   <c:v>1</c:v>
@@ -28544,7 +28795,7 @@
                   <c:v>1.5</c:v>
                 </c:pt>
                 <c:pt idx="7">
-                  <c:v>1.750000000000002</c:v>
+                  <c:v>1.7500000000000022</c:v>
                 </c:pt>
                 <c:pt idx="8">
                   <c:v>2</c:v>
@@ -28733,52 +28984,52 @@
                 <c:formatCode>General</c:formatCode>
                 <c:ptCount val="71"/>
                 <c:pt idx="0">
-                  <c:v>3.4872615319945549E-19</c:v>
+                  <c:v>3.487261531994563E-19</c:v>
                 </c:pt>
                 <c:pt idx="1">
-                  <c:v>8.4488612915579265E-18</c:v>
+                  <c:v>8.4488612915579388E-18</c:v>
                 </c:pt>
                 <c:pt idx="2">
-                  <c:v>1.8064461965457417E-16</c:v>
+                  <c:v>1.8064461965457454E-16</c:v>
                 </c:pt>
                 <c:pt idx="3">
-                  <c:v>3.4085139172407006E-15</c:v>
+                  <c:v>3.4085139172407065E-15</c:v>
                 </c:pt>
                 <c:pt idx="4">
-                  <c:v>5.6756852326328325E-14</c:v>
+                  <c:v>5.6756852326328414E-14</c:v>
                 </c:pt>
                 <c:pt idx="5">
-                  <c:v>8.3403585655910572E-13</c:v>
+                  <c:v>8.3403585655910643E-13</c:v>
                 </c:pt>
                 <c:pt idx="6">
-                  <c:v>1.0815941557285817E-11</c:v>
+                  <c:v>1.0815941557285826E-11</c:v>
                 </c:pt>
                 <c:pt idx="7">
-                  <c:v>1.2378189627676038E-10</c:v>
+                  <c:v>1.2378189627676054E-10</c:v>
                 </c:pt>
                 <c:pt idx="8">
-                  <c:v>1.250152866386774E-9</c:v>
+                  <c:v>1.2501528663867763E-9</c:v>
                 </c:pt>
                 <c:pt idx="9">
-                  <c:v>1.1142491209772769E-8</c:v>
+                  <c:v>1.1142491209772786E-8</c:v>
                 </c:pt>
                 <c:pt idx="10">
-                  <c:v>8.7642482194437763E-8</c:v>
+                  <c:v>8.7642482194437842E-8</c:v>
                 </c:pt>
                 <c:pt idx="11">
-                  <c:v>6.0835940681415747E-7</c:v>
+                  <c:v>6.08359406814158E-7</c:v>
                 </c:pt>
                 <c:pt idx="12">
-                  <c:v>3.7266531720786968E-6</c:v>
+                  <c:v>3.7266531720786989E-6</c:v>
                 </c:pt>
                 <c:pt idx="13">
-                  <c:v>2.0146096709972655E-5</c:v>
+                  <c:v>2.0146096709972658E-5</c:v>
                 </c:pt>
                 <c:pt idx="14">
-                  <c:v>9.6111652061394898E-5</c:v>
+                  <c:v>9.6111652061394939E-5</c:v>
                 </c:pt>
                 <c:pt idx="15">
-                  <c:v>4.046451693262707E-4</c:v>
+                  <c:v>4.0464516932627108E-4</c:v>
                 </c:pt>
                 <c:pt idx="16">
                   <c:v>1.5034391929775739E-3</c:v>
@@ -28790,10 +29041,10 @@
                   <c:v>1.4264233908999216E-2</c:v>
                 </c:pt>
                 <c:pt idx="19">
-                  <c:v>3.6424997337364332E-2</c:v>
+                  <c:v>3.6424997337364345E-2</c:v>
                 </c:pt>
                 <c:pt idx="20">
-                  <c:v>8.2084998623899036E-2</c:v>
+                  <c:v>8.2084998623899078E-2</c:v>
                 </c:pt>
                 <c:pt idx="21">
                   <c:v>0.16324551245395838</c:v>
@@ -28802,10 +29053,10 @@
                   <c:v>0.28650479686019031</c:v>
                 </c:pt>
                 <c:pt idx="23">
-                  <c:v>0.44374731008107848</c:v>
+                  <c:v>0.44374731008107837</c:v>
                 </c:pt>
                 <c:pt idx="24">
-                  <c:v>0.60653065971263009</c:v>
+                  <c:v>0.60653065971262987</c:v>
                 </c:pt>
                 <c:pt idx="25">
                   <c:v>0.73161562894664178</c:v>
@@ -28817,10 +29068,10 @@
                   <c:v>0.73161562894664178</c:v>
                 </c:pt>
                 <c:pt idx="28">
-                  <c:v>0.60653065971263009</c:v>
+                  <c:v>0.60653065971262987</c:v>
                 </c:pt>
                 <c:pt idx="29">
-                  <c:v>0.44374731008107848</c:v>
+                  <c:v>0.44374731008107837</c:v>
                 </c:pt>
                 <c:pt idx="30">
                   <c:v>0.28650479686019031</c:v>
@@ -28829,10 +29080,10 @@
                   <c:v>0.16324551245395838</c:v>
                 </c:pt>
                 <c:pt idx="32">
-                  <c:v>8.2084998623899036E-2</c:v>
+                  <c:v>8.2084998623899078E-2</c:v>
                 </c:pt>
                 <c:pt idx="33">
-                  <c:v>3.6424997337364332E-2</c:v>
+                  <c:v>3.6424997337364345E-2</c:v>
                 </c:pt>
                 <c:pt idx="34">
                   <c:v>1.4264233908999216E-2</c:v>
@@ -28844,94 +29095,94 @@
                   <c:v>1.5034391929775739E-3</c:v>
                 </c:pt>
                 <c:pt idx="37">
-                  <c:v>4.046451693262707E-4</c:v>
+                  <c:v>4.0464516932627108E-4</c:v>
                 </c:pt>
                 <c:pt idx="38">
-                  <c:v>9.6111652061394898E-5</c:v>
+                  <c:v>9.6111652061394939E-5</c:v>
                 </c:pt>
                 <c:pt idx="39">
-                  <c:v>2.0146096709972655E-5</c:v>
+                  <c:v>2.0146096709972658E-5</c:v>
                 </c:pt>
                 <c:pt idx="40">
-                  <c:v>3.7266531720786968E-6</c:v>
+                  <c:v>3.7266531720786989E-6</c:v>
                 </c:pt>
                 <c:pt idx="41">
-                  <c:v>6.0835940681415747E-7</c:v>
+                  <c:v>6.08359406814158E-7</c:v>
                 </c:pt>
                 <c:pt idx="42">
-                  <c:v>8.7642482194437763E-8</c:v>
+                  <c:v>8.7642482194437842E-8</c:v>
                 </c:pt>
                 <c:pt idx="43">
-                  <c:v>1.1142491209772769E-8</c:v>
+                  <c:v>1.1142491209772786E-8</c:v>
                 </c:pt>
                 <c:pt idx="44">
-                  <c:v>1.250152866386774E-9</c:v>
+                  <c:v>1.2501528663867763E-9</c:v>
                 </c:pt>
                 <c:pt idx="45">
-                  <c:v>1.2378189627676038E-10</c:v>
+                  <c:v>1.2378189627676054E-10</c:v>
                 </c:pt>
                 <c:pt idx="46">
-                  <c:v>1.0815941557285817E-11</c:v>
+                  <c:v>1.0815941557285826E-11</c:v>
                 </c:pt>
                 <c:pt idx="47">
-                  <c:v>8.3403585655910572E-13</c:v>
+                  <c:v>8.3403585655910643E-13</c:v>
                 </c:pt>
                 <c:pt idx="48">
-                  <c:v>5.6756852326328325E-14</c:v>
+                  <c:v>5.6756852326328414E-14</c:v>
                 </c:pt>
                 <c:pt idx="49">
-                  <c:v>3.4085139172407006E-15</c:v>
+                  <c:v>3.4085139172407065E-15</c:v>
                 </c:pt>
                 <c:pt idx="50">
-                  <c:v>1.8064461965457417E-16</c:v>
+                  <c:v>1.8064461965457454E-16</c:v>
                 </c:pt>
                 <c:pt idx="51">
-                  <c:v>8.4488612915579265E-18</c:v>
+                  <c:v>8.4488612915579388E-18</c:v>
                 </c:pt>
                 <c:pt idx="52">
-                  <c:v>3.4872615319945549E-19</c:v>
+                  <c:v>3.487261531994563E-19</c:v>
                 </c:pt>
                 <c:pt idx="53">
-                  <c:v>1.2702349201759429E-20</c:v>
+                  <c:v>1.2702349201759456E-20</c:v>
                 </c:pt>
                 <c:pt idx="54">
-                  <c:v>4.0831634601814676E-22</c:v>
+                  <c:v>4.0831634601814789E-22</c:v>
                 </c:pt>
                 <c:pt idx="55">
-                  <c:v>1.1583043157260263E-23</c:v>
+                  <c:v>1.1583043157260293E-23</c:v>
                 </c:pt>
                 <c:pt idx="56">
-                  <c:v>2.8997581148785734E-25</c:v>
+                  <c:v>2.8997581148785803E-25</c:v>
                 </c:pt>
                 <c:pt idx="57">
-                  <c:v>6.406400129028518E-27</c:v>
+                  <c:v>6.4064001290285374E-27</c:v>
                 </c:pt>
                 <c:pt idx="58">
-                  <c:v>1.2490491774577779E-28</c:v>
+                  <c:v>1.2490491774577815E-28</c:v>
                 </c:pt>
                 <c:pt idx="59">
-                  <c:v>2.1491078226789093E-30</c:v>
+                  <c:v>2.1491078226789174E-30</c:v>
                 </c:pt>
                 <c:pt idx="60">
-                  <c:v>3.26324786101457E-32</c:v>
+                  <c:v>3.2632478610145826E-32</c:v>
                 </c:pt>
                 <c:pt idx="61">
-                  <c:v>4.3727546350849633E-34</c:v>
+                  <c:v>4.3727546350849795E-34</c:v>
                 </c:pt>
                 <c:pt idx="62">
-                  <c:v>5.1709858023750807E-36</c:v>
+                  <c:v>5.1709858023750974E-36</c:v>
                 </c:pt>
                 <c:pt idx="63">
-                  <c:v>5.3964079283495646E-38</c:v>
+                  <c:v>5.3964079283495876E-38</c:v>
                 </c:pt>
                 <c:pt idx="64">
-                  <c:v>4.9699198825229243E-40</c:v>
+                  <c:v>4.9699198825229472E-40</c:v>
                 </c:pt>
                 <c:pt idx="65">
-                  <c:v>4.0393100825746767E-42</c:v>
+                  <c:v>4.039310082574699E-42</c:v>
                 </c:pt>
                 <c:pt idx="66">
-                  <c:v>2.8971980832103291E-44</c:v>
+                  <c:v>2.8971980832103425E-44</c:v>
                 </c:pt>
               </c:numCache>
             </c:numRef>
@@ -28978,7 +29229,7 @@
                   <c:v>0.5</c:v>
                 </c:pt>
                 <c:pt idx="3">
-                  <c:v>0.75000000000000311</c:v>
+                  <c:v>0.75000000000000333</c:v>
                 </c:pt>
                 <c:pt idx="4">
                   <c:v>1</c:v>
@@ -28990,7 +29241,7 @@
                   <c:v>1.5</c:v>
                 </c:pt>
                 <c:pt idx="7">
-                  <c:v>1.750000000000002</c:v>
+                  <c:v>1.7500000000000022</c:v>
                 </c:pt>
                 <c:pt idx="8">
                   <c:v>2</c:v>
@@ -29179,121 +29430,121 @@
                 <c:formatCode>General</c:formatCode>
                 <c:ptCount val="71"/>
                 <c:pt idx="0">
-                  <c:v>1.7556880978549876E-63</c:v>
+                  <c:v>1.7556880978549998E-63</c:v>
                 </c:pt>
                 <c:pt idx="1">
-                  <c:v>6.653816984517023E-61</c:v>
+                  <c:v>6.6538169845170672E-61</c:v>
                 </c:pt>
                 <c:pt idx="2">
-                  <c:v>2.2253971490714448E-58</c:v>
+                  <c:v>2.2253971490714607E-58</c:v>
                 </c:pt>
                 <c:pt idx="3">
-                  <c:v>6.5683667379108701E-56</c:v>
+                  <c:v>6.5683667379109099E-56</c:v>
                 </c:pt>
                 <c:pt idx="4">
-                  <c:v>1.7108835426515239E-53</c:v>
+                  <c:v>1.7108835426515343E-53</c:v>
                 </c:pt>
                 <c:pt idx="5">
-                  <c:v>3.9327532090306286E-51</c:v>
+                  <c:v>3.9327532090306482E-51</c:v>
                 </c:pt>
                 <c:pt idx="6">
-                  <c:v>7.977854827450619E-49</c:v>
+                  <c:v>7.9778548274506585E-49</c:v>
                 </c:pt>
                 <c:pt idx="7">
-                  <c:v>1.428199096797026E-46</c:v>
+                  <c:v>1.4281990967970327E-46</c:v>
                 </c:pt>
                 <c:pt idx="8">
-                  <c:v>2.2563401359171741E-44</c:v>
+                  <c:v>2.256340135917184E-44</c:v>
                 </c:pt>
                 <c:pt idx="9">
-                  <c:v>3.1458178553773631E-42</c:v>
+                  <c:v>3.145817855377379E-42</c:v>
                 </c:pt>
                 <c:pt idx="10">
-                  <c:v>3.8705774963109803E-40</c:v>
+                  <c:v>3.8705774963109967E-40</c:v>
                 </c:pt>
                 <c:pt idx="11">
-                  <c:v>4.2027267203714043E-38</c:v>
+                  <c:v>4.2027267203714215E-38</c:v>
                 </c:pt>
                 <c:pt idx="12">
-                  <c:v>4.0271677921408609E-36</c:v>
+                  <c:v>4.0271677921408789E-36</c:v>
                 </c:pt>
                 <c:pt idx="13">
-                  <c:v>3.4055047339832742E-34</c:v>
+                  <c:v>3.4055047339832862E-34</c:v>
                 </c:pt>
                 <c:pt idx="14">
-                  <c:v>2.5414199895142111E-32</c:v>
+                  <c:v>2.5414199895142187E-32</c:v>
                 </c:pt>
                 <c:pt idx="15">
-                  <c:v>1.6737268552072036E-30</c:v>
+                  <c:v>1.6737268552072088E-30</c:v>
                 </c:pt>
                 <c:pt idx="16">
-                  <c:v>9.7276047749881489E-29</c:v>
+                  <c:v>9.7276047749881826E-29</c:v>
                 </c:pt>
                 <c:pt idx="17">
-                  <c:v>4.9893094371561786E-27</c:v>
+                  <c:v>4.9893094371561958E-27</c:v>
                 </c:pt>
                 <c:pt idx="18">
-                  <c:v>2.2583338905851231E-25</c:v>
+                  <c:v>2.2583338905851304E-25</c:v>
                 </c:pt>
                 <c:pt idx="19">
-                  <c:v>9.0208830812241834E-24</c:v>
+                  <c:v>9.0208830812242069E-24</c:v>
                 </c:pt>
                 <c:pt idx="20">
-                  <c:v>3.1799709001978544E-22</c:v>
+                  <c:v>3.1799709001978619E-22</c:v>
                 </c:pt>
                 <c:pt idx="21">
-                  <c:v>9.8925995051767681E-21</c:v>
+                  <c:v>9.8925995051767982E-21</c:v>
                 </c:pt>
                 <c:pt idx="22">
-                  <c:v>2.7158820118921398E-19</c:v>
+                  <c:v>2.7158820118921456E-19</c:v>
                 </c:pt>
                 <c:pt idx="23">
-                  <c:v>6.579979789927063E-18</c:v>
+                  <c:v>6.5799797899270784E-18</c:v>
                 </c:pt>
                 <c:pt idx="24">
-                  <c:v>1.4068617124461706E-16</c:v>
+                  <c:v>1.4068617124461726E-16</c:v>
                 </c:pt>
                 <c:pt idx="25">
-                  <c:v>2.6545533078568372E-15</c:v>
+                  <c:v>2.6545533078568415E-15</c:v>
                 </c:pt>
                 <c:pt idx="26">
-                  <c:v>4.4202281036413015E-14</c:v>
+                  <c:v>4.4202281036413122E-14</c:v>
                 </c:pt>
                 <c:pt idx="27">
-                  <c:v>6.4954777819786684E-13</c:v>
+                  <c:v>6.4954777819786795E-13</c:v>
                 </c:pt>
                 <c:pt idx="28">
-                  <c:v>8.4234637544688217E-12</c:v>
+                  <c:v>8.4234637544688314E-12</c:v>
                 </c:pt>
                 <c:pt idx="29">
-                  <c:v>9.6401437750404235E-11</c:v>
+                  <c:v>9.6401437750404313E-11</c:v>
                 </c:pt>
                 <c:pt idx="30">
-                  <c:v>9.736200313009718E-10</c:v>
+                  <c:v>9.7362003130097284E-10</c:v>
                 </c:pt>
                 <c:pt idx="31">
-                  <c:v>8.6777808795372603E-9</c:v>
+                  <c:v>8.6777808795372735E-9</c:v>
                 </c:pt>
                 <c:pt idx="32">
-                  <c:v>6.8256033763349427E-8</c:v>
+                  <c:v>6.825603376334948E-8</c:v>
                 </c:pt>
                 <c:pt idx="33">
-                  <c:v>4.7379078241572138E-7</c:v>
+                  <c:v>4.7379078241572164E-7</c:v>
                 </c:pt>
                 <c:pt idx="34">
-                  <c:v>2.9023204086504384E-6</c:v>
+                  <c:v>2.9023204086504413E-6</c:v>
                 </c:pt>
                 <c:pt idx="35">
-                  <c:v>1.5689795893559064E-5</c:v>
+                  <c:v>1.5689795893559074E-5</c:v>
                 </c:pt>
                 <c:pt idx="36">
-                  <c:v>7.4851829887701289E-5</c:v>
+                  <c:v>7.4851829887701357E-5</c:v>
                 </c:pt>
                 <c:pt idx="37">
-                  <c:v>3.1513797473735908E-4</c:v>
+                  <c:v>3.1513797473735941E-4</c:v>
                 </c:pt>
                 <c:pt idx="38">
-                  <c:v>1.170879620791182E-3</c:v>
+                  <c:v>1.1708796207911825E-3</c:v>
                 </c:pt>
                 <c:pt idx="39">
                   <c:v>3.8391664740261636E-3</c:v>
@@ -29302,7 +29553,7 @@
                   <c:v>1.1108996538242299E-2</c:v>
                 </c:pt>
                 <c:pt idx="41">
-                  <c:v>2.8367816449713281E-2</c:v>
+                  <c:v>2.8367816449713295E-2</c:v>
                 </c:pt>
                 <c:pt idx="42">
                   <c:v>6.392786120670757E-2</c:v>
@@ -29311,7 +29562,7 @@
                   <c:v>0.12713573293203556</c:v>
                 </c:pt>
                 <c:pt idx="44">
-                  <c:v>0.22313016014843021</c:v>
+                  <c:v>0.22313016014843023</c:v>
                 </c:pt>
                 <c:pt idx="45">
                   <c:v>0.34559075257697425</c:v>
@@ -29323,7 +29574,7 @@
                   <c:v>0.56978282473092257</c:v>
                 </c:pt>
                 <c:pt idx="48">
-                  <c:v>0.60653065971263009</c:v>
+                  <c:v>0.60653065971262987</c:v>
                 </c:pt>
                 <c:pt idx="49">
                   <c:v>0.56978282473092257</c:v>
@@ -29335,7 +29586,7 @@
                   <c:v>0.34559075257697425</c:v>
                 </c:pt>
                 <c:pt idx="52">
-                  <c:v>0.22313016014843021</c:v>
+                  <c:v>0.22313016014843023</c:v>
                 </c:pt>
                 <c:pt idx="53">
                   <c:v>0.12713573293203556</c:v>
@@ -29344,7 +29595,7 @@
                   <c:v>6.392786120670757E-2</c:v>
                 </c:pt>
                 <c:pt idx="55">
-                  <c:v>2.8367816449713281E-2</c:v>
+                  <c:v>2.8367816449713295E-2</c:v>
                 </c:pt>
                 <c:pt idx="56">
                   <c:v>1.1108996538242299E-2</c:v>
@@ -29353,31 +29604,31 @@
                   <c:v>3.8391664740261636E-3</c:v>
                 </c:pt>
                 <c:pt idx="58">
-                  <c:v>1.170879620791182E-3</c:v>
+                  <c:v>1.1708796207911825E-3</c:v>
                 </c:pt>
                 <c:pt idx="59">
-                  <c:v>3.1513797473735908E-4</c:v>
+                  <c:v>3.1513797473735941E-4</c:v>
                 </c:pt>
                 <c:pt idx="60">
-                  <c:v>7.4851829887701289E-5</c:v>
+                  <c:v>7.4851829887701357E-5</c:v>
                 </c:pt>
                 <c:pt idx="61">
-                  <c:v>1.5689795893559064E-5</c:v>
+                  <c:v>1.5689795893559074E-5</c:v>
                 </c:pt>
                 <c:pt idx="62">
-                  <c:v>2.9023204086504384E-6</c:v>
+                  <c:v>2.9023204086504413E-6</c:v>
                 </c:pt>
                 <c:pt idx="63">
-                  <c:v>4.7379078241572138E-7</c:v>
+                  <c:v>4.7379078241572164E-7</c:v>
                 </c:pt>
                 <c:pt idx="64">
-                  <c:v>6.8256033763349427E-8</c:v>
+                  <c:v>6.825603376334948E-8</c:v>
                 </c:pt>
                 <c:pt idx="65">
-                  <c:v>8.6777808795372603E-9</c:v>
+                  <c:v>8.6777808795372735E-9</c:v>
                 </c:pt>
                 <c:pt idx="66">
-                  <c:v>9.736200313009718E-10</c:v>
+                  <c:v>9.7362003130097284E-10</c:v>
                 </c:pt>
               </c:numCache>
             </c:numRef>
@@ -29435,7 +29686,7 @@
                   <c:v>0.5</c:v>
                 </c:pt>
                 <c:pt idx="3">
-                  <c:v>0.75000000000000311</c:v>
+                  <c:v>0.75000000000000333</c:v>
                 </c:pt>
                 <c:pt idx="4">
                   <c:v>1</c:v>
@@ -29447,7 +29698,7 @@
                   <c:v>1.5</c:v>
                 </c:pt>
                 <c:pt idx="7">
-                  <c:v>1.750000000000002</c:v>
+                  <c:v>1.7500000000000022</c:v>
                 </c:pt>
                 <c:pt idx="8">
                   <c:v>2</c:v>
@@ -29636,151 +29887,151 @@
                 <c:formatCode>General</c:formatCode>
                 <c:ptCount val="71"/>
                 <c:pt idx="0">
-                  <c:v>2.9678226083783061E-92</c:v>
+                  <c:v>2.9678226083783378E-92</c:v>
                 </c:pt>
                 <c:pt idx="1">
-                  <c:v>3.9258122655868565E-89</c:v>
+                  <c:v>3.9258122655868963E-89</c:v>
                 </c:pt>
                 <c:pt idx="2">
-                  <c:v>4.5828358946957332E-86</c:v>
+                  <c:v>4.582835894695776E-86</c:v>
                 </c:pt>
                 <c:pt idx="3">
-                  <c:v>4.7211986494213328E-83</c:v>
+                  <c:v>4.7211986494213774E-83</c:v>
                 </c:pt>
                 <c:pt idx="4">
-                  <c:v>4.2922344129309926E-80</c:v>
+                  <c:v>4.29223441293103E-80</c:v>
                 </c:pt>
                 <c:pt idx="5">
-                  <c:v>3.4437195801907583E-77</c:v>
+                  <c:v>3.443719580190789E-77</c:v>
                 </c:pt>
                 <c:pt idx="6">
-                  <c:v>2.4382897747396019E-74</c:v>
+                  <c:v>2.4382897747396216E-74</c:v>
                 </c:pt>
                 <c:pt idx="7">
-                  <c:v>1.5235476605997101E-71</c:v>
+                  <c:v>1.5235476605997224E-71</c:v>
                 </c:pt>
                 <c:pt idx="8">
-                  <c:v>8.4011736521998752E-69</c:v>
+                  <c:v>8.401173652199939E-69</c:v>
                 </c:pt>
                 <c:pt idx="9">
-                  <c:v>4.0882464513055073E-66</c:v>
+                  <c:v>4.0882464513055384E-66</c:v>
                 </c:pt>
                 <c:pt idx="10">
-                  <c:v>1.7556880978549876E-63</c:v>
+                  <c:v>1.7556880978549998E-63</c:v>
                 </c:pt>
                 <c:pt idx="11">
-                  <c:v>6.653816984517023E-61</c:v>
+                  <c:v>6.6538169845170672E-61</c:v>
                 </c:pt>
                 <c:pt idx="12">
-                  <c:v>2.2253971490714448E-58</c:v>
+                  <c:v>2.2253971490714607E-58</c:v>
                 </c:pt>
                 <c:pt idx="13">
-                  <c:v>6.5683667379108701E-56</c:v>
+                  <c:v>6.5683667379109099E-56</c:v>
                 </c:pt>
                 <c:pt idx="14">
-                  <c:v>1.7108835426515239E-53</c:v>
+                  <c:v>1.7108835426515343E-53</c:v>
                 </c:pt>
                 <c:pt idx="15">
-                  <c:v>3.9327532090306286E-51</c:v>
+                  <c:v>3.9327532090306482E-51</c:v>
                 </c:pt>
                 <c:pt idx="16">
-                  <c:v>7.977854827450619E-49</c:v>
+                  <c:v>7.9778548274506585E-49</c:v>
                 </c:pt>
                 <c:pt idx="17">
-                  <c:v>1.428199096797026E-46</c:v>
+                  <c:v>1.4281990967970327E-46</c:v>
                 </c:pt>
                 <c:pt idx="18">
-                  <c:v>2.2563401359171741E-44</c:v>
+                  <c:v>2.256340135917184E-44</c:v>
                 </c:pt>
                 <c:pt idx="19">
-                  <c:v>3.1458178553773631E-42</c:v>
+                  <c:v>3.145817855377379E-42</c:v>
                 </c:pt>
                 <c:pt idx="20">
-                  <c:v>3.8705774963109803E-40</c:v>
+                  <c:v>3.8705774963109967E-40</c:v>
                 </c:pt>
                 <c:pt idx="21">
-                  <c:v>4.2027267203714043E-38</c:v>
+                  <c:v>4.2027267203714215E-38</c:v>
                 </c:pt>
                 <c:pt idx="22">
-                  <c:v>4.0271677921408609E-36</c:v>
+                  <c:v>4.0271677921408789E-36</c:v>
                 </c:pt>
                 <c:pt idx="23">
-                  <c:v>3.4055047339832742E-34</c:v>
+                  <c:v>3.4055047339832862E-34</c:v>
                 </c:pt>
                 <c:pt idx="24">
-                  <c:v>2.5414199895142111E-32</c:v>
+                  <c:v>2.5414199895142187E-32</c:v>
                 </c:pt>
                 <c:pt idx="25">
-                  <c:v>1.6737268552072036E-30</c:v>
+                  <c:v>1.6737268552072088E-30</c:v>
                 </c:pt>
                 <c:pt idx="26">
-                  <c:v>9.7276047749881489E-29</c:v>
+                  <c:v>9.7276047749881826E-29</c:v>
                 </c:pt>
                 <c:pt idx="27">
-                  <c:v>4.9893094371561786E-27</c:v>
+                  <c:v>4.9893094371561958E-27</c:v>
                 </c:pt>
                 <c:pt idx="28">
-                  <c:v>2.2583338905851231E-25</c:v>
+                  <c:v>2.2583338905851304E-25</c:v>
                 </c:pt>
                 <c:pt idx="29">
-                  <c:v>9.0208830812241834E-24</c:v>
+                  <c:v>9.0208830812242069E-24</c:v>
                 </c:pt>
                 <c:pt idx="30">
-                  <c:v>3.1799709001978544E-22</c:v>
+                  <c:v>3.1799709001978619E-22</c:v>
                 </c:pt>
                 <c:pt idx="31">
-                  <c:v>9.8925995051767681E-21</c:v>
+                  <c:v>9.8925995051767982E-21</c:v>
                 </c:pt>
                 <c:pt idx="32">
-                  <c:v>2.7158820118921398E-19</c:v>
+                  <c:v>2.7158820118921456E-19</c:v>
                 </c:pt>
                 <c:pt idx="33">
-                  <c:v>6.579979789927063E-18</c:v>
+                  <c:v>6.5799797899270784E-18</c:v>
                 </c:pt>
                 <c:pt idx="34">
-                  <c:v>1.4068617124461706E-16</c:v>
+                  <c:v>1.4068617124461726E-16</c:v>
                 </c:pt>
                 <c:pt idx="35">
-                  <c:v>2.6545533078568372E-15</c:v>
+                  <c:v>2.6545533078568415E-15</c:v>
                 </c:pt>
                 <c:pt idx="36">
-                  <c:v>4.4202281036413015E-14</c:v>
+                  <c:v>4.4202281036413122E-14</c:v>
                 </c:pt>
                 <c:pt idx="37">
-                  <c:v>6.4954777819786684E-13</c:v>
+                  <c:v>6.4954777819786795E-13</c:v>
                 </c:pt>
                 <c:pt idx="38">
-                  <c:v>8.4234637544688217E-12</c:v>
+                  <c:v>8.4234637544688314E-12</c:v>
                 </c:pt>
                 <c:pt idx="39">
-                  <c:v>9.6401437750404235E-11</c:v>
+                  <c:v>9.6401437750404313E-11</c:v>
                 </c:pt>
                 <c:pt idx="40">
-                  <c:v>9.736200313009718E-10</c:v>
+                  <c:v>9.7362003130097284E-10</c:v>
                 </c:pt>
                 <c:pt idx="41">
-                  <c:v>8.6777808795372603E-9</c:v>
+                  <c:v>8.6777808795372735E-9</c:v>
                 </c:pt>
                 <c:pt idx="42">
-                  <c:v>6.8256033763349427E-8</c:v>
+                  <c:v>6.825603376334948E-8</c:v>
                 </c:pt>
                 <c:pt idx="43">
-                  <c:v>4.7379078241572138E-7</c:v>
+                  <c:v>4.7379078241572164E-7</c:v>
                 </c:pt>
                 <c:pt idx="44">
-                  <c:v>2.9023204086504384E-6</c:v>
+                  <c:v>2.9023204086504413E-6</c:v>
                 </c:pt>
                 <c:pt idx="45">
-                  <c:v>1.5689795893559064E-5</c:v>
+                  <c:v>1.5689795893559074E-5</c:v>
                 </c:pt>
                 <c:pt idx="46">
-                  <c:v>7.4851829887701289E-5</c:v>
+                  <c:v>7.4851829887701357E-5</c:v>
                 </c:pt>
                 <c:pt idx="47">
-                  <c:v>3.1513797473735908E-4</c:v>
+                  <c:v>3.1513797473735941E-4</c:v>
                 </c:pt>
                 <c:pt idx="48">
-                  <c:v>1.170879620791182E-3</c:v>
+                  <c:v>1.1708796207911825E-3</c:v>
                 </c:pt>
                 <c:pt idx="49">
                   <c:v>3.8391664740261636E-3</c:v>
@@ -29789,7 +30040,7 @@
                   <c:v>1.1108996538242299E-2</c:v>
                 </c:pt>
                 <c:pt idx="51">
-                  <c:v>2.8367816449713281E-2</c:v>
+                  <c:v>2.8367816449713295E-2</c:v>
                 </c:pt>
                 <c:pt idx="52">
                   <c:v>6.392786120670757E-2</c:v>
@@ -29798,7 +30049,7 @@
                   <c:v>0.12713573293203556</c:v>
                 </c:pt>
                 <c:pt idx="54">
-                  <c:v>0.22313016014843021</c:v>
+                  <c:v>0.22313016014843023</c:v>
                 </c:pt>
                 <c:pt idx="55">
                   <c:v>0.34559075257697425</c:v>
@@ -29810,7 +30061,7 @@
                   <c:v>0.56978282473092257</c:v>
                 </c:pt>
                 <c:pt idx="58">
-                  <c:v>0.60653065971263009</c:v>
+                  <c:v>0.60653065971262987</c:v>
                 </c:pt>
                 <c:pt idx="59">
                   <c:v>0.56978282473092257</c:v>
@@ -29822,7 +30073,7 @@
                   <c:v>0.34559075257697425</c:v>
                 </c:pt>
                 <c:pt idx="62">
-                  <c:v>0.22313016014843021</c:v>
+                  <c:v>0.22313016014843023</c:v>
                 </c:pt>
                 <c:pt idx="63">
                   <c:v>0.12713573293203556</c:v>
@@ -29831,7 +30082,7 @@
                   <c:v>6.392786120670757E-2</c:v>
                 </c:pt>
                 <c:pt idx="65">
-                  <c:v>2.8367816449713281E-2</c:v>
+                  <c:v>2.8367816449713295E-2</c:v>
                 </c:pt>
                 <c:pt idx="66">
                   <c:v>1.1108996538242299E-2</c:v>
@@ -29892,7 +30143,7 @@
                   <c:v>0.5</c:v>
                 </c:pt>
                 <c:pt idx="3">
-                  <c:v>0.75000000000000311</c:v>
+                  <c:v>0.75000000000000333</c:v>
                 </c:pt>
                 <c:pt idx="4">
                   <c:v>1</c:v>
@@ -29904,7 +30155,7 @@
                   <c:v>1.5</c:v>
                 </c:pt>
                 <c:pt idx="7">
-                  <c:v>1.750000000000002</c:v>
+                  <c:v>1.7500000000000022</c:v>
                 </c:pt>
                 <c:pt idx="8">
                   <c:v>2</c:v>
@@ -30093,61 +30344,61 @@
                 <c:formatCode>General</c:formatCode>
                 <c:ptCount val="71"/>
                 <c:pt idx="0">
-                  <c:v>1.7587922024243706E-25</c:v>
+                  <c:v>1.758792202424375E-25</c:v>
                 </c:pt>
                 <c:pt idx="1">
-                  <c:v>7.025470807652969E-24</c:v>
+                  <c:v>7.0254708076529867E-24</c:v>
                 </c:pt>
                 <c:pt idx="2">
-                  <c:v>2.4765638272183623E-22</c:v>
+                  <c:v>2.4765638272183679E-22</c:v>
                 </c:pt>
                 <c:pt idx="3">
-                  <c:v>7.7043642412433995E-21</c:v>
+                  <c:v>7.7043642412434175E-21</c:v>
                 </c:pt>
                 <c:pt idx="4">
-                  <c:v>2.1151310375911527E-19</c:v>
+                  <c:v>2.1151310375911585E-19</c:v>
                 </c:pt>
                 <c:pt idx="5">
-                  <c:v>5.1244934129891969E-18</c:v>
+                  <c:v>5.1244934129892061E-18</c:v>
                 </c:pt>
                 <c:pt idx="6">
-                  <c:v>1.0956650033262662E-16</c:v>
+                  <c:v>1.0956650033262684E-16</c:v>
                 </c:pt>
                 <c:pt idx="7">
-                  <c:v>2.0673681948636823E-15</c:v>
+                  <c:v>2.0673681948636851E-15</c:v>
                 </c:pt>
                 <c:pt idx="8">
-                  <c:v>3.4424771084700493E-14</c:v>
+                  <c:v>3.4424771084700544E-14</c:v>
                 </c:pt>
                 <c:pt idx="9">
-                  <c:v>5.0586831830279092E-13</c:v>
+                  <c:v>5.0586831830279163E-13</c:v>
                 </c:pt>
                 <c:pt idx="10">
-                  <c:v>6.5602001681538998E-12</c:v>
+                  <c:v>6.5602001681539079E-12</c:v>
                 </c:pt>
                 <c:pt idx="11">
-                  <c:v>7.5077515209224293E-11</c:v>
+                  <c:v>7.507751520922437E-11</c:v>
                 </c:pt>
                 <c:pt idx="12">
-                  <c:v>7.5825604279120141E-10</c:v>
+                  <c:v>7.5825604279120224E-10</c:v>
                 </c:pt>
                 <c:pt idx="13">
-                  <c:v>6.758262544305669E-9</c:v>
+                  <c:v>6.7582625443056773E-9</c:v>
                 </c:pt>
                 <c:pt idx="14">
-                  <c:v>5.31578525442446E-8</c:v>
+                  <c:v>5.3157852544244633E-8</c:v>
                 </c:pt>
                 <c:pt idx="15">
-                  <c:v>3.6898863235737684E-7</c:v>
+                  <c:v>3.68988632357377E-7</c:v>
                 </c:pt>
                 <c:pt idx="16">
-                  <c:v>2.2603294069810915E-6</c:v>
+                  <c:v>2.2603294069810945E-6</c:v>
                 </c:pt>
                 <c:pt idx="17">
-                  <c:v>1.2219225328134236E-5</c:v>
+                  <c:v>1.2219225328134241E-5</c:v>
                 </c:pt>
                 <c:pt idx="18">
-                  <c:v>5.8294663730869122E-5</c:v>
+                  <c:v>5.8294663730869129E-5</c:v>
                 </c:pt>
                 <c:pt idx="19">
                   <c:v>2.4542970150098992E-4</c:v>
@@ -30159,16 +30410,16 @@
                   <c:v>2.9899458563130612E-3</c:v>
                 </c:pt>
                 <c:pt idx="22">
-                  <c:v>8.6516952031207017E-3</c:v>
+                  <c:v>8.6516952031207069E-3</c:v>
                 </c:pt>
                 <c:pt idx="23">
-                  <c:v>2.2092877665062682E-2</c:v>
+                  <c:v>2.2092877665062696E-2</c:v>
                 </c:pt>
                 <c:pt idx="24">
                   <c:v>4.9787068367863938E-2</c:v>
                 </c:pt>
                 <c:pt idx="25">
-                  <c:v>9.9013408363827063E-2</c:v>
+                  <c:v>9.9013408363827105E-2</c:v>
                 </c:pt>
                 <c:pt idx="26">
                   <c:v>0.17377394345044544</c:v>
@@ -30177,19 +30428,19 @@
                   <c:v>0.26914634872918375</c:v>
                 </c:pt>
                 <c:pt idx="28">
-                  <c:v>0.36787944117144533</c:v>
+                  <c:v>0.36787944117144555</c:v>
                 </c:pt>
                 <c:pt idx="29">
-                  <c:v>0.44374731008107848</c:v>
+                  <c:v>0.44374731008107837</c:v>
                 </c:pt>
                 <c:pt idx="30">
                   <c:v>0.4723665527410148</c:v>
                 </c:pt>
                 <c:pt idx="31">
-                  <c:v>0.44374731008107848</c:v>
+                  <c:v>0.44374731008107837</c:v>
                 </c:pt>
                 <c:pt idx="32">
-                  <c:v>0.36787944117144533</c:v>
+                  <c:v>0.36787944117144555</c:v>
                 </c:pt>
                 <c:pt idx="33">
                   <c:v>0.26914634872918375</c:v>
@@ -30198,16 +30449,16 @@
                   <c:v>0.17377394345044544</c:v>
                 </c:pt>
                 <c:pt idx="35">
-                  <c:v>9.9013408363827063E-2</c:v>
+                  <c:v>9.9013408363827105E-2</c:v>
                 </c:pt>
                 <c:pt idx="36">
                   <c:v>4.9787068367863938E-2</c:v>
                 </c:pt>
                 <c:pt idx="37">
-                  <c:v>2.2092877665062682E-2</c:v>
+                  <c:v>2.2092877665062696E-2</c:v>
                 </c:pt>
                 <c:pt idx="38">
-                  <c:v>8.6516952031207017E-3</c:v>
+                  <c:v>8.6516952031207069E-3</c:v>
                 </c:pt>
                 <c:pt idx="39">
                   <c:v>2.9899458563130612E-3</c:v>
@@ -30219,79 +30470,79 @@
                   <c:v>2.4542970150098992E-4</c:v>
                 </c:pt>
                 <c:pt idx="42">
-                  <c:v>5.8294663730869122E-5</c:v>
+                  <c:v>5.8294663730869129E-5</c:v>
                 </c:pt>
                 <c:pt idx="43">
-                  <c:v>1.2219225328134236E-5</c:v>
+                  <c:v>1.2219225328134241E-5</c:v>
                 </c:pt>
                 <c:pt idx="44">
-                  <c:v>2.2603294069810915E-6</c:v>
+                  <c:v>2.2603294069810945E-6</c:v>
                 </c:pt>
                 <c:pt idx="45">
-                  <c:v>3.6898863235737684E-7</c:v>
+                  <c:v>3.68988632357377E-7</c:v>
                 </c:pt>
                 <c:pt idx="46">
-                  <c:v>5.31578525442446E-8</c:v>
+                  <c:v>5.3157852544244633E-8</c:v>
                 </c:pt>
                 <c:pt idx="47">
-                  <c:v>6.758262544305669E-9</c:v>
+                  <c:v>6.7582625443056773E-9</c:v>
                 </c:pt>
                 <c:pt idx="48">
-                  <c:v>7.5825604279120141E-10</c:v>
+                  <c:v>7.5825604279120224E-10</c:v>
                 </c:pt>
                 <c:pt idx="49">
-                  <c:v>7.5077515209224293E-11</c:v>
+                  <c:v>7.507751520922437E-11</c:v>
                 </c:pt>
                 <c:pt idx="50">
-                  <c:v>6.5602001681538998E-12</c:v>
+                  <c:v>6.5602001681539079E-12</c:v>
                 </c:pt>
                 <c:pt idx="51">
-                  <c:v>5.0586831830279092E-13</c:v>
+                  <c:v>5.0586831830279163E-13</c:v>
                 </c:pt>
                 <c:pt idx="52">
-                  <c:v>3.4424771084700493E-14</c:v>
+                  <c:v>3.4424771084700544E-14</c:v>
                 </c:pt>
                 <c:pt idx="53">
-                  <c:v>2.0673681948636823E-15</c:v>
+                  <c:v>2.0673681948636851E-15</c:v>
                 </c:pt>
                 <c:pt idx="54">
-                  <c:v>1.0956650033262662E-16</c:v>
+                  <c:v>1.0956650033262684E-16</c:v>
                 </c:pt>
                 <c:pt idx="55">
-                  <c:v>5.1244934129891969E-18</c:v>
+                  <c:v>5.1244934129892061E-18</c:v>
                 </c:pt>
                 <c:pt idx="56">
-                  <c:v>2.1151310375911527E-19</c:v>
+                  <c:v>2.1151310375911585E-19</c:v>
                 </c:pt>
                 <c:pt idx="57">
-                  <c:v>7.7043642412433995E-21</c:v>
+                  <c:v>7.7043642412434175E-21</c:v>
                 </c:pt>
                 <c:pt idx="58">
-                  <c:v>2.4765638272183623E-22</c:v>
+                  <c:v>2.4765638272183679E-22</c:v>
                 </c:pt>
                 <c:pt idx="59">
-                  <c:v>7.025470807652969E-24</c:v>
+                  <c:v>7.0254708076529867E-24</c:v>
                 </c:pt>
                 <c:pt idx="60">
-                  <c:v>1.7587922024243706E-25</c:v>
+                  <c:v>1.758792202424375E-25</c:v>
                 </c:pt>
                 <c:pt idx="61">
-                  <c:v>3.8856780966427567E-27</c:v>
+                  <c:v>3.8856780966427682E-27</c:v>
                 </c:pt>
                 <c:pt idx="62">
-                  <c:v>7.5758662161698918E-29</c:v>
+                  <c:v>7.5758662161699165E-29</c:v>
                 </c:pt>
                 <c:pt idx="63">
-                  <c:v>1.3034997854830058E-30</c:v>
+                  <c:v>1.3034997854830099E-30</c:v>
                 </c:pt>
                 <c:pt idx="64">
-                  <c:v>1.9792598779470008E-32</c:v>
+                  <c:v>1.9792598779470077E-32</c:v>
                 </c:pt>
                 <c:pt idx="65">
-                  <c:v>2.6522097535795549E-34</c:v>
+                  <c:v>2.6522097535795643E-34</c:v>
                 </c:pt>
                 <c:pt idx="66">
-                  <c:v>3.1363614300792208E-36</c:v>
+                  <c:v>3.1363614300792315E-36</c:v>
                 </c:pt>
               </c:numCache>
             </c:numRef>
@@ -30338,7 +30589,7 @@
                   <c:v>0.5</c:v>
                 </c:pt>
                 <c:pt idx="3">
-                  <c:v>0.75000000000000311</c:v>
+                  <c:v>0.75000000000000333</c:v>
                 </c:pt>
                 <c:pt idx="4">
                   <c:v>1</c:v>
@@ -30350,7 +30601,7 @@
                   <c:v>1.5</c:v>
                 </c:pt>
                 <c:pt idx="7">
-                  <c:v>1.750000000000002</c:v>
+                  <c:v>1.7500000000000022</c:v>
                 </c:pt>
                 <c:pt idx="8">
                   <c:v>2</c:v>
@@ -30539,49 +30790,49 @@
                 <c:formatCode>General</c:formatCode>
                 <c:ptCount val="71"/>
                 <c:pt idx="0">
-                  <c:v>2.1151310375911527E-19</c:v>
+                  <c:v>2.1151310375911585E-19</c:v>
                 </c:pt>
                 <c:pt idx="1">
-                  <c:v>5.1244934129891969E-18</c:v>
+                  <c:v>5.1244934129892061E-18</c:v>
                 </c:pt>
                 <c:pt idx="2">
-                  <c:v>1.0956650033262662E-16</c:v>
+                  <c:v>1.0956650033262684E-16</c:v>
                 </c:pt>
                 <c:pt idx="3">
-                  <c:v>2.0673681948636823E-15</c:v>
+                  <c:v>2.0673681948636851E-15</c:v>
                 </c:pt>
                 <c:pt idx="4">
-                  <c:v>3.4424771084700493E-14</c:v>
+                  <c:v>3.4424771084700544E-14</c:v>
                 </c:pt>
                 <c:pt idx="5">
-                  <c:v>5.0586831830279092E-13</c:v>
+                  <c:v>5.0586831830279163E-13</c:v>
                 </c:pt>
                 <c:pt idx="6">
-                  <c:v>6.5602001681538998E-12</c:v>
+                  <c:v>6.5602001681539079E-12</c:v>
                 </c:pt>
                 <c:pt idx="7">
-                  <c:v>7.5077515209224293E-11</c:v>
+                  <c:v>7.507751520922437E-11</c:v>
                 </c:pt>
                 <c:pt idx="8">
-                  <c:v>7.5825604279120141E-10</c:v>
+                  <c:v>7.5825604279120224E-10</c:v>
                 </c:pt>
                 <c:pt idx="9">
-                  <c:v>6.758262544305669E-9</c:v>
+                  <c:v>6.7582625443056773E-9</c:v>
                 </c:pt>
                 <c:pt idx="10">
-                  <c:v>5.31578525442446E-8</c:v>
+                  <c:v>5.3157852544244633E-8</c:v>
                 </c:pt>
                 <c:pt idx="11">
-                  <c:v>3.6898863235737684E-7</c:v>
+                  <c:v>3.68988632357377E-7</c:v>
                 </c:pt>
                 <c:pt idx="12">
-                  <c:v>2.2603294069810915E-6</c:v>
+                  <c:v>2.2603294069810945E-6</c:v>
                 </c:pt>
                 <c:pt idx="13">
-                  <c:v>1.2219225328134236E-5</c:v>
+                  <c:v>1.2219225328134241E-5</c:v>
                 </c:pt>
                 <c:pt idx="14">
-                  <c:v>5.8294663730869122E-5</c:v>
+                  <c:v>5.8294663730869129E-5</c:v>
                 </c:pt>
                 <c:pt idx="15">
                   <c:v>2.4542970150098992E-4</c:v>
@@ -30593,16 +30844,16 @@
                   <c:v>2.9899458563130612E-3</c:v>
                 </c:pt>
                 <c:pt idx="18">
-                  <c:v>8.6516952031207017E-3</c:v>
+                  <c:v>8.6516952031207069E-3</c:v>
                 </c:pt>
                 <c:pt idx="19">
-                  <c:v>2.2092877665062682E-2</c:v>
+                  <c:v>2.2092877665062696E-2</c:v>
                 </c:pt>
                 <c:pt idx="20">
                   <c:v>4.9787068367863938E-2</c:v>
                 </c:pt>
                 <c:pt idx="21">
-                  <c:v>9.9013408363827063E-2</c:v>
+                  <c:v>9.9013408363827105E-2</c:v>
                 </c:pt>
                 <c:pt idx="22">
                   <c:v>0.17377394345044544</c:v>
@@ -30611,19 +30862,19 @@
                   <c:v>0.26914634872918375</c:v>
                 </c:pt>
                 <c:pt idx="24">
-                  <c:v>0.36787944117144533</c:v>
+                  <c:v>0.36787944117144555</c:v>
                 </c:pt>
                 <c:pt idx="25">
-                  <c:v>0.44374731008107848</c:v>
+                  <c:v>0.44374731008107837</c:v>
                 </c:pt>
                 <c:pt idx="26">
                   <c:v>0.4723665527410148</c:v>
                 </c:pt>
                 <c:pt idx="27">
-                  <c:v>0.44374731008107848</c:v>
+                  <c:v>0.44374731008107837</c:v>
                 </c:pt>
                 <c:pt idx="28">
-                  <c:v>0.36787944117144533</c:v>
+                  <c:v>0.36787944117144555</c:v>
                 </c:pt>
                 <c:pt idx="29">
                   <c:v>0.26914634872918375</c:v>
@@ -30632,16 +30883,16 @@
                   <c:v>0.17377394345044544</c:v>
                 </c:pt>
                 <c:pt idx="31">
-                  <c:v>9.9013408363827063E-2</c:v>
+                  <c:v>9.9013408363827105E-2</c:v>
                 </c:pt>
                 <c:pt idx="32">
                   <c:v>4.9787068367863938E-2</c:v>
                 </c:pt>
                 <c:pt idx="33">
-                  <c:v>2.2092877665062682E-2</c:v>
+                  <c:v>2.2092877665062696E-2</c:v>
                 </c:pt>
                 <c:pt idx="34">
-                  <c:v>8.6516952031207017E-3</c:v>
+                  <c:v>8.6516952031207069E-3</c:v>
                 </c:pt>
                 <c:pt idx="35">
                   <c:v>2.9899458563130612E-3</c:v>
@@ -30653,91 +30904,91 @@
                   <c:v>2.4542970150098992E-4</c:v>
                 </c:pt>
                 <c:pt idx="38">
-                  <c:v>5.8294663730869122E-5</c:v>
+                  <c:v>5.8294663730869129E-5</c:v>
                 </c:pt>
                 <c:pt idx="39">
-                  <c:v>1.2219225328134236E-5</c:v>
+                  <c:v>1.2219225328134241E-5</c:v>
                 </c:pt>
                 <c:pt idx="40">
-                  <c:v>2.2603294069810915E-6</c:v>
+                  <c:v>2.2603294069810945E-6</c:v>
                 </c:pt>
                 <c:pt idx="41">
-                  <c:v>3.6898863235737684E-7</c:v>
+                  <c:v>3.68988632357377E-7</c:v>
                 </c:pt>
                 <c:pt idx="42">
-                  <c:v>5.31578525442446E-8</c:v>
+                  <c:v>5.3157852544244633E-8</c:v>
                 </c:pt>
                 <c:pt idx="43">
-                  <c:v>6.758262544305669E-9</c:v>
+                  <c:v>6.7582625443056773E-9</c:v>
                 </c:pt>
                 <c:pt idx="44">
-                  <c:v>7.5825604279120141E-10</c:v>
+                  <c:v>7.5825604279120224E-10</c:v>
                 </c:pt>
                 <c:pt idx="45">
-                  <c:v>7.5077515209224293E-11</c:v>
+                  <c:v>7.507751520922437E-11</c:v>
                 </c:pt>
                 <c:pt idx="46">
-                  <c:v>6.5602001681538998E-12</c:v>
+                  <c:v>6.5602001681539079E-12</c:v>
                 </c:pt>
                 <c:pt idx="47">
-                  <c:v>5.0586831830279092E-13</c:v>
+                  <c:v>5.0586831830279163E-13</c:v>
                 </c:pt>
                 <c:pt idx="48">
-                  <c:v>3.4424771084700493E-14</c:v>
+                  <c:v>3.4424771084700544E-14</c:v>
                 </c:pt>
                 <c:pt idx="49">
-                  <c:v>2.0673681948636823E-15</c:v>
+                  <c:v>2.0673681948636851E-15</c:v>
                 </c:pt>
                 <c:pt idx="50">
-                  <c:v>1.0956650033262662E-16</c:v>
+                  <c:v>1.0956650033262684E-16</c:v>
                 </c:pt>
                 <c:pt idx="51">
-                  <c:v>5.1244934129891969E-18</c:v>
+                  <c:v>5.1244934129892061E-18</c:v>
                 </c:pt>
                 <c:pt idx="52">
-                  <c:v>2.1151310375911527E-19</c:v>
+                  <c:v>2.1151310375911585E-19</c:v>
                 </c:pt>
                 <c:pt idx="53">
-                  <c:v>7.7043642412433995E-21</c:v>
+                  <c:v>7.7043642412434175E-21</c:v>
                 </c:pt>
                 <c:pt idx="54">
-                  <c:v>2.4765638272183623E-22</c:v>
+                  <c:v>2.4765638272183679E-22</c:v>
                 </c:pt>
                 <c:pt idx="55">
-                  <c:v>7.025470807652969E-24</c:v>
+                  <c:v>7.0254708076529867E-24</c:v>
                 </c:pt>
                 <c:pt idx="56">
-                  <c:v>1.7587922024243706E-25</c:v>
+                  <c:v>1.758792202424375E-25</c:v>
                 </c:pt>
                 <c:pt idx="57">
-                  <c:v>3.8856780966427567E-27</c:v>
+                  <c:v>3.8856780966427682E-27</c:v>
                 </c:pt>
                 <c:pt idx="58">
-                  <c:v>7.5758662161698918E-29</c:v>
+                  <c:v>7.5758662161699165E-29</c:v>
                 </c:pt>
                 <c:pt idx="59">
-                  <c:v>1.3034997854830058E-30</c:v>
+                  <c:v>1.3034997854830099E-30</c:v>
                 </c:pt>
                 <c:pt idx="60">
-                  <c:v>1.9792598779470008E-32</c:v>
+                  <c:v>1.9792598779470077E-32</c:v>
                 </c:pt>
                 <c:pt idx="61">
-                  <c:v>2.6522097535795549E-34</c:v>
+                  <c:v>2.6522097535795643E-34</c:v>
                 </c:pt>
                 <c:pt idx="62">
-                  <c:v>3.1363614300792208E-36</c:v>
+                  <c:v>3.1363614300792315E-36</c:v>
                 </c:pt>
                 <c:pt idx="63">
-                  <c:v>3.2730868608603654E-38</c:v>
+                  <c:v>3.2730868608603805E-38</c:v>
                 </c:pt>
                 <c:pt idx="64">
-                  <c:v>3.0144087850655532E-40</c:v>
+                  <c:v>3.0144087850655663E-40</c:v>
                 </c:pt>
                 <c:pt idx="65">
-                  <c:v>2.4499654091678744E-42</c:v>
+                  <c:v>2.4499654091678846E-42</c:v>
                 </c:pt>
                 <c:pt idx="66">
-                  <c:v>1.7572394647277443E-44</c:v>
+                  <c:v>1.757239464727753E-44</c:v>
                 </c:pt>
               </c:numCache>
             </c:numRef>
@@ -30784,7 +31035,7 @@
                   <c:v>0.5</c:v>
                 </c:pt>
                 <c:pt idx="3">
-                  <c:v>0.75000000000000311</c:v>
+                  <c:v>0.75000000000000333</c:v>
                 </c:pt>
                 <c:pt idx="4">
                   <c:v>1</c:v>
@@ -30796,7 +31047,7 @@
                   <c:v>1.5</c:v>
                 </c:pt>
                 <c:pt idx="7">
-                  <c:v>1.750000000000002</c:v>
+                  <c:v>1.7500000000000022</c:v>
                 </c:pt>
                 <c:pt idx="8">
                   <c:v>2</c:v>
@@ -30985,34 +31236,34 @@
                 <c:formatCode>General</c:formatCode>
                 <c:ptCount val="71"/>
                 <c:pt idx="0">
-                  <c:v>4.5399929762484963E-5</c:v>
+                  <c:v>4.5399929762484976E-5</c:v>
                 </c:pt>
                 <c:pt idx="1">
-                  <c:v>1.9114084371795278E-4</c:v>
+                  <c:v>1.9114084371795286E-4</c:v>
                 </c:pt>
                 <c:pt idx="2">
-                  <c:v>7.1017438884255261E-4</c:v>
+                  <c:v>7.1017438884255315E-4</c:v>
                 </c:pt>
                 <c:pt idx="3">
-                  <c:v>2.3285721742377185E-3</c:v>
+                  <c:v>2.328572174237719E-3</c:v>
                 </c:pt>
                 <c:pt idx="4">
-                  <c:v>6.7379469990854791E-3</c:v>
+                  <c:v>6.73794699908548E-3</c:v>
                 </c:pt>
                 <c:pt idx="5">
-                  <c:v>1.7205950425851407E-2</c:v>
+                  <c:v>1.7205950425851411E-2</c:v>
                 </c:pt>
                 <c:pt idx="6">
-                  <c:v>3.8774207831722085E-2</c:v>
+                  <c:v>3.8774207831722092E-2</c:v>
                 </c:pt>
                 <c:pt idx="7">
-                  <c:v>7.7111719968317102E-2</c:v>
+                  <c:v>7.711171996831713E-2</c:v>
                 </c:pt>
                 <c:pt idx="8">
                   <c:v>0.1353352832366127</c:v>
                 </c:pt>
                 <c:pt idx="9">
-                  <c:v>0.2096113871510995</c:v>
+                  <c:v>0.20961138715109962</c:v>
                 </c:pt>
                 <c:pt idx="10">
                   <c:v>0.28650479686019031</c:v>
@@ -31021,7 +31272,7 @@
                   <c:v>0.34559075257697425</c:v>
                 </c:pt>
                 <c:pt idx="12">
-                  <c:v>0.36787944117144533</c:v>
+                  <c:v>0.36787944117144555</c:v>
                 </c:pt>
                 <c:pt idx="13">
                   <c:v>0.34559075257697425</c:v>
@@ -31030,160 +31281,160 @@
                   <c:v>0.28650479686019031</c:v>
                 </c:pt>
                 <c:pt idx="15">
-                  <c:v>0.2096113871510995</c:v>
+                  <c:v>0.20961138715109962</c:v>
                 </c:pt>
                 <c:pt idx="16">
                   <c:v>0.1353352832366127</c:v>
                 </c:pt>
                 <c:pt idx="17">
-                  <c:v>7.7111719968317102E-2</c:v>
+                  <c:v>7.711171996831713E-2</c:v>
                 </c:pt>
                 <c:pt idx="18">
-                  <c:v>3.8774207831722085E-2</c:v>
+                  <c:v>3.8774207831722092E-2</c:v>
                 </c:pt>
                 <c:pt idx="19">
-                  <c:v>1.7205950425851407E-2</c:v>
+                  <c:v>1.7205950425851411E-2</c:v>
                 </c:pt>
                 <c:pt idx="20">
-                  <c:v>6.7379469990854791E-3</c:v>
+                  <c:v>6.73794699908548E-3</c:v>
                 </c:pt>
                 <c:pt idx="21">
-                  <c:v>2.3285721742377185E-3</c:v>
+                  <c:v>2.328572174237719E-3</c:v>
                 </c:pt>
                 <c:pt idx="22">
-                  <c:v>7.1017438884255261E-4</c:v>
+                  <c:v>7.1017438884255315E-4</c:v>
                 </c:pt>
                 <c:pt idx="23">
-                  <c:v>1.9114084371795278E-4</c:v>
+                  <c:v>1.9114084371795286E-4</c:v>
                 </c:pt>
                 <c:pt idx="24">
-                  <c:v>4.5399929762484963E-5</c:v>
+                  <c:v>4.5399929762484976E-5</c:v>
                 </c:pt>
                 <c:pt idx="25">
-                  <c:v>9.5163422540769707E-6</c:v>
+                  <c:v>9.5163422540769775E-6</c:v>
                 </c:pt>
                 <c:pt idx="26">
-                  <c:v>1.7603463121561823E-6</c:v>
+                  <c:v>1.7603463121561833E-6</c:v>
                 </c:pt>
                 <c:pt idx="27">
-                  <c:v>2.8736863582437247E-7</c:v>
+                  <c:v>2.8736863582437273E-7</c:v>
                 </c:pt>
                 <c:pt idx="28">
-                  <c:v>4.1399377187852065E-8</c:v>
+                  <c:v>4.1399377187852098E-8</c:v>
                 </c:pt>
                 <c:pt idx="29">
-                  <c:v>5.2633401617073988E-9</c:v>
+                  <c:v>5.263340161707403E-9</c:v>
                 </c:pt>
                 <c:pt idx="30">
-                  <c:v>5.9053039989441665E-10</c:v>
+                  <c:v>5.9053039989441779E-10</c:v>
                 </c:pt>
                 <c:pt idx="31">
-                  <c:v>5.8470427635999295E-11</c:v>
+                  <c:v>5.847042763599936E-11</c:v>
                 </c:pt>
                 <c:pt idx="32">
-                  <c:v>5.1090890280634172E-12</c:v>
+                  <c:v>5.1090890280634228E-12</c:v>
                 </c:pt>
                 <c:pt idx="33">
-                  <c:v>3.9397064242522431E-13</c:v>
+                  <c:v>3.9397064242522471E-13</c:v>
                 </c:pt>
                 <c:pt idx="34">
-                  <c:v>2.6810038677818677E-14</c:v>
+                  <c:v>2.6810038677818728E-14</c:v>
                 </c:pt>
                 <c:pt idx="35">
-                  <c:v>1.6100679690567759E-15</c:v>
+                  <c:v>1.6100679690567798E-15</c:v>
                 </c:pt>
                 <c:pt idx="36">
-                  <c:v>8.5330476257442963E-17</c:v>
+                  <c:v>8.5330476257443136E-17</c:v>
                 </c:pt>
                 <c:pt idx="37">
-                  <c:v>3.9909594828802365E-18</c:v>
+                  <c:v>3.9909594828802442E-18</c:v>
                 </c:pt>
                 <c:pt idx="38">
-                  <c:v>1.6472657083746112E-19</c:v>
+                  <c:v>1.6472657083746146E-19</c:v>
                 </c:pt>
                 <c:pt idx="39">
-                  <c:v>6.0001649041476916E-21</c:v>
+                  <c:v>6.0001649041477059E-21</c:v>
                 </c:pt>
                 <c:pt idx="40">
-                  <c:v>1.9287498479639818E-22</c:v>
+                  <c:v>1.9287498479639862E-22</c:v>
                 </c:pt>
                 <c:pt idx="41">
-                  <c:v>5.4714421664454637E-24</c:v>
+                  <c:v>5.4714421664454792E-24</c:v>
                 </c:pt>
                 <c:pt idx="42">
-                  <c:v>1.3697487445079861E-25</c:v>
+                  <c:v>1.3697487445079896E-25</c:v>
                 </c:pt>
                 <c:pt idx="43">
-                  <c:v>3.0261691444287818E-27</c:v>
+                  <c:v>3.0261691444287897E-27</c:v>
                 </c:pt>
                 <c:pt idx="44">
-                  <c:v>5.900090541597312E-29</c:v>
+                  <c:v>5.9000905415973311E-29</c:v>
                 </c:pt>
                 <c:pt idx="45">
-                  <c:v>1.0151666536675742E-30</c:v>
+                  <c:v>1.0151666536675771E-30</c:v>
                 </c:pt>
                 <c:pt idx="46">
-                  <c:v>1.5414491428469353E-32</c:v>
+                  <c:v>1.5414491428469408E-32</c:v>
                 </c:pt>
                 <c:pt idx="47">
-                  <c:v>2.0655430329573868E-34</c:v>
+                  <c:v>2.0655430329573954E-34</c:v>
                 </c:pt>
                 <c:pt idx="48">
-                  <c:v>2.4426007377406597E-36</c:v>
+                  <c:v>2.4426007377406697E-36</c:v>
                 </c:pt>
                 <c:pt idx="49">
-                  <c:v>2.5490826102987618E-38</c:v>
+                  <c:v>2.5490826102987712E-38</c:v>
                 </c:pt>
                 <c:pt idx="50">
-                  <c:v>2.3476239223063794E-40</c:v>
+                  <c:v>2.3476239223063904E-40</c:v>
                 </c:pt>
                 <c:pt idx="51">
-                  <c:v>1.9080349791578112E-42</c:v>
+                  <c:v>1.9080349791578204E-42</c:v>
                 </c:pt>
                 <c:pt idx="52">
-                  <c:v>1.3685394711739463E-44</c:v>
+                  <c:v>1.368539471173953E-44</c:v>
                 </c:pt>
                 <c:pt idx="53">
-                  <c:v>8.6624654038129105E-47</c:v>
+                  <c:v>8.6624654038129572E-47</c:v>
                 </c:pt>
                 <c:pt idx="54">
-                  <c:v>4.8388135515852381E-49</c:v>
+                  <c:v>4.8388135515852609E-49</c:v>
                 </c:pt>
                 <c:pt idx="55">
-                  <c:v>2.3853353983603315E-51</c:v>
+                  <c:v>2.3853353983603452E-51</c:v>
                 </c:pt>
                 <c:pt idx="56">
-                  <c:v>1.0377033238159145E-53</c:v>
+                  <c:v>1.0377033238159203E-53</c:v>
                 </c:pt>
                 <c:pt idx="57">
-                  <c:v>3.9839158107796037E-56</c:v>
+                  <c:v>3.9839158107796282E-56</c:v>
                 </c:pt>
                 <c:pt idx="58">
-                  <c:v>1.3497716009489021E-58</c:v>
+                  <c:v>1.3497716009489103E-58</c:v>
                 </c:pt>
                 <c:pt idx="59">
-                  <c:v>4.0357440052262536E-61</c:v>
+                  <c:v>4.035744005226282E-61</c:v>
                 </c:pt>
                 <c:pt idx="60">
-                  <c:v>1.064878660241612E-63</c:v>
+                  <c:v>1.0648786602416197E-63</c:v>
                 </c:pt>
                 <c:pt idx="61">
-                  <c:v>2.4796468171781431E-66</c:v>
+                  <c:v>2.47964681717816E-66</c:v>
                 </c:pt>
                 <c:pt idx="62">
-                  <c:v>5.0955693976292105E-69</c:v>
+                  <c:v>5.0955693976292507E-69</c:v>
                 </c:pt>
                 <c:pt idx="63">
-                  <c:v>9.2407836768718047E-72</c:v>
+                  <c:v>9.2407836768718771E-72</c:v>
                 </c:pt>
                 <c:pt idx="64">
                   <c:v>0</c:v>
                 </c:pt>
                 <c:pt idx="65">
-                  <c:v>2.0887215088384284E-77</c:v>
+                  <c:v>2.0887215088384483E-77</c:v>
                 </c:pt>
                 <c:pt idx="66">
-                  <c:v>2.6033717701163222E-80</c:v>
+                  <c:v>2.6033717701163477E-80</c:v>
                 </c:pt>
               </c:numCache>
             </c:numRef>
@@ -31240,7 +31491,7 @@
                   <c:v>0.5</c:v>
                 </c:pt>
                 <c:pt idx="3">
-                  <c:v>0.75000000000000311</c:v>
+                  <c:v>0.75000000000000333</c:v>
                 </c:pt>
                 <c:pt idx="4">
                   <c:v>1</c:v>
@@ -31252,7 +31503,7 @@
                   <c:v>1.5</c:v>
                 </c:pt>
                 <c:pt idx="7">
-                  <c:v>1.750000000000002</c:v>
+                  <c:v>1.7500000000000022</c:v>
                 </c:pt>
                 <c:pt idx="8">
                   <c:v>2</c:v>
@@ -31441,34 +31692,34 @@
                 <c:formatCode>General</c:formatCode>
                 <c:ptCount val="71"/>
                 <c:pt idx="0">
-                  <c:v>4.5399929762484963E-5</c:v>
+                  <c:v>4.5399929762484976E-5</c:v>
                 </c:pt>
                 <c:pt idx="1">
-                  <c:v>1.9114084371795278E-4</c:v>
+                  <c:v>1.9114084371795286E-4</c:v>
                 </c:pt>
                 <c:pt idx="2">
-                  <c:v>7.1017438884255261E-4</c:v>
+                  <c:v>7.1017438884255315E-4</c:v>
                 </c:pt>
                 <c:pt idx="3">
-                  <c:v>2.3285721742377185E-3</c:v>
+                  <c:v>2.328572174237719E-3</c:v>
                 </c:pt>
                 <c:pt idx="4">
-                  <c:v>6.7379469990854791E-3</c:v>
+                  <c:v>6.73794699908548E-3</c:v>
                 </c:pt>
                 <c:pt idx="5">
-                  <c:v>1.7205950425851407E-2</c:v>
+                  <c:v>1.7205950425851411E-2</c:v>
                 </c:pt>
                 <c:pt idx="6">
-                  <c:v>3.8774207831722085E-2</c:v>
+                  <c:v>3.8774207831722092E-2</c:v>
                 </c:pt>
                 <c:pt idx="7">
-                  <c:v>7.7111719968317102E-2</c:v>
+                  <c:v>7.711171996831713E-2</c:v>
                 </c:pt>
                 <c:pt idx="8">
                   <c:v>0.1353352832366127</c:v>
                 </c:pt>
                 <c:pt idx="9">
-                  <c:v>0.2096113871510995</c:v>
+                  <c:v>0.20961138715109962</c:v>
                 </c:pt>
                 <c:pt idx="10">
                   <c:v>0.28650479686019031</c:v>
@@ -31477,7 +31728,7 @@
                   <c:v>0.34559075257697425</c:v>
                 </c:pt>
                 <c:pt idx="12">
-                  <c:v>0.36787944117144533</c:v>
+                  <c:v>0.36787944117144555</c:v>
                 </c:pt>
                 <c:pt idx="13">
                   <c:v>0.34559075257697425</c:v>
@@ -31486,171 +31737,171 @@
                   <c:v>0.28650479686019031</c:v>
                 </c:pt>
                 <c:pt idx="15">
-                  <c:v>0.2096113871510995</c:v>
+                  <c:v>0.20961138715109962</c:v>
                 </c:pt>
                 <c:pt idx="16">
                   <c:v>0.1353352832366127</c:v>
                 </c:pt>
                 <c:pt idx="17">
-                  <c:v>7.7111719968317102E-2</c:v>
+                  <c:v>7.711171996831713E-2</c:v>
                 </c:pt>
                 <c:pt idx="18">
-                  <c:v>3.8774207831722085E-2</c:v>
+                  <c:v>3.8774207831722092E-2</c:v>
                 </c:pt>
                 <c:pt idx="19">
-                  <c:v>1.7205950425851407E-2</c:v>
+                  <c:v>1.7205950425851411E-2</c:v>
                 </c:pt>
                 <c:pt idx="20">
-                  <c:v>6.7379469990854791E-3</c:v>
+                  <c:v>6.73794699908548E-3</c:v>
                 </c:pt>
                 <c:pt idx="21">
-                  <c:v>2.3285721742377185E-3</c:v>
+                  <c:v>2.328572174237719E-3</c:v>
                 </c:pt>
                 <c:pt idx="22">
-                  <c:v>7.1017438884255261E-4</c:v>
+                  <c:v>7.1017438884255315E-4</c:v>
                 </c:pt>
                 <c:pt idx="23">
-                  <c:v>1.9114084371795278E-4</c:v>
+                  <c:v>1.9114084371795286E-4</c:v>
                 </c:pt>
                 <c:pt idx="24">
-                  <c:v>4.5399929762484963E-5</c:v>
+                  <c:v>4.5399929762484976E-5</c:v>
                 </c:pt>
                 <c:pt idx="25">
-                  <c:v>9.5163422540769707E-6</c:v>
+                  <c:v>9.5163422540769775E-6</c:v>
                 </c:pt>
                 <c:pt idx="26">
-                  <c:v>1.7603463121561823E-6</c:v>
+                  <c:v>1.7603463121561833E-6</c:v>
                 </c:pt>
                 <c:pt idx="27">
-                  <c:v>2.8736863582437247E-7</c:v>
+                  <c:v>2.8736863582437273E-7</c:v>
                 </c:pt>
                 <c:pt idx="28">
-                  <c:v>4.1399377187852065E-8</c:v>
+                  <c:v>4.1399377187852098E-8</c:v>
                 </c:pt>
                 <c:pt idx="29">
-                  <c:v>5.2633401617073988E-9</c:v>
+                  <c:v>5.263340161707403E-9</c:v>
                 </c:pt>
                 <c:pt idx="30">
-                  <c:v>5.9053039989441665E-10</c:v>
+                  <c:v>5.9053039989441779E-10</c:v>
                 </c:pt>
                 <c:pt idx="31">
-                  <c:v>5.8470427635999295E-11</c:v>
+                  <c:v>5.847042763599936E-11</c:v>
                 </c:pt>
                 <c:pt idx="32">
-                  <c:v>5.1090890280634172E-12</c:v>
+                  <c:v>5.1090890280634228E-12</c:v>
                 </c:pt>
                 <c:pt idx="33">
-                  <c:v>3.9397064242522431E-13</c:v>
+                  <c:v>3.9397064242522471E-13</c:v>
                 </c:pt>
                 <c:pt idx="34">
-                  <c:v>2.6810038677818677E-14</c:v>
+                  <c:v>2.6810038677818728E-14</c:v>
                 </c:pt>
                 <c:pt idx="35">
-                  <c:v>1.6100679690567759E-15</c:v>
+                  <c:v>1.6100679690567798E-15</c:v>
                 </c:pt>
                 <c:pt idx="36">
-                  <c:v>8.5330476257442963E-17</c:v>
+                  <c:v>8.5330476257443136E-17</c:v>
                 </c:pt>
                 <c:pt idx="37">
-                  <c:v>3.9909594828802365E-18</c:v>
+                  <c:v>3.9909594828802442E-18</c:v>
                 </c:pt>
                 <c:pt idx="38">
-                  <c:v>1.6472657083746112E-19</c:v>
+                  <c:v>1.6472657083746146E-19</c:v>
                 </c:pt>
                 <c:pt idx="39">
-                  <c:v>6.0001649041476916E-21</c:v>
+                  <c:v>6.0001649041477059E-21</c:v>
                 </c:pt>
                 <c:pt idx="40">
-                  <c:v>1.9287498479639818E-22</c:v>
+                  <c:v>1.9287498479639862E-22</c:v>
                 </c:pt>
                 <c:pt idx="41">
-                  <c:v>5.4714421664454637E-24</c:v>
+                  <c:v>5.4714421664454792E-24</c:v>
                 </c:pt>
                 <c:pt idx="42">
-                  <c:v>1.3697487445079861E-25</c:v>
+                  <c:v>1.3697487445079896E-25</c:v>
                 </c:pt>
                 <c:pt idx="43">
-                  <c:v>3.0261691444287818E-27</c:v>
+                  <c:v>3.0261691444287897E-27</c:v>
                 </c:pt>
                 <c:pt idx="44">
-                  <c:v>5.900090541597312E-29</c:v>
+                  <c:v>5.9000905415973311E-29</c:v>
                 </c:pt>
                 <c:pt idx="45">
-                  <c:v>1.0151666536675742E-30</c:v>
+                  <c:v>1.0151666536675771E-30</c:v>
                 </c:pt>
                 <c:pt idx="46">
-                  <c:v>1.5414491428469353E-32</c:v>
+                  <c:v>1.5414491428469408E-32</c:v>
                 </c:pt>
                 <c:pt idx="47">
-                  <c:v>2.0655430329573868E-34</c:v>
+                  <c:v>2.0655430329573954E-34</c:v>
                 </c:pt>
                 <c:pt idx="48">
-                  <c:v>2.4426007377406597E-36</c:v>
+                  <c:v>2.4426007377406697E-36</c:v>
                 </c:pt>
                 <c:pt idx="49">
-                  <c:v>2.5490826102987618E-38</c:v>
+                  <c:v>2.5490826102987712E-38</c:v>
                 </c:pt>
                 <c:pt idx="50">
-                  <c:v>2.3476239223063794E-40</c:v>
+                  <c:v>2.3476239223063904E-40</c:v>
                 </c:pt>
                 <c:pt idx="51">
-                  <c:v>1.9080349791578112E-42</c:v>
+                  <c:v>1.9080349791578204E-42</c:v>
                 </c:pt>
                 <c:pt idx="52">
-                  <c:v>1.3685394711739463E-44</c:v>
+                  <c:v>1.368539471173953E-44</c:v>
                 </c:pt>
                 <c:pt idx="53">
-                  <c:v>8.6624654038129105E-47</c:v>
+                  <c:v>8.6624654038129572E-47</c:v>
                 </c:pt>
                 <c:pt idx="54">
-                  <c:v>4.8388135515852381E-49</c:v>
+                  <c:v>4.8388135515852609E-49</c:v>
                 </c:pt>
                 <c:pt idx="55">
-                  <c:v>2.3853353983603315E-51</c:v>
+                  <c:v>2.3853353983603452E-51</c:v>
                 </c:pt>
                 <c:pt idx="56">
-                  <c:v>1.0377033238159145E-53</c:v>
+                  <c:v>1.0377033238159203E-53</c:v>
                 </c:pt>
                 <c:pt idx="57">
-                  <c:v>3.9839158107796037E-56</c:v>
+                  <c:v>3.9839158107796282E-56</c:v>
                 </c:pt>
                 <c:pt idx="58">
-                  <c:v>1.3497716009489021E-58</c:v>
+                  <c:v>1.3497716009489103E-58</c:v>
                 </c:pt>
                 <c:pt idx="59">
-                  <c:v>4.0357440052262536E-61</c:v>
+                  <c:v>4.035744005226282E-61</c:v>
                 </c:pt>
                 <c:pt idx="60">
-                  <c:v>1.064878660241612E-63</c:v>
+                  <c:v>1.0648786602416197E-63</c:v>
                 </c:pt>
                 <c:pt idx="61">
-                  <c:v>2.4796468171781431E-66</c:v>
+                  <c:v>2.47964681717816E-66</c:v>
                 </c:pt>
                 <c:pt idx="62">
-                  <c:v>5.0955693976292105E-69</c:v>
+                  <c:v>5.0955693976292507E-69</c:v>
                 </c:pt>
                 <c:pt idx="63">
-                  <c:v>9.2407836768718047E-72</c:v>
+                  <c:v>9.2407836768718771E-72</c:v>
                 </c:pt>
                 <c:pt idx="64">
-                  <c:v>1.478897505643381E-74</c:v>
+                  <c:v>1.4788975056433934E-74</c:v>
                 </c:pt>
                 <c:pt idx="65">
-                  <c:v>2.0887215088384284E-77</c:v>
+                  <c:v>2.0887215088384483E-77</c:v>
                 </c:pt>
                 <c:pt idx="66">
-                  <c:v>2.6033717701163222E-80</c:v>
+                  <c:v>2.6033717701163477E-80</c:v>
                 </c:pt>
               </c:numCache>
             </c:numRef>
           </c:yVal>
           <c:smooth val="1"/>
         </c:ser>
-        <c:axId val="121507840"/>
-        <c:axId val="121510528"/>
+        <c:axId val="146451456"/>
+        <c:axId val="146466304"/>
       </c:scatterChart>
       <c:valAx>
-        <c:axId val="121507840"/>
+        <c:axId val="146451456"/>
         <c:scaling>
           <c:orientation val="minMax"/>
           <c:max val="16.5"/>
@@ -31692,20 +31943,20 @@
             <c:manualLayout>
               <c:xMode val="edge"/>
               <c:yMode val="edge"/>
-              <c:x val="0.34973495173107072"/>
-              <c:y val="0.90626359165772918"/>
+              <c:x val="0.34973495173107078"/>
+              <c:y val="0.90626359165772896"/>
             </c:manualLayout>
           </c:layout>
         </c:title>
         <c:numFmt formatCode="General" sourceLinked="1"/>
         <c:majorTickMark val="in"/>
         <c:tickLblPos val="none"/>
-        <c:crossAx val="121510528"/>
+        <c:crossAx val="146466304"/>
         <c:crosses val="autoZero"/>
         <c:crossBetween val="midCat"/>
       </c:valAx>
       <c:valAx>
-        <c:axId val="121510528"/>
+        <c:axId val="146466304"/>
         <c:scaling>
           <c:orientation val="minMax"/>
           <c:max val="1.1000000000000001"/>
@@ -31750,7 +32001,7 @@
             <a:endParaRPr lang="en-US"/>
           </a:p>
         </c:txPr>
-        <c:crossAx val="121507840"/>
+        <c:crossAx val="146451456"/>
         <c:crosses val="autoZero"/>
         <c:crossBetween val="midCat"/>
       </c:valAx>
@@ -31762,7 +32013,7 @@
           <c:xMode val="edge"/>
           <c:yMode val="edge"/>
           <c:x val="0.83157061916186004"/>
-          <c:y val="5.7482583657001637E-2"/>
+          <c:y val="5.7482583657001693E-2"/>
           <c:w val="0.15799498620364771"/>
           <c:h val="0.84165810995945367"/>
         </c:manualLayout>
@@ -32494,349 +32745,6 @@
 </c:userShapes>
 </file>
 
-<file path=word/glossary/document.xml><?xml version="1.0" encoding="utf-8"?>
-<w:glossaryDocument xmlns:ve="http://schemas.openxmlformats.org/markup-compatibility/2006" xmlns:o="urn:schemas-microsoft-com:office:office" xmlns:r="http://schemas.openxmlformats.org/officeDocument/2006/relationships" xmlns:m="http://schemas.openxmlformats.org/officeDocument/2006/math" xmlns:v="urn:schemas-microsoft-com:vml" xmlns:wp="http://schemas.openxmlformats.org/drawingml/2006/wordprocessingDrawing" xmlns:w10="urn:schemas-microsoft-com:office:word" xmlns:w="http://schemas.openxmlformats.org/wordprocessingml/2006/main" xmlns:wne="http://schemas.microsoft.com/office/word/2006/wordml">
-  <w:docParts/>
-</w:glossaryDocument>
-</file>
-
-<file path=word/glossary/fontTable.xml><?xml version="1.0" encoding="utf-8"?>
-<w:fonts xmlns:r="http://schemas.openxmlformats.org/officeDocument/2006/relationships" xmlns:w="http://schemas.openxmlformats.org/wordprocessingml/2006/main">
-  <w:font w:name="Symbol">
-    <w:panose1 w:val="05050102010706020507"/>
-    <w:charset w:val="02"/>
-    <w:family w:val="roman"/>
-    <w:pitch w:val="variable"/>
-    <w:sig w:usb0="00000000" w:usb1="10000000" w:usb2="00000000" w:usb3="00000000" w:csb0="80000000" w:csb1="00000000"/>
-  </w:font>
-  <w:font w:name="Times New Roman">
-    <w:panose1 w:val="02020603050405020304"/>
-    <w:charset w:val="00"/>
-    <w:family w:val="roman"/>
-    <w:pitch w:val="variable"/>
-    <w:sig w:usb0="20002A87" w:usb1="80000000" w:usb2="00000008" w:usb3="00000000" w:csb0="000001FF" w:csb1="00000000"/>
-  </w:font>
-  <w:font w:name="Courier New">
-    <w:panose1 w:val="02070309020205020404"/>
-    <w:charset w:val="00"/>
-    <w:family w:val="modern"/>
-    <w:pitch w:val="fixed"/>
-    <w:sig w:usb0="20002A87" w:usb1="00000000" w:usb2="00000000" w:usb3="00000000" w:csb0="000001FF" w:csb1="00000000"/>
-  </w:font>
-  <w:font w:name="Wingdings">
-    <w:panose1 w:val="05000000000000000000"/>
-    <w:charset w:val="02"/>
-    <w:family w:val="auto"/>
-    <w:pitch w:val="variable"/>
-    <w:sig w:usb0="00000000" w:usb1="10000000" w:usb2="00000000" w:usb3="00000000" w:csb0="80000000" w:csb1="00000000"/>
-  </w:font>
-  <w:font w:name="Calibri">
-    <w:panose1 w:val="020F0502020204030204"/>
-    <w:charset w:val="00"/>
-    <w:family w:val="swiss"/>
-    <w:pitch w:val="variable"/>
-    <w:sig w:usb0="A00002EF" w:usb1="4000207B" w:usb2="00000000" w:usb3="00000000" w:csb0="0000009F" w:csb1="00000000"/>
-  </w:font>
-  <w:font w:name="Batang">
-    <w:altName w:val="Arial Unicode MS"/>
-    <w:panose1 w:val="02030600000101010101"/>
-    <w:charset w:val="81"/>
-    <w:family w:val="auto"/>
-    <w:notTrueType/>
-    <w:pitch w:val="fixed"/>
-    <w:sig w:usb0="00000000" w:usb1="09060000" w:usb2="00000010" w:usb3="00000000" w:csb0="00080000" w:csb1="00000000"/>
-  </w:font>
-  <w:font w:name="Arial">
-    <w:panose1 w:val="020B0604020202020204"/>
-    <w:charset w:val="00"/>
-    <w:family w:val="swiss"/>
-    <w:pitch w:val="variable"/>
-    <w:sig w:usb0="20002A87" w:usb1="80000000" w:usb2="00000008" w:usb3="00000000" w:csb0="000001FF" w:csb1="00000000"/>
-  </w:font>
-  <w:font w:name="Tahoma">
-    <w:panose1 w:val="020B0604030504040204"/>
-    <w:charset w:val="00"/>
-    <w:family w:val="swiss"/>
-    <w:pitch w:val="variable"/>
-    <w:sig w:usb0="61002A87" w:usb1="80000000" w:usb2="00000008" w:usb3="00000000" w:csb0="000101FF" w:csb1="00000000"/>
-  </w:font>
-  <w:font w:name="Georgia">
-    <w:panose1 w:val="02040502050405020303"/>
-    <w:charset w:val="00"/>
-    <w:family w:val="roman"/>
-    <w:pitch w:val="variable"/>
-    <w:sig w:usb0="00000287" w:usb1="00000000" w:usb2="00000000" w:usb3="00000000" w:csb0="0000009F" w:csb1="00000000"/>
-  </w:font>
-  <w:font w:name="Cambria Math">
-    <w:panose1 w:val="02040503050406030204"/>
-    <w:charset w:val="00"/>
-    <w:family w:val="roman"/>
-    <w:pitch w:val="variable"/>
-    <w:sig w:usb0="A00002EF" w:usb1="420020EB" w:usb2="00000000" w:usb3="00000000" w:csb0="0000009F" w:csb1="00000000"/>
-  </w:font>
-  <w:font w:name="Cambria">
-    <w:panose1 w:val="02040503050406030204"/>
-    <w:charset w:val="00"/>
-    <w:family w:val="roman"/>
-    <w:pitch w:val="variable"/>
-    <w:sig w:usb0="A00002EF" w:usb1="4000004B" w:usb2="00000000" w:usb3="00000000" w:csb0="0000009F" w:csb1="00000000"/>
-  </w:font>
-</w:fonts>
-</file>
-
-<file path=word/glossary/settings.xml><?xml version="1.0" encoding="utf-8"?>
-<w:settings xmlns:o="urn:schemas-microsoft-com:office:office" xmlns:r="http://schemas.openxmlformats.org/officeDocument/2006/relationships" xmlns:m="http://schemas.openxmlformats.org/officeDocument/2006/math" xmlns:v="urn:schemas-microsoft-com:vml" xmlns:w10="urn:schemas-microsoft-com:office:word" xmlns:w="http://schemas.openxmlformats.org/wordprocessingml/2006/main" xmlns:sl="http://schemas.openxmlformats.org/schemaLibrary/2006/main">
-  <w:view w:val="normal"/>
-  <w:defaultTabStop w:val="720"/>
-  <w:characterSpacingControl w:val="doNotCompress"/>
-  <w:compat>
-    <w:useFELayout/>
-  </w:compat>
-  <w:rsids>
-    <w:rsidRoot w:val="0020282C"/>
-    <w:rsid w:val="0020282C"/>
-  </w:rsids>
-  <m:mathPr>
-    <m:mathFont m:val="Cambria Math"/>
-    <m:brkBin m:val="before"/>
-    <m:brkBinSub m:val="--"/>
-    <m:smallFrac m:val="off"/>
-    <m:dispDef/>
-    <m:lMargin m:val="0"/>
-    <m:rMargin m:val="0"/>
-    <m:defJc m:val="centerGroup"/>
-    <m:wrapIndent m:val="1440"/>
-    <m:intLim m:val="subSup"/>
-    <m:naryLim m:val="undOvr"/>
-  </m:mathPr>
-  <w:themeFontLang w:val="en-US"/>
-  <w:clrSchemeMapping w:bg1="light1" w:t1="dark1" w:bg2="light2" w:t2="dark2" w:accent1="accent1" w:accent2="accent2" w:accent3="accent3" w:accent4="accent4" w:accent5="accent5" w:accent6="accent6" w:hyperlink="hyperlink" w:followedHyperlink="followedHyperlink"/>
-  <w:decimalSymbol w:val="."/>
-  <w:listSeparator w:val=","/>
-</w:settings>
-</file>
-
-<file path=word/glossary/styles.xml><?xml version="1.0" encoding="utf-8"?>
-<w:styles xmlns:r="http://schemas.openxmlformats.org/officeDocument/2006/relationships" xmlns:w="http://schemas.openxmlformats.org/wordprocessingml/2006/main">
-  <w:docDefaults>
-    <w:rPrDefault>
-      <w:rPr>
-        <w:rFonts w:asciiTheme="minorHAnsi" w:eastAsiaTheme="minorEastAsia" w:hAnsiTheme="minorHAnsi" w:cstheme="minorBidi"/>
-        <w:sz w:val="22"/>
-        <w:szCs w:val="22"/>
-        <w:lang w:val="en-US" w:eastAsia="en-US" w:bidi="ar-SA"/>
-      </w:rPr>
-    </w:rPrDefault>
-    <w:pPrDefault>
-      <w:pPr>
-        <w:spacing w:after="200" w:line="276" w:lineRule="auto"/>
-      </w:pPr>
-    </w:pPrDefault>
-  </w:docDefaults>
-  <w:latentStyles w:defLockedState="0" w:defUIPriority="99" w:defSemiHidden="1" w:defUnhideWhenUsed="1" w:defQFormat="0" w:count="267">
-    <w:lsdException w:name="Normal" w:semiHidden="0" w:uiPriority="0" w:unhideWhenUsed="0" w:qFormat="1"/>
-    <w:lsdException w:name="heading 1" w:semiHidden="0" w:uiPriority="9" w:unhideWhenUsed="0" w:qFormat="1"/>
-    <w:lsdException w:name="heading 2" w:uiPriority="9" w:qFormat="1"/>
-    <w:lsdException w:name="heading 3" w:uiPriority="9" w:qFormat="1"/>
-    <w:lsdException w:name="heading 4" w:uiPriority="9" w:qFormat="1"/>
-    <w:lsdException w:name="heading 5" w:uiPriority="9" w:qFormat="1"/>
-    <w:lsdException w:name="heading 6" w:uiPriority="9" w:qFormat="1"/>
-    <w:lsdException w:name="heading 7" w:uiPriority="9" w:qFormat="1"/>
-    <w:lsdException w:name="heading 8" w:uiPriority="9" w:qFormat="1"/>
-    <w:lsdException w:name="heading 9" w:uiPriority="9" w:qFormat="1"/>
-    <w:lsdException w:name="toc 1" w:uiPriority="39"/>
-    <w:lsdException w:name="toc 2" w:uiPriority="39"/>
-    <w:lsdException w:name="toc 3" w:uiPriority="39"/>
-    <w:lsdException w:name="toc 4" w:uiPriority="39"/>
-    <w:lsdException w:name="toc 5" w:uiPriority="39"/>
-    <w:lsdException w:name="toc 6" w:uiPriority="39"/>
-    <w:lsdException w:name="toc 7" w:uiPriority="39"/>
-    <w:lsdException w:name="toc 8" w:uiPriority="39"/>
-    <w:lsdException w:name="toc 9" w:uiPriority="39"/>
-    <w:lsdException w:name="caption" w:uiPriority="35" w:qFormat="1"/>
-    <w:lsdException w:name="Title" w:semiHidden="0" w:uiPriority="10" w:unhideWhenUsed="0" w:qFormat="1"/>
-    <w:lsdException w:name="Default Paragraph Font" w:uiPriority="1"/>
-    <w:lsdException w:name="Subtitle" w:semiHidden="0" w:uiPriority="11" w:unhideWhenUsed="0" w:qFormat="1"/>
-    <w:lsdException w:name="Strong" w:semiHidden="0" w:uiPriority="22" w:unhideWhenUsed="0" w:qFormat="1"/>
-    <w:lsdException w:name="Emphasis" w:semiHidden="0" w:uiPriority="20" w:unhideWhenUsed="0" w:qFormat="1"/>
-    <w:lsdException w:name="Table Grid" w:semiHidden="0" w:uiPriority="59" w:unhideWhenUsed="0"/>
-    <w:lsdException w:name="Placeholder Text" w:unhideWhenUsed="0"/>
-    <w:lsdException w:name="No Spacing" w:semiHidden="0" w:uiPriority="1" w:unhideWhenUsed="0" w:qFormat="1"/>
-    <w:lsdException w:name="Light Shading" w:semiHidden="0" w:uiPriority="60" w:unhideWhenUsed="0"/>
-    <w:lsdException w:name="Light List" w:semiHidden="0" w:uiPriority="61" w:unhideWhenUsed="0"/>
-    <w:lsdException w:name="Light Grid" w:semiHidden="0" w:uiPriority="62" w:unhideWhenUsed="0"/>
-    <w:lsdException w:name="Medium Shading 1" w:semiHidden="0" w:uiPriority="63" w:unhideWhenUsed="0"/>
-    <w:lsdException w:name="Medium Shading 2" w:semiHidden="0" w:uiPriority="64" w:unhideWhenUsed="0"/>
-    <w:lsdException w:name="Medium List 1" w:semiHidden="0" w:uiPriority="65" w:unhideWhenUsed="0"/>
-    <w:lsdException w:name="Medium List 2" w:semiHidden="0" w:uiPriority="66" w:unhideWhenUsed="0"/>
-    <w:lsdException w:name="Medium Grid 1" w:semiHidden="0" w:uiPriority="67" w:unhideWhenUsed="0"/>
-    <w:lsdException w:name="Medium Grid 2" w:semiHidden="0" w:uiPriority="68" w:unhideWhenUsed="0"/>
-    <w:lsdException w:name="Medium Grid 3" w:semiHidden="0" w:uiPriority="69" w:unhideWhenUsed="0"/>
-    <w:lsdException w:name="Dark List" w:semiHidden="0" w:uiPriority="70" w:unhideWhenUsed="0"/>
-    <w:lsdException w:name="Colorful Shading" w:semiHidden="0" w:uiPriority="71" w:unhideWhenUsed="0"/>
-    <w:lsdException w:name="Colorful List" w:semiHidden="0" w:uiPriority="72" w:unhideWhenUsed="0"/>
-    <w:lsdException w:name="Colorful Grid" w:semiHidden="0" w:uiPriority="73" w:unhideWhenUsed="0"/>
-    <w:lsdException w:name="Light Shading Accent 1" w:semiHidden="0" w:uiPriority="60" w:unhideWhenUsed="0"/>
-    <w:lsdException w:name="Light List Accent 1" w:semiHidden="0" w:uiPriority="61" w:unhideWhenUsed="0"/>
-    <w:lsdException w:name="Light Grid Accent 1" w:semiHidden="0" w:uiPriority="62" w:unhideWhenUsed="0"/>
-    <w:lsdException w:name="Medium Shading 1 Accent 1" w:semiHidden="0" w:uiPriority="63" w:unhideWhenUsed="0"/>
-    <w:lsdException w:name="Medium Shading 2 Accent 1" w:semiHidden="0" w:uiPriority="64" w:unhideWhenUsed="0"/>
-    <w:lsdException w:name="Medium List 1 Accent 1" w:semiHidden="0" w:uiPriority="65" w:unhideWhenUsed="0"/>
-    <w:lsdException w:name="Revision" w:unhideWhenUsed="0"/>
-    <w:lsdException w:name="List Paragraph" w:semiHidden="0" w:uiPriority="34" w:unhideWhenUsed="0" w:qFormat="1"/>
-    <w:lsdException w:name="Quote" w:semiHidden="0" w:uiPriority="29" w:unhideWhenUsed="0" w:qFormat="1"/>
-    <w:lsdException w:name="Intense Quote" w:semiHidden="0" w:uiPriority="30" w:unhideWhenUsed="0" w:qFormat="1"/>
-    <w:lsdException w:name="Medium List 2 Accent 1" w:semiHidden="0" w:uiPriority="66" w:unhideWhenUsed="0"/>
-    <w:lsdException w:name="Medium Grid 1 Accent 1" w:semiHidden="0" w:uiPriority="67" w:unhideWhenUsed="0"/>
-    <w:lsdException w:name="Medium Grid 2 Accent 1" w:semiHidden="0" w:uiPriority="68" w:unhideWhenUsed="0"/>
-    <w:lsdException w:name="Medium Grid 3 Accent 1" w:semiHidden="0" w:uiPriority="69" w:unhideWhenUsed="0"/>
-    <w:lsdException w:name="Dark List Accent 1" w:semiHidden="0" w:uiPriority="70" w:unhideWhenUsed="0"/>
-    <w:lsdException w:name="Colorful Shading Accent 1" w:semiHidden="0" w:uiPriority="71" w:unhideWhenUsed="0"/>
-    <w:lsdException w:name="Colorful List Accent 1" w:semiHidden="0" w:uiPriority="72" w:unhideWhenUsed="0"/>
-    <w:lsdException w:name="Colorful Grid Accent 1" w:semiHidden="0" w:uiPriority="73" w:unhideWhenUsed="0"/>
-    <w:lsdException w:name="Light Shading Accent 2" w:semiHidden="0" w:uiPriority="60" w:unhideWhenUsed="0"/>
-    <w:lsdException w:name="Light List Accent 2" w:semiHidden="0" w:uiPriority="61" w:unhideWhenUsed="0"/>
-    <w:lsdException w:name="Light Grid Accent 2" w:semiHidden="0" w:uiPriority="62" w:unhideWhenUsed="0"/>
-    <w:lsdException w:name="Medium Shading 1 Accent 2" w:semiHidden="0" w:uiPriority="63" w:unhideWhenUsed="0"/>
-    <w:lsdException w:name="Medium Shading 2 Accent 2" w:semiHidden="0" w:uiPriority="64" w:unhideWhenUsed="0"/>
-    <w:lsdException w:name="Medium List 1 Accent 2" w:semiHidden="0" w:uiPriority="65" w:unhideWhenUsed="0"/>
-    <w:lsdException w:name="Medium List 2 Accent 2" w:semiHidden="0" w:uiPriority="66" w:unhideWhenUsed="0"/>
-    <w:lsdException w:name="Medium Grid 1 Accent 2" w:semiHidden="0" w:uiPriority="67" w:unhideWhenUsed="0"/>
-    <w:lsdException w:name="Medium Grid 2 Accent 2" w:semiHidden="0" w:uiPriority="68" w:unhideWhenUsed="0"/>
-    <w:lsdException w:name="Medium Grid 3 Accent 2" w:semiHidden="0" w:uiPriority="69" w:unhideWhenUsed="0"/>
-    <w:lsdException w:name="Dark List Accent 2" w:semiHidden="0" w:uiPriority="70" w:unhideWhenUsed="0"/>
-    <w:lsdException w:name="Colorful Shading Accent 2" w:semiHidden="0" w:uiPriority="71" w:unhideWhenUsed="0"/>
-    <w:lsdException w:name="Colorful List Accent 2" w:semiHidden="0" w:uiPriority="72" w:unhideWhenUsed="0"/>
-    <w:lsdException w:name="Colorful Grid Accent 2" w:semiHidden="0" w:uiPriority="73" w:unhideWhenUsed="0"/>
-    <w:lsdException w:name="Light Shading Accent 3" w:semiHidden="0" w:uiPriority="60" w:unhideWhenUsed="0"/>
-    <w:lsdException w:name="Light List Accent 3" w:semiHidden="0" w:uiPriority="61" w:unhideWhenUsed="0"/>
-    <w:lsdException w:name="Light Grid Accent 3" w:semiHidden="0" w:uiPriority="62" w:unhideWhenUsed="0"/>
-    <w:lsdException w:name="Medium Shading 1 Accent 3" w:semiHidden="0" w:uiPriority="63" w:unhideWhenUsed="0"/>
-    <w:lsdException w:name="Medium Shading 2 Accent 3" w:semiHidden="0" w:uiPriority="64" w:unhideWhenUsed="0"/>
-    <w:lsdException w:name="Medium List 1 Accent 3" w:semiHidden="0" w:uiPriority="65" w:unhideWhenUsed="0"/>
-    <w:lsdException w:name="Medium List 2 Accent 3" w:semiHidden="0" w:uiPriority="66" w:unhideWhenUsed="0"/>
-    <w:lsdException w:name="Medium Grid 1 Accent 3" w:semiHidden="0" w:uiPriority="67" w:unhideWhenUsed="0"/>
-    <w:lsdException w:name="Medium Grid 2 Accent 3" w:semiHidden="0" w:uiPriority="68" w:unhideWhenUsed="0"/>
-    <w:lsdException w:name="Medium Grid 3 Accent 3" w:semiHidden="0" w:uiPriority="69" w:unhideWhenUsed="0"/>
-    <w:lsdException w:name="Dark List Accent 3" w:semiHidden="0" w:uiPriority="70" w:unhideWhenUsed="0"/>
-    <w:lsdException w:name="Colorful Shading Accent 3" w:semiHidden="0" w:uiPriority="71" w:unhideWhenUsed="0"/>
-    <w:lsdException w:name="Colorful List Accent 3" w:semiHidden="0" w:uiPriority="72" w:unhideWhenUsed="0"/>
-    <w:lsdException w:name="Colorful Grid Accent 3" w:semiHidden="0" w:uiPriority="73" w:unhideWhenUsed="0"/>
-    <w:lsdException w:name="Light Shading Accent 4" w:semiHidden="0" w:uiPriority="60" w:unhideWhenUsed="0"/>
-    <w:lsdException w:name="Light List Accent 4" w:semiHidden="0" w:uiPriority="61" w:unhideWhenUsed="0"/>
-    <w:lsdException w:name="Light Grid Accent 4" w:semiHidden="0" w:uiPriority="62" w:unhideWhenUsed="0"/>
-    <w:lsdException w:name="Medium Shading 1 Accent 4" w:semiHidden="0" w:uiPriority="63" w:unhideWhenUsed="0"/>
-    <w:lsdException w:name="Medium Shading 2 Accent 4" w:semiHidden="0" w:uiPriority="64" w:unhideWhenUsed="0"/>
-    <w:lsdException w:name="Medium List 1 Accent 4" w:semiHidden="0" w:uiPriority="65" w:unhideWhenUsed="0"/>
-    <w:lsdException w:name="Medium List 2 Accent 4" w:semiHidden="0" w:uiPriority="66" w:unhideWhenUsed="0"/>
-    <w:lsdException w:name="Medium Grid 1 Accent 4" w:semiHidden="0" w:uiPriority="67" w:unhideWhenUsed="0"/>
-    <w:lsdException w:name="Medium Grid 2 Accent 4" w:semiHidden="0" w:uiPriority="68" w:unhideWhenUsed="0"/>
-    <w:lsdException w:name="Medium Grid 3 Accent 4" w:semiHidden="0" w:uiPriority="69" w:unhideWhenUsed="0"/>
-    <w:lsdException w:name="Dark List Accent 4" w:semiHidden="0" w:uiPriority="70" w:unhideWhenUsed="0"/>
-    <w:lsdException w:name="Colorful Shading Accent 4" w:semiHidden="0" w:uiPriority="71" w:unhideWhenUsed="0"/>
-    <w:lsdException w:name="Colorful List Accent 4" w:semiHidden="0" w:uiPriority="72" w:unhideWhenUsed="0"/>
-    <w:lsdException w:name="Colorful Grid Accent 4" w:semiHidden="0" w:uiPriority="73" w:unhideWhenUsed="0"/>
-    <w:lsdException w:name="Light Shading Accent 5" w:semiHidden="0" w:uiPriority="60" w:unhideWhenUsed="0"/>
-    <w:lsdException w:name="Light List Accent 5" w:semiHidden="0" w:uiPriority="61" w:unhideWhenUsed="0"/>
-    <w:lsdException w:name="Light Grid Accent 5" w:semiHidden="0" w:uiPriority="62" w:unhideWhenUsed="0"/>
-    <w:lsdException w:name="Medium Shading 1 Accent 5" w:semiHidden="0" w:uiPriority="63" w:unhideWhenUsed="0"/>
-    <w:lsdException w:name="Medium Shading 2 Accent 5" w:semiHidden="0" w:uiPriority="64" w:unhideWhenUsed="0"/>
-    <w:lsdException w:name="Medium List 1 Accent 5" w:semiHidden="0" w:uiPriority="65" w:unhideWhenUsed="0"/>
-    <w:lsdException w:name="Medium List 2 Accent 5" w:semiHidden="0" w:uiPriority="66" w:unhideWhenUsed="0"/>
-    <w:lsdException w:name="Medium Grid 1 Accent 5" w:semiHidden="0" w:uiPriority="67" w:unhideWhenUsed="0"/>
-    <w:lsdException w:name="Medium Grid 2 Accent 5" w:semiHidden="0" w:uiPriority="68" w:unhideWhenUsed="0"/>
-    <w:lsdException w:name="Medium Grid 3 Accent 5" w:semiHidden="0" w:uiPriority="69" w:unhideWhenUsed="0"/>
-    <w:lsdException w:name="Dark List Accent 5" w:semiHidden="0" w:uiPriority="70" w:unhideWhenUsed="0"/>
-    <w:lsdException w:name="Colorful Shading Accent 5" w:semiHidden="0" w:uiPriority="71" w:unhideWhenUsed="0"/>
-    <w:lsdException w:name="Colorful List Accent 5" w:semiHidden="0" w:uiPriority="72" w:unhideWhenUsed="0"/>
-    <w:lsdException w:name="Colorful Grid Accent 5" w:semiHidden="0" w:uiPriority="73" w:unhideWhenUsed="0"/>
-    <w:lsdException w:name="Light Shading Accent 6" w:semiHidden="0" w:uiPriority="60" w:unhideWhenUsed="0"/>
-    <w:lsdException w:name="Light List Accent 6" w:semiHidden="0" w:uiPriority="61" w:unhideWhenUsed="0"/>
-    <w:lsdException w:name="Light Grid Accent 6" w:semiHidden="0" w:uiPriority="62" w:unhideWhenUsed="0"/>
-    <w:lsdException w:name="Medium Shading 1 Accent 6" w:semiHidden="0" w:uiPriority="63" w:unhideWhenUsed="0"/>
-    <w:lsdException w:name="Medium Shading 2 Accent 6" w:semiHidden="0" w:uiPriority="64" w:unhideWhenUsed="0"/>
-    <w:lsdException w:name="Medium List 1 Accent 6" w:semiHidden="0" w:uiPriority="65" w:unhideWhenUsed="0"/>
-    <w:lsdException w:name="Medium List 2 Accent 6" w:semiHidden="0" w:uiPriority="66" w:unhideWhenUsed="0"/>
-    <w:lsdException w:name="Medium Grid 1 Accent 6" w:semiHidden="0" w:uiPriority="67" w:unhideWhenUsed="0"/>
-    <w:lsdException w:name="Medium Grid 2 Accent 6" w:semiHidden="0" w:uiPriority="68" w:unhideWhenUsed="0"/>
-    <w:lsdException w:name="Medium Grid 3 Accent 6" w:semiHidden="0" w:uiPriority="69" w:unhideWhenUsed="0"/>
-    <w:lsdException w:name="Dark List Accent 6" w:semiHidden="0" w:uiPriority="70" w:unhideWhenUsed="0"/>
-    <w:lsdException w:name="Colorful Shading Accent 6" w:semiHidden="0" w:uiPriority="71" w:unhideWhenUsed="0"/>
-    <w:lsdException w:name="Colorful List Accent 6" w:semiHidden="0" w:uiPriority="72" w:unhideWhenUsed="0"/>
-    <w:lsdException w:name="Colorful Grid Accent 6" w:semiHidden="0" w:uiPriority="73" w:unhideWhenUsed="0"/>
-    <w:lsdException w:name="Subtle Emphasis" w:semiHidden="0" w:uiPriority="19" w:unhideWhenUsed="0" w:qFormat="1"/>
-    <w:lsdException w:name="Intense Emphasis" w:semiHidden="0" w:uiPriority="21" w:unhideWhenUsed="0" w:qFormat="1"/>
-    <w:lsdException w:name="Subtle Reference" w:semiHidden="0" w:uiPriority="31" w:unhideWhenUsed="0" w:qFormat="1"/>
-    <w:lsdException w:name="Intense Reference" w:semiHidden="0" w:uiPriority="32" w:unhideWhenUsed="0" w:qFormat="1"/>
-    <w:lsdException w:name="Book Title" w:semiHidden="0" w:uiPriority="33" w:unhideWhenUsed="0" w:qFormat="1"/>
-    <w:lsdException w:name="Bibliography" w:uiPriority="37"/>
-    <w:lsdException w:name="TOC Heading" w:uiPriority="39" w:qFormat="1"/>
-  </w:latentStyles>
-  <w:style w:type="paragraph" w:default="1" w:styleId="Normal">
-    <w:name w:val="Normal"/>
-    <w:qFormat/>
-  </w:style>
-  <w:style w:type="character" w:default="1" w:styleId="DefaultParagraphFont">
-    <w:name w:val="Default Paragraph Font"/>
-    <w:uiPriority w:val="1"/>
-    <w:semiHidden/>
-    <w:unhideWhenUsed/>
-  </w:style>
-  <w:style w:type="table" w:default="1" w:styleId="TableNormal">
-    <w:name w:val="Normal Table"/>
-    <w:uiPriority w:val="99"/>
-    <w:semiHidden/>
-    <w:unhideWhenUsed/>
-    <w:qFormat/>
-    <w:tblPr>
-      <w:tblInd w:w="0" w:type="dxa"/>
-      <w:tblCellMar>
-        <w:top w:w="0" w:type="dxa"/>
-        <w:left w:w="108" w:type="dxa"/>
-        <w:bottom w:w="0" w:type="dxa"/>
-        <w:right w:w="108" w:type="dxa"/>
-      </w:tblCellMar>
-    </w:tblPr>
-  </w:style>
-  <w:style w:type="numbering" w:default="1" w:styleId="NoList">
-    <w:name w:val="No List"/>
-    <w:uiPriority w:val="99"/>
-    <w:semiHidden/>
-    <w:unhideWhenUsed/>
-  </w:style>
-  <w:style w:type="paragraph" w:customStyle="1" w:styleId="67955CDAC6A24BA78AC1FCD8996FA95F">
-    <w:name w:val="67955CDAC6A24BA78AC1FCD8996FA95F"/>
-    <w:rsid w:val="0020282C"/>
-  </w:style>
-  <w:style w:type="paragraph" w:customStyle="1" w:styleId="8E2A053B7C5D4750B42B4AC34A0AD0BA">
-    <w:name w:val="8E2A053B7C5D4750B42B4AC34A0AD0BA"/>
-    <w:rsid w:val="0020282C"/>
-  </w:style>
-  <w:style w:type="paragraph" w:customStyle="1" w:styleId="5B07A68A1AFD4F95BC24789E6B318DF4">
-    <w:name w:val="5B07A68A1AFD4F95BC24789E6B318DF4"/>
-    <w:rsid w:val="0020282C"/>
-  </w:style>
-  <w:style w:type="paragraph" w:customStyle="1" w:styleId="21F134CAD7FD4C9A935367D2D1C61181">
-    <w:name w:val="21F134CAD7FD4C9A935367D2D1C61181"/>
-    <w:rsid w:val="0020282C"/>
-  </w:style>
-  <w:style w:type="paragraph" w:customStyle="1" w:styleId="93E7ED2303A64DF3BB2ABD5765A62634">
-    <w:name w:val="93E7ED2303A64DF3BB2ABD5765A62634"/>
-    <w:rsid w:val="0020282C"/>
-  </w:style>
-  <w:style w:type="paragraph" w:customStyle="1" w:styleId="5FA50298C63242B7AEF5B840F0290175">
-    <w:name w:val="5FA50298C63242B7AEF5B840F0290175"/>
-    <w:rsid w:val="0020282C"/>
-  </w:style>
-</w:styles>
-</file>
-
-<file path=word/glossary/webSettings.xml><?xml version="1.0" encoding="utf-8"?>
-<w:webSettings xmlns:r="http://schemas.openxmlformats.org/officeDocument/2006/relationships" xmlns:w="http://schemas.openxmlformats.org/wordprocessingml/2006/main">
-  <w:optimizeForBrowser/>
-</w:webSettings>
-</file>
-
 <file path=word/theme/theme1.xml><?xml version="1.0" encoding="utf-8"?>
 <a:theme xmlns:a="http://schemas.openxmlformats.org/drawingml/2006/main" name="Office Theme">
   <a:themeElements>

</xml_diff>

<commit_message>
Changes in chapter 2
</commit_message>
<xml_diff>
--- a/stm/documents/algorithm_and_tests/Final_report_KZ_FB_ver_1.docx
+++ b/stm/documents/algorithm_and_tests/Final_report_KZ_FB_ver_1.docx
@@ -3769,6 +3769,9 @@
         <w:t>see Fig. 1</w:t>
       </w:r>
       <w:r>
+        <w:t xml:space="preserve"> below</w:t>
+      </w:r>
+      <w:r>
         <w:t xml:space="preserve"> for the case of sediment transport in particular</w:t>
       </w:r>
       <w:r>
@@ -3866,6 +3869,15 @@
           <w:sz w:val="24"/>
           <w:szCs w:val="24"/>
         </w:rPr>
+        <w:t>2.</w:t>
+      </w:r>
+      <w:r>
+        <w:rPr>
+          <w:b w:val="0"/>
+          <w:color w:val="auto"/>
+          <w:sz w:val="24"/>
+          <w:szCs w:val="24"/>
+        </w:rPr>
         <w:fldChar w:fldCharType="begin"/>
       </w:r>
       <w:r>
@@ -3946,7 +3958,25 @@
         <w:jc w:val="both"/>
       </w:pPr>
       <w:r>
-        <w:t>a) transport of constituents in suspension, including advection due to currents and dispersion of pollutants;</w:t>
+        <w:t xml:space="preserve">a) </w:t>
+      </w:r>
+      <w:r>
+        <w:t>T</w:t>
+      </w:r>
+      <w:r>
+        <w:t xml:space="preserve">ransport of constituents in </w:t>
+      </w:r>
+      <w:r>
+        <w:t>dissolved from (including sediment in suspension),</w:t>
+      </w:r>
+      <w:r>
+        <w:t>considering</w:t>
+      </w:r>
+      <w:r>
+        <w:t xml:space="preserve"> </w:t>
+      </w:r>
+      <w:r>
+        <w:t>advection due to currents and dispersion of pollutants;</w:t>
       </w:r>
     </w:p>
     <w:p>
@@ -3955,7 +3985,22 @@
         <w:jc w:val="both"/>
       </w:pPr>
       <w:r>
-        <w:t>b) transport of sediment as bed-load, close to the bed, including all motions accounted for through empirical formulas;</w:t>
+        <w:t xml:space="preserve">b) transport of sediment as </w:t>
+      </w:r>
+      <w:r>
+        <w:rPr>
+          <w:highlight w:val="yellow"/>
+        </w:rPr>
+        <w:t>bedload</w:t>
+      </w:r>
+      <w:r>
+        <w:t xml:space="preserve">, </w:t>
+      </w:r>
+      <w:r>
+        <w:t>represented</w:t>
+      </w:r>
+      <w:r>
+        <w:t xml:space="preserve"> empirical formulas;</w:t>
       </w:r>
     </w:p>
     <w:p>
@@ -3983,64 +4028,49 @@
       <w:pPr>
         <w:spacing w:line="276" w:lineRule="auto"/>
         <w:jc w:val="both"/>
-      </w:pPr>
-      <w:r>
-        <w:lastRenderedPageBreak/>
-        <w:t>The new sub-routines include the transport of non-cohesive as well as cohesive sediment</w:t>
-      </w:r>
-      <w:r>
-        <w:t>, which is conveniently described by Eq. (1) above</w:t>
-      </w:r>
-      <w:r>
-        <w:t xml:space="preserve">. The cohesive nature of sediment </w:t>
-      </w:r>
-      <w:r>
-        <w:t>is</w:t>
-      </w:r>
-      <w:r>
-        <w:t xml:space="preserve"> accounted for by expressions</w:t>
-      </w:r>
-      <w:r>
-        <w:t xml:space="preserve"> for the settling velocity</w:t>
-      </w:r>
-      <w:r>
-        <w:t xml:space="preserve"> which depend on the sediment concentration and/or other convenient properties</w:t>
-      </w:r>
-      <w:r>
-        <w:t xml:space="preserve"> such as salinity</w:t>
-      </w:r>
-      <w:r>
-        <w:t>, as reported in Appendix 1</w:t>
-      </w:r>
-      <w:r>
-        <w:t>.</w:t>
+        <w:rPr>
+          <w:b/>
+        </w:rPr>
+      </w:pPr>
+      <w:r>
+        <w:rPr>
+          <w:b/>
+        </w:rPr>
+        <w:t>2</w:t>
+      </w:r>
+      <w:r>
+        <w:rPr>
+          <w:b/>
+        </w:rPr>
+        <w:t>.2 General transport equations</w:t>
       </w:r>
     </w:p>
     <w:p>
       <w:pPr>
         <w:spacing w:line="276" w:lineRule="auto"/>
         <w:jc w:val="both"/>
+        <w:rPr>
+          <w:b/>
+        </w:rPr>
       </w:pPr>
     </w:p>
     <w:p>
       <w:pPr>
         <w:spacing w:line="276" w:lineRule="auto"/>
         <w:jc w:val="both"/>
-        <w:rPr>
-          <w:b/>
-        </w:rPr>
-      </w:pPr>
-      <w:r>
-        <w:rPr>
-          <w:b/>
-        </w:rPr>
-        <w:t>2</w:t>
-      </w:r>
-      <w:r>
-        <w:rPr>
-          <w:b/>
-        </w:rPr>
-        <w:t>.2 General transport equations</w:t>
+      </w:pPr>
+      <w:r>
+        <w:lastRenderedPageBreak/>
+        <w:t xml:space="preserve">The new sub-routines include the transport of non-cohesive as well as cohesive sediment, which is conveniently described by Eq. (2.1) above. The cohesive nature of sediment is accounted for by expressions for the settling velocity which depends on the sediment concentration and/or other convenient properties such as salinity, as reported in Appendix </w:t>
+      </w:r>
+      <w:r>
+        <w:rPr>
+          <w:highlight w:val="yellow"/>
+        </w:rPr>
+        <w:t>xxx</w:t>
+      </w:r>
+      <w:r>
+        <w:t>.</w:t>
       </w:r>
     </w:p>
     <w:p>
@@ -4085,7 +4115,19 @@
         <w:jc w:val="both"/>
       </w:pPr>
       <w:r>
-        <w:t>The equations for the transport of constituents in suspension are as follows, including the transport of sediment as a special case:</w:t>
+        <w:t xml:space="preserve">The equations for the transport of </w:t>
+      </w:r>
+      <w:r>
+        <w:t xml:space="preserve">dissolved </w:t>
+      </w:r>
+      <w:r>
+        <w:t>constituents</w:t>
+      </w:r>
+      <w:r>
+        <w:t xml:space="preserve"> and sediment</w:t>
+      </w:r>
+      <w:r>
+        <w:t xml:space="preserve"> in suspension are as follows:</w:t>
       </w:r>
     </w:p>
     <w:p>
@@ -4171,7 +4213,13 @@
                 <w:rPr>
                   <w:rFonts w:ascii="Cambria Math" w:hAnsi="Cambria Math"/>
                 </w:rPr>
-                <m:t>∂s</m:t>
+                <m:t>∂</m:t>
+              </m:r>
+              <m:r>
+                <w:rPr>
+                  <w:rFonts w:ascii="Cambria Math" w:hAnsi="Cambria Math"/>
+                </w:rPr>
+                <m:t>x</m:t>
               </m:r>
             </m:den>
           </m:f>
@@ -4204,7 +4252,13 @@
                 <w:rPr>
                   <w:rFonts w:ascii="Cambria Math" w:hAnsi="Cambria Math"/>
                 </w:rPr>
-                <m:t>∂s</m:t>
+                <m:t>∂</m:t>
+              </m:r>
+              <m:r>
+                <w:rPr>
+                  <w:rFonts w:ascii="Cambria Math" w:hAnsi="Cambria Math"/>
+                </w:rPr>
+                <m:t>x</m:t>
               </m:r>
             </m:den>
           </m:f>
@@ -4250,7 +4304,13 @@
                     <w:rPr>
                       <w:rFonts w:ascii="Cambria Math" w:hAnsi="Cambria Math"/>
                     </w:rPr>
-                    <m:t>∂s</m:t>
+                    <m:t>∂</m:t>
+                  </m:r>
+                  <m:r>
+                    <w:rPr>
+                      <w:rFonts w:ascii="Cambria Math" w:hAnsi="Cambria Math"/>
+                    </w:rPr>
+                    <m:t>x</m:t>
                   </m:r>
                 </m:den>
               </m:f>
@@ -4320,7 +4380,31 @@
             <w:rPr>
               <w:rFonts w:ascii="Cambria Math" w:hAnsi="Cambria Math"/>
             </w:rPr>
-            <m:t xml:space="preserve">+Sink+Source                                         (1.1)   </m:t>
+            <m:t>+</m:t>
+          </m:r>
+          <m:r>
+            <w:rPr>
+              <w:rFonts w:ascii="Cambria Math" w:hAnsi="Cambria Math"/>
+            </w:rPr>
+            <m:t xml:space="preserve">S / </m:t>
+          </m:r>
+          <m:r>
+            <w:rPr>
+              <w:rFonts w:ascii="Cambria Math" w:hAnsi="Cambria Math"/>
+            </w:rPr>
+            <m:t>S                                        (</m:t>
+          </m:r>
+          <m:r>
+            <w:rPr>
+              <w:rFonts w:ascii="Cambria Math" w:hAnsi="Cambria Math"/>
+            </w:rPr>
+            <m:t>2</m:t>
+          </m:r>
+          <m:r>
+            <w:rPr>
+              <w:rFonts w:ascii="Cambria Math" w:hAnsi="Cambria Math"/>
+            </w:rPr>
+            <m:t xml:space="preserve">.1)   </m:t>
           </m:r>
         </m:oMath>
       </m:oMathPara>
@@ -4360,7 +4444,7 @@
           <v:shape id="_x0000_i1026" type="#_x0000_t75" style="width:12.15pt;height:13.1pt" o:ole="">
             <v:imagedata r:id="rId11" o:title=""/>
           </v:shape>
-          <o:OLEObject Type="Embed" ProgID="Equation.3" ShapeID="_x0000_i1026" DrawAspect="Content" ObjectID="_1372513742" r:id="rId12"/>
+          <o:OLEObject Type="Embed" ProgID="Equation.3" ShapeID="_x0000_i1026" DrawAspect="Content" ObjectID="_1372518072" r:id="rId12"/>
         </w:object>
       </w:r>
       <w:r>
@@ -4383,11 +4467,17 @@
           <v:shape id="_x0000_i1027" type="#_x0000_t75" style="width:12.15pt;height:14.05pt" o:ole="">
             <v:imagedata r:id="rId13" o:title=""/>
           </v:shape>
-          <o:OLEObject Type="Embed" ProgID="Equation.3" ShapeID="_x0000_i1027" DrawAspect="Content" ObjectID="_1372513743" r:id="rId14"/>
+          <o:OLEObject Type="Embed" ProgID="Equation.3" ShapeID="_x0000_i1027" DrawAspect="Content" ObjectID="_1372518073" r:id="rId14"/>
         </w:object>
       </w:r>
       <w:r>
-        <w:t xml:space="preserve"> is the cross-sectional-averaged concentration of pollutant in dissolved phase, averaged over turbulence (</w:t>
+        <w:t xml:space="preserve"> is the cross-sectional-averaged concentration of pollutant in dissolved phase</w:t>
+      </w:r>
+      <w:r>
+        <w:t xml:space="preserve"> or sediment in suspension</w:t>
+      </w:r>
+      <w:r>
+        <w:t>, averaged over turbulence (</w:t>
       </w:r>
       <w:r>
         <w:t>-</w:t>
@@ -4403,7 +4493,7 @@
           <v:shape id="_x0000_i1028" type="#_x0000_t75" style="width:12.15pt;height:15.9pt" o:ole="">
             <v:imagedata r:id="rId15" o:title=""/>
           </v:shape>
-          <o:OLEObject Type="Embed" ProgID="Equation.3" ShapeID="_x0000_i1028" DrawAspect="Content" ObjectID="_1372513744" r:id="rId16"/>
+          <o:OLEObject Type="Embed" ProgID="Equation.3" ShapeID="_x0000_i1028" DrawAspect="Content" ObjectID="_1372518074" r:id="rId16"/>
         </w:object>
       </w:r>
       <w:r>
@@ -4426,7 +4516,7 @@
           <v:shape id="_x0000_i1029" type="#_x0000_t75" style="width:13.1pt;height:13.1pt" o:ole="">
             <v:imagedata r:id="rId17" o:title=""/>
           </v:shape>
-          <o:OLEObject Type="Embed" ProgID="Equation.3" ShapeID="_x0000_i1029" DrawAspect="Content" ObjectID="_1372513745" r:id="rId18"/>
+          <o:OLEObject Type="Embed" ProgID="Equation.3" ShapeID="_x0000_i1029" DrawAspect="Content" ObjectID="_1372518075" r:id="rId18"/>
         </w:object>
       </w:r>
       <w:r>
@@ -4439,7 +4529,13 @@
         <w:t>2</w:t>
       </w:r>
       <w:r>
-        <w:t xml:space="preserve">/s). </w:t>
+        <w:t>/s)</w:t>
+      </w:r>
+      <w:r>
+        <w:t>;</w:t>
+      </w:r>
+      <w:r>
+        <w:t xml:space="preserve"> </w:t>
       </w:r>
       <w:r>
         <w:rPr>
@@ -4449,7 +4545,7 @@
           <v:shape id="_x0000_i1030" type="#_x0000_t75" style="width:12.15pt;height:13.1pt" o:ole="">
             <v:imagedata r:id="rId19" o:title=""/>
           </v:shape>
-          <o:OLEObject Type="Embed" ProgID="Equation.3" ShapeID="_x0000_i1030" DrawAspect="Content" ObjectID="_1372513746" r:id="rId20"/>
+          <o:OLEObject Type="Embed" ProgID="Equation.3" ShapeID="_x0000_i1030" DrawAspect="Content" ObjectID="_1372518076" r:id="rId20"/>
         </w:object>
       </w:r>
       <w:r>
@@ -4472,7 +4568,7 @@
           <v:shape id="_x0000_i1031" type="#_x0000_t75" style="width:13.1pt;height:13.1pt" o:ole="">
             <v:imagedata r:id="rId21" o:title=""/>
           </v:shape>
-          <o:OLEObject Type="Embed" ProgID="Equation.3" ShapeID="_x0000_i1031" DrawAspect="Content" ObjectID="_1372513747" r:id="rId22"/>
+          <o:OLEObject Type="Embed" ProgID="Equation.3" ShapeID="_x0000_i1031" DrawAspect="Content" ObjectID="_1372518077" r:id="rId22"/>
         </w:object>
       </w:r>
       <w:r>
@@ -4495,7 +4591,7 @@
           <v:shape id="_x0000_i1032" type="#_x0000_t75" style="width:14.05pt;height:16.85pt" o:ole="">
             <v:imagedata r:id="rId23" o:title=""/>
           </v:shape>
-          <o:OLEObject Type="Embed" ProgID="Equation.3" ShapeID="_x0000_i1032" DrawAspect="Content" ObjectID="_1372513748" r:id="rId24"/>
+          <o:OLEObject Type="Embed" ProgID="Equation.3" ShapeID="_x0000_i1032" DrawAspect="Content" ObjectID="_1372518078" r:id="rId24"/>
         </w:object>
       </w:r>
       <w:r>
@@ -4518,76 +4614,76 @@
           <v:shape id="_x0000_i1033" type="#_x0000_t75" style="width:15.9pt;height:16.85pt" o:ole="">
             <v:imagedata r:id="rId25" o:title=""/>
           </v:shape>
-          <o:OLEObject Type="Embed" ProgID="Equation.3" ShapeID="_x0000_i1033" DrawAspect="Content" ObjectID="_1372513749" r:id="rId26"/>
+          <o:OLEObject Type="Embed" ProgID="Equation.3" ShapeID="_x0000_i1033" DrawAspect="Content" ObjectID="_1372518079" r:id="rId26"/>
         </w:object>
       </w:r>
       <w:r>
-        <w:t xml:space="preserve"> (-) refer to the lateral discharge (per unit width) and the concentration of pollutant in the lateral discharge. In turn, </w:t>
-      </w:r>
-      <w:r>
-        <w:rPr>
+        <w:t xml:space="preserve"> (-) refer to the lateral discharge (per unit width) and the concentration of pollutant </w:t>
+      </w:r>
+      <w:r>
+        <w:t xml:space="preserve">or sediment </w:t>
+      </w:r>
+      <w:r>
+        <w:t>in the lateral discharge</w:t>
+      </w:r>
+      <w:r>
+        <w:t xml:space="preserve"> respectively</w:t>
+      </w:r>
+      <w:r>
+        <w:t xml:space="preserve">. In turn, </w:t>
+      </w:r>
+      <w:r>
+        <w:rPr>
+          <w:i/>
           <w:position w:val="-6"/>
         </w:rPr>
-        <w:object w:dxaOrig="180" w:dyaOrig="220">
-          <v:shape id="_x0000_i1034" type="#_x0000_t75" style="width:8.9pt;height:11.2pt" o:ole="">
+        <w:t>x</w:t>
+      </w:r>
+      <w:r>
+        <w:rPr>
+          <w:position w:val="-6"/>
+        </w:rPr>
+        <w:t xml:space="preserve"> </w:t>
+      </w:r>
+      <w:r>
+        <w:t xml:space="preserve">and </w:t>
+      </w:r>
+      <w:r>
+        <w:rPr>
+          <w:position w:val="-6"/>
+        </w:rPr>
+        <w:object w:dxaOrig="139" w:dyaOrig="240">
+          <v:shape id="_x0000_i1034" type="#_x0000_t75" style="width:7pt;height:12.15pt" o:ole="">
             <v:imagedata r:id="rId27" o:title=""/>
           </v:shape>
-          <o:OLEObject Type="Embed" ProgID="Equation.3" ShapeID="_x0000_i1034" DrawAspect="Content" ObjectID="_1372513750" r:id="rId28"/>
+          <o:OLEObject Type="Embed" ProgID="Equation.3" ShapeID="_x0000_i1034" DrawAspect="Content" ObjectID="_1372518080" r:id="rId28"/>
         </w:object>
       </w:r>
       <w:r>
-        <w:t xml:space="preserve"> and </w:t>
+        <w:t xml:space="preserve"> indicate the spatial and temporal</w:t>
+      </w:r>
+      <w:r>
+        <w:t xml:space="preserve"> coordinates, respectively, and </w:t>
       </w:r>
       <w:r>
         <w:rPr>
           <w:position w:val="-6"/>
         </w:rPr>
-        <w:object w:dxaOrig="139" w:dyaOrig="240">
-          <v:shape id="_x0000_i1035" type="#_x0000_t75" style="width:7pt;height:12.15pt" o:ole="">
+        <w:object w:dxaOrig="499" w:dyaOrig="279">
+          <v:shape id="_x0000_i1035" type="#_x0000_t75" style="width:24.8pt;height:14.05pt" o:ole="">
             <v:imagedata r:id="rId29" o:title=""/>
           </v:shape>
-          <o:OLEObject Type="Embed" ProgID="Equation.3" ShapeID="_x0000_i1035" DrawAspect="Content" ObjectID="_1372513751" r:id="rId30"/>
+          <o:OLEObject Type="Embed" ProgID="Equation.3" ShapeID="_x0000_i1035" DrawAspect="Content" ObjectID="_1372518081" r:id="rId30"/>
         </w:object>
       </w:r>
       <w:r>
-        <w:t xml:space="preserve"> indicate the spatial and temporal</w:t>
-      </w:r>
-      <w:r>
-        <w:t xml:space="preserve"> coordinates, respectively, and </w:t>
-      </w:r>
-      <w:r>
-        <w:rPr>
-          <w:position w:val="-6"/>
-        </w:rPr>
-        <w:object w:dxaOrig="499" w:dyaOrig="279">
-          <v:shape id="_x0000_i1036" type="#_x0000_t75" style="width:24.8pt;height:14.05pt" o:ole="">
-            <v:imagedata r:id="rId31" o:title=""/>
-          </v:shape>
-          <o:OLEObject Type="Embed" ProgID="Equation.3" ShapeID="_x0000_i1036" DrawAspect="Content" ObjectID="_1372513752" r:id="rId32"/>
-        </w:object>
-      </w:r>
-      <w:r>
         <w:t xml:space="preserve"> denotes sources and sinks of pollutant of non-point nature. In the case of having several size classes of sediment, this equation </w:t>
       </w:r>
       <w:r>
         <w:t>is</w:t>
       </w:r>
       <w:r>
-        <w:t xml:space="preserve"> solved for each class including in the </w:t>
-      </w:r>
-      <w:r>
-        <w:rPr>
-          <w:position w:val="-6"/>
-        </w:rPr>
-        <w:object w:dxaOrig="499" w:dyaOrig="279">
-          <v:shape id="_x0000_i1037" type="#_x0000_t75" style="width:24.8pt;height:14.05pt" o:ole="">
-            <v:imagedata r:id="rId31" o:title=""/>
-          </v:shape>
-          <o:OLEObject Type="Embed" ProgID="Equation.3" ShapeID="_x0000_i1037" DrawAspect="Content" ObjectID="_1372513753" r:id="rId33"/>
-        </w:object>
-      </w:r>
-      <w:r>
-        <w:t xml:space="preserve"> terms</w:t>
+        <w:t xml:space="preserve"> solved for each</w:t>
       </w:r>
       <w:r>
         <w:t>.</w:t>
@@ -4608,7 +4704,33 @@
         <w:jc w:val="both"/>
       </w:pPr>
       <w:r>
-        <w:t>The steps followed in the derivation of the above equation can be found in Rutherford (1994).</w:t>
+        <w:t>In the equation (2.1) the first term indicates the evolution in time of the mass/length of constituents; the second term is</w:t>
+      </w:r>
+      <w:r>
+        <w:t xml:space="preserve"> </w:t>
+      </w:r>
+      <w:proofErr w:type="spellStart"/>
+      <w:r>
+        <w:t>advective</w:t>
+      </w:r>
+      <w:proofErr w:type="spellEnd"/>
+      <w:r>
+        <w:t xml:space="preserve"> term,</w:t>
+      </w:r>
+      <w:r>
+        <w:t xml:space="preserve"> on the right hand side the first term is diffusive term, and all the remaining are various form of source term.</w:t>
+      </w:r>
+      <w:r>
+        <w:t xml:space="preserve"> </w:t>
+      </w:r>
+      <w:r>
+        <w:t xml:space="preserve">The steps followed in the derivation of the above equation can be found in </w:t>
+      </w:r>
+      <w:r>
+        <w:rPr>
+          <w:highlight w:val="yellow"/>
+        </w:rPr>
+        <w:t>Rutherford (1994).</w:t>
       </w:r>
     </w:p>
     <w:p>
@@ -4641,7 +4763,16 @@
         <w:jc w:val="both"/>
       </w:pPr>
       <w:r>
-        <w:t xml:space="preserve">The transport of sediment as bed-load </w:t>
+        <w:t xml:space="preserve">The transport of sediment as </w:t>
+      </w:r>
+      <w:r>
+        <w:rPr>
+          <w:highlight w:val="yellow"/>
+        </w:rPr>
+        <w:t>bedload</w:t>
+      </w:r>
+      <w:r>
+        <w:t xml:space="preserve"> </w:t>
       </w:r>
       <w:r>
         <w:t>is</w:t>
@@ -4786,7 +4917,19 @@
             <w:rPr>
               <w:rFonts w:ascii="Cambria Math" w:hAnsi="Cambria Math"/>
             </w:rPr>
-            <m:t xml:space="preserve">                                                                                                 (1.2)</m:t>
+            <m:t xml:space="preserve">                                                                                                 (</m:t>
+          </m:r>
+          <m:r>
+            <w:rPr>
+              <w:rFonts w:ascii="Cambria Math" w:hAnsi="Cambria Math"/>
+            </w:rPr>
+            <m:t>2</m:t>
+          </m:r>
+          <m:r>
+            <w:rPr>
+              <w:rFonts w:ascii="Cambria Math" w:hAnsi="Cambria Math"/>
+            </w:rPr>
+            <m:t>.2)</m:t>
           </m:r>
         </m:oMath>
       </m:oMathPara>
@@ -4807,24 +4950,39 @@
           <w:position w:val="-12"/>
         </w:rPr>
         <w:object w:dxaOrig="260" w:dyaOrig="360">
-          <v:shape id="_x0000_i1038" type="#_x0000_t75" style="width:13.1pt;height:18.25pt" o:ole="">
-            <v:imagedata r:id="rId34" o:title=""/>
+          <v:shape id="_x0000_i1036" type="#_x0000_t75" style="width:13.1pt;height:18.25pt" o:ole="">
+            <v:imagedata r:id="rId31" o:title=""/>
           </v:shape>
-          <o:OLEObject Type="Embed" ProgID="Equation.3" ShapeID="_x0000_i1038" DrawAspect="Content" ObjectID="_1372513754" r:id="rId35"/>
+          <o:OLEObject Type="Embed" ProgID="Equation.3" ShapeID="_x0000_i1036" DrawAspect="Content" ObjectID="_1372518082" r:id="rId32"/>
         </w:object>
       </w:r>
       <w:r>
-        <w:t xml:space="preserve"> is the solid discharge due to bed-load per unit width, </w:t>
+        <w:t xml:space="preserve"> is the solid discharge due to bedload per unit width</w:t>
+      </w:r>
+      <w:r>
+        <w:t xml:space="preserve"> (m</w:t>
+      </w:r>
+      <w:r>
+        <w:rPr>
+          <w:vertAlign w:val="superscript"/>
+        </w:rPr>
+        <w:t>2</w:t>
+      </w:r>
+      <w:r>
+        <w:t>/s);</w:t>
+      </w:r>
+      <w:r>
+        <w:t xml:space="preserve"> </w:t>
       </w:r>
       <w:r>
         <w:rPr>
           <w:position w:val="-4"/>
         </w:rPr>
         <w:object w:dxaOrig="240" w:dyaOrig="260">
-          <v:shape id="_x0000_i1039" type="#_x0000_t75" style="width:12.15pt;height:13.1pt" o:ole="">
-            <v:imagedata r:id="rId36" o:title=""/>
+          <v:shape id="_x0000_i1037" type="#_x0000_t75" style="width:12.15pt;height:13.1pt" o:ole="">
+            <v:imagedata r:id="rId33" o:title=""/>
           </v:shape>
-          <o:OLEObject Type="Embed" ProgID="Equation.3" ShapeID="_x0000_i1039" DrawAspect="Content" ObjectID="_1372513755" r:id="rId37"/>
+          <o:OLEObject Type="Embed" ProgID="Equation.3" ShapeID="_x0000_i1037" DrawAspect="Content" ObjectID="_1372518083" r:id="rId34"/>
         </w:object>
       </w:r>
       <w:r>
@@ -4901,10 +5059,10 @@
           <w:position w:val="-12"/>
         </w:rPr>
         <w:object w:dxaOrig="300" w:dyaOrig="360">
-          <v:shape id="_x0000_i1040" type="#_x0000_t75" style="width:14.95pt;height:18.25pt" o:ole="">
-            <v:imagedata r:id="rId38" o:title=""/>
+          <v:shape id="_x0000_i1038" type="#_x0000_t75" style="width:14.95pt;height:18.25pt" o:ole="">
+            <v:imagedata r:id="rId35" o:title=""/>
           </v:shape>
-          <o:OLEObject Type="Embed" ProgID="Equation.3" ShapeID="_x0000_i1040" DrawAspect="Content" ObjectID="_1372513756" r:id="rId39"/>
+          <o:OLEObject Type="Embed" ProgID="Equation.3" ShapeID="_x0000_i1038" DrawAspect="Content" ObjectID="_1372518084" r:id="rId36"/>
         </w:object>
       </w:r>
       <w:r>
@@ -4915,10 +5073,10 @@
           <w:position w:val="-10"/>
         </w:rPr>
         <w:object w:dxaOrig="240" w:dyaOrig="260">
-          <v:shape id="_x0000_i1041" type="#_x0000_t75" style="width:12.15pt;height:13.1pt" o:ole="">
-            <v:imagedata r:id="rId40" o:title=""/>
+          <v:shape id="_x0000_i1039" type="#_x0000_t75" style="width:12.15pt;height:13.1pt" o:ole="">
+            <v:imagedata r:id="rId37" o:title=""/>
           </v:shape>
-          <o:OLEObject Type="Embed" ProgID="Equation.3" ShapeID="_x0000_i1041" DrawAspect="Content" ObjectID="_1372513757" r:id="rId41"/>
+          <o:OLEObject Type="Embed" ProgID="Equation.3" ShapeID="_x0000_i1039" DrawAspect="Content" ObjectID="_1372518085" r:id="rId38"/>
         </w:object>
       </w:r>
       <w:r>
@@ -4929,10 +5087,10 @@
           <w:position w:val="-10"/>
         </w:rPr>
         <w:object w:dxaOrig="220" w:dyaOrig="260">
-          <v:shape id="_x0000_i1042" type="#_x0000_t75" style="width:11.2pt;height:13.1pt" o:ole="">
-            <v:imagedata r:id="rId42" o:title=""/>
+          <v:shape id="_x0000_i1040" type="#_x0000_t75" style="width:11.2pt;height:13.1pt" o:ole="">
+            <v:imagedata r:id="rId39" o:title=""/>
           </v:shape>
-          <o:OLEObject Type="Embed" ProgID="Equation.3" ShapeID="_x0000_i1042" DrawAspect="Content" ObjectID="_1372513758" r:id="rId43"/>
+          <o:OLEObject Type="Embed" ProgID="Equation.3" ShapeID="_x0000_i1040" DrawAspect="Content" ObjectID="_1372518086" r:id="rId40"/>
         </w:object>
       </w:r>
       <w:r>
@@ -4943,10 +5101,10 @@
           <w:position w:val="-14"/>
         </w:rPr>
         <w:object w:dxaOrig="300" w:dyaOrig="380">
-          <v:shape id="_x0000_i1043" type="#_x0000_t75" style="width:14.95pt;height:19.15pt" o:ole="">
-            <v:imagedata r:id="rId44" o:title=""/>
+          <v:shape id="_x0000_i1041" type="#_x0000_t75" style="width:14.95pt;height:19.15pt" o:ole="">
+            <v:imagedata r:id="rId41" o:title=""/>
           </v:shape>
-          <o:OLEObject Type="Embed" ProgID="Equation.3" ShapeID="_x0000_i1043" DrawAspect="Content" ObjectID="_1372513759" r:id="rId45"/>
+          <o:OLEObject Type="Embed" ProgID="Equation.3" ShapeID="_x0000_i1041" DrawAspect="Content" ObjectID="_1372518087" r:id="rId42"/>
         </w:object>
       </w:r>
       <w:r>
@@ -4965,11 +5123,37 @@
         <w:jc w:val="both"/>
       </w:pPr>
       <w:r>
-        <w:lastRenderedPageBreak/>
         <w:t xml:space="preserve">In the current version of the </w:t>
       </w:r>
       <w:r>
-        <w:t>code, the bed-load formula included is the Meyer-Peter-Muller modified by Wong and Parker (2006).</w:t>
+        <w:t xml:space="preserve">code, the bed-load formula included is the </w:t>
+      </w:r>
+      <w:r>
+        <w:rPr>
+          <w:highlight w:val="yellow"/>
+        </w:rPr>
+        <w:t>Meyer-Peter</w:t>
+      </w:r>
+      <w:r>
+        <w:rPr>
+          <w:highlight w:val="yellow"/>
+        </w:rPr>
+        <w:t xml:space="preserve"> and </w:t>
+      </w:r>
+      <w:r>
+        <w:rPr>
+          <w:highlight w:val="yellow"/>
+        </w:rPr>
+        <w:t>Muller</w:t>
+      </w:r>
+      <w:r>
+        <w:rPr>
+          <w:highlight w:val="yellow"/>
+        </w:rPr>
+        <w:t xml:space="preserve"> (1948)</w:t>
+      </w:r>
+      <w:r>
+        <w:t xml:space="preserve"> modified by Wong and Parker (2006).</w:t>
       </w:r>
     </w:p>
     <w:p>
@@ -4988,7 +5172,16 @@
       <w:pPr>
         <w:spacing w:line="276" w:lineRule="auto"/>
         <w:jc w:val="both"/>
-      </w:pPr>
+        <w:rPr>
+          <w:b/>
+        </w:rPr>
+      </w:pPr>
+      <w:r>
+        <w:rPr>
+          <w:b/>
+        </w:rPr>
+        <w:t>2.3 Closures (entrainment and deposition)</w:t>
+      </w:r>
     </w:p>
     <w:p>
       <w:pPr>
@@ -5001,49 +5194,60 @@
         <w:spacing w:line="276" w:lineRule="auto"/>
         <w:jc w:val="both"/>
       </w:pPr>
-    </w:p>
-    <w:p>
-      <w:pPr>
-        <w:spacing w:line="276" w:lineRule="auto"/>
-        <w:jc w:val="both"/>
-        <w:rPr>
-          <w:b/>
-        </w:rPr>
-      </w:pPr>
-      <w:r>
-        <w:rPr>
-          <w:b/>
-        </w:rPr>
-        <w:t>2.3 Closures (entrainment and deposition)</w:t>
-      </w:r>
-    </w:p>
-    <w:p>
-      <w:pPr>
-        <w:spacing w:line="276" w:lineRule="auto"/>
-        <w:jc w:val="both"/>
-      </w:pPr>
-    </w:p>
-    <w:p>
-      <w:pPr>
-        <w:spacing w:line="276" w:lineRule="auto"/>
-        <w:jc w:val="both"/>
-      </w:pPr>
-      <w:r>
-        <w:t>Entrainment formulas for non-cohesive and cohesive sediment are usually expressed in terms of the wall-friction velocity (</w:t>
+      <w:r>
+        <w:t xml:space="preserve">Entrainment formulas for non-cohesive and cohesive sediment are usually expressed in terms of </w:t>
+      </w:r>
+      <w:r>
+        <w:t xml:space="preserve">either </w:t>
+      </w:r>
+      <w:r>
+        <w:t>the wall-friction</w:t>
+      </w:r>
+      <w:r>
+        <w:t xml:space="preserve"> (shear)</w:t>
+      </w:r>
+      <w:r>
+        <w:t xml:space="preserve"> velocity </w:t>
+      </w:r>
+      <w:r>
+        <w:t>"</w:t>
       </w:r>
       <w:r>
         <w:rPr>
           <w:position w:val="-10"/>
         </w:rPr>
         <w:object w:dxaOrig="260" w:dyaOrig="340">
-          <v:shape id="_x0000_i1044" type="#_x0000_t75" style="width:13.1pt;height:16.85pt" o:ole="">
-            <v:imagedata r:id="rId46" o:title=""/>
+          <v:shape id="_x0000_i1042" type="#_x0000_t75" style="width:13.1pt;height:16.85pt" o:ole="">
+            <v:imagedata r:id="rId43" o:title=""/>
           </v:shape>
-          <o:OLEObject Type="Embed" ProgID="Equation.3" ShapeID="_x0000_i1044" DrawAspect="Content" ObjectID="_1372513760" r:id="rId47"/>
+          <o:OLEObject Type="Embed" ProgID="Equation.3" ShapeID="_x0000_i1042" DrawAspect="Content" ObjectID="_1372518088" r:id="rId44"/>
         </w:object>
       </w:r>
       <w:r>
-        <w:t>) or the shear stress. For instance, the formula by García and Parker reads:</w:t>
+        <w:t xml:space="preserve">", </w:t>
+      </w:r>
+      <w:r>
+        <w:t>or the shear stress</w:t>
+      </w:r>
+      <w:r>
+        <w:t xml:space="preserve"> "τ"</w:t>
+      </w:r>
+      <w:r>
+        <w:t xml:space="preserve">. For instance, the formula by </w:t>
+      </w:r>
+      <w:proofErr w:type="spellStart"/>
+      <w:r>
+        <w:t>García</w:t>
+      </w:r>
+      <w:proofErr w:type="spellEnd"/>
+      <w:r>
+        <w:t xml:space="preserve"> and Parker </w:t>
+      </w:r>
+      <w:r>
+        <w:t xml:space="preserve">(1991) </w:t>
+      </w:r>
+      <w:r>
+        <w:t>reads:</w:t>
       </w:r>
     </w:p>
     <w:p>
@@ -5054,172 +5258,196 @@
         <w:spacing w:line="276" w:lineRule="auto"/>
         <w:jc w:val="center"/>
       </w:pPr>
-      <m:oMath>
-        <m:sSub>
-          <m:sSubPr>
-            <m:ctrlPr>
-              <w:rPr>
-                <w:rFonts w:ascii="Cambria Math" w:hAnsi="Cambria Math"/>
-                <w:i/>
-              </w:rPr>
-            </m:ctrlPr>
-          </m:sSubPr>
-          <m:e>
-            <m:r>
-              <w:rPr>
-                <w:rFonts w:ascii="Cambria Math" w:hAnsi="Cambria Math"/>
-              </w:rPr>
-              <m:t>E</m:t>
-            </m:r>
-          </m:e>
-          <m:sub>
-            <m:r>
-              <w:rPr>
-                <w:rFonts w:ascii="Cambria Math" w:hAnsi="Cambria Math"/>
-              </w:rPr>
-              <m:t>s</m:t>
-            </m:r>
-          </m:sub>
-        </m:sSub>
-        <m:r>
-          <w:rPr>
-            <w:rFonts w:ascii="Cambria Math" w:hAnsi="Cambria Math"/>
-          </w:rPr>
-          <m:t>=</m:t>
-        </m:r>
-        <m:f>
-          <m:fPr>
-            <m:ctrlPr>
-              <w:rPr>
-                <w:rFonts w:ascii="Cambria Math" w:hAnsi="Cambria Math"/>
-                <w:i/>
-              </w:rPr>
-            </m:ctrlPr>
-          </m:fPr>
-          <m:num>
-            <m:r>
-              <w:rPr>
-                <w:rFonts w:ascii="Cambria Math" w:hAnsi="Cambria Math"/>
-              </w:rPr>
-              <m:t>A</m:t>
-            </m:r>
-            <m:sSubSup>
-              <m:sSubSupPr>
-                <m:ctrlPr>
-                  <w:rPr>
-                    <w:rFonts w:ascii="Cambria Math" w:hAnsi="Cambria Math"/>
-                    <w:i/>
-                  </w:rPr>
-                </m:ctrlPr>
-              </m:sSubSupPr>
-              <m:e>
-                <m:r>
-                  <w:rPr>
-                    <w:rFonts w:ascii="Cambria Math" w:hAnsi="Cambria Math"/>
-                  </w:rPr>
-                  <m:t>Z</m:t>
-                </m:r>
-              </m:e>
-              <m:sub>
-                <m:r>
-                  <w:rPr>
-                    <w:rFonts w:ascii="Cambria Math" w:hAnsi="Cambria Math"/>
-                  </w:rPr>
-                  <m:t>u</m:t>
-                </m:r>
-              </m:sub>
-              <m:sup>
-                <m:r>
-                  <w:rPr>
-                    <w:rFonts w:ascii="Cambria Math" w:hAnsi="Cambria Math"/>
-                  </w:rPr>
-                  <m:t>5</m:t>
-                </m:r>
-              </m:sup>
-            </m:sSubSup>
-          </m:num>
-          <m:den>
-            <m:r>
-              <w:rPr>
-                <w:rFonts w:ascii="Cambria Math" w:hAnsi="Cambria Math"/>
-              </w:rPr>
-              <m:t>1+</m:t>
-            </m:r>
-            <m:f>
-              <m:fPr>
-                <m:ctrlPr>
-                  <w:rPr>
-                    <w:rFonts w:ascii="Cambria Math" w:hAnsi="Cambria Math"/>
-                    <w:i/>
-                  </w:rPr>
-                </m:ctrlPr>
-              </m:fPr>
-              <m:num>
-                <m:r>
-                  <w:rPr>
-                    <w:rFonts w:ascii="Cambria Math" w:hAnsi="Cambria Math"/>
-                  </w:rPr>
-                  <m:t>A</m:t>
-                </m:r>
-                <m:sSubSup>
-                  <m:sSubSupPr>
-                    <m:ctrlPr>
-                      <w:rPr>
-                        <w:rFonts w:ascii="Cambria Math" w:hAnsi="Cambria Math"/>
-                        <w:i/>
-                      </w:rPr>
-                    </m:ctrlPr>
-                  </m:sSubSupPr>
-                  <m:e>
-                    <m:r>
-                      <w:rPr>
-                        <w:rFonts w:ascii="Cambria Math" w:hAnsi="Cambria Math"/>
-                      </w:rPr>
-                      <m:t>Z</m:t>
-                    </m:r>
-                  </m:e>
-                  <m:sub>
-                    <m:r>
-                      <w:rPr>
-                        <w:rFonts w:ascii="Cambria Math" w:hAnsi="Cambria Math"/>
-                      </w:rPr>
-                      <m:t>u</m:t>
-                    </m:r>
-                  </m:sub>
-                  <m:sup>
-                    <m:r>
-                      <w:rPr>
-                        <w:rFonts w:ascii="Cambria Math" w:hAnsi="Cambria Math"/>
-                      </w:rPr>
-                      <m:t>5</m:t>
-                    </m:r>
-                  </m:sup>
-                </m:sSubSup>
-              </m:num>
-              <m:den>
-                <m:r>
-                  <w:rPr>
-                    <w:rFonts w:ascii="Cambria Math" w:hAnsi="Cambria Math"/>
-                  </w:rPr>
-                  <m:t>0.3</m:t>
-                </m:r>
-              </m:den>
-            </m:f>
-          </m:den>
-        </m:f>
-        <m:r>
-          <w:rPr>
-            <w:rFonts w:ascii="Cambria Math" w:hAnsi="Cambria Math"/>
-          </w:rPr>
-          <m:t xml:space="preserve">                                                                                                                                                </m:t>
-        </m:r>
-      </m:oMath>
-      <w:r>
-        <w:t>(1.3)</w:t>
-      </w:r>
-      <w:r>
-        <w:t xml:space="preserve">     </w:t>
-      </w:r>
+      <m:oMathPara>
+        <m:oMath>
+          <m:sSub>
+            <m:sSubPr>
+              <m:ctrlPr>
+                <w:rPr>
+                  <w:rFonts w:ascii="Cambria Math" w:hAnsi="Cambria Math"/>
+                  <w:i/>
+                </w:rPr>
+              </m:ctrlPr>
+            </m:sSubPr>
+            <m:e>
+              <m:r>
+                <w:rPr>
+                  <w:rFonts w:ascii="Cambria Math" w:hAnsi="Cambria Math"/>
+                </w:rPr>
+                <m:t>E</m:t>
+              </m:r>
+            </m:e>
+            <m:sub>
+              <m:r>
+                <w:rPr>
+                  <w:rFonts w:ascii="Cambria Math" w:hAnsi="Cambria Math"/>
+                </w:rPr>
+                <m:t>s</m:t>
+              </m:r>
+            </m:sub>
+          </m:sSub>
+          <m:r>
+            <w:rPr>
+              <w:rFonts w:ascii="Cambria Math" w:hAnsi="Cambria Math"/>
+            </w:rPr>
+            <m:t>=</m:t>
+          </m:r>
+          <m:f>
+            <m:fPr>
+              <m:ctrlPr>
+                <w:rPr>
+                  <w:rFonts w:ascii="Cambria Math" w:hAnsi="Cambria Math"/>
+                  <w:i/>
+                </w:rPr>
+              </m:ctrlPr>
+            </m:fPr>
+            <m:num>
+              <m:r>
+                <w:rPr>
+                  <w:rFonts w:ascii="Cambria Math" w:hAnsi="Cambria Math"/>
+                </w:rPr>
+                <m:t>A</m:t>
+              </m:r>
+              <m:sSubSup>
+                <m:sSubSupPr>
+                  <m:ctrlPr>
+                    <w:rPr>
+                      <w:rFonts w:ascii="Cambria Math" w:hAnsi="Cambria Math"/>
+                      <w:i/>
+                    </w:rPr>
+                  </m:ctrlPr>
+                </m:sSubSupPr>
+                <m:e>
+                  <m:r>
+                    <w:rPr>
+                      <w:rFonts w:ascii="Cambria Math" w:hAnsi="Cambria Math"/>
+                    </w:rPr>
+                    <m:t>Z</m:t>
+                  </m:r>
+                </m:e>
+                <m:sub>
+                  <m:r>
+                    <w:rPr>
+                      <w:rFonts w:ascii="Cambria Math" w:hAnsi="Cambria Math"/>
+                    </w:rPr>
+                    <m:t>u</m:t>
+                  </m:r>
+                </m:sub>
+                <m:sup>
+                  <m:r>
+                    <w:rPr>
+                      <w:rFonts w:ascii="Cambria Math" w:hAnsi="Cambria Math"/>
+                    </w:rPr>
+                    <m:t>5</m:t>
+                  </m:r>
+                </m:sup>
+              </m:sSubSup>
+            </m:num>
+            <m:den>
+              <m:r>
+                <w:rPr>
+                  <w:rFonts w:ascii="Cambria Math" w:hAnsi="Cambria Math"/>
+                </w:rPr>
+                <m:t>1+</m:t>
+              </m:r>
+              <m:f>
+                <m:fPr>
+                  <m:ctrlPr>
+                    <w:rPr>
+                      <w:rFonts w:ascii="Cambria Math" w:hAnsi="Cambria Math"/>
+                      <w:i/>
+                    </w:rPr>
+                  </m:ctrlPr>
+                </m:fPr>
+                <m:num>
+                  <m:r>
+                    <w:rPr>
+                      <w:rFonts w:ascii="Cambria Math" w:hAnsi="Cambria Math"/>
+                    </w:rPr>
+                    <m:t>A</m:t>
+                  </m:r>
+                  <m:sSubSup>
+                    <m:sSubSupPr>
+                      <m:ctrlPr>
+                        <w:rPr>
+                          <w:rFonts w:ascii="Cambria Math" w:hAnsi="Cambria Math"/>
+                          <w:i/>
+                        </w:rPr>
+                      </m:ctrlPr>
+                    </m:sSubSupPr>
+                    <m:e>
+                      <m:r>
+                        <w:rPr>
+                          <w:rFonts w:ascii="Cambria Math" w:hAnsi="Cambria Math"/>
+                        </w:rPr>
+                        <m:t>Z</m:t>
+                      </m:r>
+                    </m:e>
+                    <m:sub>
+                      <m:r>
+                        <w:rPr>
+                          <w:rFonts w:ascii="Cambria Math" w:hAnsi="Cambria Math"/>
+                        </w:rPr>
+                        <m:t>u</m:t>
+                      </m:r>
+                    </m:sub>
+                    <m:sup>
+                      <m:r>
+                        <w:rPr>
+                          <w:rFonts w:ascii="Cambria Math" w:hAnsi="Cambria Math"/>
+                        </w:rPr>
+                        <m:t>5</m:t>
+                      </m:r>
+                    </m:sup>
+                  </m:sSubSup>
+                </m:num>
+                <m:den>
+                  <m:r>
+                    <w:rPr>
+                      <w:rFonts w:ascii="Cambria Math" w:hAnsi="Cambria Math"/>
+                    </w:rPr>
+                    <m:t>0.3</m:t>
+                  </m:r>
+                </m:den>
+              </m:f>
+            </m:den>
+          </m:f>
+          <m:r>
+            <w:rPr>
+              <w:rFonts w:ascii="Cambria Math" w:hAnsi="Cambria Math"/>
+            </w:rPr>
+            <m:t xml:space="preserve">      </m:t>
+          </m:r>
+          <m:r>
+            <m:rPr>
+              <m:sty m:val="p"/>
+            </m:rPr>
+            <w:rPr>
+              <w:rFonts w:ascii="Cambria Math" w:hAnsi="Cambria Math"/>
+            </w:rPr>
+            <m:t xml:space="preserve">(2.3)     </m:t>
+          </m:r>
+        </m:oMath>
+      </m:oMathPara>
+    </w:p>
+    <w:p>
+      <w:pPr>
+        <w:tabs>
+          <w:tab w:val="left" w:pos="3408"/>
+        </w:tabs>
+        <w:spacing w:line="276" w:lineRule="auto"/>
+        <w:jc w:val="center"/>
+      </w:pPr>
+      <m:oMathPara>
+        <m:oMath>
+          <m:r>
+            <w:rPr>
+              <w:rFonts w:ascii="Cambria Math" w:hAnsi="Cambria Math"/>
+            </w:rPr>
+            <m:t xml:space="preserve">                                                                                                                                          </m:t>
+          </m:r>
+        </m:oMath>
+      </m:oMathPara>
     </w:p>
     <w:p>
       <w:pPr>
@@ -5234,10 +5462,10 @@
           <w:position w:val="-4"/>
         </w:rPr>
         <w:object w:dxaOrig="240" w:dyaOrig="260">
-          <v:shape id="_x0000_i1045" type="#_x0000_t75" style="width:12.15pt;height:13.1pt" o:ole="" fillcolor="window">
-            <v:imagedata r:id="rId48" o:title=""/>
+          <v:shape id="_x0000_i1043" type="#_x0000_t75" style="width:12.15pt;height:13.1pt" o:ole="" fillcolor="window">
+            <v:imagedata r:id="rId45" o:title=""/>
           </v:shape>
-          <o:OLEObject Type="Embed" ProgID="Equation.3" ShapeID="_x0000_i1045" DrawAspect="Content" ObjectID="_1372513761" r:id="rId49"/>
+          <o:OLEObject Type="Embed" ProgID="Equation.3" ShapeID="_x0000_i1043" DrawAspect="Content" ObjectID="_1372518089" r:id="rId46"/>
         </w:object>
       </w:r>
       <w:r>
@@ -5496,7 +5724,35 @@
         <w:t>(</w:t>
       </w:r>
       <w:r>
-        <w:t xml:space="preserve"> explicit particle Reynolds number); </w:t>
+        <w:t xml:space="preserve">explicit particle Reynolds number); </w:t>
+      </w:r>
+      <w:r>
+        <w:rPr>
+          <w:position w:val="-12"/>
+        </w:rPr>
+        <w:object w:dxaOrig="300" w:dyaOrig="360">
+          <v:shape id="_x0000_i1044" type="#_x0000_t75" style="width:14.95pt;height:18.25pt" o:ole="">
+            <v:imagedata r:id="rId47" o:title=""/>
+          </v:shape>
+          <o:OLEObject Type="Embed" ProgID="Equation.3" ShapeID="_x0000_i1044" DrawAspect="Content" ObjectID="_1372518090" r:id="rId48"/>
+        </w:object>
+      </w:r>
+      <w:r>
+        <w:t xml:space="preserve"> indicates the fall velocity; and </w:t>
+      </w:r>
+      <w:r>
+        <w:rPr>
+          <w:position w:val="-6"/>
+        </w:rPr>
+        <w:object w:dxaOrig="200" w:dyaOrig="220">
+          <v:shape id="_x0000_i1045" type="#_x0000_t75" style="width:9.8pt;height:11.2pt" o:ole="">
+            <v:imagedata r:id="rId49" o:title=""/>
+          </v:shape>
+          <o:OLEObject Type="Embed" ProgID="Equation.3" ShapeID="_x0000_i1045" DrawAspect="Content" ObjectID="_1372518091" r:id="rId50"/>
+        </w:object>
+      </w:r>
+      <w:r>
+        <w:t xml:space="preserve"> denotes the kinematic viscosity of water. Once </w:t>
       </w:r>
       <w:r>
         <w:rPr>
@@ -5504,89 +5760,73 @@
         </w:rPr>
         <w:object w:dxaOrig="300" w:dyaOrig="360">
           <v:shape id="_x0000_i1046" type="#_x0000_t75" style="width:14.95pt;height:18.25pt" o:ole="">
-            <v:imagedata r:id="rId50" o:title=""/>
+            <v:imagedata r:id="rId51" o:title=""/>
           </v:shape>
-          <o:OLEObject Type="Embed" ProgID="Equation.3" ShapeID="_x0000_i1046" DrawAspect="Content" ObjectID="_1372513762" r:id="rId51"/>
+          <o:OLEObject Type="Embed" ProgID="Equation.3" ShapeID="_x0000_i1046" DrawAspect="Content" ObjectID="_1372518092" r:id="rId52"/>
         </w:object>
       </w:r>
       <w:r>
-        <w:t xml:space="preserve"> indicates the fall velocity; and </w:t>
-      </w:r>
-      <w:r>
-        <w:rPr>
-          <w:position w:val="-6"/>
-        </w:rPr>
-        <w:object w:dxaOrig="200" w:dyaOrig="220">
-          <v:shape id="_x0000_i1047" type="#_x0000_t75" style="width:9.8pt;height:11.2pt" o:ole="">
-            <v:imagedata r:id="rId52" o:title=""/>
+        <w:t xml:space="preserve"> (which is a non-dimensional number) is computed, it follows that: </w:t>
+      </w:r>
+      <w:r>
+        <w:rPr>
+          <w:position w:val="-12"/>
+        </w:rPr>
+        <w:object w:dxaOrig="1300" w:dyaOrig="360">
+          <v:shape id="_x0000_i1047" type="#_x0000_t75" style="width:65pt;height:18.25pt" o:ole="">
+            <v:imagedata r:id="rId53" o:title=""/>
           </v:shape>
-          <o:OLEObject Type="Embed" ProgID="Equation.3" ShapeID="_x0000_i1047" DrawAspect="Content" ObjectID="_1372513763" r:id="rId53"/>
+          <o:OLEObject Type="Embed" ProgID="Equation.3" ShapeID="_x0000_i1047" DrawAspect="Content" ObjectID="_1372518093" r:id="rId54"/>
         </w:object>
       </w:r>
       <w:r>
-        <w:t xml:space="preserve"> denotes the kinematic viscosity of water. Once </w:t>
+        <w:t xml:space="preserve">. In turn, </w:t>
       </w:r>
       <w:r>
         <w:rPr>
           <w:position w:val="-12"/>
         </w:rPr>
-        <w:object w:dxaOrig="300" w:dyaOrig="360">
-          <v:shape id="_x0000_i1048" type="#_x0000_t75" style="width:14.95pt;height:18.25pt" o:ole="">
-            <v:imagedata r:id="rId54" o:title=""/>
+        <w:object w:dxaOrig="1400" w:dyaOrig="360">
+          <v:shape id="_x0000_i1048" type="#_x0000_t75" style="width:70.15pt;height:18.25pt" o:ole="">
+            <v:imagedata r:id="rId55" o:title=""/>
           </v:shape>
-          <o:OLEObject Type="Embed" ProgID="Equation.3" ShapeID="_x0000_i1048" DrawAspect="Content" ObjectID="_1372513764" r:id="rId55"/>
+          <o:OLEObject Type="Embed" ProgID="Equation.3" ShapeID="_x0000_i1048" DrawAspect="Content" ObjectID="_1372518094" r:id="rId56"/>
         </w:object>
       </w:r>
       <w:r>
-        <w:t xml:space="preserve"> (which is a non-dimensional number) is computed, it follows that: </w:t>
+        <w:t xml:space="preserve">, where </w:t>
       </w:r>
       <w:r>
         <w:rPr>
           <w:position w:val="-12"/>
         </w:rPr>
-        <w:object w:dxaOrig="1300" w:dyaOrig="360">
-          <v:shape id="_x0000_i1049" type="#_x0000_t75" style="width:65pt;height:18.25pt" o:ole="">
-            <v:imagedata r:id="rId56" o:title=""/>
+        <w:object w:dxaOrig="340" w:dyaOrig="360">
+          <v:shape id="_x0000_i1049" type="#_x0000_t75" style="width:16.85pt;height:18.25pt" o:ole="">
+            <v:imagedata r:id="rId57" o:title=""/>
           </v:shape>
-          <o:OLEObject Type="Embed" ProgID="Equation.3" ShapeID="_x0000_i1049" DrawAspect="Content" ObjectID="_1372513765" r:id="rId57"/>
+          <o:OLEObject Type="Embed" ProgID="Equation.3" ShapeID="_x0000_i1049" DrawAspect="Content" ObjectID="_1372518095" r:id="rId58"/>
         </w:object>
       </w:r>
       <w:r>
-        <w:t xml:space="preserve">. In turn, </w:t>
-      </w:r>
-      <w:r>
-        <w:rPr>
-          <w:position w:val="-12"/>
-        </w:rPr>
-        <w:object w:dxaOrig="1400" w:dyaOrig="360">
-          <v:shape id="_x0000_i1050" type="#_x0000_t75" style="width:70.15pt;height:18.25pt" o:ole="">
-            <v:imagedata r:id="rId58" o:title=""/>
-          </v:shape>
-          <o:OLEObject Type="Embed" ProgID="Equation.3" ShapeID="_x0000_i1050" DrawAspect="Content" ObjectID="_1372513766" r:id="rId59"/>
-        </w:object>
-      </w:r>
-      <w:r>
-        <w:t xml:space="preserve">, where </w:t>
-      </w:r>
-      <w:r>
-        <w:rPr>
-          <w:position w:val="-12"/>
-        </w:rPr>
-        <w:object w:dxaOrig="340" w:dyaOrig="360">
-          <v:shape id="_x0000_i1051" type="#_x0000_t75" style="width:16.85pt;height:18.25pt" o:ole="">
-            <v:imagedata r:id="rId60" o:title=""/>
-          </v:shape>
-          <o:OLEObject Type="Embed" ProgID="Equation.3" ShapeID="_x0000_i1051" DrawAspect="Content" ObjectID="_1372513767" r:id="rId61"/>
-        </w:object>
-      </w:r>
-      <w:r>
-        <w:t xml:space="preserve"> is the local sediment concentration at a distance from the bed. (This concentration can be related to the cross-sectional concentration of sediment through empirical coefficients</w:t>
-      </w:r>
-      <w:r>
-        <w:t>; see Appendix 1</w:t>
-      </w:r>
-      <w:r>
-        <w:t>.) The García and Parker formulation is one of the few which include a version for several classes of sediment size. Appendix 1 includes other formulations</w:t>
+        <w:t xml:space="preserve"> is the local sediment concentration at a distance from the bed. (This concentration can be related to the cross-sectional concentration of sediment through empirical </w:t>
+      </w:r>
+      <w:r>
+        <w:t>relations</w:t>
+      </w:r>
+      <w:r>
+        <w:t xml:space="preserve">; see Appendix </w:t>
+      </w:r>
+      <w:r>
+        <w:t>C</w:t>
+      </w:r>
+      <w:r>
+        <w:t xml:space="preserve">.) The García and Parker formulation is one of the few which include a version for several classes of sediment size. Appendix </w:t>
+      </w:r>
+      <w:r>
+        <w:t>C</w:t>
+      </w:r>
+      <w:r>
+        <w:t xml:space="preserve"> includes other formulations</w:t>
       </w:r>
       <w:r>
         <w:t xml:space="preserve"> to be co</w:t>
@@ -5617,10 +5857,10 @@
           <w:position w:val="-12"/>
         </w:rPr>
         <w:object w:dxaOrig="300" w:dyaOrig="360">
-          <v:shape id="_x0000_i1052" type="#_x0000_t75" style="width:14.95pt;height:18.25pt" o:ole="">
-            <v:imagedata r:id="rId50" o:title=""/>
+          <v:shape id="_x0000_i1050" type="#_x0000_t75" style="width:14.95pt;height:18.25pt" o:ole="">
+            <v:imagedata r:id="rId47" o:title=""/>
           </v:shape>
-          <o:OLEObject Type="Embed" ProgID="Equation.3" ShapeID="_x0000_i1052" DrawAspect="Content" ObjectID="_1372513768" r:id="rId62"/>
+          <o:OLEObject Type="Embed" ProgID="Equation.3" ShapeID="_x0000_i1050" DrawAspect="Content" ObjectID="_1372518096" r:id="rId59"/>
         </w:object>
       </w:r>
       <w:r>
@@ -5672,7 +5912,35 @@
           <w:color w:val="FF0000"/>
           <w:highlight w:val="yellow"/>
         </w:rPr>
-        <w:t>van Rijn settling expression (see Appendix</w:t>
+        <w:t>van Rijn</w:t>
+      </w:r>
+      <w:r>
+        <w:rPr>
+          <w:color w:val="FF0000"/>
+          <w:highlight w:val="yellow"/>
+        </w:rPr>
+        <w:t xml:space="preserve"> (1984)</w:t>
+      </w:r>
+      <w:r>
+        <w:rPr>
+          <w:color w:val="FF0000"/>
+          <w:highlight w:val="yellow"/>
+        </w:rPr>
+        <w:t xml:space="preserve"> settling </w:t>
+      </w:r>
+      <w:r>
+        <w:rPr>
+          <w:color w:val="FF0000"/>
+          <w:highlight w:val="yellow"/>
+        </w:rPr>
+        <w:t xml:space="preserve">velocity </w:t>
+      </w:r>
+      <w:r>
+        <w:rPr>
+          <w:color w:val="FF0000"/>
+          <w:highlight w:val="yellow"/>
+        </w:rPr>
+        <w:t>expression (see Appendix</w:t>
       </w:r>
       <w:r>
         <w:t xml:space="preserve"> </w:t>
@@ -8440,7 +8708,7 @@
                     </pic:cNvPicPr>
                   </pic:nvPicPr>
                   <pic:blipFill>
-                    <a:blip r:embed="rId63" cstate="print"/>
+                    <a:blip r:embed="rId60" cstate="print"/>
                     <a:srcRect/>
                     <a:stretch>
                       <a:fillRect/>
@@ -8720,7 +8988,7 @@
                     </pic:cNvPicPr>
                   </pic:nvPicPr>
                   <pic:blipFill>
-                    <a:blip r:embed="rId64" cstate="print"/>
+                    <a:blip r:embed="rId61" cstate="print"/>
                     <a:srcRect/>
                     <a:stretch>
                       <a:fillRect/>
@@ -9269,7 +9537,7 @@
                     </pic:cNvPicPr>
                   </pic:nvPicPr>
                   <pic:blipFill>
-                    <a:blip r:embed="rId65" cstate="print"/>
+                    <a:blip r:embed="rId62" cstate="print"/>
                     <a:srcRect/>
                     <a:stretch>
                       <a:fillRect/>
@@ -9366,7 +9634,7 @@
                     </pic:cNvPicPr>
                   </pic:nvPicPr>
                   <pic:blipFill>
-                    <a:blip r:embed="rId66" cstate="print"/>
+                    <a:blip r:embed="rId63" cstate="print"/>
                     <a:srcRect/>
                     <a:stretch>
                       <a:fillRect/>
@@ -9557,7 +9825,7 @@
                     </pic:cNvPicPr>
                   </pic:nvPicPr>
                   <pic:blipFill>
-                    <a:blip r:embed="rId67" cstate="print"/>
+                    <a:blip r:embed="rId64" cstate="print"/>
                     <a:srcRect/>
                     <a:stretch>
                       <a:fillRect/>
@@ -9681,7 +9949,7 @@
                     </pic:cNvPicPr>
                   </pic:nvPicPr>
                   <pic:blipFill>
-                    <a:blip r:embed="rId68" cstate="print"/>
+                    <a:blip r:embed="rId65" cstate="print"/>
                     <a:srcRect/>
                     <a:stretch>
                       <a:fillRect/>
@@ -9919,7 +10187,7 @@
                     </pic:cNvPicPr>
                   </pic:nvPicPr>
                   <pic:blipFill>
-                    <a:blip r:embed="rId69" cstate="print"/>
+                    <a:blip r:embed="rId66" cstate="print"/>
                     <a:srcRect/>
                     <a:stretch>
                       <a:fillRect/>
@@ -10121,7 +10389,7 @@
                     </pic:cNvPicPr>
                   </pic:nvPicPr>
                   <pic:blipFill>
-                    <a:blip r:embed="rId70" cstate="print"/>
+                    <a:blip r:embed="rId67" cstate="print"/>
                     <a:srcRect/>
                     <a:stretch>
                       <a:fillRect/>
@@ -10322,7 +10590,7 @@
                     </pic:cNvPicPr>
                   </pic:nvPicPr>
                   <pic:blipFill>
-                    <a:blip r:embed="rId71" cstate="print"/>
+                    <a:blip r:embed="rId68" cstate="print"/>
                     <a:srcRect/>
                     <a:stretch>
                       <a:fillRect/>
@@ -10563,7 +10831,7 @@
                     </pic:cNvPicPr>
                   </pic:nvPicPr>
                   <pic:blipFill>
-                    <a:blip r:embed="rId72" cstate="print"/>
+                    <a:blip r:embed="rId69" cstate="print"/>
                     <a:srcRect/>
                     <a:stretch>
                       <a:fillRect/>
@@ -10700,7 +10968,7 @@
                     </pic:cNvPicPr>
                   </pic:nvPicPr>
                   <pic:blipFill>
-                    <a:blip r:embed="rId73" cstate="print"/>
+                    <a:blip r:embed="rId70" cstate="print"/>
                     <a:srcRect/>
                     <a:stretch>
                       <a:fillRect/>
@@ -10877,7 +11145,7 @@
                     </pic:cNvPicPr>
                   </pic:nvPicPr>
                   <pic:blipFill>
-                    <a:blip r:embed="rId74" cstate="print"/>
+                    <a:blip r:embed="rId71" cstate="print"/>
                     <a:srcRect/>
                     <a:stretch>
                       <a:fillRect/>
@@ -11002,7 +11270,7 @@
                     </pic:cNvPicPr>
                   </pic:nvPicPr>
                   <pic:blipFill>
-                    <a:blip r:embed="rId75" cstate="print"/>
+                    <a:blip r:embed="rId72" cstate="print"/>
                     <a:srcRect/>
                     <a:stretch>
                       <a:fillRect/>
@@ -11200,7 +11468,7 @@
                     </pic:cNvPicPr>
                   </pic:nvPicPr>
                   <pic:blipFill>
-                    <a:blip r:embed="rId76" cstate="print"/>
+                    <a:blip r:embed="rId73" cstate="print"/>
                     <a:srcRect/>
                     <a:stretch>
                       <a:fillRect/>
@@ -11566,7 +11834,7 @@
             <wp:cNvGraphicFramePr/>
             <a:graphic xmlns:a="http://schemas.openxmlformats.org/drawingml/2006/main">
               <a:graphicData uri="http://schemas.openxmlformats.org/drawingml/2006/chart">
-                <c:chart xmlns:c="http://schemas.openxmlformats.org/drawingml/2006/chart" xmlns:r="http://schemas.openxmlformats.org/officeDocument/2006/relationships" r:id="rId77"/>
+                <c:chart xmlns:c="http://schemas.openxmlformats.org/drawingml/2006/chart" xmlns:r="http://schemas.openxmlformats.org/officeDocument/2006/relationships" r:id="rId74"/>
               </a:graphicData>
             </a:graphic>
           </wp:inline>
@@ -18477,10 +18745,10 @@
           <w:position w:val="-28"/>
         </w:rPr>
         <w:object w:dxaOrig="6380" w:dyaOrig="680">
-          <v:shape id="_x0000_i1053" type="#_x0000_t75" style="width:318.85pt;height:34.15pt" o:ole="">
-            <v:imagedata r:id="rId78" o:title=""/>
+          <v:shape id="_x0000_i1051" type="#_x0000_t75" style="width:318.85pt;height:34.15pt" o:ole="">
+            <v:imagedata r:id="rId75" o:title=""/>
           </v:shape>
-          <o:OLEObject Type="Embed" ProgID="Equation.3" ShapeID="_x0000_i1053" DrawAspect="Content" ObjectID="_1372513769" r:id="rId79"/>
+          <o:OLEObject Type="Embed" ProgID="Equation.3" ShapeID="_x0000_i1051" DrawAspect="Content" ObjectID="_1372518097" r:id="rId76"/>
         </w:object>
       </w:r>
       <w:r>
@@ -18581,10 +18849,10 @@
           <w:position w:val="-28"/>
         </w:rPr>
         <w:object w:dxaOrig="6380" w:dyaOrig="740">
-          <v:shape id="_x0000_i1054" type="#_x0000_t75" style="width:318.85pt;height:36.95pt" o:ole="">
-            <v:imagedata r:id="rId80" o:title=""/>
+          <v:shape id="_x0000_i1052" type="#_x0000_t75" style="width:318.85pt;height:36.95pt" o:ole="">
+            <v:imagedata r:id="rId77" o:title=""/>
           </v:shape>
-          <o:OLEObject Type="Embed" ProgID="Equation.3" ShapeID="_x0000_i1054" DrawAspect="Content" ObjectID="_1372513770" r:id="rId81"/>
+          <o:OLEObject Type="Embed" ProgID="Equation.3" ShapeID="_x0000_i1052" DrawAspect="Content" ObjectID="_1372518098" r:id="rId78"/>
         </w:object>
       </w:r>
       <w:r>
@@ -18602,10 +18870,10 @@
       </w:r>
       <w:r>
         <w:object w:dxaOrig="4280" w:dyaOrig="999">
-          <v:shape id="_x0000_i1055" type="#_x0000_t75" style="width:214.15pt;height:50.05pt" o:ole="">
-            <v:imagedata r:id="rId82" o:title=""/>
+          <v:shape id="_x0000_i1053" type="#_x0000_t75" style="width:214.15pt;height:50.05pt" o:ole="">
+            <v:imagedata r:id="rId79" o:title=""/>
           </v:shape>
-          <o:OLEObject Type="Embed" ProgID="Equation.3" ShapeID="_x0000_i1055" DrawAspect="Content" ObjectID="_1372513771" r:id="rId83"/>
+          <o:OLEObject Type="Embed" ProgID="Equation.3" ShapeID="_x0000_i1053" DrawAspect="Content" ObjectID="_1372518099" r:id="rId80"/>
         </w:object>
       </w:r>
       <w:r>
@@ -18615,10 +18883,10 @@
     <w:p>
       <w:r>
         <w:object w:dxaOrig="1300" w:dyaOrig="680">
-          <v:shape id="_x0000_i1056" type="#_x0000_t75" style="width:65pt;height:34.15pt" o:ole="">
-            <v:imagedata r:id="rId84" o:title=""/>
+          <v:shape id="_x0000_i1054" type="#_x0000_t75" style="width:65pt;height:34.15pt" o:ole="">
+            <v:imagedata r:id="rId81" o:title=""/>
           </v:shape>
-          <o:OLEObject Type="Embed" ProgID="Equation.3" ShapeID="_x0000_i1056" DrawAspect="Content" ObjectID="_1372513772" r:id="rId85"/>
+          <o:OLEObject Type="Embed" ProgID="Equation.3" ShapeID="_x0000_i1054" DrawAspect="Content" ObjectID="_1372518100" r:id="rId82"/>
         </w:object>
       </w:r>
     </w:p>
@@ -18628,20 +18896,20 @@
           <w:position w:val="-72"/>
         </w:rPr>
         <w:object w:dxaOrig="5400" w:dyaOrig="1560">
-          <v:shape id="_x0000_i1057" type="#_x0000_t75" style="width:270.25pt;height:78.1pt" o:ole="">
-            <v:imagedata r:id="rId86" o:title=""/>
+          <v:shape id="_x0000_i1055" type="#_x0000_t75" style="width:270.25pt;height:78.1pt" o:ole="">
+            <v:imagedata r:id="rId83" o:title=""/>
           </v:shape>
-          <o:OLEObject Type="Embed" ProgID="Equation.3" ShapeID="_x0000_i1057" DrawAspect="Content" ObjectID="_1372513773" r:id="rId87"/>
+          <o:OLEObject Type="Embed" ProgID="Equation.3" ShapeID="_x0000_i1055" DrawAspect="Content" ObjectID="_1372518101" r:id="rId84"/>
         </w:object>
       </w:r>
     </w:p>
     <w:p>
       <w:r>
         <w:object w:dxaOrig="3940" w:dyaOrig="1719">
-          <v:shape id="_x0000_i1058" type="#_x0000_t75" style="width:196.85pt;height:86.05pt" o:ole="">
-            <v:imagedata r:id="rId88" o:title=""/>
+          <v:shape id="_x0000_i1056" type="#_x0000_t75" style="width:196.85pt;height:86.05pt" o:ole="">
+            <v:imagedata r:id="rId85" o:title=""/>
           </v:shape>
-          <o:OLEObject Type="Embed" ProgID="Equation.3" ShapeID="_x0000_i1058" DrawAspect="Content" ObjectID="_1372513774" r:id="rId89"/>
+          <o:OLEObject Type="Embed" ProgID="Equation.3" ShapeID="_x0000_i1056" DrawAspect="Content" ObjectID="_1372518102" r:id="rId86"/>
         </w:object>
       </w:r>
     </w:p>
@@ -18652,10 +18920,10 @@
           <w:position w:val="-24"/>
         </w:rPr>
         <w:object w:dxaOrig="6200" w:dyaOrig="760">
-          <v:shape id="_x0000_i1059" type="#_x0000_t75" style="width:309.95pt;height:37.85pt" o:ole="">
-            <v:imagedata r:id="rId90" o:title=""/>
+          <v:shape id="_x0000_i1057" type="#_x0000_t75" style="width:309.95pt;height:37.85pt" o:ole="">
+            <v:imagedata r:id="rId87" o:title=""/>
           </v:shape>
-          <o:OLEObject Type="Embed" ProgID="Equation.3" ShapeID="_x0000_i1059" DrawAspect="Content" ObjectID="_1372513775" r:id="rId91"/>
+          <o:OLEObject Type="Embed" ProgID="Equation.3" ShapeID="_x0000_i1057" DrawAspect="Content" ObjectID="_1372518103" r:id="rId88"/>
         </w:object>
       </w:r>
       <w:r>
@@ -18679,10 +18947,10 @@
           <w:position w:val="-80"/>
         </w:rPr>
         <w:object w:dxaOrig="6340" w:dyaOrig="1719">
-          <v:shape id="_x0000_i1060" type="#_x0000_t75" style="width:317pt;height:86.05pt" o:ole="">
-            <v:imagedata r:id="rId92" o:title=""/>
+          <v:shape id="_x0000_i1058" type="#_x0000_t75" style="width:317pt;height:86.05pt" o:ole="">
+            <v:imagedata r:id="rId89" o:title=""/>
           </v:shape>
-          <o:OLEObject Type="Embed" ProgID="Equation.3" ShapeID="_x0000_i1060" DrawAspect="Content" ObjectID="_1372513776" r:id="rId93"/>
+          <o:OLEObject Type="Embed" ProgID="Equation.3" ShapeID="_x0000_i1058" DrawAspect="Content" ObjectID="_1372518104" r:id="rId90"/>
         </w:object>
       </w:r>
       <w:r>
@@ -19088,10 +19356,10 @@
           <w:position w:val="-32"/>
         </w:rPr>
         <w:object w:dxaOrig="5380" w:dyaOrig="760">
-          <v:shape id="_x0000_i1061" type="#_x0000_t75" style="width:268.85pt;height:37.85pt" o:ole="">
-            <v:imagedata r:id="rId94" o:title=""/>
+          <v:shape id="_x0000_i1059" type="#_x0000_t75" style="width:268.85pt;height:37.85pt" o:ole="">
+            <v:imagedata r:id="rId91" o:title=""/>
           </v:shape>
-          <o:OLEObject Type="Embed" ProgID="Equation.3" ShapeID="_x0000_i1061" DrawAspect="Content" ObjectID="_1372513777" r:id="rId95"/>
+          <o:OLEObject Type="Embed" ProgID="Equation.3" ShapeID="_x0000_i1059" DrawAspect="Content" ObjectID="_1372518105" r:id="rId92"/>
         </w:object>
       </w:r>
       <w:r>
@@ -19112,10 +19380,10 @@
       </w:pPr>
       <w:r>
         <w:object w:dxaOrig="3240" w:dyaOrig="480">
-          <v:shape id="_x0000_i1062" type="#_x0000_t75" style="width:162.25pt;height:23.85pt" o:ole="">
-            <v:imagedata r:id="rId96" o:title=""/>
+          <v:shape id="_x0000_i1060" type="#_x0000_t75" style="width:162.25pt;height:23.85pt" o:ole="">
+            <v:imagedata r:id="rId93" o:title=""/>
           </v:shape>
-          <o:OLEObject Type="Embed" ProgID="Equation.3" ShapeID="_x0000_i1062" DrawAspect="Content" ObjectID="_1372513778" r:id="rId97"/>
+          <o:OLEObject Type="Embed" ProgID="Equation.3" ShapeID="_x0000_i1060" DrawAspect="Content" ObjectID="_1372518106" r:id="rId94"/>
         </w:object>
       </w:r>
     </w:p>
@@ -19125,10 +19393,10 @@
       </w:pPr>
       <w:r>
         <w:object w:dxaOrig="1620" w:dyaOrig="1080">
-          <v:shape id="_x0000_i1063" type="#_x0000_t75" style="width:80.9pt;height:54.25pt" o:ole="">
-            <v:imagedata r:id="rId98" o:title=""/>
+          <v:shape id="_x0000_i1061" type="#_x0000_t75" style="width:80.9pt;height:54.25pt" o:ole="">
+            <v:imagedata r:id="rId95" o:title=""/>
           </v:shape>
-          <o:OLEObject Type="Embed" ProgID="Equation.3" ShapeID="_x0000_i1063" DrawAspect="Content" ObjectID="_1372513779" r:id="rId99"/>
+          <o:OLEObject Type="Embed" ProgID="Equation.3" ShapeID="_x0000_i1061" DrawAspect="Content" ObjectID="_1372518107" r:id="rId96"/>
         </w:object>
       </w:r>
     </w:p>
@@ -19146,10 +19414,10 @@
       </w:pPr>
       <w:r>
         <w:object w:dxaOrig="700" w:dyaOrig="580">
-          <v:shape id="_x0000_i1064" type="#_x0000_t75" style="width:35.05pt;height:29pt" o:ole="">
-            <v:imagedata r:id="rId100" o:title=""/>
+          <v:shape id="_x0000_i1062" type="#_x0000_t75" style="width:35.05pt;height:29pt" o:ole="">
+            <v:imagedata r:id="rId97" o:title=""/>
           </v:shape>
-          <o:OLEObject Type="Embed" ProgID="Equation.3" ShapeID="_x0000_i1064" DrawAspect="Content" ObjectID="_1372513780" r:id="rId101"/>
+          <o:OLEObject Type="Embed" ProgID="Equation.3" ShapeID="_x0000_i1062" DrawAspect="Content" ObjectID="_1372518108" r:id="rId98"/>
         </w:object>
       </w:r>
     </w:p>
@@ -19178,10 +19446,10 @@
           <w:position w:val="-32"/>
         </w:rPr>
         <w:object w:dxaOrig="5319" w:dyaOrig="760">
-          <v:shape id="_x0000_i1065" type="#_x0000_t75" style="width:266.05pt;height:37.85pt" o:ole="">
-            <v:imagedata r:id="rId102" o:title=""/>
+          <v:shape id="_x0000_i1063" type="#_x0000_t75" style="width:266.05pt;height:37.85pt" o:ole="">
+            <v:imagedata r:id="rId99" o:title=""/>
           </v:shape>
-          <o:OLEObject Type="Embed" ProgID="Equation.3" ShapeID="_x0000_i1065" DrawAspect="Content" ObjectID="_1372513781" r:id="rId103"/>
+          <o:OLEObject Type="Embed" ProgID="Equation.3" ShapeID="_x0000_i1063" DrawAspect="Content" ObjectID="_1372518109" r:id="rId100"/>
         </w:object>
       </w:r>
       <w:r>
@@ -19202,10 +19470,10 @@
       </w:pPr>
       <w:r>
         <w:object w:dxaOrig="5140" w:dyaOrig="480">
-          <v:shape id="_x0000_i1066" type="#_x0000_t75" style="width:257.15pt;height:23.85pt" o:ole="">
-            <v:imagedata r:id="rId104" o:title=""/>
+          <v:shape id="_x0000_i1064" type="#_x0000_t75" style="width:257.15pt;height:23.85pt" o:ole="">
+            <v:imagedata r:id="rId101" o:title=""/>
           </v:shape>
-          <o:OLEObject Type="Embed" ProgID="Equation.3" ShapeID="_x0000_i1066" DrawAspect="Content" ObjectID="_1372513782" r:id="rId105"/>
+          <o:OLEObject Type="Embed" ProgID="Equation.3" ShapeID="_x0000_i1064" DrawAspect="Content" ObjectID="_1372518110" r:id="rId102"/>
         </w:object>
       </w:r>
     </w:p>
@@ -19221,10 +19489,10 @@
           <w:position w:val="-12"/>
         </w:rPr>
         <w:object w:dxaOrig="580" w:dyaOrig="400">
-          <v:shape id="_x0000_i1067" type="#_x0000_t75" style="width:29pt;height:20.1pt" o:ole="">
-            <v:imagedata r:id="rId106" o:title=""/>
+          <v:shape id="_x0000_i1065" type="#_x0000_t75" style="width:29pt;height:20.1pt" o:ole="">
+            <v:imagedata r:id="rId103" o:title=""/>
           </v:shape>
-          <o:OLEObject Type="Embed" ProgID="Equation.3" ShapeID="_x0000_i1067" DrawAspect="Content" ObjectID="_1372513783" r:id="rId107"/>
+          <o:OLEObject Type="Embed" ProgID="Equation.3" ShapeID="_x0000_i1065" DrawAspect="Content" ObjectID="_1372518111" r:id="rId104"/>
         </w:object>
       </w:r>
       <w:r>
@@ -19235,10 +19503,10 @@
           <w:position w:val="-12"/>
         </w:rPr>
         <w:object w:dxaOrig="580" w:dyaOrig="400">
-          <v:shape id="_x0000_i1068" type="#_x0000_t75" style="width:29pt;height:20.1pt" o:ole="">
-            <v:imagedata r:id="rId108" o:title=""/>
+          <v:shape id="_x0000_i1066" type="#_x0000_t75" style="width:29pt;height:20.1pt" o:ole="">
+            <v:imagedata r:id="rId105" o:title=""/>
           </v:shape>
-          <o:OLEObject Type="Embed" ProgID="Equation.3" ShapeID="_x0000_i1068" DrawAspect="Content" ObjectID="_1372513784" r:id="rId109"/>
+          <o:OLEObject Type="Embed" ProgID="Equation.3" ShapeID="_x0000_i1066" DrawAspect="Content" ObjectID="_1372518112" r:id="rId106"/>
         </w:object>
       </w:r>
       <w:r>
@@ -19272,10 +19540,10 @@
           <w:position w:val="-18"/>
         </w:rPr>
         <w:object w:dxaOrig="700" w:dyaOrig="580">
-          <v:shape id="_x0000_i1069" type="#_x0000_t75" style="width:35.05pt;height:29pt" o:ole="">
-            <v:imagedata r:id="rId110" o:title=""/>
+          <v:shape id="_x0000_i1067" type="#_x0000_t75" style="width:35.05pt;height:29pt" o:ole="">
+            <v:imagedata r:id="rId107" o:title=""/>
           </v:shape>
-          <o:OLEObject Type="Embed" ProgID="Equation.3" ShapeID="_x0000_i1069" DrawAspect="Content" ObjectID="_1372513785" r:id="rId111"/>
+          <o:OLEObject Type="Embed" ProgID="Equation.3" ShapeID="_x0000_i1067" DrawAspect="Content" ObjectID="_1372518113" r:id="rId108"/>
         </w:object>
       </w:r>
     </w:p>
@@ -19315,10 +19583,10 @@
         </w:rPr>
         <w:pict>
           <v:shape id="_x0000_s1110" type="#_x0000_t75" style="position:absolute;margin-left:0;margin-top:12.2pt;width:140.7pt;height:31.1pt;z-index:251660288">
-            <v:imagedata r:id="rId112" o:title=""/>
+            <v:imagedata r:id="rId109" o:title=""/>
             <w10:wrap type="square" side="right"/>
           </v:shape>
-          <o:OLEObject Type="Embed" ProgID="Equation.3" ShapeID="_x0000_s1110" DrawAspect="Content" ObjectID="_1372513870" r:id="rId113"/>
+          <o:OLEObject Type="Embed" ProgID="Equation.3" ShapeID="_x0000_s1110" DrawAspect="Content" ObjectID="_1372518198" r:id="rId110"/>
         </w:pict>
       </w:r>
     </w:p>
@@ -19335,10 +19603,10 @@
           <w:position w:val="-80"/>
         </w:rPr>
         <w:object w:dxaOrig="9000" w:dyaOrig="1719">
-          <v:shape id="_x0000_i1070" type="#_x0000_t75" style="width:376.35pt;height:84.15pt" o:ole="">
-            <v:imagedata r:id="rId114" o:title=""/>
+          <v:shape id="_x0000_i1068" type="#_x0000_t75" style="width:376.35pt;height:84.15pt" o:ole="">
+            <v:imagedata r:id="rId111" o:title=""/>
           </v:shape>
-          <o:OLEObject Type="Embed" ProgID="Equation.3" ShapeID="_x0000_i1070" DrawAspect="Content" ObjectID="_1372513786" r:id="rId115"/>
+          <o:OLEObject Type="Embed" ProgID="Equation.3" ShapeID="_x0000_i1068" DrawAspect="Content" ObjectID="_1372518114" r:id="rId112"/>
         </w:object>
       </w:r>
       <w:r>
@@ -19351,10 +19619,10 @@
           <w:position w:val="-56"/>
         </w:rPr>
         <w:object w:dxaOrig="7680" w:dyaOrig="1240">
-          <v:shape id="_x0000_i1071" type="#_x0000_t75" style="width:383.85pt;height:62.2pt" o:ole="">
-            <v:imagedata r:id="rId116" o:title=""/>
+          <v:shape id="_x0000_i1069" type="#_x0000_t75" style="width:383.85pt;height:62.2pt" o:ole="">
+            <v:imagedata r:id="rId113" o:title=""/>
           </v:shape>
-          <o:OLEObject Type="Embed" ProgID="Equation.3" ShapeID="_x0000_i1071" DrawAspect="Content" ObjectID="_1372513787" r:id="rId117"/>
+          <o:OLEObject Type="Embed" ProgID="Equation.3" ShapeID="_x0000_i1069" DrawAspect="Content" ObjectID="_1372518115" r:id="rId114"/>
         </w:object>
       </w:r>
     </w:p>
@@ -19365,10 +19633,10 @@
         </w:rPr>
         <w:pict>
           <v:shape id="_x0000_s1111" type="#_x0000_t75" style="position:absolute;margin-left:9pt;margin-top:5.65pt;width:22.95pt;height:19.05pt;z-index:251661312">
-            <v:imagedata r:id="rId118" o:title=""/>
+            <v:imagedata r:id="rId115" o:title=""/>
             <w10:wrap type="square" side="right"/>
           </v:shape>
-          <o:OLEObject Type="Embed" ProgID="Equation.3" ShapeID="_x0000_s1111" DrawAspect="Content" ObjectID="_1372513871" r:id="rId119"/>
+          <o:OLEObject Type="Embed" ProgID="Equation.3" ShapeID="_x0000_s1111" DrawAspect="Content" ObjectID="_1372518199" r:id="rId116"/>
         </w:pict>
       </w:r>
     </w:p>
@@ -19387,10 +19655,10 @@
         </w:rPr>
         <w:pict>
           <v:shape id="_x0000_s1112" type="#_x0000_t75" style="position:absolute;margin-left:-3.05pt;margin-top:8.85pt;width:139.65pt;height:34.1pt;z-index:251662336">
-            <v:imagedata r:id="rId120" o:title=""/>
+            <v:imagedata r:id="rId117" o:title=""/>
             <w10:wrap type="square" side="right"/>
           </v:shape>
-          <o:OLEObject Type="Embed" ProgID="Equation.3" ShapeID="_x0000_s1112" DrawAspect="Content" ObjectID="_1372513872" r:id="rId121"/>
+          <o:OLEObject Type="Embed" ProgID="Equation.3" ShapeID="_x0000_s1112" DrawAspect="Content" ObjectID="_1372518200" r:id="rId118"/>
         </w:pict>
       </w:r>
     </w:p>
@@ -19421,10 +19689,10 @@
           <w:position w:val="-44"/>
         </w:rPr>
         <w:object w:dxaOrig="6900" w:dyaOrig="999">
-          <v:shape id="_x0000_i1072" type="#_x0000_t75" style="width:288.45pt;height:49.1pt" o:ole="">
-            <v:imagedata r:id="rId122" o:title=""/>
+          <v:shape id="_x0000_i1070" type="#_x0000_t75" style="width:288.45pt;height:49.1pt" o:ole="">
+            <v:imagedata r:id="rId119" o:title=""/>
           </v:shape>
-          <o:OLEObject Type="Embed" ProgID="Equation.3" ShapeID="_x0000_i1072" DrawAspect="Content" ObjectID="_1372513788" r:id="rId123"/>
+          <o:OLEObject Type="Embed" ProgID="Equation.3" ShapeID="_x0000_i1070" DrawAspect="Content" ObjectID="_1372518116" r:id="rId120"/>
         </w:object>
       </w:r>
       <w:r>
@@ -19474,10 +19742,10 @@
         </w:rPr>
         <w:pict>
           <v:shape id="_x0000_s1113" type="#_x0000_t75" style="position:absolute;left:0;text-align:left;margin-left:29.9pt;margin-top:2pt;width:160.7pt;height:34.1pt;z-index:251663360">
-            <v:imagedata r:id="rId124" o:title=""/>
+            <v:imagedata r:id="rId121" o:title=""/>
             <w10:wrap type="square" side="right"/>
           </v:shape>
-          <o:OLEObject Type="Embed" ProgID="Equation.3" ShapeID="_x0000_s1113" DrawAspect="Content" ObjectID="_1372513873" r:id="rId125"/>
+          <o:OLEObject Type="Embed" ProgID="Equation.3" ShapeID="_x0000_s1113" DrawAspect="Content" ObjectID="_1372518201" r:id="rId122"/>
         </w:pict>
       </w:r>
     </w:p>
@@ -19551,10 +19819,10 @@
           <w:position w:val="-54"/>
         </w:rPr>
         <w:object w:dxaOrig="9180" w:dyaOrig="1180">
-          <v:shape id="_x0000_i1073" type="#_x0000_t75" style="width:423.1pt;height:56.55pt" o:ole="">
-            <v:imagedata r:id="rId126" o:title=""/>
+          <v:shape id="_x0000_i1071" type="#_x0000_t75" style="width:423.1pt;height:56.55pt" o:ole="">
+            <v:imagedata r:id="rId123" o:title=""/>
           </v:shape>
-          <o:OLEObject Type="Embed" ProgID="Equation.3" ShapeID="_x0000_i1073" DrawAspect="Content" ObjectID="_1372513789" r:id="rId127"/>
+          <o:OLEObject Type="Embed" ProgID="Equation.3" ShapeID="_x0000_i1071" DrawAspect="Content" ObjectID="_1372518117" r:id="rId124"/>
         </w:object>
       </w:r>
       <w:r>
@@ -19562,10 +19830,10 @@
           <w:position w:val="-46"/>
         </w:rPr>
         <w:object w:dxaOrig="9760" w:dyaOrig="1040">
-          <v:shape id="_x0000_i1074" type="#_x0000_t75" style="width:456.3pt;height:48.6pt" o:ole="">
-            <v:imagedata r:id="rId128" o:title=""/>
+          <v:shape id="_x0000_i1072" type="#_x0000_t75" style="width:456.3pt;height:48.6pt" o:ole="">
+            <v:imagedata r:id="rId125" o:title=""/>
           </v:shape>
-          <o:OLEObject Type="Embed" ProgID="Equation.3" ShapeID="_x0000_i1074" DrawAspect="Content" ObjectID="_1372513790" r:id="rId129"/>
+          <o:OLEObject Type="Embed" ProgID="Equation.3" ShapeID="_x0000_i1072" DrawAspect="Content" ObjectID="_1372518118" r:id="rId126"/>
         </w:object>
       </w:r>
       <w:r>
@@ -19573,10 +19841,10 @@
           <w:position w:val="-46"/>
         </w:rPr>
         <w:object w:dxaOrig="8880" w:dyaOrig="1040">
-          <v:shape id="_x0000_i1075" type="#_x0000_t75" style="width:433.4pt;height:50.95pt" o:ole="">
-            <v:imagedata r:id="rId130" o:title=""/>
+          <v:shape id="_x0000_i1073" type="#_x0000_t75" style="width:433.4pt;height:50.95pt" o:ole="">
+            <v:imagedata r:id="rId127" o:title=""/>
           </v:shape>
-          <o:OLEObject Type="Embed" ProgID="Equation.3" ShapeID="_x0000_i1075" DrawAspect="Content" ObjectID="_1372513791" r:id="rId131"/>
+          <o:OLEObject Type="Embed" ProgID="Equation.3" ShapeID="_x0000_i1073" DrawAspect="Content" ObjectID="_1372518119" r:id="rId128"/>
         </w:object>
       </w:r>
     </w:p>
@@ -19635,10 +19903,10 @@
           <w:position w:val="-88"/>
         </w:rPr>
         <w:object w:dxaOrig="8779" w:dyaOrig="1880">
-          <v:shape id="_x0000_i1076" type="#_x0000_t75" style="width:432.45pt;height:93.95pt" o:ole="">
-            <v:imagedata r:id="rId132" o:title=""/>
+          <v:shape id="_x0000_i1074" type="#_x0000_t75" style="width:432.45pt;height:93.95pt" o:ole="">
+            <v:imagedata r:id="rId129" o:title=""/>
           </v:shape>
-          <o:OLEObject Type="Embed" ProgID="Equation.3" ShapeID="_x0000_i1076" DrawAspect="Content" ObjectID="_1372513792" r:id="rId133"/>
+          <o:OLEObject Type="Embed" ProgID="Equation.3" ShapeID="_x0000_i1074" DrawAspect="Content" ObjectID="_1372518120" r:id="rId130"/>
         </w:object>
       </w:r>
     </w:p>
@@ -19713,10 +19981,10 @@
           <w:position w:val="-88"/>
         </w:rPr>
         <w:object w:dxaOrig="8940" w:dyaOrig="1880">
-          <v:shape id="_x0000_i1077" type="#_x0000_t75" style="width:429.2pt;height:93.95pt" o:ole="">
-            <v:imagedata r:id="rId134" o:title=""/>
+          <v:shape id="_x0000_i1075" type="#_x0000_t75" style="width:429.2pt;height:93.95pt" o:ole="">
+            <v:imagedata r:id="rId131" o:title=""/>
           </v:shape>
-          <o:OLEObject Type="Embed" ProgID="Equation.3" ShapeID="_x0000_i1077" DrawAspect="Content" ObjectID="_1372513793" r:id="rId135"/>
+          <o:OLEObject Type="Embed" ProgID="Equation.3" ShapeID="_x0000_i1075" DrawAspect="Content" ObjectID="_1372518121" r:id="rId132"/>
         </w:object>
       </w:r>
     </w:p>
@@ -20160,10 +20428,10 @@
           <w:position w:val="-30"/>
         </w:rPr>
         <w:object w:dxaOrig="2760" w:dyaOrig="700">
-          <v:shape id="_x0000_i1078" type="#_x0000_t75" style="width:137.9pt;height:35.05pt" o:ole="">
-            <v:imagedata r:id="rId136" o:title=""/>
+          <v:shape id="_x0000_i1076" type="#_x0000_t75" style="width:137.9pt;height:35.05pt" o:ole="">
+            <v:imagedata r:id="rId133" o:title=""/>
           </v:shape>
-          <o:OLEObject Type="Embed" ProgID="Equation.3" ShapeID="_x0000_i1078" DrawAspect="Content" ObjectID="_1372513794" r:id="rId137"/>
+          <o:OLEObject Type="Embed" ProgID="Equation.3" ShapeID="_x0000_i1076" DrawAspect="Content" ObjectID="_1372518122" r:id="rId134"/>
         </w:object>
       </w:r>
       <w:r>
@@ -20273,10 +20541,10 @@
           <w:position w:val="-24"/>
         </w:rPr>
         <w:object w:dxaOrig="4060" w:dyaOrig="660">
-          <v:shape id="_x0000_i1079" type="#_x0000_t75" style="width:202.9pt;height:33.2pt" o:ole="">
-            <v:imagedata r:id="rId138" o:title=""/>
+          <v:shape id="_x0000_i1077" type="#_x0000_t75" style="width:202.9pt;height:33.2pt" o:ole="">
+            <v:imagedata r:id="rId135" o:title=""/>
           </v:shape>
-          <o:OLEObject Type="Embed" ProgID="Equation.3" ShapeID="_x0000_i1079" DrawAspect="Content" ObjectID="_1372513795" r:id="rId139"/>
+          <o:OLEObject Type="Embed" ProgID="Equation.3" ShapeID="_x0000_i1077" DrawAspect="Content" ObjectID="_1372518123" r:id="rId136"/>
         </w:object>
       </w:r>
       <w:r>
@@ -20350,10 +20618,10 @@
           <w:position w:val="-30"/>
         </w:rPr>
         <w:object w:dxaOrig="1980" w:dyaOrig="700">
-          <v:shape id="_x0000_i1080" type="#_x0000_t75" style="width:99.1pt;height:35.05pt" o:ole="">
-            <v:imagedata r:id="rId140" o:title=""/>
+          <v:shape id="_x0000_i1078" type="#_x0000_t75" style="width:99.1pt;height:35.05pt" o:ole="">
+            <v:imagedata r:id="rId137" o:title=""/>
           </v:shape>
-          <o:OLEObject Type="Embed" ProgID="Equation.3" ShapeID="_x0000_i1080" DrawAspect="Content" ObjectID="_1372513796" r:id="rId141"/>
+          <o:OLEObject Type="Embed" ProgID="Equation.3" ShapeID="_x0000_i1078" DrawAspect="Content" ObjectID="_1372518124" r:id="rId138"/>
         </w:object>
       </w:r>
       <w:r>
@@ -20481,10 +20749,10 @@
           <w:position w:val="-24"/>
         </w:rPr>
         <w:object w:dxaOrig="6820" w:dyaOrig="680">
-          <v:shape id="_x0000_i1081" type="#_x0000_t75" style="width:340.85pt;height:34.15pt" o:ole="">
-            <v:imagedata r:id="rId142" o:title=""/>
+          <v:shape id="_x0000_i1079" type="#_x0000_t75" style="width:340.85pt;height:34.15pt" o:ole="">
+            <v:imagedata r:id="rId139" o:title=""/>
           </v:shape>
-          <o:OLEObject Type="Embed" ProgID="Equation.3" ShapeID="_x0000_i1081" DrawAspect="Content" ObjectID="_1372513797" r:id="rId143"/>
+          <o:OLEObject Type="Embed" ProgID="Equation.3" ShapeID="_x0000_i1079" DrawAspect="Content" ObjectID="_1372518125" r:id="rId140"/>
         </w:object>
       </w:r>
       <w:r>
@@ -20500,10 +20768,10 @@
           <w:position w:val="-24"/>
         </w:rPr>
         <w:object w:dxaOrig="5920" w:dyaOrig="680">
-          <v:shape id="_x0000_i1082" type="#_x0000_t75" style="width:288.45pt;height:33.2pt" o:ole="">
-            <v:imagedata r:id="rId144" o:title=""/>
+          <v:shape id="_x0000_i1080" type="#_x0000_t75" style="width:288.45pt;height:33.2pt" o:ole="">
+            <v:imagedata r:id="rId141" o:title=""/>
           </v:shape>
-          <o:OLEObject Type="Embed" ProgID="Equation.3" ShapeID="_x0000_i1082" DrawAspect="Content" ObjectID="_1372513798" r:id="rId145"/>
+          <o:OLEObject Type="Embed" ProgID="Equation.3" ShapeID="_x0000_i1080" DrawAspect="Content" ObjectID="_1372518126" r:id="rId142"/>
         </w:object>
       </w:r>
       <w:r>
@@ -20596,10 +20864,10 @@
           <w:position w:val="-88"/>
         </w:rPr>
         <w:object w:dxaOrig="7980" w:dyaOrig="1880">
-          <v:shape id="_x0000_i1083" type="#_x0000_t75" style="width:382.9pt;height:93.95pt" o:ole="">
-            <v:imagedata r:id="rId146" o:title=""/>
+          <v:shape id="_x0000_i1081" type="#_x0000_t75" style="width:382.9pt;height:93.95pt" o:ole="">
+            <v:imagedata r:id="rId143" o:title=""/>
           </v:shape>
-          <o:OLEObject Type="Embed" ProgID="Equation.3" ShapeID="_x0000_i1083" DrawAspect="Content" ObjectID="_1372513799" r:id="rId147"/>
+          <o:OLEObject Type="Embed" ProgID="Equation.3" ShapeID="_x0000_i1081" DrawAspect="Content" ObjectID="_1372518127" r:id="rId144"/>
         </w:object>
       </w:r>
       <w:r>
@@ -20666,10 +20934,10 @@
           <w:position w:val="-88"/>
         </w:rPr>
         <w:object w:dxaOrig="8700" w:dyaOrig="1880">
-          <v:shape id="_x0000_i1084" type="#_x0000_t75" style="width:387.1pt;height:86.95pt" o:ole="">
-            <v:imagedata r:id="rId148" o:title=""/>
+          <v:shape id="_x0000_i1082" type="#_x0000_t75" style="width:387.1pt;height:86.95pt" o:ole="">
+            <v:imagedata r:id="rId145" o:title=""/>
           </v:shape>
-          <o:OLEObject Type="Embed" ProgID="Equation.3" ShapeID="_x0000_i1084" DrawAspect="Content" ObjectID="_1372513800" r:id="rId149"/>
+          <o:OLEObject Type="Embed" ProgID="Equation.3" ShapeID="_x0000_i1082" DrawAspect="Content" ObjectID="_1372518128" r:id="rId146"/>
         </w:object>
       </w:r>
       <w:r>
@@ -32858,10 +33126,10 @@
           <w:szCs w:val="24"/>
         </w:rPr>
         <w:object w:dxaOrig="2320" w:dyaOrig="620">
-          <v:shape id="_x0000_i1085" type="#_x0000_t75" style="width:115.95pt;height:30.85pt" o:ole="">
-            <v:imagedata r:id="rId150" o:title=""/>
+          <v:shape id="_x0000_i1083" type="#_x0000_t75" style="width:115.95pt;height:30.85pt" o:ole="">
+            <v:imagedata r:id="rId147" o:title=""/>
           </v:shape>
-          <o:OLEObject Type="Embed" ProgID="Equation.3" ShapeID="_x0000_i1085" DrawAspect="Content" ObjectID="_1372513801" r:id="rId151"/>
+          <o:OLEObject Type="Embed" ProgID="Equation.3" ShapeID="_x0000_i1083" DrawAspect="Content" ObjectID="_1372518129" r:id="rId148"/>
         </w:object>
       </w:r>
       <w:r>
@@ -32957,10 +33225,10 @@
           <w:szCs w:val="24"/>
         </w:rPr>
         <w:object w:dxaOrig="4300" w:dyaOrig="660">
-          <v:shape id="_x0000_i1086" type="#_x0000_t75" style="width:215.05pt;height:33.2pt" o:ole="">
-            <v:imagedata r:id="rId152" o:title=""/>
+          <v:shape id="_x0000_i1084" type="#_x0000_t75" style="width:215.05pt;height:33.2pt" o:ole="">
+            <v:imagedata r:id="rId149" o:title=""/>
           </v:shape>
-          <o:OLEObject Type="Embed" ProgID="Equation.3" ShapeID="_x0000_i1086" DrawAspect="Content" ObjectID="_1372513802" r:id="rId153"/>
+          <o:OLEObject Type="Embed" ProgID="Equation.3" ShapeID="_x0000_i1084" DrawAspect="Content" ObjectID="_1372518130" r:id="rId150"/>
         </w:object>
       </w:r>
       <w:r>
@@ -33167,10 +33435,10 @@
           <w:szCs w:val="24"/>
         </w:rPr>
         <w:object w:dxaOrig="999" w:dyaOrig="620">
-          <v:shape id="_x0000_i1087" type="#_x0000_t75" style="width:50.05pt;height:30.85pt" o:ole="">
-            <v:imagedata r:id="rId154" o:title=""/>
+          <v:shape id="_x0000_i1085" type="#_x0000_t75" style="width:50.05pt;height:30.85pt" o:ole="">
+            <v:imagedata r:id="rId151" o:title=""/>
           </v:shape>
-          <o:OLEObject Type="Embed" ProgID="Equation.3" ShapeID="_x0000_i1087" DrawAspect="Content" ObjectID="_1372513803" r:id="rId155"/>
+          <o:OLEObject Type="Embed" ProgID="Equation.3" ShapeID="_x0000_i1085" DrawAspect="Content" ObjectID="_1372518131" r:id="rId152"/>
         </w:object>
       </w:r>
       <w:r>
@@ -33272,10 +33540,10 @@
           <w:szCs w:val="24"/>
         </w:rPr>
         <w:object w:dxaOrig="6540" w:dyaOrig="680">
-          <v:shape id="_x0000_i1088" type="#_x0000_t75" style="width:326.8pt;height:34.15pt" o:ole="">
-            <v:imagedata r:id="rId156" o:title=""/>
+          <v:shape id="_x0000_i1086" type="#_x0000_t75" style="width:326.8pt;height:34.15pt" o:ole="">
+            <v:imagedata r:id="rId153" o:title=""/>
           </v:shape>
-          <o:OLEObject Type="Embed" ProgID="Equation.3" ShapeID="_x0000_i1088" DrawAspect="Content" ObjectID="_1372513804" r:id="rId157"/>
+          <o:OLEObject Type="Embed" ProgID="Equation.3" ShapeID="_x0000_i1086" DrawAspect="Content" ObjectID="_1372518132" r:id="rId154"/>
         </w:object>
       </w:r>
       <w:r>
@@ -33668,10 +33936,10 @@
           <w:szCs w:val="24"/>
         </w:rPr>
         <w:object w:dxaOrig="260" w:dyaOrig="360">
-          <v:shape id="_x0000_i1089" type="#_x0000_t75" style="width:13.1pt;height:18.25pt" o:ole="">
-            <v:imagedata r:id="rId158" o:title=""/>
+          <v:shape id="_x0000_i1087" type="#_x0000_t75" style="width:13.1pt;height:18.25pt" o:ole="">
+            <v:imagedata r:id="rId155" o:title=""/>
           </v:shape>
-          <o:OLEObject Type="Embed" ProgID="Equation.3" ShapeID="_x0000_i1089" DrawAspect="Content" ObjectID="_1372513805" r:id="rId159"/>
+          <o:OLEObject Type="Embed" ProgID="Equation.3" ShapeID="_x0000_i1087" DrawAspect="Content" ObjectID="_1372518133" r:id="rId156"/>
         </w:object>
       </w:r>
       <w:r>
@@ -33694,10 +33962,10 @@
           <w:szCs w:val="24"/>
         </w:rPr>
         <w:object w:dxaOrig="859" w:dyaOrig="380">
-          <v:shape id="_x0000_i1090" type="#_x0000_t75" style="width:43pt;height:19.15pt" o:ole="">
-            <v:imagedata r:id="rId160" o:title=""/>
+          <v:shape id="_x0000_i1088" type="#_x0000_t75" style="width:43pt;height:19.15pt" o:ole="">
+            <v:imagedata r:id="rId157" o:title=""/>
           </v:shape>
-          <o:OLEObject Type="Embed" ProgID="Equation.3" ShapeID="_x0000_i1090" DrawAspect="Content" ObjectID="_1372513806" r:id="rId161"/>
+          <o:OLEObject Type="Embed" ProgID="Equation.3" ShapeID="_x0000_i1088" DrawAspect="Content" ObjectID="_1372518134" r:id="rId158"/>
         </w:object>
       </w:r>
     </w:p>
@@ -33739,10 +34007,10 @@
           <w:position w:val="-16"/>
         </w:rPr>
         <w:object w:dxaOrig="4360" w:dyaOrig="440">
-          <v:shape id="_x0000_i1091" type="#_x0000_t75" style="width:217.85pt;height:21.95pt" o:ole="">
-            <v:imagedata r:id="rId162" o:title=""/>
+          <v:shape id="_x0000_i1089" type="#_x0000_t75" style="width:217.85pt;height:21.95pt" o:ole="">
+            <v:imagedata r:id="rId159" o:title=""/>
           </v:shape>
-          <o:OLEObject Type="Embed" ProgID="Equation.3" ShapeID="_x0000_i1091" DrawAspect="Content" ObjectID="_1372513807" r:id="rId163"/>
+          <o:OLEObject Type="Embed" ProgID="Equation.3" ShapeID="_x0000_i1089" DrawAspect="Content" ObjectID="_1372518135" r:id="rId160"/>
         </w:object>
       </w:r>
       <w:r>
@@ -33760,10 +34028,10 @@
       </w:pPr>
       <w:r>
         <w:object w:dxaOrig="2600" w:dyaOrig="760">
-          <v:shape id="_x0000_i1092" type="#_x0000_t75" style="width:129.95pt;height:37.85pt" o:ole="">
-            <v:imagedata r:id="rId164" o:title=""/>
+          <v:shape id="_x0000_i1090" type="#_x0000_t75" style="width:129.95pt;height:37.85pt" o:ole="">
+            <v:imagedata r:id="rId161" o:title=""/>
           </v:shape>
-          <o:OLEObject Type="Embed" ProgID="Equation.3" ShapeID="_x0000_i1092" DrawAspect="Content" ObjectID="_1372513808" r:id="rId165"/>
+          <o:OLEObject Type="Embed" ProgID="Equation.3" ShapeID="_x0000_i1090" DrawAspect="Content" ObjectID="_1372518136" r:id="rId162"/>
         </w:object>
       </w:r>
     </w:p>
@@ -33785,10 +34053,10 @@
           <w:position w:val="-12"/>
         </w:rPr>
         <w:object w:dxaOrig="720" w:dyaOrig="380">
-          <v:shape id="_x0000_i1093" type="#_x0000_t75" style="width:36pt;height:19.15pt" o:ole="">
-            <v:imagedata r:id="rId166" o:title=""/>
+          <v:shape id="_x0000_i1091" type="#_x0000_t75" style="width:36pt;height:19.15pt" o:ole="">
+            <v:imagedata r:id="rId163" o:title=""/>
           </v:shape>
-          <o:OLEObject Type="Embed" ProgID="Equation.3" ShapeID="_x0000_i1093" DrawAspect="Content" ObjectID="_1372513809" r:id="rId167"/>
+          <o:OLEObject Type="Embed" ProgID="Equation.3" ShapeID="_x0000_i1091" DrawAspect="Content" ObjectID="_1372518137" r:id="rId164"/>
         </w:object>
       </w:r>
       <w:r>
@@ -33799,10 +34067,10 @@
           <w:position w:val="-12"/>
         </w:rPr>
         <w:object w:dxaOrig="960" w:dyaOrig="360">
-          <v:shape id="_x0000_i1094" type="#_x0000_t75" style="width:48.15pt;height:18.25pt" o:ole="">
-            <v:imagedata r:id="rId168" o:title=""/>
+          <v:shape id="_x0000_i1092" type="#_x0000_t75" style="width:48.15pt;height:18.25pt" o:ole="">
+            <v:imagedata r:id="rId165" o:title=""/>
           </v:shape>
-          <o:OLEObject Type="Embed" ProgID="Equation.3" ShapeID="_x0000_i1094" DrawAspect="Content" ObjectID="_1372513810" r:id="rId169"/>
+          <o:OLEObject Type="Embed" ProgID="Equation.3" ShapeID="_x0000_i1092" DrawAspect="Content" ObjectID="_1372518138" r:id="rId166"/>
         </w:object>
       </w:r>
       <w:r>
@@ -33822,10 +34090,10 @@
           <w:position w:val="-12"/>
         </w:rPr>
         <w:object w:dxaOrig="260" w:dyaOrig="360">
-          <v:shape id="_x0000_i1095" type="#_x0000_t75" style="width:13.1pt;height:18.25pt" o:ole="">
-            <v:imagedata r:id="rId170" o:title=""/>
+          <v:shape id="_x0000_i1093" type="#_x0000_t75" style="width:13.1pt;height:18.25pt" o:ole="">
+            <v:imagedata r:id="rId167" o:title=""/>
           </v:shape>
-          <o:OLEObject Type="Embed" ProgID="Equation.3" ShapeID="_x0000_i1095" DrawAspect="Content" ObjectID="_1372513811" r:id="rId171"/>
+          <o:OLEObject Type="Embed" ProgID="Equation.3" ShapeID="_x0000_i1093" DrawAspect="Content" ObjectID="_1372518139" r:id="rId168"/>
         </w:object>
       </w:r>
       <w:r>
@@ -33935,10 +34203,10 @@
           <w:position w:val="-54"/>
         </w:rPr>
         <w:object w:dxaOrig="1880" w:dyaOrig="999">
-          <v:shape id="_x0000_i1096" type="#_x0000_t75" style="width:93.95pt;height:50.05pt" o:ole="">
-            <v:imagedata r:id="rId172" o:title=""/>
+          <v:shape id="_x0000_i1094" type="#_x0000_t75" style="width:93.95pt;height:50.05pt" o:ole="">
+            <v:imagedata r:id="rId169" o:title=""/>
           </v:shape>
-          <o:OLEObject Type="Embed" ProgID="Equation.3" ShapeID="_x0000_i1096" DrawAspect="Content" ObjectID="_1372513812" r:id="rId173"/>
+          <o:OLEObject Type="Embed" ProgID="Equation.3" ShapeID="_x0000_i1094" DrawAspect="Content" ObjectID="_1372518140" r:id="rId170"/>
         </w:object>
       </w:r>
       <w:r>
@@ -33976,10 +34244,10 @@
           <w:position w:val="-10"/>
         </w:rPr>
         <w:object w:dxaOrig="2360" w:dyaOrig="360">
-          <v:shape id="_x0000_i1097" type="#_x0000_t75" style="width:117.8pt;height:18.25pt" o:ole="">
-            <v:imagedata r:id="rId174" o:title=""/>
+          <v:shape id="_x0000_i1095" type="#_x0000_t75" style="width:117.8pt;height:18.25pt" o:ole="">
+            <v:imagedata r:id="rId171" o:title=""/>
           </v:shape>
-          <o:OLEObject Type="Embed" ProgID="Equation.3" ShapeID="_x0000_i1097" DrawAspect="Content" ObjectID="_1372513813" r:id="rId175"/>
+          <o:OLEObject Type="Embed" ProgID="Equation.3" ShapeID="_x0000_i1095" DrawAspect="Content" ObjectID="_1372518141" r:id="rId172"/>
         </w:object>
       </w:r>
       <w:r>
@@ -33996,10 +34264,10 @@
           <w:position w:val="-30"/>
         </w:rPr>
         <w:object w:dxaOrig="1579" w:dyaOrig="680">
-          <v:shape id="_x0000_i1098" type="#_x0000_t75" style="width:79pt;height:34.15pt" o:ole="">
-            <v:imagedata r:id="rId176" o:title=""/>
+          <v:shape id="_x0000_i1096" type="#_x0000_t75" style="width:79pt;height:34.15pt" o:ole="">
+            <v:imagedata r:id="rId173" o:title=""/>
           </v:shape>
-          <o:OLEObject Type="Embed" ProgID="Equation.3" ShapeID="_x0000_i1098" DrawAspect="Content" ObjectID="_1372513814" r:id="rId177"/>
+          <o:OLEObject Type="Embed" ProgID="Equation.3" ShapeID="_x0000_i1096" DrawAspect="Content" ObjectID="_1372518142" r:id="rId174"/>
         </w:object>
       </w:r>
       <w:r>
@@ -34048,10 +34316,10 @@
           <w:position w:val="-24"/>
         </w:rPr>
         <w:object w:dxaOrig="2400" w:dyaOrig="660">
-          <v:shape id="_x0000_i1099" type="#_x0000_t75" style="width:120.15pt;height:33.2pt" o:ole="">
-            <v:imagedata r:id="rId178" o:title=""/>
+          <v:shape id="_x0000_i1097" type="#_x0000_t75" style="width:120.15pt;height:33.2pt" o:ole="">
+            <v:imagedata r:id="rId175" o:title=""/>
           </v:shape>
-          <o:OLEObject Type="Embed" ProgID="Equation.3" ShapeID="_x0000_i1099" DrawAspect="Content" ObjectID="_1372513815" r:id="rId179"/>
+          <o:OLEObject Type="Embed" ProgID="Equation.3" ShapeID="_x0000_i1097" DrawAspect="Content" ObjectID="_1372518143" r:id="rId176"/>
         </w:object>
       </w:r>
       <w:r>
@@ -34096,10 +34364,10 @@
           <w:position w:val="-32"/>
         </w:rPr>
         <w:object w:dxaOrig="4680" w:dyaOrig="760">
-          <v:shape id="_x0000_i1100" type="#_x0000_t75" style="width:234.25pt;height:37.85pt" o:ole="">
-            <v:imagedata r:id="rId180" o:title=""/>
+          <v:shape id="_x0000_i1098" type="#_x0000_t75" style="width:234.25pt;height:37.85pt" o:ole="">
+            <v:imagedata r:id="rId177" o:title=""/>
           </v:shape>
-          <o:OLEObject Type="Embed" ProgID="Equation.3" ShapeID="_x0000_i1100" DrawAspect="Content" ObjectID="_1372513816" r:id="rId181"/>
+          <o:OLEObject Type="Embed" ProgID="Equation.3" ShapeID="_x0000_i1098" DrawAspect="Content" ObjectID="_1372518144" r:id="rId178"/>
         </w:object>
       </w:r>
       <w:r>
@@ -34191,10 +34459,10 @@
           <w:position w:val="-24"/>
         </w:rPr>
         <w:object w:dxaOrig="4520" w:dyaOrig="680">
-          <v:shape id="_x0000_i1101" type="#_x0000_t75" style="width:225.8pt;height:34.15pt" o:ole="">
-            <v:imagedata r:id="rId182" o:title=""/>
+          <v:shape id="_x0000_i1099" type="#_x0000_t75" style="width:225.8pt;height:34.15pt" o:ole="">
+            <v:imagedata r:id="rId179" o:title=""/>
           </v:shape>
-          <o:OLEObject Type="Embed" ProgID="Equation.3" ShapeID="_x0000_i1101" DrawAspect="Content" ObjectID="_1372513817" r:id="rId183"/>
+          <o:OLEObject Type="Embed" ProgID="Equation.3" ShapeID="_x0000_i1099" DrawAspect="Content" ObjectID="_1372518145" r:id="rId180"/>
         </w:object>
       </w:r>
       <w:r>
@@ -34230,10 +34498,10 @@
         </w:rPr>
         <w:pict>
           <v:shape id="_x0000_s1114" type="#_x0000_t75" style="position:absolute;left:0;text-align:left;margin-left:0;margin-top:.15pt;width:113.95pt;height:33.3pt;z-index:251665408;mso-position-horizontal:left">
-            <v:imagedata r:id="rId184" o:title=""/>
+            <v:imagedata r:id="rId181" o:title=""/>
             <w10:wrap type="square" side="right"/>
           </v:shape>
-          <o:OLEObject Type="Embed" ProgID="Equation.3" ShapeID="_x0000_s1114" DrawAspect="Content" ObjectID="_1372513874" r:id="rId185"/>
+          <o:OLEObject Type="Embed" ProgID="Equation.3" ShapeID="_x0000_s1114" DrawAspect="Content" ObjectID="_1372518202" r:id="rId182"/>
         </w:pict>
       </w:r>
       <w:r>
@@ -34400,10 +34668,10 @@
           <w:position w:val="-30"/>
         </w:rPr>
         <w:object w:dxaOrig="2760" w:dyaOrig="999">
-          <v:shape id="_x0000_i1102" type="#_x0000_t75" style="width:137.9pt;height:50.05pt" o:ole="">
-            <v:imagedata r:id="rId186" o:title=""/>
+          <v:shape id="_x0000_i1100" type="#_x0000_t75" style="width:137.9pt;height:50.05pt" o:ole="">
+            <v:imagedata r:id="rId183" o:title=""/>
           </v:shape>
-          <o:OLEObject Type="Embed" ProgID="Equation.3" ShapeID="_x0000_i1102" DrawAspect="Content" ObjectID="_1372513818" r:id="rId187"/>
+          <o:OLEObject Type="Embed" ProgID="Equation.3" ShapeID="_x0000_i1100" DrawAspect="Content" ObjectID="_1372518146" r:id="rId184"/>
         </w:object>
       </w:r>
       <w:r>
@@ -34420,10 +34688,10 @@
           <w:position w:val="-28"/>
         </w:rPr>
         <w:object w:dxaOrig="1620" w:dyaOrig="740">
-          <v:shape id="_x0000_i1103" type="#_x0000_t75" style="width:80.9pt;height:36.95pt" o:ole="">
-            <v:imagedata r:id="rId188" o:title=""/>
+          <v:shape id="_x0000_i1101" type="#_x0000_t75" style="width:80.9pt;height:36.95pt" o:ole="">
+            <v:imagedata r:id="rId185" o:title=""/>
           </v:shape>
-          <o:OLEObject Type="Embed" ProgID="Equation.3" ShapeID="_x0000_i1103" DrawAspect="Content" ObjectID="_1372513819" r:id="rId189"/>
+          <o:OLEObject Type="Embed" ProgID="Equation.3" ShapeID="_x0000_i1101" DrawAspect="Content" ObjectID="_1372518147" r:id="rId186"/>
         </w:object>
       </w:r>
       <w:r>
@@ -34440,10 +34708,10 @@
           <w:position w:val="-58"/>
         </w:rPr>
         <w:object w:dxaOrig="4180" w:dyaOrig="1280">
-          <v:shape id="_x0000_i1104" type="#_x0000_t75" style="width:209pt;height:64.05pt" o:ole="">
-            <v:imagedata r:id="rId190" o:title=""/>
+          <v:shape id="_x0000_i1102" type="#_x0000_t75" style="width:209pt;height:64.05pt" o:ole="">
+            <v:imagedata r:id="rId187" o:title=""/>
           </v:shape>
-          <o:OLEObject Type="Embed" ProgID="Equation.3" ShapeID="_x0000_i1104" DrawAspect="Content" ObjectID="_1372513820" r:id="rId191"/>
+          <o:OLEObject Type="Embed" ProgID="Equation.3" ShapeID="_x0000_i1102" DrawAspect="Content" ObjectID="_1372518148" r:id="rId188"/>
         </w:object>
       </w:r>
       <w:r>
@@ -34544,10 +34812,10 @@
           <w:position w:val="-12"/>
         </w:rPr>
         <w:object w:dxaOrig="240" w:dyaOrig="360">
-          <v:shape id="_x0000_i1105" type="#_x0000_t75" style="width:12.15pt;height:18.25pt" o:ole="">
-            <v:imagedata r:id="rId192" o:title=""/>
+          <v:shape id="_x0000_i1103" type="#_x0000_t75" style="width:12.15pt;height:18.25pt" o:ole="">
+            <v:imagedata r:id="rId189" o:title=""/>
           </v:shape>
-          <o:OLEObject Type="Embed" ProgID="Equation.3" ShapeID="_x0000_i1105" DrawAspect="Content" ObjectID="_1372513821" r:id="rId193"/>
+          <o:OLEObject Type="Embed" ProgID="Equation.3" ShapeID="_x0000_i1103" DrawAspect="Content" ObjectID="_1372518149" r:id="rId190"/>
         </w:object>
       </w:r>
       <w:r>
@@ -34558,10 +34826,10 @@
           <w:position w:val="-28"/>
         </w:rPr>
         <w:object w:dxaOrig="1200" w:dyaOrig="660">
-          <v:shape id="_x0000_i1106" type="#_x0000_t75" style="width:59.85pt;height:33.2pt" o:ole="">
-            <v:imagedata r:id="rId194" o:title=""/>
+          <v:shape id="_x0000_i1104" type="#_x0000_t75" style="width:59.85pt;height:33.2pt" o:ole="">
+            <v:imagedata r:id="rId191" o:title=""/>
           </v:shape>
-          <o:OLEObject Type="Embed" ProgID="Equation.3" ShapeID="_x0000_i1106" DrawAspect="Content" ObjectID="_1372513822" r:id="rId195"/>
+          <o:OLEObject Type="Embed" ProgID="Equation.3" ShapeID="_x0000_i1104" DrawAspect="Content" ObjectID="_1372518150" r:id="rId192"/>
         </w:object>
       </w:r>
       <w:r>
@@ -34610,10 +34878,10 @@
           <w:position w:val="-12"/>
         </w:rPr>
         <w:object w:dxaOrig="320" w:dyaOrig="400">
-          <v:shape id="_x0000_i1107" type="#_x0000_t75" style="width:15.9pt;height:20.1pt" o:ole="">
-            <v:imagedata r:id="rId196" o:title=""/>
+          <v:shape id="_x0000_i1105" type="#_x0000_t75" style="width:15.9pt;height:20.1pt" o:ole="">
+            <v:imagedata r:id="rId193" o:title=""/>
           </v:shape>
-          <o:OLEObject Type="Embed" ProgID="Equation.3" ShapeID="_x0000_i1107" DrawAspect="Content" ObjectID="_1372513823" r:id="rId197"/>
+          <o:OLEObject Type="Embed" ProgID="Equation.3" ShapeID="_x0000_i1105" DrawAspect="Content" ObjectID="_1372518151" r:id="rId194"/>
         </w:object>
       </w:r>
       <w:r>
@@ -34630,10 +34898,10 @@
           <w:position w:val="-28"/>
         </w:rPr>
         <w:object w:dxaOrig="1980" w:dyaOrig="660">
-          <v:shape id="_x0000_i1108" type="#_x0000_t75" style="width:99.1pt;height:33.2pt" o:ole="">
-            <v:imagedata r:id="rId198" o:title=""/>
+          <v:shape id="_x0000_i1106" type="#_x0000_t75" style="width:99.1pt;height:33.2pt" o:ole="">
+            <v:imagedata r:id="rId195" o:title=""/>
           </v:shape>
-          <o:OLEObject Type="Embed" ProgID="Equation.3" ShapeID="_x0000_i1108" DrawAspect="Content" ObjectID="_1372513824" r:id="rId199"/>
+          <o:OLEObject Type="Embed" ProgID="Equation.3" ShapeID="_x0000_i1106" DrawAspect="Content" ObjectID="_1372518152" r:id="rId196"/>
         </w:object>
       </w:r>
       <w:r>
@@ -34650,10 +34918,10 @@
           <w:position w:val="-14"/>
         </w:rPr>
         <w:object w:dxaOrig="2560" w:dyaOrig="400">
-          <v:shape id="_x0000_i1109" type="#_x0000_t75" style="width:128.1pt;height:20.1pt" o:ole="">
-            <v:imagedata r:id="rId200" o:title=""/>
+          <v:shape id="_x0000_i1107" type="#_x0000_t75" style="width:128.1pt;height:20.1pt" o:ole="">
+            <v:imagedata r:id="rId197" o:title=""/>
           </v:shape>
-          <o:OLEObject Type="Embed" ProgID="Equation.3" ShapeID="_x0000_i1109" DrawAspect="Content" ObjectID="_1372513825" r:id="rId201"/>
+          <o:OLEObject Type="Embed" ProgID="Equation.3" ShapeID="_x0000_i1107" DrawAspect="Content" ObjectID="_1372518153" r:id="rId198"/>
         </w:object>
       </w:r>
       <w:r>
@@ -34670,10 +34938,10 @@
           <w:position w:val="-12"/>
         </w:rPr>
         <w:object w:dxaOrig="320" w:dyaOrig="360">
-          <v:shape id="_x0000_i1110" type="#_x0000_t75" style="width:15.9pt;height:18.25pt" o:ole="">
-            <v:imagedata r:id="rId202" o:title=""/>
+          <v:shape id="_x0000_i1108" type="#_x0000_t75" style="width:15.9pt;height:18.25pt" o:ole="">
+            <v:imagedata r:id="rId199" o:title=""/>
           </v:shape>
-          <o:OLEObject Type="Embed" ProgID="Equation.3" ShapeID="_x0000_i1110" DrawAspect="Content" ObjectID="_1372513826" r:id="rId203"/>
+          <o:OLEObject Type="Embed" ProgID="Equation.3" ShapeID="_x0000_i1108" DrawAspect="Content" ObjectID="_1372518154" r:id="rId200"/>
         </w:object>
       </w:r>
       <w:r>
@@ -34690,10 +34958,10 @@
           <w:position w:val="-32"/>
         </w:rPr>
         <w:object w:dxaOrig="2380" w:dyaOrig="800">
-          <v:shape id="_x0000_i1111" type="#_x0000_t75" style="width:119.2pt;height:40.2pt" o:ole="">
-            <v:imagedata r:id="rId204" o:title=""/>
+          <v:shape id="_x0000_i1109" type="#_x0000_t75" style="width:119.2pt;height:40.2pt" o:ole="">
+            <v:imagedata r:id="rId201" o:title=""/>
           </v:shape>
-          <o:OLEObject Type="Embed" ProgID="Equation.3" ShapeID="_x0000_i1111" DrawAspect="Content" ObjectID="_1372513827" r:id="rId205"/>
+          <o:OLEObject Type="Embed" ProgID="Equation.3" ShapeID="_x0000_i1109" DrawAspect="Content" ObjectID="_1372518155" r:id="rId202"/>
         </w:object>
       </w:r>
       <w:r>
@@ -34759,10 +35027,10 @@
           <w:position w:val="-4"/>
         </w:rPr>
         <w:object w:dxaOrig="220" w:dyaOrig="200">
-          <v:shape id="_x0000_i1112" type="#_x0000_t75" style="width:11.2pt;height:9.8pt" o:ole="">
-            <v:imagedata r:id="rId206" o:title=""/>
+          <v:shape id="_x0000_i1110" type="#_x0000_t75" style="width:11.2pt;height:9.8pt" o:ole="">
+            <v:imagedata r:id="rId203" o:title=""/>
           </v:shape>
-          <o:OLEObject Type="Embed" ProgID="Equation.3" ShapeID="_x0000_i1112" DrawAspect="Content" ObjectID="_1372513828" r:id="rId207"/>
+          <o:OLEObject Type="Embed" ProgID="Equation.3" ShapeID="_x0000_i1110" DrawAspect="Content" ObjectID="_1372518156" r:id="rId204"/>
         </w:object>
       </w:r>
       <w:r>
@@ -34836,14 +35104,74 @@
           <w:position w:val="-30"/>
         </w:rPr>
         <w:object w:dxaOrig="2900" w:dyaOrig="720">
-          <v:shape id="_x0000_i1113" type="#_x0000_t75" style="width:144.95pt;height:36pt" o:ole="">
+          <v:shape id="_x0000_i1111" type="#_x0000_t75" style="width:144.95pt;height:36pt" o:ole="">
+            <v:imagedata r:id="rId205" o:title=""/>
+          </v:shape>
+          <o:OLEObject Type="Embed" ProgID="Equation.3" ShapeID="_x0000_i1111" DrawAspect="Content" ObjectID="_1372518157" r:id="rId206"/>
+        </w:object>
+      </w:r>
+      <w:r>
+        <w:t xml:space="preserve">                                                                                     (C1.6)</w:t>
+      </w:r>
+    </w:p>
+    <w:p>
+      <w:pPr>
+        <w:spacing w:line="360" w:lineRule="auto"/>
+        <w:jc w:val="both"/>
+      </w:pPr>
+      <w:r>
+        <w:t xml:space="preserve">Where, </w:t>
+      </w:r>
+      <w:r>
+        <w:rPr>
+          <w:position w:val="-12"/>
+        </w:rPr>
+        <w:object w:dxaOrig="240" w:dyaOrig="360">
+          <v:shape id="_x0000_i1112" type="#_x0000_t75" style="width:12.15pt;height:18.25pt" o:ole="">
+            <v:imagedata r:id="rId189" o:title=""/>
+          </v:shape>
+          <o:OLEObject Type="Embed" ProgID="Equation.3" ShapeID="_x0000_i1112" DrawAspect="Content" ObjectID="_1372518158" r:id="rId207"/>
+        </w:object>
+      </w:r>
+      <w:r>
+        <w:t>: Reference concentration for equilibrium case,</w:t>
+      </w:r>
+      <w:r>
+        <w:rPr>
+          <w:position w:val="-12"/>
+        </w:rPr>
+        <w:object w:dxaOrig="1200" w:dyaOrig="360">
+          <v:shape id="_x0000_i1113" type="#_x0000_t75" style="width:59.85pt;height:18.25pt" o:ole="">
             <v:imagedata r:id="rId208" o:title=""/>
           </v:shape>
-          <o:OLEObject Type="Embed" ProgID="Equation.3" ShapeID="_x0000_i1113" DrawAspect="Content" ObjectID="_1372513829" r:id="rId209"/>
+          <o:OLEObject Type="Embed" ProgID="Equation.3" ShapeID="_x0000_i1113" DrawAspect="Content" ObjectID="_1372518159" r:id="rId209"/>
         </w:object>
       </w:r>
       <w:r>
-        <w:t xml:space="preserve">                                                                                     (C1.6)</w:t>
+        <w:t xml:space="preserve">, and the value of </w:t>
+      </w:r>
+      <w:r>
+        <w:rPr>
+          <w:i/>
+        </w:rPr>
+        <w:t>b</w:t>
+      </w:r>
+      <w:r>
+        <w:t xml:space="preserve">  (height in which the </w:t>
+      </w:r>
+      <w:r>
+        <w:rPr>
+          <w:position w:val="-12"/>
+        </w:rPr>
+        <w:object w:dxaOrig="260" w:dyaOrig="360">
+          <v:shape id="_x0000_i1114" type="#_x0000_t75" style="width:13.1pt;height:18.25pt" o:ole="">
+            <v:imagedata r:id="rId210" o:title=""/>
+          </v:shape>
+          <o:OLEObject Type="Embed" ProgID="Equation.3" ShapeID="_x0000_i1114" DrawAspect="Content" ObjectID="_1372518160" r:id="rId211"/>
+        </w:object>
+      </w:r>
+      <w:r>
+        <w:t>is to be evaluated) is given by the following:</w:t>
       </w:r>
     </w:p>
     <w:p>
@@ -34852,58 +35180,18 @@
         <w:jc w:val="both"/>
       </w:pPr>
       <w:r>
-        <w:t xml:space="preserve">Where, </w:t>
-      </w:r>
-      <w:r>
         <w:rPr>
           <w:position w:val="-12"/>
         </w:rPr>
-        <w:object w:dxaOrig="240" w:dyaOrig="360">
-          <v:shape id="_x0000_i1114" type="#_x0000_t75" style="width:12.15pt;height:18.25pt" o:ole="">
-            <v:imagedata r:id="rId192" o:title=""/>
+        <w:object w:dxaOrig="2940" w:dyaOrig="380">
+          <v:shape id="_x0000_i1115" type="#_x0000_t75" style="width:146.8pt;height:19.15pt" o:ole="">
+            <v:imagedata r:id="rId212" o:title=""/>
           </v:shape>
-          <o:OLEObject Type="Embed" ProgID="Equation.3" ShapeID="_x0000_i1114" DrawAspect="Content" ObjectID="_1372513830" r:id="rId210"/>
+          <o:OLEObject Type="Embed" ProgID="Equation.3" ShapeID="_x0000_i1115" DrawAspect="Content" ObjectID="_1372518161" r:id="rId213"/>
         </w:object>
       </w:r>
       <w:r>
-        <w:t>: Reference concentration for equilibrium case,</w:t>
-      </w:r>
-      <w:r>
-        <w:rPr>
-          <w:position w:val="-12"/>
-        </w:rPr>
-        <w:object w:dxaOrig="1200" w:dyaOrig="360">
-          <v:shape id="_x0000_i1115" type="#_x0000_t75" style="width:59.85pt;height:18.25pt" o:ole="">
-            <v:imagedata r:id="rId211" o:title=""/>
-          </v:shape>
-          <o:OLEObject Type="Embed" ProgID="Equation.3" ShapeID="_x0000_i1115" DrawAspect="Content" ObjectID="_1372513831" r:id="rId212"/>
-        </w:object>
-      </w:r>
-      <w:r>
-        <w:t xml:space="preserve">, and the value of </w:t>
-      </w:r>
-      <w:r>
-        <w:rPr>
-          <w:i/>
-        </w:rPr>
-        <w:t>b</w:t>
-      </w:r>
-      <w:r>
-        <w:t xml:space="preserve">  (height in which the </w:t>
-      </w:r>
-      <w:r>
-        <w:rPr>
-          <w:position w:val="-12"/>
-        </w:rPr>
-        <w:object w:dxaOrig="260" w:dyaOrig="360">
-          <v:shape id="_x0000_i1116" type="#_x0000_t75" style="width:13.1pt;height:18.25pt" o:ole="">
-            <v:imagedata r:id="rId213" o:title=""/>
-          </v:shape>
-          <o:OLEObject Type="Embed" ProgID="Equation.3" ShapeID="_x0000_i1116" DrawAspect="Content" ObjectID="_1372513832" r:id="rId214"/>
-        </w:object>
-      </w:r>
-      <w:r>
-        <w:t>is to be evaluated) is given by the following:</w:t>
+        <w:t xml:space="preserve">                                                                                 (C1.6.1)</w:t>
       </w:r>
     </w:p>
     <w:p>
@@ -34911,19 +35199,22 @@
         <w:spacing w:line="360" w:lineRule="auto"/>
         <w:jc w:val="both"/>
       </w:pPr>
-      <w:r>
-        <w:rPr>
-          <w:position w:val="-12"/>
-        </w:rPr>
-        <w:object w:dxaOrig="2940" w:dyaOrig="380">
-          <v:shape id="_x0000_i1117" type="#_x0000_t75" style="width:146.8pt;height:19.15pt" o:ole="">
-            <v:imagedata r:id="rId215" o:title=""/>
-          </v:shape>
-          <o:OLEObject Type="Embed" ProgID="Equation.3" ShapeID="_x0000_i1117" DrawAspect="Content" ObjectID="_1372513833" r:id="rId216"/>
-        </w:object>
-      </w:r>
-      <w:r>
-        <w:t xml:space="preserve">                                                                                 (C1.6.1)</w:t>
+      <w:proofErr w:type="spellStart"/>
+      <w:r>
+        <w:rPr>
+          <w:i/>
+        </w:rPr>
+        <w:t>k</w:t>
+      </w:r>
+      <w:r>
+        <w:rPr>
+          <w:vertAlign w:val="subscript"/>
+        </w:rPr>
+        <w:t>s</w:t>
+      </w:r>
+      <w:proofErr w:type="spellEnd"/>
+      <w:r>
+        <w:t xml:space="preserve">= is the equivalent roughness height for fixed bed </w:t>
       </w:r>
     </w:p>
     <w:p>
@@ -34931,22 +35222,19 @@
         <w:spacing w:line="360" w:lineRule="auto"/>
         <w:jc w:val="both"/>
       </w:pPr>
-      <w:proofErr w:type="spellStart"/>
-      <w:r>
-        <w:rPr>
-          <w:i/>
-        </w:rPr>
-        <w:t>k</w:t>
-      </w:r>
-      <w:r>
-        <w:rPr>
-          <w:vertAlign w:val="subscript"/>
-        </w:rPr>
-        <w:t>s</w:t>
-      </w:r>
-      <w:proofErr w:type="spellEnd"/>
-      <w:r>
-        <w:t xml:space="preserve">= is the equivalent roughness height for fixed bed </w:t>
+      <w:r>
+        <w:rPr>
+          <w:position w:val="-28"/>
+        </w:rPr>
+        <w:object w:dxaOrig="1920" w:dyaOrig="660">
+          <v:shape id="_x0000_i1116" type="#_x0000_t75" style="width:95.85pt;height:33.2pt" o:ole="">
+            <v:imagedata r:id="rId214" o:title=""/>
+          </v:shape>
+          <o:OLEObject Type="Embed" ProgID="Equation.3" ShapeID="_x0000_i1116" DrawAspect="Content" ObjectID="_1372518162" r:id="rId215"/>
+        </w:object>
+      </w:r>
+      <w:r>
+        <w:t xml:space="preserve">                                                                                                  (C1.6.2)</w:t>
       </w:r>
     </w:p>
     <w:p>
@@ -34956,17 +35244,17 @@
       </w:pPr>
       <w:r>
         <w:rPr>
-          <w:position w:val="-28"/>
-        </w:rPr>
-        <w:object w:dxaOrig="1920" w:dyaOrig="660">
-          <v:shape id="_x0000_i1118" type="#_x0000_t75" style="width:95.85pt;height:33.2pt" o:ole="">
-            <v:imagedata r:id="rId217" o:title=""/>
+          <w:position w:val="-12"/>
+        </w:rPr>
+        <w:object w:dxaOrig="320" w:dyaOrig="400">
+          <v:shape id="_x0000_i1117" type="#_x0000_t75" style="width:15.9pt;height:20.1pt" o:ole="">
+            <v:imagedata r:id="rId216" o:title=""/>
           </v:shape>
-          <o:OLEObject Type="Embed" ProgID="Equation.3" ShapeID="_x0000_i1118" DrawAspect="Content" ObjectID="_1372513834" r:id="rId218"/>
+          <o:OLEObject Type="Embed" ProgID="Equation.3" ShapeID="_x0000_i1117" DrawAspect="Content" ObjectID="_1372518163" r:id="rId217"/>
         </w:object>
       </w:r>
       <w:r>
-        <w:t xml:space="preserve">                                                                                                  (C1.6.2)</w:t>
+        <w:t>is the dimensionless stress due to skin friction</w:t>
       </w:r>
     </w:p>
     <w:p>
@@ -34976,17 +35264,17 @@
       </w:pPr>
       <w:r>
         <w:rPr>
-          <w:position w:val="-12"/>
-        </w:rPr>
-        <w:object w:dxaOrig="320" w:dyaOrig="400">
-          <v:shape id="_x0000_i1119" type="#_x0000_t75" style="width:15.9pt;height:20.1pt" o:ole="">
-            <v:imagedata r:id="rId219" o:title=""/>
+          <w:position w:val="-14"/>
+        </w:rPr>
+        <w:object w:dxaOrig="3180" w:dyaOrig="400">
+          <v:shape id="_x0000_i1118" type="#_x0000_t75" style="width:158.95pt;height:20.1pt" o:ole="">
+            <v:imagedata r:id="rId218" o:title=""/>
           </v:shape>
-          <o:OLEObject Type="Embed" ProgID="Equation.3" ShapeID="_x0000_i1119" DrawAspect="Content" ObjectID="_1372513835" r:id="rId220"/>
+          <o:OLEObject Type="Embed" ProgID="Equation.3" ShapeID="_x0000_i1118" DrawAspect="Content" ObjectID="_1372518164" r:id="rId219"/>
         </w:object>
       </w:r>
       <w:r>
-        <w:t>is the dimensionless stress due to skin friction</w:t>
+        <w:t xml:space="preserve">                                                                             (C1.6.3)</w:t>
       </w:r>
     </w:p>
     <w:p>
@@ -34996,17 +35284,37 @@
       </w:pPr>
       <w:r>
         <w:rPr>
-          <w:position w:val="-14"/>
-        </w:rPr>
-        <w:object w:dxaOrig="3180" w:dyaOrig="400">
-          <v:shape id="_x0000_i1120" type="#_x0000_t75" style="width:158.95pt;height:20.1pt" o:ole="">
+          <w:position w:val="-12"/>
+        </w:rPr>
+        <w:object w:dxaOrig="320" w:dyaOrig="360">
+          <v:shape id="_x0000_i1119" type="#_x0000_t75" style="width:15.9pt;height:18.25pt" o:ole="">
+            <v:imagedata r:id="rId199" o:title=""/>
+          </v:shape>
+          <o:OLEObject Type="Embed" ProgID="Equation.3" ShapeID="_x0000_i1119" DrawAspect="Content" ObjectID="_1372518165" r:id="rId220"/>
+        </w:object>
+      </w:r>
+      <w:r>
+        <w:t xml:space="preserve"> is the shear stress caused by skin friction</w:t>
+      </w:r>
+    </w:p>
+    <w:p>
+      <w:pPr>
+        <w:spacing w:line="360" w:lineRule="auto"/>
+        <w:jc w:val="both"/>
+      </w:pPr>
+      <w:r>
+        <w:rPr>
+          <w:position w:val="-32"/>
+        </w:rPr>
+        <w:object w:dxaOrig="3519" w:dyaOrig="800">
+          <v:shape id="_x0000_i1120" type="#_x0000_t75" style="width:175.8pt;height:40.2pt" o:ole="">
             <v:imagedata r:id="rId221" o:title=""/>
           </v:shape>
-          <o:OLEObject Type="Embed" ProgID="Equation.3" ShapeID="_x0000_i1120" DrawAspect="Content" ObjectID="_1372513836" r:id="rId222"/>
+          <o:OLEObject Type="Embed" ProgID="Equation.3" ShapeID="_x0000_i1120" DrawAspect="Content" ObjectID="_1372518166" r:id="rId222"/>
         </w:object>
       </w:r>
       <w:r>
-        <w:t xml:space="preserve">                                                                             (C1.6.3)</w:t>
+        <w:t xml:space="preserve">                                                                        (C1.6.4)</w:t>
       </w:r>
     </w:p>
     <w:p>
@@ -35015,18 +35323,75 @@
         <w:jc w:val="both"/>
       </w:pPr>
       <w:r>
-        <w:rPr>
-          <w:position w:val="-12"/>
-        </w:rPr>
-        <w:object w:dxaOrig="320" w:dyaOrig="360">
-          <v:shape id="_x0000_i1121" type="#_x0000_t75" style="width:15.9pt;height:18.25pt" o:ole="">
-            <v:imagedata r:id="rId202" o:title=""/>
-          </v:shape>
-          <o:OLEObject Type="Embed" ProgID="Equation.3" ShapeID="_x0000_i1121" DrawAspect="Content" ObjectID="_1372513837" r:id="rId223"/>
-        </w:object>
-      </w:r>
-      <w:r>
-        <w:t xml:space="preserve"> is the shear stress caused by skin friction</w:t>
+        <w:t xml:space="preserve">Here </w:t>
+      </w:r>
+      <w:r>
+        <w:rPr>
+          <w:i/>
+        </w:rPr>
+        <w:t>H</w:t>
+      </w:r>
+      <w:r>
+        <w:rPr>
+          <w:i/>
+          <w:vertAlign w:val="subscript"/>
+        </w:rPr>
+        <w:t>s</w:t>
+      </w:r>
+      <w:r>
+        <w:t xml:space="preserve"> is the depth in absence of bed forms (</w:t>
+      </w:r>
+      <w:proofErr w:type="spellStart"/>
+      <w:r>
+        <w:rPr>
+          <w:i/>
+        </w:rPr>
+        <w:t>H</w:t>
+      </w:r>
+      <w:r>
+        <w:rPr>
+          <w:i/>
+          <w:vertAlign w:val="subscript"/>
+        </w:rPr>
+        <w:t>s</w:t>
+      </w:r>
+      <w:r>
+        <w:rPr>
+          <w:i/>
+        </w:rPr>
+        <w:t>+H</w:t>
+      </w:r>
+      <w:r>
+        <w:rPr>
+          <w:i/>
+          <w:vertAlign w:val="subscript"/>
+        </w:rPr>
+        <w:t>f</w:t>
+      </w:r>
+      <w:proofErr w:type="spellEnd"/>
+      <w:r>
+        <w:rPr>
+          <w:i/>
+        </w:rPr>
+        <w:t>=H</w:t>
+      </w:r>
+      <w:r>
+        <w:t xml:space="preserve">) and </w:t>
+      </w:r>
+      <w:r>
+        <w:rPr>
+          <w:i/>
+        </w:rPr>
+        <w:t>H</w:t>
+      </w:r>
+      <w:r>
+        <w:rPr>
+          <w:vertAlign w:val="subscript"/>
+        </w:rPr>
+        <w:t>s</w:t>
+      </w:r>
+      <w:r>
+        <w:t xml:space="preserve"> it could be expressed as: </w:t>
       </w:r>
     </w:p>
     <w:p>
@@ -35036,17 +35401,17 @@
       </w:pPr>
       <w:r>
         <w:rPr>
-          <w:position w:val="-32"/>
-        </w:rPr>
-        <w:object w:dxaOrig="3519" w:dyaOrig="800">
-          <v:shape id="_x0000_i1122" type="#_x0000_t75" style="width:175.8pt;height:40.2pt" o:ole="">
-            <v:imagedata r:id="rId224" o:title=""/>
+          <w:position w:val="-34"/>
+        </w:rPr>
+        <w:object w:dxaOrig="2700" w:dyaOrig="840">
+          <v:shape id="_x0000_i1121" type="#_x0000_t75" style="width:135.1pt;height:42.1pt" o:ole="">
+            <v:imagedata r:id="rId223" o:title=""/>
           </v:shape>
-          <o:OLEObject Type="Embed" ProgID="Equation.3" ShapeID="_x0000_i1122" DrawAspect="Content" ObjectID="_1372513838" r:id="rId225"/>
+          <o:OLEObject Type="Embed" ProgID="Equation.3" ShapeID="_x0000_i1121" DrawAspect="Content" ObjectID="_1372518167" r:id="rId224"/>
         </w:object>
       </w:r>
       <w:r>
-        <w:t xml:space="preserve">                                                                        (C1.6.4)</w:t>
+        <w:t xml:space="preserve">                                                                                     (C1.6.5)</w:t>
       </w:r>
     </w:p>
     <w:p>
@@ -35055,155 +35420,58 @@
         <w:jc w:val="both"/>
       </w:pPr>
       <w:r>
-        <w:t xml:space="preserve">Here </w:t>
+        <w:rPr>
+          <w:position w:val="-4"/>
+        </w:rPr>
+        <w:object w:dxaOrig="220" w:dyaOrig="200">
+          <v:shape id="_x0000_i1122" type="#_x0000_t75" style="width:11.2pt;height:9.8pt" o:ole="">
+            <v:imagedata r:id="rId203" o:title=""/>
+          </v:shape>
+          <o:OLEObject Type="Embed" ProgID="Equation.3" ShapeID="_x0000_i1122" DrawAspect="Content" ObjectID="_1372518168" r:id="rId225"/>
+        </w:object>
+      </w:r>
+      <w:r>
+        <w:t xml:space="preserve">= von Karman constant (0.41), </w:t>
       </w:r>
       <w:r>
         <w:rPr>
           <w:i/>
         </w:rPr>
-        <w:t>H</w:t>
+        <w:t>K</w:t>
+      </w:r>
+      <w:r>
+        <w:rPr>
+          <w:vertAlign w:val="subscript"/>
+        </w:rPr>
+        <w:t>s</w:t>
+      </w:r>
+      <w:r>
+        <w:t xml:space="preserve"> is the effective roughness height, </w:t>
       </w:r>
       <w:r>
         <w:rPr>
           <w:i/>
-          <w:vertAlign w:val="subscript"/>
-        </w:rPr>
-        <w:t>s</w:t>
-      </w:r>
-      <w:r>
-        <w:t xml:space="preserve"> is the depth in absence of bed forms (</w:t>
-      </w:r>
-      <w:proofErr w:type="spellStart"/>
+        </w:rPr>
+        <w:t>S</w:t>
+      </w:r>
       <w:r>
         <w:rPr>
           <w:i/>
         </w:rPr>
-        <w:t>H</w:t>
-      </w:r>
-      <w:r>
-        <w:rPr>
-          <w:i/>
-          <w:vertAlign w:val="subscript"/>
-        </w:rPr>
-        <w:t>s</w:t>
-      </w:r>
-      <w:r>
-        <w:rPr>
-          <w:i/>
-        </w:rPr>
-        <w:t>+H</w:t>
-      </w:r>
-      <w:r>
-        <w:rPr>
-          <w:i/>
-          <w:vertAlign w:val="subscript"/>
-        </w:rPr>
-        <w:t>f</w:t>
-      </w:r>
-      <w:proofErr w:type="spellEnd"/>
-      <w:r>
-        <w:rPr>
-          <w:i/>
-        </w:rPr>
-        <w:t>=H</w:t>
-      </w:r>
-      <w:r>
-        <w:t xml:space="preserve">) and </w:t>
-      </w:r>
-      <w:r>
-        <w:rPr>
-          <w:i/>
-        </w:rPr>
-        <w:t>H</w:t>
-      </w:r>
-      <w:r>
-        <w:rPr>
-          <w:vertAlign w:val="subscript"/>
-        </w:rPr>
-        <w:t>s</w:t>
-      </w:r>
-      <w:r>
-        <w:t xml:space="preserve"> it could be expressed as: </w:t>
-      </w:r>
-    </w:p>
-    <w:p>
-      <w:pPr>
-        <w:spacing w:line="360" w:lineRule="auto"/>
-        <w:jc w:val="both"/>
-      </w:pPr>
-      <w:r>
-        <w:rPr>
-          <w:position w:val="-34"/>
-        </w:rPr>
-        <w:object w:dxaOrig="2700" w:dyaOrig="840">
-          <v:shape id="_x0000_i1123" type="#_x0000_t75" style="width:135.1pt;height:42.1pt" o:ole="">
+        <w:t xml:space="preserve">: </w:t>
+      </w:r>
+      <w:r>
+        <w:t xml:space="preserve">energy slope, </w:t>
+      </w:r>
+      <w:r>
+        <w:rPr>
+          <w:position w:val="-12"/>
+        </w:rPr>
+        <w:object w:dxaOrig="320" w:dyaOrig="400">
+          <v:shape id="_x0000_i1123" type="#_x0000_t75" style="width:15.9pt;height:20.1pt" o:ole="">
             <v:imagedata r:id="rId226" o:title=""/>
           </v:shape>
-          <o:OLEObject Type="Embed" ProgID="Equation.3" ShapeID="_x0000_i1123" DrawAspect="Content" ObjectID="_1372513839" r:id="rId227"/>
-        </w:object>
-      </w:r>
-      <w:r>
-        <w:t xml:space="preserve">                                                                                     (C1.6.5)</w:t>
-      </w:r>
-    </w:p>
-    <w:p>
-      <w:pPr>
-        <w:spacing w:line="360" w:lineRule="auto"/>
-        <w:jc w:val="both"/>
-      </w:pPr>
-      <w:r>
-        <w:rPr>
-          <w:position w:val="-4"/>
-        </w:rPr>
-        <w:object w:dxaOrig="220" w:dyaOrig="200">
-          <v:shape id="_x0000_i1124" type="#_x0000_t75" style="width:11.2pt;height:9.8pt" o:ole="">
-            <v:imagedata r:id="rId206" o:title=""/>
-          </v:shape>
-          <o:OLEObject Type="Embed" ProgID="Equation.3" ShapeID="_x0000_i1124" DrawAspect="Content" ObjectID="_1372513840" r:id="rId228"/>
-        </w:object>
-      </w:r>
-      <w:r>
-        <w:t xml:space="preserve">= von Karman constant (0.41), </w:t>
-      </w:r>
-      <w:r>
-        <w:rPr>
-          <w:i/>
-        </w:rPr>
-        <w:t>K</w:t>
-      </w:r>
-      <w:r>
-        <w:rPr>
-          <w:vertAlign w:val="subscript"/>
-        </w:rPr>
-        <w:t>s</w:t>
-      </w:r>
-      <w:r>
-        <w:t xml:space="preserve"> is the effective roughness height, </w:t>
-      </w:r>
-      <w:r>
-        <w:rPr>
-          <w:i/>
-        </w:rPr>
-        <w:t>S</w:t>
-      </w:r>
-      <w:r>
-        <w:rPr>
-          <w:i/>
-        </w:rPr>
-        <w:t xml:space="preserve">: </w:t>
-      </w:r>
-      <w:r>
-        <w:t xml:space="preserve">energy slope, </w:t>
-      </w:r>
-      <w:r>
-        <w:rPr>
-          <w:position w:val="-12"/>
-        </w:rPr>
-        <w:object w:dxaOrig="320" w:dyaOrig="400">
-          <v:shape id="_x0000_i1125" type="#_x0000_t75" style="width:15.9pt;height:20.1pt" o:ole="">
-            <v:imagedata r:id="rId229" o:title=""/>
-          </v:shape>
-          <o:OLEObject Type="Embed" ProgID="Equation.3" ShapeID="_x0000_i1125" DrawAspect="Content" ObjectID="_1372513841" r:id="rId230"/>
+          <o:OLEObject Type="Embed" ProgID="Equation.3" ShapeID="_x0000_i1123" DrawAspect="Content" ObjectID="_1372518169" r:id="rId227"/>
         </w:object>
       </w:r>
       <w:r>
@@ -35331,10 +35599,10 @@
           <w:position w:val="-30"/>
         </w:rPr>
         <w:object w:dxaOrig="3019" w:dyaOrig="720">
-          <v:shape id="_x0000_i1126" type="#_x0000_t75" style="width:151pt;height:36pt" o:ole="">
-            <v:imagedata r:id="rId231" o:title=""/>
+          <v:shape id="_x0000_i1124" type="#_x0000_t75" style="width:151pt;height:36pt" o:ole="">
+            <v:imagedata r:id="rId228" o:title=""/>
           </v:shape>
-          <o:OLEObject Type="Embed" ProgID="Equation.3" ShapeID="_x0000_i1126" DrawAspect="Content" ObjectID="_1372513842" r:id="rId232"/>
+          <o:OLEObject Type="Embed" ProgID="Equation.3" ShapeID="_x0000_i1124" DrawAspect="Content" ObjectID="_1372518170" r:id="rId229"/>
         </w:object>
       </w:r>
       <w:r>
@@ -35351,10 +35619,10 @@
           <w:position w:val="-12"/>
         </w:rPr>
         <w:object w:dxaOrig="240" w:dyaOrig="360">
-          <v:shape id="_x0000_i1127" type="#_x0000_t75" style="width:12.15pt;height:18.25pt" o:ole="">
-            <v:imagedata r:id="rId233" o:title=""/>
+          <v:shape id="_x0000_i1125" type="#_x0000_t75" style="width:12.15pt;height:18.25pt" o:ole="">
+            <v:imagedata r:id="rId230" o:title=""/>
           </v:shape>
-          <o:OLEObject Type="Embed" ProgID="Equation.3" ShapeID="_x0000_i1127" DrawAspect="Content" ObjectID="_1372513843" r:id="rId234"/>
+          <o:OLEObject Type="Embed" ProgID="Equation.3" ShapeID="_x0000_i1125" DrawAspect="Content" ObjectID="_1372518171" r:id="rId231"/>
         </w:object>
       </w:r>
       <w:r>
@@ -35387,28 +35655,48 @@
           <w:position w:val="-28"/>
         </w:rPr>
         <w:object w:dxaOrig="1219" w:dyaOrig="660">
-          <v:shape id="_x0000_i1128" type="#_x0000_t75" style="width:60.8pt;height:33.2pt" o:ole="">
+          <v:shape id="_x0000_i1126" type="#_x0000_t75" style="width:60.8pt;height:33.2pt" o:ole="">
+            <v:imagedata r:id="rId232" o:title=""/>
+          </v:shape>
+          <o:OLEObject Type="Embed" ProgID="Equation.3" ShapeID="_x0000_i1126" DrawAspect="Content" ObjectID="_1372518172" r:id="rId233"/>
+        </w:object>
+      </w:r>
+      <w:r>
+        <w:t xml:space="preserve">, </w:t>
+      </w:r>
+      <w:r>
+        <w:rPr>
+          <w:position w:val="-12"/>
+        </w:rPr>
+        <w:object w:dxaOrig="320" w:dyaOrig="400">
+          <v:shape id="_x0000_i1127" type="#_x0000_t75" style="width:15.9pt;height:20.1pt" o:ole="">
+            <v:imagedata r:id="rId216" o:title=""/>
+          </v:shape>
+          <o:OLEObject Type="Embed" ProgID="Equation.3" ShapeID="_x0000_i1127" DrawAspect="Content" ObjectID="_1372518173" r:id="rId234"/>
+        </w:object>
+      </w:r>
+      <w:r>
+        <w:t>is the shields stress due to skin friction</w:t>
+      </w:r>
+    </w:p>
+    <w:p>
+      <w:pPr>
+        <w:spacing w:line="360" w:lineRule="auto"/>
+        <w:jc w:val="both"/>
+      </w:pPr>
+      <w:r>
+        <w:rPr>
+          <w:position w:val="-14"/>
+        </w:rPr>
+        <w:object w:dxaOrig="1500" w:dyaOrig="400">
+          <v:shape id="_x0000_i1128" type="#_x0000_t75" style="width:74.8pt;height:20.1pt" o:ole="">
             <v:imagedata r:id="rId235" o:title=""/>
           </v:shape>
-          <o:OLEObject Type="Embed" ProgID="Equation.3" ShapeID="_x0000_i1128" DrawAspect="Content" ObjectID="_1372513844" r:id="rId236"/>
+          <o:OLEObject Type="Embed" ProgID="Equation.3" ShapeID="_x0000_i1128" DrawAspect="Content" ObjectID="_1372518174" r:id="rId236"/>
         </w:object>
       </w:r>
       <w:r>
-        <w:t xml:space="preserve">, </w:t>
-      </w:r>
-      <w:r>
-        <w:rPr>
-          <w:position w:val="-12"/>
-        </w:rPr>
-        <w:object w:dxaOrig="320" w:dyaOrig="400">
-          <v:shape id="_x0000_i1129" type="#_x0000_t75" style="width:15.9pt;height:20.1pt" o:ole="">
-            <v:imagedata r:id="rId219" o:title=""/>
-          </v:shape>
-          <o:OLEObject Type="Embed" ProgID="Equation.3" ShapeID="_x0000_i1129" DrawAspect="Content" ObjectID="_1372513845" r:id="rId237"/>
-        </w:object>
-      </w:r>
-      <w:r>
-        <w:t>is the shields stress due to skin friction</w:t>
+        <w:t xml:space="preserve">                                                                                                         (C1.7.1)</w:t>
       </w:r>
     </w:p>
     <w:p>
@@ -35418,17 +35706,17 @@
       </w:pPr>
       <w:r>
         <w:rPr>
-          <w:position w:val="-14"/>
-        </w:rPr>
-        <w:object w:dxaOrig="1500" w:dyaOrig="400">
-          <v:shape id="_x0000_i1130" type="#_x0000_t75" style="width:74.8pt;height:20.1pt" o:ole="">
-            <v:imagedata r:id="rId238" o:title=""/>
+          <w:position w:val="-32"/>
+        </w:rPr>
+        <w:object w:dxaOrig="2060" w:dyaOrig="800">
+          <v:shape id="_x0000_i1129" type="#_x0000_t75" style="width:102.85pt;height:40.2pt" o:ole="">
+            <v:imagedata r:id="rId237" o:title=""/>
           </v:shape>
-          <o:OLEObject Type="Embed" ProgID="Equation.3" ShapeID="_x0000_i1130" DrawAspect="Content" ObjectID="_1372513846" r:id="rId239"/>
+          <o:OLEObject Type="Embed" ProgID="Equation.3" ShapeID="_x0000_i1129" DrawAspect="Content" ObjectID="_1372518175" r:id="rId238"/>
         </w:object>
       </w:r>
       <w:r>
-        <w:t xml:space="preserve">                                                                                                         (C1.7.1)</w:t>
+        <w:t xml:space="preserve">                                                                                                (C1.7.2)</w:t>
       </w:r>
     </w:p>
     <w:p>
@@ -35437,18 +35725,75 @@
         <w:jc w:val="both"/>
       </w:pPr>
       <w:r>
-        <w:rPr>
-          <w:position w:val="-32"/>
-        </w:rPr>
-        <w:object w:dxaOrig="2060" w:dyaOrig="800">
-          <v:shape id="_x0000_i1131" type="#_x0000_t75" style="width:102.85pt;height:40.2pt" o:ole="">
-            <v:imagedata r:id="rId240" o:title=""/>
-          </v:shape>
-          <o:OLEObject Type="Embed" ProgID="Equation.3" ShapeID="_x0000_i1131" DrawAspect="Content" ObjectID="_1372513847" r:id="rId241"/>
-        </w:object>
-      </w:r>
-      <w:r>
-        <w:t xml:space="preserve">                                                                                                (C1.7.2)</w:t>
+        <w:t xml:space="preserve">Here </w:t>
+      </w:r>
+      <w:r>
+        <w:rPr>
+          <w:i/>
+        </w:rPr>
+        <w:t>H</w:t>
+      </w:r>
+      <w:r>
+        <w:rPr>
+          <w:i/>
+          <w:vertAlign w:val="subscript"/>
+        </w:rPr>
+        <w:t>s</w:t>
+      </w:r>
+      <w:r>
+        <w:t xml:space="preserve"> is the depth in absence of bed forms, (</w:t>
+      </w:r>
+      <w:proofErr w:type="spellStart"/>
+      <w:r>
+        <w:rPr>
+          <w:i/>
+        </w:rPr>
+        <w:t>H</w:t>
+      </w:r>
+      <w:r>
+        <w:rPr>
+          <w:i/>
+          <w:vertAlign w:val="subscript"/>
+        </w:rPr>
+        <w:t>s</w:t>
+      </w:r>
+      <w:r>
+        <w:rPr>
+          <w:i/>
+        </w:rPr>
+        <w:t>+H</w:t>
+      </w:r>
+      <w:r>
+        <w:rPr>
+          <w:i/>
+          <w:vertAlign w:val="subscript"/>
+        </w:rPr>
+        <w:t>f</w:t>
+      </w:r>
+      <w:proofErr w:type="spellEnd"/>
+      <w:r>
+        <w:rPr>
+          <w:i/>
+        </w:rPr>
+        <w:t>=H</w:t>
+      </w:r>
+      <w:r>
+        <w:t xml:space="preserve">) and </w:t>
+      </w:r>
+      <w:r>
+        <w:rPr>
+          <w:i/>
+        </w:rPr>
+        <w:t>H</w:t>
+      </w:r>
+      <w:r>
+        <w:rPr>
+          <w:vertAlign w:val="subscript"/>
+        </w:rPr>
+        <w:t>s</w:t>
+      </w:r>
+      <w:r>
+        <w:t xml:space="preserve"> could be expressed as:</w:t>
       </w:r>
     </w:p>
     <w:p>
@@ -35457,75 +35802,18 @@
         <w:jc w:val="both"/>
       </w:pPr>
       <w:r>
-        <w:t xml:space="preserve">Here </w:t>
-      </w:r>
-      <w:r>
-        <w:rPr>
-          <w:i/>
-        </w:rPr>
-        <w:t>H</w:t>
-      </w:r>
-      <w:r>
-        <w:rPr>
-          <w:i/>
-          <w:vertAlign w:val="subscript"/>
-        </w:rPr>
-        <w:t>s</w:t>
-      </w:r>
-      <w:r>
-        <w:t xml:space="preserve"> is the depth in absence of bed forms, (</w:t>
-      </w:r>
-      <w:proofErr w:type="spellStart"/>
-      <w:r>
-        <w:rPr>
-          <w:i/>
-        </w:rPr>
-        <w:t>H</w:t>
-      </w:r>
-      <w:r>
-        <w:rPr>
-          <w:i/>
-          <w:vertAlign w:val="subscript"/>
-        </w:rPr>
-        <w:t>s</w:t>
-      </w:r>
-      <w:r>
-        <w:rPr>
-          <w:i/>
-        </w:rPr>
-        <w:t>+H</w:t>
-      </w:r>
-      <w:r>
-        <w:rPr>
-          <w:i/>
-          <w:vertAlign w:val="subscript"/>
-        </w:rPr>
-        <w:t>f</w:t>
-      </w:r>
-      <w:proofErr w:type="spellEnd"/>
-      <w:r>
-        <w:rPr>
-          <w:i/>
-        </w:rPr>
-        <w:t>=H</w:t>
-      </w:r>
-      <w:r>
-        <w:t xml:space="preserve">) and </w:t>
-      </w:r>
-      <w:r>
-        <w:rPr>
-          <w:i/>
-        </w:rPr>
-        <w:t>H</w:t>
-      </w:r>
-      <w:r>
-        <w:rPr>
-          <w:vertAlign w:val="subscript"/>
-        </w:rPr>
-        <w:t>s</w:t>
-      </w:r>
-      <w:r>
-        <w:t xml:space="preserve"> could be expressed as:</w:t>
+        <w:rPr>
+          <w:position w:val="-34"/>
+        </w:rPr>
+        <w:object w:dxaOrig="2600" w:dyaOrig="840">
+          <v:shape id="_x0000_i1130" type="#_x0000_t75" style="width:129.95pt;height:42.1pt" o:ole="">
+            <v:imagedata r:id="rId239" o:title=""/>
+          </v:shape>
+          <o:OLEObject Type="Embed" ProgID="Equation.3" ShapeID="_x0000_i1130" DrawAspect="Content" ObjectID="_1372518176" r:id="rId240"/>
+        </w:object>
+      </w:r>
+      <w:r>
+        <w:t xml:space="preserve">                                                                                       (C1.7.3)</w:t>
       </w:r>
     </w:p>
     <w:p>
@@ -35535,64 +35823,44 @@
       </w:pPr>
       <w:r>
         <w:rPr>
-          <w:position w:val="-34"/>
-        </w:rPr>
-        <w:object w:dxaOrig="2600" w:dyaOrig="840">
-          <v:shape id="_x0000_i1132" type="#_x0000_t75" style="width:129.95pt;height:42.1pt" o:ole="">
-            <v:imagedata r:id="rId242" o:title=""/>
+          <w:position w:val="-4"/>
+        </w:rPr>
+        <w:object w:dxaOrig="220" w:dyaOrig="200">
+          <v:shape id="_x0000_i1131" type="#_x0000_t75" style="width:11.2pt;height:9.8pt" o:ole="">
+            <v:imagedata r:id="rId203" o:title=""/>
           </v:shape>
-          <o:OLEObject Type="Embed" ProgID="Equation.3" ShapeID="_x0000_i1132" DrawAspect="Content" ObjectID="_1372513848" r:id="rId243"/>
+          <o:OLEObject Type="Embed" ProgID="Equation.3" ShapeID="_x0000_i1131" DrawAspect="Content" ObjectID="_1372518177" r:id="rId241"/>
         </w:object>
       </w:r>
       <w:r>
-        <w:t xml:space="preserve">                                                                                       (C1.7.3)</w:t>
-      </w:r>
-    </w:p>
-    <w:p>
-      <w:pPr>
-        <w:spacing w:line="360" w:lineRule="auto"/>
-        <w:jc w:val="both"/>
-      </w:pPr>
-      <w:r>
-        <w:rPr>
-          <w:position w:val="-4"/>
-        </w:rPr>
-        <w:object w:dxaOrig="220" w:dyaOrig="200">
-          <v:shape id="_x0000_i1133" type="#_x0000_t75" style="width:11.2pt;height:9.8pt" o:ole="">
-            <v:imagedata r:id="rId206" o:title=""/>
+        <w:t xml:space="preserve">= von Karman constant (0.41), S=energy slope, </w:t>
+      </w:r>
+      <w:proofErr w:type="spellStart"/>
+      <w:r>
+        <w:rPr>
+          <w:i/>
+        </w:rPr>
+        <w:t>k</w:t>
+      </w:r>
+      <w:r>
+        <w:rPr>
+          <w:vertAlign w:val="subscript"/>
+        </w:rPr>
+        <w:t>s</w:t>
+      </w:r>
+      <w:proofErr w:type="spellEnd"/>
+      <w:r>
+        <w:t xml:space="preserve"> is the effective roughness height,</w:t>
+      </w:r>
+      <w:r>
+        <w:rPr>
+          <w:position w:val="-12"/>
+        </w:rPr>
+        <w:object w:dxaOrig="320" w:dyaOrig="400">
+          <v:shape id="_x0000_i1132" type="#_x0000_t75" style="width:15.9pt;height:20.1pt" o:ole="">
+            <v:imagedata r:id="rId226" o:title=""/>
           </v:shape>
-          <o:OLEObject Type="Embed" ProgID="Equation.3" ShapeID="_x0000_i1133" DrawAspect="Content" ObjectID="_1372513849" r:id="rId244"/>
-        </w:object>
-      </w:r>
-      <w:r>
-        <w:t xml:space="preserve">= von Karman constant (0.41), S=energy slope, </w:t>
-      </w:r>
-      <w:proofErr w:type="spellStart"/>
-      <w:r>
-        <w:rPr>
-          <w:i/>
-        </w:rPr>
-        <w:t>k</w:t>
-      </w:r>
-      <w:r>
-        <w:rPr>
-          <w:vertAlign w:val="subscript"/>
-        </w:rPr>
-        <w:t>s</w:t>
-      </w:r>
-      <w:proofErr w:type="spellEnd"/>
-      <w:r>
-        <w:t xml:space="preserve"> is the effective roughness height,</w:t>
-      </w:r>
-      <w:r>
-        <w:rPr>
-          <w:position w:val="-12"/>
-        </w:rPr>
-        <w:object w:dxaOrig="320" w:dyaOrig="400">
-          <v:shape id="_x0000_i1134" type="#_x0000_t75" style="width:15.9pt;height:20.1pt" o:ole="">
-            <v:imagedata r:id="rId229" o:title=""/>
-          </v:shape>
-          <o:OLEObject Type="Embed" ProgID="Equation.3" ShapeID="_x0000_i1134" DrawAspect="Content" ObjectID="_1372513850" r:id="rId245"/>
+          <o:OLEObject Type="Embed" ProgID="Equation.3" ShapeID="_x0000_i1132" DrawAspect="Content" ObjectID="_1372518178" r:id="rId242"/>
         </w:object>
       </w:r>
       <w:r>
@@ -35703,10 +35971,10 @@
           <w:position w:val="-14"/>
         </w:rPr>
         <w:object w:dxaOrig="4580" w:dyaOrig="420">
-          <v:shape id="_x0000_i1135" type="#_x0000_t75" style="width:229.1pt;height:21.05pt" o:ole="">
-            <v:imagedata r:id="rId246" o:title=""/>
+          <v:shape id="_x0000_i1133" type="#_x0000_t75" style="width:229.1pt;height:21.05pt" o:ole="">
+            <v:imagedata r:id="rId243" o:title=""/>
           </v:shape>
-          <o:OLEObject Type="Embed" ProgID="Equation.3" ShapeID="_x0000_i1135" DrawAspect="Content" ObjectID="_1372513851" r:id="rId247"/>
+          <o:OLEObject Type="Embed" ProgID="Equation.3" ShapeID="_x0000_i1133" DrawAspect="Content" ObjectID="_1372518179" r:id="rId244"/>
         </w:object>
       </w:r>
       <w:r>
@@ -35748,10 +36016,10 @@
           <w:position w:val="-24"/>
         </w:rPr>
         <w:object w:dxaOrig="1680" w:dyaOrig="680">
-          <v:shape id="_x0000_i1136" type="#_x0000_t75" style="width:84.15pt;height:34.15pt" o:ole="">
-            <v:imagedata r:id="rId248" o:title=""/>
+          <v:shape id="_x0000_i1134" type="#_x0000_t75" style="width:84.15pt;height:34.15pt" o:ole="">
+            <v:imagedata r:id="rId245" o:title=""/>
           </v:shape>
-          <o:OLEObject Type="Embed" ProgID="Equation.3" ShapeID="_x0000_i1136" DrawAspect="Content" ObjectID="_1372513852" r:id="rId249"/>
+          <o:OLEObject Type="Embed" ProgID="Equation.3" ShapeID="_x0000_i1134" DrawAspect="Content" ObjectID="_1372518180" r:id="rId246"/>
         </w:object>
       </w:r>
       <w:r>
@@ -35762,10 +36030,10 @@
           <w:position w:val="-28"/>
         </w:rPr>
         <w:object w:dxaOrig="1200" w:dyaOrig="660">
-          <v:shape id="_x0000_i1137" type="#_x0000_t75" style="width:59.85pt;height:33.2pt" o:ole="">
-            <v:imagedata r:id="rId250" o:title=""/>
+          <v:shape id="_x0000_i1135" type="#_x0000_t75" style="width:59.85pt;height:33.2pt" o:ole="">
+            <v:imagedata r:id="rId247" o:title=""/>
           </v:shape>
-          <o:OLEObject Type="Embed" ProgID="Equation.3" ShapeID="_x0000_i1137" DrawAspect="Content" ObjectID="_1372513853" r:id="rId251"/>
+          <o:OLEObject Type="Embed" ProgID="Equation.3" ShapeID="_x0000_i1135" DrawAspect="Content" ObjectID="_1372518181" r:id="rId248"/>
         </w:object>
       </w:r>
       <w:r>
@@ -35807,10 +36075,10 @@
           <w:position w:val="-12"/>
         </w:rPr>
         <w:object w:dxaOrig="320" w:dyaOrig="400">
-          <v:shape id="_x0000_i1138" type="#_x0000_t75" style="width:15.9pt;height:20.1pt" o:ole="">
-            <v:imagedata r:id="rId229" o:title=""/>
+          <v:shape id="_x0000_i1136" type="#_x0000_t75" style="width:15.9pt;height:20.1pt" o:ole="">
+            <v:imagedata r:id="rId226" o:title=""/>
           </v:shape>
-          <o:OLEObject Type="Embed" ProgID="Equation.3" ShapeID="_x0000_i1138" DrawAspect="Content" ObjectID="_1372513854" r:id="rId252"/>
+          <o:OLEObject Type="Embed" ProgID="Equation.3" ShapeID="_x0000_i1136" DrawAspect="Content" ObjectID="_1372518182" r:id="rId249"/>
         </w:object>
       </w:r>
       <w:r>
@@ -35902,10 +36170,10 @@
           <w:position w:val="-14"/>
         </w:rPr>
         <w:object w:dxaOrig="4480" w:dyaOrig="420">
-          <v:shape id="_x0000_i1139" type="#_x0000_t75" style="width:223.95pt;height:21.05pt" o:ole="">
-            <v:imagedata r:id="rId253" o:title=""/>
+          <v:shape id="_x0000_i1137" type="#_x0000_t75" style="width:223.95pt;height:21.05pt" o:ole="">
+            <v:imagedata r:id="rId250" o:title=""/>
           </v:shape>
-          <o:OLEObject Type="Embed" ProgID="Equation.3" ShapeID="_x0000_i1139" DrawAspect="Content" ObjectID="_1372513855" r:id="rId254"/>
+          <o:OLEObject Type="Embed" ProgID="Equation.3" ShapeID="_x0000_i1137" DrawAspect="Content" ObjectID="_1372518183" r:id="rId251"/>
         </w:object>
       </w:r>
       <w:r>
@@ -36221,10 +36489,10 @@
           <w:position w:val="-24"/>
         </w:rPr>
         <w:object w:dxaOrig="4300" w:dyaOrig="620">
-          <v:shape id="_x0000_i1140" type="#_x0000_t75" style="width:215.05pt;height:30.85pt" o:ole="">
-            <v:imagedata r:id="rId255" o:title=""/>
+          <v:shape id="_x0000_i1138" type="#_x0000_t75" style="width:215.05pt;height:30.85pt" o:ole="">
+            <v:imagedata r:id="rId252" o:title=""/>
           </v:shape>
-          <o:OLEObject Type="Embed" ProgID="Equation.3" ShapeID="_x0000_i1140" DrawAspect="Content" ObjectID="_1372513856" r:id="rId256"/>
+          <o:OLEObject Type="Embed" ProgID="Equation.3" ShapeID="_x0000_i1138" DrawAspect="Content" ObjectID="_1372518184" r:id="rId253"/>
         </w:object>
       </w:r>
       <w:r>
@@ -36249,10 +36517,10 @@
           <w:position w:val="-28"/>
         </w:rPr>
         <w:object w:dxaOrig="1440" w:dyaOrig="680">
-          <v:shape id="_x0000_i1141" type="#_x0000_t75" style="width:1in;height:34.15pt" o:ole="">
-            <v:imagedata r:id="rId257" o:title=""/>
+          <v:shape id="_x0000_i1139" type="#_x0000_t75" style="width:1in;height:34.15pt" o:ole="">
+            <v:imagedata r:id="rId254" o:title=""/>
           </v:shape>
-          <o:OLEObject Type="Embed" ProgID="Equation.3" ShapeID="_x0000_i1141" DrawAspect="Content" ObjectID="_1372513857" r:id="rId258"/>
+          <o:OLEObject Type="Embed" ProgID="Equation.3" ShapeID="_x0000_i1139" DrawAspect="Content" ObjectID="_1372518185" r:id="rId255"/>
         </w:object>
       </w:r>
       <w:r>
@@ -36308,10 +36576,10 @@
           <w:position w:val="-30"/>
         </w:rPr>
         <w:object w:dxaOrig="3220" w:dyaOrig="680">
-          <v:shape id="_x0000_i1142" type="#_x0000_t75" style="width:160.85pt;height:34.15pt" o:ole="">
-            <v:imagedata r:id="rId259" o:title=""/>
+          <v:shape id="_x0000_i1140" type="#_x0000_t75" style="width:160.85pt;height:34.15pt" o:ole="">
+            <v:imagedata r:id="rId256" o:title=""/>
           </v:shape>
-          <o:OLEObject Type="Embed" ProgID="Equation.3" ShapeID="_x0000_i1142" DrawAspect="Content" ObjectID="_1372513858" r:id="rId260"/>
+          <o:OLEObject Type="Embed" ProgID="Equation.3" ShapeID="_x0000_i1140" DrawAspect="Content" ObjectID="_1372518186" r:id="rId257"/>
         </w:object>
       </w:r>
       <w:r>
@@ -36327,10 +36595,10 @@
           <w:position w:val="-12"/>
         </w:rPr>
         <w:object w:dxaOrig="2420" w:dyaOrig="360">
-          <v:shape id="_x0000_i1143" type="#_x0000_t75" style="width:121.1pt;height:18.25pt" o:ole="">
-            <v:imagedata r:id="rId261" o:title=""/>
+          <v:shape id="_x0000_i1141" type="#_x0000_t75" style="width:121.1pt;height:18.25pt" o:ole="">
+            <v:imagedata r:id="rId258" o:title=""/>
           </v:shape>
-          <o:OLEObject Type="Embed" ProgID="Equation.3" ShapeID="_x0000_i1143" DrawAspect="Content" ObjectID="_1372513859" r:id="rId262"/>
+          <o:OLEObject Type="Embed" ProgID="Equation.3" ShapeID="_x0000_i1141" DrawAspect="Content" ObjectID="_1372518187" r:id="rId259"/>
         </w:object>
       </w:r>
       <w:r>
@@ -36346,10 +36614,10 @@
           <w:position w:val="-30"/>
         </w:rPr>
         <w:object w:dxaOrig="2900" w:dyaOrig="680">
-          <v:shape id="_x0000_i1144" type="#_x0000_t75" style="width:144.95pt;height:34.15pt" o:ole="">
-            <v:imagedata r:id="rId263" o:title=""/>
+          <v:shape id="_x0000_i1142" type="#_x0000_t75" style="width:144.95pt;height:34.15pt" o:ole="">
+            <v:imagedata r:id="rId260" o:title=""/>
           </v:shape>
-          <o:OLEObject Type="Embed" ProgID="Equation.3" ShapeID="_x0000_i1144" DrawAspect="Content" ObjectID="_1372513860" r:id="rId264"/>
+          <o:OLEObject Type="Embed" ProgID="Equation.3" ShapeID="_x0000_i1142" DrawAspect="Content" ObjectID="_1372518188" r:id="rId261"/>
         </w:object>
       </w:r>
       <w:r>
@@ -36365,10 +36633,10 @@
           <w:position w:val="-34"/>
         </w:rPr>
         <w:object w:dxaOrig="2100" w:dyaOrig="880">
-          <v:shape id="_x0000_i1145" type="#_x0000_t75" style="width:105.2pt;height:43.95pt" o:ole="">
-            <v:imagedata r:id="rId265" o:title=""/>
+          <v:shape id="_x0000_i1143" type="#_x0000_t75" style="width:105.2pt;height:43.95pt" o:ole="">
+            <v:imagedata r:id="rId262" o:title=""/>
           </v:shape>
-          <o:OLEObject Type="Embed" ProgID="Equation.3" ShapeID="_x0000_i1145" DrawAspect="Content" ObjectID="_1372513861" r:id="rId266"/>
+          <o:OLEObject Type="Embed" ProgID="Equation.3" ShapeID="_x0000_i1143" DrawAspect="Content" ObjectID="_1372518189" r:id="rId263"/>
         </w:object>
       </w:r>
       <w:r>
@@ -36385,10 +36653,10 @@
           <w:position w:val="-12"/>
         </w:rPr>
         <w:object w:dxaOrig="300" w:dyaOrig="360">
-          <v:shape id="_x0000_i1146" type="#_x0000_t75" style="width:14.95pt;height:18.25pt" o:ole="">
-            <v:imagedata r:id="rId267" o:title=""/>
+          <v:shape id="_x0000_i1144" type="#_x0000_t75" style="width:14.95pt;height:18.25pt" o:ole="">
+            <v:imagedata r:id="rId264" o:title=""/>
           </v:shape>
-          <o:OLEObject Type="Embed" ProgID="Equation.3" ShapeID="_x0000_i1146" DrawAspect="Content" ObjectID="_1372513862" r:id="rId268"/>
+          <o:OLEObject Type="Embed" ProgID="Equation.3" ShapeID="_x0000_i1144" DrawAspect="Content" ObjectID="_1372518190" r:id="rId265"/>
         </w:object>
       </w:r>
       <w:r>
@@ -37350,10 +37618,10 @@
           <w:position w:val="-14"/>
         </w:rPr>
         <w:object w:dxaOrig="2000" w:dyaOrig="400">
-          <v:shape id="_x0000_i1147" type="#_x0000_t75" style="width:100.05pt;height:20.1pt" o:ole="">
-            <v:imagedata r:id="rId269" o:title=""/>
+          <v:shape id="_x0000_i1145" type="#_x0000_t75" style="width:100.05pt;height:20.1pt" o:ole="">
+            <v:imagedata r:id="rId266" o:title=""/>
           </v:shape>
-          <o:OLEObject Type="Embed" ProgID="Equation.3" ShapeID="_x0000_i1147" DrawAspect="Content" ObjectID="_1372513863" r:id="rId270"/>
+          <o:OLEObject Type="Embed" ProgID="Equation.3" ShapeID="_x0000_i1145" DrawAspect="Content" ObjectID="_1372518191" r:id="rId267"/>
         </w:object>
       </w:r>
       <w:r>
@@ -37616,10 +37884,10 @@
           <w:position w:val="-32"/>
         </w:rPr>
         <w:object w:dxaOrig="2680" w:dyaOrig="760">
-          <v:shape id="_x0000_i1148" type="#_x0000_t75" style="width:134.2pt;height:37.85pt" o:ole="">
-            <v:imagedata r:id="rId271" o:title=""/>
+          <v:shape id="_x0000_i1146" type="#_x0000_t75" style="width:134.2pt;height:37.85pt" o:ole="">
+            <v:imagedata r:id="rId268" o:title=""/>
           </v:shape>
-          <o:OLEObject Type="Embed" ProgID="Equation.3" ShapeID="_x0000_i1148" DrawAspect="Content" ObjectID="_1372513864" r:id="rId272"/>
+          <o:OLEObject Type="Embed" ProgID="Equation.3" ShapeID="_x0000_i1146" DrawAspect="Content" ObjectID="_1372518192" r:id="rId269"/>
         </w:object>
       </w:r>
       <w:r>
@@ -37679,10 +37947,10 @@
           <w:position w:val="-10"/>
         </w:rPr>
         <w:object w:dxaOrig="200" w:dyaOrig="320">
-          <v:shape id="_x0000_i1149" type="#_x0000_t75" style="width:9.8pt;height:15.9pt" o:ole="">
-            <v:imagedata r:id="rId273" o:title=""/>
+          <v:shape id="_x0000_i1147" type="#_x0000_t75" style="width:9.8pt;height:15.9pt" o:ole="">
+            <v:imagedata r:id="rId270" o:title=""/>
           </v:shape>
-          <o:OLEObject Type="Embed" ProgID="Equation.3" ShapeID="_x0000_i1149" DrawAspect="Content" ObjectID="_1372513865" r:id="rId274"/>
+          <o:OLEObject Type="Embed" ProgID="Equation.3" ShapeID="_x0000_i1147" DrawAspect="Content" ObjectID="_1372518193" r:id="rId271"/>
         </w:object>
       </w:r>
       <w:r>
@@ -37724,10 +37992,10 @@
           <w:position w:val="-14"/>
         </w:rPr>
         <w:object w:dxaOrig="2120" w:dyaOrig="380">
-          <v:shape id="_x0000_i1150" type="#_x0000_t75" style="width:106.15pt;height:19.15pt" o:ole="">
-            <v:imagedata r:id="rId275" o:title=""/>
+          <v:shape id="_x0000_i1148" type="#_x0000_t75" style="width:106.15pt;height:19.15pt" o:ole="">
+            <v:imagedata r:id="rId272" o:title=""/>
           </v:shape>
-          <o:OLEObject Type="Embed" ProgID="Equation.3" ShapeID="_x0000_i1150" DrawAspect="Content" ObjectID="_1372513866" r:id="rId276"/>
+          <o:OLEObject Type="Embed" ProgID="Equation.3" ShapeID="_x0000_i1148" DrawAspect="Content" ObjectID="_1372518194" r:id="rId273"/>
         </w:object>
       </w:r>
     </w:p>
@@ -37744,10 +38012,10 @@
           <w:position w:val="-10"/>
         </w:rPr>
         <w:object w:dxaOrig="660" w:dyaOrig="320">
-          <v:shape id="_x0000_i1151" type="#_x0000_t75" style="width:33.2pt;height:15.9pt" o:ole="">
-            <v:imagedata r:id="rId277" o:title=""/>
+          <v:shape id="_x0000_i1149" type="#_x0000_t75" style="width:33.2pt;height:15.9pt" o:ole="">
+            <v:imagedata r:id="rId274" o:title=""/>
           </v:shape>
-          <o:OLEObject Type="Embed" ProgID="Equation.3" ShapeID="_x0000_i1151" DrawAspect="Content" ObjectID="_1372513867" r:id="rId278"/>
+          <o:OLEObject Type="Embed" ProgID="Equation.3" ShapeID="_x0000_i1149" DrawAspect="Content" ObjectID="_1372518195" r:id="rId275"/>
         </w:object>
       </w:r>
       <w:r>
@@ -37761,10 +38029,10 @@
           <w:position w:val="-14"/>
         </w:rPr>
         <w:object w:dxaOrig="760" w:dyaOrig="380">
-          <v:shape id="_x0000_i1152" type="#_x0000_t75" style="width:37.85pt;height:19.15pt" o:ole="">
-            <v:imagedata r:id="rId279" o:title=""/>
+          <v:shape id="_x0000_i1150" type="#_x0000_t75" style="width:37.85pt;height:19.15pt" o:ole="">
+            <v:imagedata r:id="rId276" o:title=""/>
           </v:shape>
-          <o:OLEObject Type="Embed" ProgID="Equation.3" ShapeID="_x0000_i1152" DrawAspect="Content" ObjectID="_1372513868" r:id="rId280"/>
+          <o:OLEObject Type="Embed" ProgID="Equation.3" ShapeID="_x0000_i1150" DrawAspect="Content" ObjectID="_1372518196" r:id="rId277"/>
         </w:object>
       </w:r>
       <w:r>
@@ -37775,10 +38043,10 @@
           <w:position w:val="-10"/>
         </w:rPr>
         <w:object w:dxaOrig="960" w:dyaOrig="320">
-          <v:shape id="_x0000_i1153" type="#_x0000_t75" style="width:48.15pt;height:15.9pt" o:ole="">
-            <v:imagedata r:id="rId281" o:title=""/>
+          <v:shape id="_x0000_i1151" type="#_x0000_t75" style="width:48.15pt;height:15.9pt" o:ole="">
+            <v:imagedata r:id="rId278" o:title=""/>
           </v:shape>
-          <o:OLEObject Type="Embed" ProgID="Equation.3" ShapeID="_x0000_i1153" DrawAspect="Content" ObjectID="_1372513869" r:id="rId282"/>
+          <o:OLEObject Type="Embed" ProgID="Equation.3" ShapeID="_x0000_i1151" DrawAspect="Content" ObjectID="_1372518197" r:id="rId279"/>
         </w:object>
       </w:r>
       <w:r>
@@ -37808,8 +38076,8 @@
       </w:r>
     </w:p>
     <w:sectPr>
-      <w:headerReference w:type="default" r:id="rId283"/>
-      <w:footerReference w:type="default" r:id="rId284"/>
+      <w:headerReference w:type="default" r:id="rId280"/>
+      <w:footerReference w:type="default" r:id="rId281"/>
       <w:pgSz w:w="12240" w:h="15840"/>
       <w:pgMar w:top="1440" w:right="1440" w:bottom="1440" w:left="1440" w:header="720" w:footer="720" w:gutter="0"/>
       <w:pgNumType w:start="0"/>
@@ -37860,7 +38128,7 @@
             <w:rPr>
               <w:noProof/>
             </w:rPr>
-            <w:t>9</w:t>
+            <w:t>12</w:t>
           </w:r>
         </w:fldSimple>
       </w:p>
@@ -46339,11 +46607,11 @@
           </c:yVal>
           <c:smooth val="1"/>
         </c:ser>
-        <c:axId val="139469952"/>
-        <c:axId val="139472256"/>
+        <c:axId val="139493376"/>
+        <c:axId val="139495680"/>
       </c:scatterChart>
       <c:valAx>
-        <c:axId val="139469952"/>
+        <c:axId val="139493376"/>
         <c:scaling>
           <c:orientation val="minMax"/>
           <c:max val="16.5"/>
@@ -46393,12 +46661,12 @@
         <c:numFmt formatCode="General" sourceLinked="1"/>
         <c:majorTickMark val="in"/>
         <c:tickLblPos val="none"/>
-        <c:crossAx val="139472256"/>
+        <c:crossAx val="139495680"/>
         <c:crosses val="autoZero"/>
         <c:crossBetween val="midCat"/>
       </c:valAx>
       <c:valAx>
-        <c:axId val="139472256"/>
+        <c:axId val="139495680"/>
         <c:scaling>
           <c:orientation val="minMax"/>
           <c:max val="1.1000000000000001"/>
@@ -46443,7 +46711,7 @@
             <a:endParaRPr lang="en-US"/>
           </a:p>
         </c:txPr>
-        <c:crossAx val="139469952"/>
+        <c:crossAx val="139493376"/>
         <c:crosses val="autoZero"/>
         <c:crossBetween val="midCat"/>
       </c:valAx>

</xml_diff>